<commit_message>
update register & search feature
</commit_message>
<xml_diff>
--- a/2- Reqs/SRS.docx
+++ b/2- Reqs/SRS.docx
@@ -4666,8 +4666,8 @@
           <w:b/>
         </w:rPr>
       </w:pPr>
-      <w:bookmarkStart w:id="2" w:name="_Toc129794817"/>
-      <w:bookmarkStart w:id="3" w:name="_Toc129953945"/>
+      <w:bookmarkStart w:id="2" w:name="_Toc129953945"/>
+      <w:bookmarkStart w:id="3" w:name="_Toc129794817"/>
       <w:r>
         <w:rPr>
           <w:rFonts w:asciiTheme="minorBidi" w:eastAsia="Times New Roman" w:hAnsiTheme="minorBidi" w:cstheme="minorBidi"/>
@@ -4676,7 +4676,7 @@
         <w:lastRenderedPageBreak/>
         <w:t>Introduction</w:t>
       </w:r>
-      <w:bookmarkEnd w:id="3"/>
+      <w:bookmarkEnd w:id="2"/>
     </w:p>
     <w:p>
       <w:pPr>
@@ -4737,23 +4737,7 @@
           <w:sz w:val="24"/>
           <w:szCs w:val="24"/>
         </w:rPr>
-        <w:t xml:space="preserve">provides </w:t>
-      </w:r>
-      <w:r>
-        <w:rPr>
-          <w:rFonts w:asciiTheme="minorBidi" w:hAnsiTheme="minorBidi" w:cstheme="minorBidi"/>
-          <w:sz w:val="24"/>
-          <w:szCs w:val="24"/>
-        </w:rPr>
-        <w:t xml:space="preserve"> </w:t>
-      </w:r>
-      <w:r>
-        <w:rPr>
-          <w:rFonts w:asciiTheme="minorBidi" w:hAnsiTheme="minorBidi" w:cstheme="minorBidi"/>
-          <w:sz w:val="24"/>
-          <w:szCs w:val="24"/>
-        </w:rPr>
-        <w:t>high</w:t>
+        <w:t>provides  high</w:t>
       </w:r>
       <w:proofErr w:type="gramEnd"/>
       <w:r>
@@ -5317,25 +5301,7 @@
           <w:sz w:val="24"/>
           <w:szCs w:val="24"/>
         </w:rPr>
-        <w:t xml:space="preserve"> The Internet is </w:t>
-      </w:r>
-      <w:proofErr w:type="gramStart"/>
-      <w:r>
-        <w:rPr>
-          <w:rFonts w:asciiTheme="minorBidi" w:hAnsiTheme="minorBidi" w:cstheme="minorBidi"/>
-          <w:sz w:val="24"/>
-          <w:szCs w:val="24"/>
-        </w:rPr>
-        <w:t>a basic necessity</w:t>
-      </w:r>
-      <w:proofErr w:type="gramEnd"/>
-      <w:r>
-        <w:rPr>
-          <w:rFonts w:asciiTheme="minorBidi" w:hAnsiTheme="minorBidi" w:cstheme="minorBidi"/>
-          <w:sz w:val="24"/>
-          <w:szCs w:val="24"/>
-        </w:rPr>
-        <w:t xml:space="preserve"> for the system to be accessed.</w:t>
+        <w:t xml:space="preserve"> The Internet is a basic necessity for the system to be accessed.</w:t>
       </w:r>
       <w:r>
         <w:rPr>
@@ -5839,7 +5805,7 @@
         <w:t>User</w:t>
       </w:r>
     </w:p>
-    <w:bookmarkEnd w:id="2"/>
+    <w:bookmarkEnd w:id="3"/>
     <w:p>
       <w:pPr>
         <w:rPr>
@@ -6544,7 +6510,49 @@
           <w:sz w:val="24"/>
           <w:szCs w:val="24"/>
         </w:rPr>
-        <w:t>In the login page, users can login if they already have an account and if not, there would be a sign-up button to register his information. Upon matching the required criteria, the account will let the user log in to his/her account and the home page is displayed.</w:t>
+        <w:t xml:space="preserve">In the login page, users can login if they already have an account and if not, there would be a sign-up button to register his information. Upon matching the required </w:t>
+      </w:r>
+      <w:r>
+        <w:rPr>
+          <w:rFonts w:asciiTheme="minorBidi" w:hAnsiTheme="minorBidi" w:cstheme="minorBidi"/>
+          <w:sz w:val="24"/>
+          <w:szCs w:val="24"/>
+        </w:rPr>
+        <w:t>criteria</w:t>
+      </w:r>
+      <w:r>
+        <w:rPr>
+          <w:rFonts w:asciiTheme="minorBidi" w:hAnsiTheme="minorBidi" w:cstheme="minorBidi"/>
+          <w:sz w:val="24"/>
+          <w:szCs w:val="24"/>
+        </w:rPr>
+        <w:t xml:space="preserve"> (</w:t>
+      </w:r>
+      <w:r>
+        <w:rPr>
+          <w:rFonts w:asciiTheme="minorBidi" w:hAnsiTheme="minorBidi" w:cstheme="minorBidi"/>
+          <w:b/>
+          <w:bCs/>
+          <w:sz w:val="24"/>
+          <w:szCs w:val="24"/>
+        </w:rPr>
+        <w:t>3.1.4,3.1.5</w:t>
+      </w:r>
+      <w:r>
+        <w:rPr>
+          <w:rFonts w:asciiTheme="minorBidi" w:hAnsiTheme="minorBidi" w:cstheme="minorBidi"/>
+          <w:sz w:val="24"/>
+          <w:szCs w:val="24"/>
+        </w:rPr>
+        <w:t>)</w:t>
+      </w:r>
+      <w:r>
+        <w:rPr>
+          <w:rFonts w:asciiTheme="minorBidi" w:hAnsiTheme="minorBidi" w:cstheme="minorBidi"/>
+          <w:sz w:val="24"/>
+          <w:szCs w:val="24"/>
+        </w:rPr>
+        <w:t>, the account will let the user log in to his/her account and the home page is displayed.</w:t>
       </w:r>
     </w:p>
     <w:p>
@@ -6985,15 +6993,23 @@
           <w:sz w:val="24"/>
           <w:szCs w:val="24"/>
         </w:rPr>
-        <w:t>User enters on the register button</w:t>
-      </w:r>
-      <w:r>
-        <w:rPr>
-          <w:rFonts w:asciiTheme="minorBidi" w:hAnsiTheme="minorBidi" w:cstheme="minorBidi"/>
-          <w:sz w:val="24"/>
-          <w:szCs w:val="24"/>
-        </w:rPr>
-        <w:t>.</w:t>
+        <w:t xml:space="preserve">User enters on the </w:t>
+      </w:r>
+      <w:r>
+        <w:rPr>
+          <w:rFonts w:asciiTheme="minorBidi" w:hAnsiTheme="minorBidi" w:cstheme="minorBidi"/>
+          <w:sz w:val="24"/>
+          <w:szCs w:val="24"/>
+        </w:rPr>
+        <w:t>sign-up</w:t>
+      </w:r>
+      <w:r>
+        <w:rPr>
+          <w:rFonts w:asciiTheme="minorBidi" w:hAnsiTheme="minorBidi" w:cstheme="minorBidi"/>
+          <w:sz w:val="24"/>
+          <w:szCs w:val="24"/>
+        </w:rPr>
+        <w:t xml:space="preserve"> button.</w:t>
       </w:r>
     </w:p>
     <w:p>
@@ -7057,32 +7073,31 @@
           <w:sz w:val="24"/>
           <w:szCs w:val="24"/>
         </w:rPr>
-        <w:t xml:space="preserve"> of repeated/invalid email, ask user to re-enter a valid </w:t>
-      </w:r>
-    </w:p>
-    <w:p>
-      <w:pPr>
-        <w:rPr>
-          <w:rFonts w:asciiTheme="minorBidi" w:hAnsiTheme="minorBidi" w:cstheme="minorBidi"/>
-          <w:sz w:val="24"/>
-          <w:szCs w:val="24"/>
-        </w:rPr>
-      </w:pPr>
-      <w:r>
-        <w:rPr>
-          <w:rFonts w:asciiTheme="minorBidi" w:hAnsiTheme="minorBidi" w:cstheme="minorBidi"/>
-          <w:sz w:val="24"/>
-          <w:szCs w:val="24"/>
-        </w:rPr>
-        <w:t xml:space="preserve">                     </w:t>
-      </w:r>
-      <w:r>
-        <w:rPr>
-          <w:rFonts w:asciiTheme="minorBidi" w:hAnsiTheme="minorBidi" w:cstheme="minorBidi"/>
-          <w:sz w:val="24"/>
-          <w:szCs w:val="24"/>
-        </w:rPr>
-        <w:t>choice.</w:t>
+        <w:t xml:space="preserve"> o</w:t>
+      </w:r>
+      <w:r>
+        <w:rPr>
+          <w:rFonts w:asciiTheme="minorBidi" w:hAnsiTheme="minorBidi" w:cstheme="minorBidi"/>
+          <w:sz w:val="24"/>
+          <w:szCs w:val="24"/>
+        </w:rPr>
+        <w:t>f repeated mail</w:t>
+      </w:r>
+      <w:r>
+        <w:rPr>
+          <w:rFonts w:asciiTheme="minorBidi" w:hAnsiTheme="minorBidi" w:cstheme="minorBidi"/>
+          <w:sz w:val="24"/>
+          <w:szCs w:val="24"/>
+        </w:rPr>
+        <w:t xml:space="preserve">, ask user to re-enter a valid </w:t>
+      </w:r>
+      <w:r>
+        <w:rPr>
+          <w:rFonts w:asciiTheme="minorBidi" w:hAnsiTheme="minorBidi" w:cstheme="minorBidi"/>
+          <w:sz w:val="24"/>
+          <w:szCs w:val="24"/>
+        </w:rPr>
+        <w:t>one.</w:t>
       </w:r>
     </w:p>
     <w:p>
@@ -7104,39 +7119,7 @@
           <w:sz w:val="24"/>
           <w:szCs w:val="24"/>
         </w:rPr>
-        <w:t>In case</w:t>
-      </w:r>
-      <w:r>
-        <w:rPr>
-          <w:rFonts w:asciiTheme="minorBidi" w:hAnsiTheme="minorBidi" w:cstheme="minorBidi"/>
-          <w:sz w:val="24"/>
-          <w:szCs w:val="24"/>
-        </w:rPr>
-        <w:t xml:space="preserve"> of repeated</w:t>
-      </w:r>
-      <w:r>
-        <w:rPr>
-          <w:rFonts w:asciiTheme="minorBidi" w:hAnsiTheme="minorBidi" w:cstheme="minorBidi"/>
-          <w:sz w:val="24"/>
-          <w:szCs w:val="24"/>
-        </w:rPr>
-        <w:t xml:space="preserve"> phone number</w:t>
-      </w:r>
-      <w:r>
-        <w:rPr>
-          <w:rFonts w:asciiTheme="minorBidi" w:hAnsiTheme="minorBidi" w:cstheme="minorBidi"/>
-          <w:sz w:val="24"/>
-          <w:szCs w:val="24"/>
-        </w:rPr>
-        <w:t xml:space="preserve">, ask user to re-enter </w:t>
-      </w:r>
-      <w:r>
-        <w:rPr>
-          <w:rFonts w:asciiTheme="minorBidi" w:hAnsiTheme="minorBidi" w:cstheme="minorBidi"/>
-          <w:sz w:val="24"/>
-          <w:szCs w:val="24"/>
-        </w:rPr>
-        <w:t>another one.</w:t>
+        <w:t xml:space="preserve">If the </w:t>
       </w:r>
     </w:p>
     <w:p>
@@ -7158,48 +7141,91 @@
           <w:sz w:val="24"/>
           <w:szCs w:val="24"/>
         </w:rPr>
+        <w:t>In case of repeated phone number, ask user to re-enter another one.</w:t>
+      </w:r>
+    </w:p>
+    <w:p>
+      <w:pPr>
+        <w:pStyle w:val="ListParagraph"/>
+        <w:numPr>
+          <w:ilvl w:val="1"/>
+          <w:numId w:val="33"/>
+        </w:numPr>
+        <w:rPr>
+          <w:rFonts w:asciiTheme="minorBidi" w:hAnsiTheme="minorBidi" w:cstheme="minorBidi"/>
+          <w:sz w:val="24"/>
+          <w:szCs w:val="24"/>
+        </w:rPr>
+      </w:pPr>
+      <w:r>
+        <w:rPr>
+          <w:rFonts w:asciiTheme="minorBidi" w:hAnsiTheme="minorBidi" w:cstheme="minorBidi"/>
+          <w:sz w:val="24"/>
+          <w:szCs w:val="24"/>
+        </w:rPr>
         <w:t xml:space="preserve">If the user clicks on the login button, the system should navigate to the </w:t>
       </w:r>
-      <w:r>
-        <w:rPr>
-          <w:rFonts w:asciiTheme="minorBidi" w:hAnsiTheme="minorBidi" w:cstheme="minorBidi"/>
-          <w:sz w:val="24"/>
-          <w:szCs w:val="24"/>
-        </w:rPr>
-        <w:t>login.</w:t>
-      </w:r>
-      <w:r>
-        <w:rPr>
-          <w:rFonts w:asciiTheme="minorBidi" w:hAnsiTheme="minorBidi" w:cstheme="minorBidi"/>
-          <w:sz w:val="24"/>
-          <w:szCs w:val="24"/>
-        </w:rPr>
-        <w:t xml:space="preserve"> </w:t>
-      </w:r>
-    </w:p>
-    <w:p>
-      <w:pPr>
-        <w:rPr>
-          <w:rFonts w:asciiTheme="minorBidi" w:hAnsiTheme="minorBidi" w:cstheme="minorBidi"/>
-          <w:sz w:val="24"/>
-          <w:szCs w:val="24"/>
-        </w:rPr>
-      </w:pPr>
-      <w:r>
-        <w:rPr>
-          <w:rFonts w:asciiTheme="minorBidi" w:hAnsiTheme="minorBidi" w:cstheme="minorBidi"/>
-          <w:sz w:val="24"/>
-          <w:szCs w:val="24"/>
-        </w:rPr>
-        <w:t xml:space="preserve">                      </w:t>
-      </w:r>
-      <w:r>
-        <w:rPr>
-          <w:rFonts w:asciiTheme="minorBidi" w:hAnsiTheme="minorBidi" w:cstheme="minorBidi"/>
-          <w:sz w:val="24"/>
-          <w:szCs w:val="24"/>
-        </w:rPr>
-        <w:t>page</w:t>
+      <w:proofErr w:type="gramStart"/>
+      <w:r>
+        <w:rPr>
+          <w:rFonts w:asciiTheme="minorBidi" w:hAnsiTheme="minorBidi" w:cstheme="minorBidi"/>
+          <w:sz w:val="24"/>
+          <w:szCs w:val="24"/>
+        </w:rPr>
+        <w:t>login</w:t>
+      </w:r>
+      <w:proofErr w:type="gramEnd"/>
+    </w:p>
+    <w:p>
+      <w:pPr>
+        <w:ind w:left="1440"/>
+        <w:rPr>
+          <w:rFonts w:asciiTheme="minorBidi" w:hAnsiTheme="minorBidi" w:cstheme="minorBidi"/>
+          <w:sz w:val="24"/>
+          <w:szCs w:val="24"/>
+        </w:rPr>
+      </w:pPr>
+      <w:r>
+        <w:rPr>
+          <w:rFonts w:asciiTheme="minorBidi" w:hAnsiTheme="minorBidi" w:cstheme="minorBidi"/>
+          <w:sz w:val="24"/>
+          <w:szCs w:val="24"/>
+        </w:rPr>
+        <w:t>p</w:t>
+      </w:r>
+      <w:r>
+        <w:rPr>
+          <w:rFonts w:asciiTheme="minorBidi" w:hAnsiTheme="minorBidi" w:cstheme="minorBidi"/>
+          <w:sz w:val="24"/>
+          <w:szCs w:val="24"/>
+        </w:rPr>
+        <w:t>age</w:t>
+      </w:r>
+      <w:r>
+        <w:rPr>
+          <w:rFonts w:asciiTheme="minorBidi" w:hAnsiTheme="minorBidi" w:cstheme="minorBidi"/>
+          <w:sz w:val="24"/>
+          <w:szCs w:val="24"/>
+        </w:rPr>
+        <w:t xml:space="preserve"> (</w:t>
+      </w:r>
+      <w:r>
+        <w:rPr>
+          <w:rFonts w:asciiTheme="minorBidi" w:hAnsiTheme="minorBidi" w:cstheme="minorBidi"/>
+          <w:b/>
+          <w:bCs/>
+          <w:sz w:val="24"/>
+          <w:szCs w:val="24"/>
+        </w:rPr>
+        <w:t>3.2</w:t>
+      </w:r>
+      <w:r>
+        <w:rPr>
+          <w:rFonts w:asciiTheme="minorBidi" w:hAnsiTheme="minorBidi" w:cstheme="minorBidi"/>
+          <w:sz w:val="24"/>
+          <w:szCs w:val="24"/>
+        </w:rPr>
+        <w:t>)</w:t>
       </w:r>
       <w:r>
         <w:rPr>
@@ -7239,21 +7265,46 @@
       <w:pPr>
         <w:widowControl w:val="0"/>
         <w:spacing w:after="240"/>
-        <w:ind w:left="720"/>
-        <w:rPr>
-          <w:rFonts w:asciiTheme="minorBidi" w:hAnsiTheme="minorBidi" w:cstheme="minorBidi"/>
-          <w:sz w:val="24"/>
-          <w:szCs w:val="24"/>
-        </w:rPr>
-      </w:pPr>
-      <w:r>
-        <w:rPr>
-          <w:rFonts w:asciiTheme="minorBidi" w:hAnsiTheme="minorBidi" w:cstheme="minorBidi"/>
-          <w:b/>
-          <w:sz w:val="24"/>
-          <w:szCs w:val="24"/>
-        </w:rPr>
-        <w:t xml:space="preserve">T001 </w:t>
+        <w:rPr>
+          <w:rFonts w:asciiTheme="minorBidi" w:hAnsiTheme="minorBidi" w:cstheme="minorBidi"/>
+          <w:sz w:val="24"/>
+          <w:szCs w:val="24"/>
+        </w:rPr>
+      </w:pPr>
+      <w:r>
+        <w:rPr>
+          <w:rFonts w:asciiTheme="minorBidi" w:hAnsiTheme="minorBidi" w:cstheme="minorBidi"/>
+          <w:b/>
+          <w:sz w:val="24"/>
+          <w:szCs w:val="24"/>
+        </w:rPr>
+        <w:t xml:space="preserve">          </w:t>
+      </w:r>
+      <w:r>
+        <w:rPr>
+          <w:rFonts w:asciiTheme="minorBidi" w:hAnsiTheme="minorBidi" w:cstheme="minorBidi"/>
+          <w:b/>
+          <w:sz w:val="24"/>
+          <w:szCs w:val="24"/>
+        </w:rPr>
+        <w:t>T00</w:t>
+      </w:r>
+      <w:r>
+        <w:rPr>
+          <w:rFonts w:asciiTheme="minorBidi" w:hAnsiTheme="minorBidi" w:cstheme="minorBidi"/>
+          <w:b/>
+          <w:sz w:val="24"/>
+          <w:szCs w:val="24"/>
+        </w:rPr>
+        <w:t>1</w:t>
+      </w:r>
+      <w:r>
+        <w:rPr>
+          <w:rFonts w:asciiTheme="minorBidi" w:hAnsiTheme="minorBidi" w:cstheme="minorBidi"/>
+          <w:sz w:val="24"/>
+          <w:szCs w:val="24"/>
+        </w:rPr>
+        <w:t xml:space="preserve"> </w:t>
       </w:r>
       <w:r>
         <w:rPr>
@@ -7269,23 +7320,23 @@
           <w:sz w:val="24"/>
           <w:szCs w:val="24"/>
         </w:rPr>
-        <w:t xml:space="preserve"> First Name - </w:t>
-      </w:r>
-      <w:r>
-        <w:rPr>
-          <w:rFonts w:asciiTheme="minorBidi" w:hAnsiTheme="minorBidi" w:cstheme="minorBidi"/>
-          <w:sz w:val="24"/>
-          <w:szCs w:val="24"/>
-        </w:rPr>
-        <w:t>n</w:t>
-      </w:r>
-      <w:r>
-        <w:rPr>
-          <w:rFonts w:asciiTheme="minorBidi" w:hAnsiTheme="minorBidi" w:cstheme="minorBidi"/>
-          <w:sz w:val="24"/>
-          <w:szCs w:val="24"/>
-        </w:rPr>
-        <w:t>umbers are not allowed.</w:t>
+        <w:t xml:space="preserve"> First Name </w:t>
+      </w:r>
+      <w:r>
+        <w:rPr>
+          <w:rFonts w:asciiTheme="minorBidi" w:hAnsiTheme="minorBidi" w:cstheme="minorBidi"/>
+          <w:sz w:val="24"/>
+          <w:szCs w:val="24"/>
+        </w:rPr>
+        <w:t xml:space="preserve">- field </w:t>
+      </w:r>
+      <w:r>
+        <w:rPr>
+          <w:rFonts w:asciiTheme="minorBidi" w:hAnsiTheme="minorBidi" w:cstheme="minorBidi"/>
+          <w:sz w:val="24"/>
+          <w:szCs w:val="24"/>
+        </w:rPr>
+        <w:t>must not be blank.</w:t>
       </w:r>
     </w:p>
     <w:p>
@@ -7306,7 +7357,109 @@
           <w:sz w:val="24"/>
           <w:szCs w:val="24"/>
         </w:rPr>
-        <w:t>T002</w:t>
+        <w:t>T00</w:t>
+      </w:r>
+      <w:r>
+        <w:rPr>
+          <w:rFonts w:asciiTheme="minorBidi" w:hAnsiTheme="minorBidi" w:cstheme="minorBidi"/>
+          <w:b/>
+          <w:sz w:val="24"/>
+          <w:szCs w:val="24"/>
+        </w:rPr>
+        <w:t>2</w:t>
+      </w:r>
+      <w:r>
+        <w:rPr>
+          <w:rFonts w:asciiTheme="minorBidi" w:hAnsiTheme="minorBidi" w:cstheme="minorBidi"/>
+          <w:b/>
+          <w:sz w:val="24"/>
+          <w:szCs w:val="24"/>
+        </w:rPr>
+        <w:t xml:space="preserve"> User Last Name - an error message should appear “please enter your</w:t>
+      </w:r>
+      <w:r>
+        <w:rPr>
+          <w:rFonts w:asciiTheme="minorBidi" w:hAnsiTheme="minorBidi" w:cstheme="minorBidi"/>
+          <w:b/>
+          <w:sz w:val="24"/>
+          <w:szCs w:val="24"/>
+        </w:rPr>
+        <w:t xml:space="preserve"> first</w:t>
+      </w:r>
+      <w:r>
+        <w:rPr>
+          <w:rFonts w:asciiTheme="minorBidi" w:hAnsiTheme="minorBidi" w:cstheme="minorBidi"/>
+          <w:b/>
+          <w:sz w:val="24"/>
+          <w:szCs w:val="24"/>
+        </w:rPr>
+        <w:t xml:space="preserve"> </w:t>
+      </w:r>
+      <w:r>
+        <w:rPr>
+          <w:rFonts w:asciiTheme="minorBidi" w:hAnsiTheme="minorBidi" w:cstheme="minorBidi"/>
+          <w:b/>
+          <w:sz w:val="24"/>
+          <w:szCs w:val="24"/>
+        </w:rPr>
+        <w:t xml:space="preserve">  </w:t>
+      </w:r>
+      <w:r>
+        <w:rPr>
+          <w:rFonts w:asciiTheme="minorBidi" w:hAnsiTheme="minorBidi" w:cstheme="minorBidi"/>
+          <w:b/>
+          <w:sz w:val="24"/>
+          <w:szCs w:val="24"/>
+        </w:rPr>
+        <w:t>name.”</w:t>
+      </w:r>
+      <w:r>
+        <w:rPr>
+          <w:rFonts w:asciiTheme="minorBidi" w:hAnsiTheme="minorBidi" w:cstheme="minorBidi"/>
+          <w:b/>
+          <w:sz w:val="24"/>
+          <w:szCs w:val="24"/>
+        </w:rPr>
+        <w:t xml:space="preserve"> (T001)</w:t>
+      </w:r>
+    </w:p>
+    <w:p>
+      <w:pPr>
+        <w:widowControl w:val="0"/>
+        <w:spacing w:after="240"/>
+        <w:jc w:val="both"/>
+        <w:rPr>
+          <w:rFonts w:asciiTheme="minorBidi" w:hAnsiTheme="minorBidi" w:cstheme="minorBidi"/>
+          <w:sz w:val="24"/>
+          <w:szCs w:val="24"/>
+        </w:rPr>
+      </w:pPr>
+      <w:r>
+        <w:rPr>
+          <w:rFonts w:asciiTheme="minorBidi" w:hAnsiTheme="minorBidi" w:cstheme="minorBidi"/>
+          <w:b/>
+          <w:sz w:val="24"/>
+          <w:szCs w:val="24"/>
+        </w:rPr>
+        <w:t xml:space="preserve">           </w:t>
+      </w:r>
+      <w:r>
+        <w:rPr>
+          <w:rFonts w:asciiTheme="minorBidi" w:hAnsiTheme="minorBidi" w:cstheme="minorBidi"/>
+          <w:b/>
+          <w:sz w:val="24"/>
+          <w:szCs w:val="24"/>
+        </w:rPr>
+        <w:t>T00</w:t>
+      </w:r>
+      <w:r>
+        <w:rPr>
+          <w:rFonts w:asciiTheme="minorBidi" w:hAnsiTheme="minorBidi" w:cstheme="minorBidi"/>
+          <w:b/>
+          <w:sz w:val="24"/>
+          <w:szCs w:val="24"/>
+        </w:rPr>
+        <w:t>3</w:t>
       </w:r>
       <w:r>
         <w:rPr>
@@ -7356,22 +7509,51 @@
         <w:ind w:left="720"/>
         <w:rPr>
           <w:rFonts w:asciiTheme="minorBidi" w:hAnsiTheme="minorBidi" w:cstheme="minorBidi"/>
-          <w:sz w:val="24"/>
-          <w:szCs w:val="24"/>
-        </w:rPr>
-      </w:pPr>
-      <w:r>
-        <w:rPr>
-          <w:rFonts w:asciiTheme="minorBidi" w:hAnsiTheme="minorBidi" w:cstheme="minorBidi"/>
-          <w:b/>
-          <w:sz w:val="24"/>
-          <w:szCs w:val="24"/>
-        </w:rPr>
-        <w:t>T003</w:t>
-      </w:r>
-      <w:r>
-        <w:rPr>
-          <w:rFonts w:asciiTheme="minorBidi" w:hAnsiTheme="minorBidi" w:cstheme="minorBidi"/>
+          <w:b/>
+          <w:sz w:val="24"/>
+          <w:szCs w:val="24"/>
+        </w:rPr>
+      </w:pPr>
+      <w:r>
+        <w:rPr>
+          <w:rFonts w:asciiTheme="minorBidi" w:hAnsiTheme="minorBidi" w:cstheme="minorBidi"/>
+          <w:b/>
+          <w:sz w:val="24"/>
+          <w:szCs w:val="24"/>
+        </w:rPr>
+        <w:t>T00</w:t>
+      </w:r>
+      <w:r>
+        <w:rPr>
+          <w:rFonts w:asciiTheme="minorBidi" w:hAnsiTheme="minorBidi" w:cstheme="minorBidi"/>
+          <w:b/>
+          <w:sz w:val="24"/>
+          <w:szCs w:val="24"/>
+        </w:rPr>
+        <w:t>4</w:t>
+      </w:r>
+      <w:r>
+        <w:rPr>
+          <w:rFonts w:asciiTheme="minorBidi" w:hAnsiTheme="minorBidi" w:cstheme="minorBidi"/>
+          <w:b/>
+          <w:sz w:val="24"/>
+          <w:szCs w:val="24"/>
+        </w:rPr>
+        <w:t xml:space="preserve"> User First Name – an error message should appear “special characters are not </w:t>
+      </w:r>
+      <w:r>
+        <w:rPr>
+          <w:rFonts w:asciiTheme="minorBidi" w:hAnsiTheme="minorBidi" w:cstheme="minorBidi"/>
+          <w:b/>
+          <w:sz w:val="24"/>
+          <w:szCs w:val="24"/>
+        </w:rPr>
+        <w:t>allowed</w:t>
+      </w:r>
+      <w:r>
+        <w:rPr>
+          <w:rFonts w:asciiTheme="minorBidi" w:hAnsiTheme="minorBidi" w:cstheme="minorBidi"/>
+          <w:b/>
           <w:sz w:val="24"/>
           <w:szCs w:val="24"/>
         </w:rPr>
@@ -7380,34 +7562,56 @@
       <w:r>
         <w:rPr>
           <w:rFonts w:asciiTheme="minorBidi" w:hAnsiTheme="minorBidi" w:cstheme="minorBidi"/>
-          <w:sz w:val="24"/>
-          <w:szCs w:val="24"/>
-        </w:rPr>
-        <w:t>User</w:t>
-      </w:r>
-      <w:r>
-        <w:rPr>
-          <w:rFonts w:asciiTheme="minorBidi" w:hAnsiTheme="minorBidi" w:cstheme="minorBidi"/>
-          <w:sz w:val="24"/>
-          <w:szCs w:val="24"/>
-        </w:rPr>
-        <w:t xml:space="preserve"> First Name </w:t>
-      </w:r>
-      <w:r>
-        <w:rPr>
-          <w:rFonts w:asciiTheme="minorBidi" w:hAnsiTheme="minorBidi" w:cstheme="minorBidi"/>
-          <w:sz w:val="24"/>
-          <w:szCs w:val="24"/>
-        </w:rPr>
-        <w:t xml:space="preserve">- field </w:t>
-      </w:r>
-      <w:r>
-        <w:rPr>
-          <w:rFonts w:asciiTheme="minorBidi" w:hAnsiTheme="minorBidi" w:cstheme="minorBidi"/>
-          <w:sz w:val="24"/>
-          <w:szCs w:val="24"/>
-        </w:rPr>
-        <w:t>must not be blank.</w:t>
+          <w:b/>
+          <w:sz w:val="24"/>
+          <w:szCs w:val="24"/>
+        </w:rPr>
+        <w:t>in this field</w:t>
+      </w:r>
+      <w:r>
+        <w:rPr>
+          <w:rFonts w:asciiTheme="minorBidi" w:hAnsiTheme="minorBidi" w:cstheme="minorBidi"/>
+          <w:b/>
+          <w:sz w:val="24"/>
+          <w:szCs w:val="24"/>
+        </w:rPr>
+        <w:t>.</w:t>
+      </w:r>
+      <w:r>
+        <w:rPr>
+          <w:rFonts w:asciiTheme="minorBidi" w:hAnsiTheme="minorBidi" w:cstheme="minorBidi"/>
+          <w:b/>
+          <w:sz w:val="24"/>
+          <w:szCs w:val="24"/>
+        </w:rPr>
+        <w:t xml:space="preserve">” </w:t>
+      </w:r>
+      <w:r>
+        <w:rPr>
+          <w:rFonts w:asciiTheme="minorBidi" w:hAnsiTheme="minorBidi" w:cstheme="minorBidi"/>
+          <w:b/>
+          <w:sz w:val="24"/>
+          <w:szCs w:val="24"/>
+        </w:rPr>
+        <w:t xml:space="preserve"> (T00</w:t>
+      </w:r>
+      <w:r>
+        <w:rPr>
+          <w:rFonts w:asciiTheme="minorBidi" w:hAnsiTheme="minorBidi" w:cstheme="minorBidi"/>
+          <w:b/>
+          <w:sz w:val="24"/>
+          <w:szCs w:val="24"/>
+        </w:rPr>
+        <w:t>3</w:t>
+      </w:r>
+      <w:r>
+        <w:rPr>
+          <w:rFonts w:asciiTheme="minorBidi" w:hAnsiTheme="minorBidi" w:cstheme="minorBidi"/>
+          <w:b/>
+          <w:sz w:val="24"/>
+          <w:szCs w:val="24"/>
+        </w:rPr>
+        <w:t>)</w:t>
       </w:r>
     </w:p>
     <w:p>
@@ -7428,7 +7632,16 @@
           <w:sz w:val="24"/>
           <w:szCs w:val="24"/>
         </w:rPr>
-        <w:t>T004</w:t>
+        <w:t>T00</w:t>
+      </w:r>
+      <w:r>
+        <w:rPr>
+          <w:rFonts w:asciiTheme="minorBidi" w:hAnsiTheme="minorBidi" w:cstheme="minorBidi"/>
+          <w:b/>
+          <w:sz w:val="24"/>
+          <w:szCs w:val="24"/>
+        </w:rPr>
+        <w:t>5</w:t>
       </w:r>
       <w:r>
         <w:rPr>
@@ -7452,23 +7665,7 @@
           <w:sz w:val="24"/>
           <w:szCs w:val="24"/>
         </w:rPr>
-        <w:t xml:space="preserve"> First Name - </w:t>
-      </w:r>
-      <w:r>
-        <w:rPr>
-          <w:rFonts w:asciiTheme="minorBidi" w:hAnsiTheme="minorBidi" w:cstheme="minorBidi"/>
-          <w:sz w:val="24"/>
-          <w:szCs w:val="24"/>
-        </w:rPr>
-        <w:t>f</w:t>
-      </w:r>
-      <w:r>
-        <w:rPr>
-          <w:rFonts w:asciiTheme="minorBidi" w:hAnsiTheme="minorBidi" w:cstheme="minorBidi"/>
-          <w:sz w:val="24"/>
-          <w:szCs w:val="24"/>
-        </w:rPr>
-        <w:t>irst character cannot have space.</w:t>
+        <w:t xml:space="preserve"> Last Name - must not be blank.</w:t>
       </w:r>
     </w:p>
     <w:p>
@@ -7489,47 +7686,25 @@
           <w:sz w:val="24"/>
           <w:szCs w:val="24"/>
         </w:rPr>
-        <w:t>T005</w:t>
-      </w:r>
-      <w:r>
-        <w:rPr>
-          <w:rFonts w:asciiTheme="minorBidi" w:hAnsiTheme="minorBidi" w:cstheme="minorBidi"/>
-          <w:sz w:val="24"/>
-          <w:szCs w:val="24"/>
-        </w:rPr>
-        <w:t xml:space="preserve"> </w:t>
-      </w:r>
-      <w:r>
-        <w:rPr>
-          <w:rFonts w:asciiTheme="minorBidi" w:hAnsiTheme="minorBidi" w:cstheme="minorBidi"/>
-          <w:sz w:val="24"/>
-          <w:szCs w:val="24"/>
-        </w:rPr>
-        <w:t>User</w:t>
-      </w:r>
-      <w:r>
-        <w:rPr>
-          <w:rFonts w:asciiTheme="minorBidi" w:hAnsiTheme="minorBidi" w:cstheme="minorBidi"/>
-          <w:sz w:val="24"/>
-          <w:szCs w:val="24"/>
-        </w:rPr>
-        <w:t xml:space="preserve"> Last Name - </w:t>
-      </w:r>
-      <w:r>
-        <w:rPr>
-          <w:rFonts w:asciiTheme="minorBidi" w:hAnsiTheme="minorBidi" w:cstheme="minorBidi"/>
-          <w:sz w:val="24"/>
-          <w:szCs w:val="24"/>
-        </w:rPr>
-        <w:t>n</w:t>
-      </w:r>
-      <w:r>
-        <w:rPr>
-          <w:rFonts w:asciiTheme="minorBidi" w:hAnsiTheme="minorBidi" w:cstheme="minorBidi"/>
-          <w:sz w:val="24"/>
-          <w:szCs w:val="24"/>
-        </w:rPr>
-        <w:t>umbers are not allowed.</w:t>
+        <w:t>T00</w:t>
+      </w:r>
+      <w:r>
+        <w:rPr>
+          <w:rFonts w:asciiTheme="minorBidi" w:hAnsiTheme="minorBidi" w:cstheme="minorBidi"/>
+          <w:b/>
+          <w:sz w:val="24"/>
+          <w:szCs w:val="24"/>
+        </w:rPr>
+        <w:t>6</w:t>
+      </w:r>
+      <w:r>
+        <w:rPr>
+          <w:rFonts w:asciiTheme="minorBidi" w:hAnsiTheme="minorBidi" w:cstheme="minorBidi"/>
+          <w:b/>
+          <w:sz w:val="24"/>
+          <w:szCs w:val="24"/>
+        </w:rPr>
+        <w:t xml:space="preserve"> User Last Name - an error message should appear “please enter your last name.”</w:t>
       </w:r>
     </w:p>
     <w:p>
@@ -7550,7 +7725,16 @@
           <w:sz w:val="24"/>
           <w:szCs w:val="24"/>
         </w:rPr>
-        <w:t>T006</w:t>
+        <w:t>T00</w:t>
+      </w:r>
+      <w:r>
+        <w:rPr>
+          <w:rFonts w:asciiTheme="minorBidi" w:hAnsiTheme="minorBidi" w:cstheme="minorBidi"/>
+          <w:b/>
+          <w:sz w:val="24"/>
+          <w:szCs w:val="24"/>
+        </w:rPr>
+        <w:t>7</w:t>
       </w:r>
       <w:r>
         <w:rPr>
@@ -7611,31 +7795,43 @@
           <w:sz w:val="24"/>
           <w:szCs w:val="24"/>
         </w:rPr>
-        <w:t>T007</w:t>
-      </w:r>
-      <w:r>
-        <w:rPr>
-          <w:rFonts w:asciiTheme="minorBidi" w:hAnsiTheme="minorBidi" w:cstheme="minorBidi"/>
-          <w:sz w:val="24"/>
-          <w:szCs w:val="24"/>
-        </w:rPr>
-        <w:t xml:space="preserve"> </w:t>
-      </w:r>
-      <w:r>
-        <w:rPr>
-          <w:rFonts w:asciiTheme="minorBidi" w:hAnsiTheme="minorBidi" w:cstheme="minorBidi"/>
-          <w:sz w:val="24"/>
-          <w:szCs w:val="24"/>
-        </w:rPr>
-        <w:t>User</w:t>
-      </w:r>
-      <w:r>
-        <w:rPr>
-          <w:rFonts w:asciiTheme="minorBidi" w:hAnsiTheme="minorBidi" w:cstheme="minorBidi"/>
-          <w:sz w:val="24"/>
-          <w:szCs w:val="24"/>
-        </w:rPr>
-        <w:t xml:space="preserve"> Last Name - must not be blank.</w:t>
+        <w:t>T00</w:t>
+      </w:r>
+      <w:r>
+        <w:rPr>
+          <w:rFonts w:asciiTheme="minorBidi" w:hAnsiTheme="minorBidi" w:cstheme="minorBidi"/>
+          <w:b/>
+          <w:sz w:val="24"/>
+          <w:szCs w:val="24"/>
+        </w:rPr>
+        <w:t>6</w:t>
+      </w:r>
+      <w:r>
+        <w:rPr>
+          <w:rFonts w:asciiTheme="minorBidi" w:hAnsiTheme="minorBidi" w:cstheme="minorBidi"/>
+          <w:b/>
+          <w:sz w:val="24"/>
+          <w:szCs w:val="24"/>
+        </w:rPr>
+        <w:t xml:space="preserve"> User First Name – an error message should appear that “special characters are not allowed in this field.”  (T00</w:t>
+      </w:r>
+      <w:r>
+        <w:rPr>
+          <w:rFonts w:asciiTheme="minorBidi" w:hAnsiTheme="minorBidi" w:cstheme="minorBidi"/>
+          <w:b/>
+          <w:sz w:val="24"/>
+          <w:szCs w:val="24"/>
+        </w:rPr>
+        <w:t>7</w:t>
+      </w:r>
+      <w:r>
+        <w:rPr>
+          <w:rFonts w:asciiTheme="minorBidi" w:hAnsiTheme="minorBidi" w:cstheme="minorBidi"/>
+          <w:b/>
+          <w:sz w:val="24"/>
+          <w:szCs w:val="24"/>
+        </w:rPr>
+        <w:t>)</w:t>
       </w:r>
     </w:p>
     <w:p>
@@ -7656,47 +7852,15 @@
           <w:sz w:val="24"/>
           <w:szCs w:val="24"/>
         </w:rPr>
-        <w:t>T008</w:t>
-      </w:r>
-      <w:r>
-        <w:rPr>
-          <w:rFonts w:asciiTheme="minorBidi" w:hAnsiTheme="minorBidi" w:cstheme="minorBidi"/>
-          <w:sz w:val="24"/>
-          <w:szCs w:val="24"/>
-        </w:rPr>
-        <w:t xml:space="preserve"> </w:t>
-      </w:r>
-      <w:r>
-        <w:rPr>
-          <w:rFonts w:asciiTheme="minorBidi" w:hAnsiTheme="minorBidi" w:cstheme="minorBidi"/>
-          <w:sz w:val="24"/>
-          <w:szCs w:val="24"/>
-        </w:rPr>
-        <w:t>User</w:t>
-      </w:r>
-      <w:r>
-        <w:rPr>
-          <w:rFonts w:asciiTheme="minorBidi" w:hAnsiTheme="minorBidi" w:cstheme="minorBidi"/>
-          <w:sz w:val="24"/>
-          <w:szCs w:val="24"/>
-        </w:rPr>
-        <w:t xml:space="preserve"> Last Name - </w:t>
-      </w:r>
-      <w:r>
-        <w:rPr>
-          <w:rFonts w:asciiTheme="minorBidi" w:hAnsiTheme="minorBidi" w:cstheme="minorBidi"/>
-          <w:sz w:val="24"/>
-          <w:szCs w:val="24"/>
-        </w:rPr>
-        <w:t>f</w:t>
-      </w:r>
-      <w:r>
-        <w:rPr>
-          <w:rFonts w:asciiTheme="minorBidi" w:hAnsiTheme="minorBidi" w:cstheme="minorBidi"/>
-          <w:sz w:val="24"/>
-          <w:szCs w:val="24"/>
-        </w:rPr>
-        <w:t>irst character cannot have space.</w:t>
+        <w:t>T009</w:t>
+      </w:r>
+      <w:r>
+        <w:rPr>
+          <w:rFonts w:asciiTheme="minorBidi" w:hAnsiTheme="minorBidi" w:cstheme="minorBidi"/>
+          <w:sz w:val="24"/>
+          <w:szCs w:val="24"/>
+        </w:rPr>
+        <w:t xml:space="preserve"> Email - must not be blank.</w:t>
       </w:r>
     </w:p>
     <w:p>
@@ -7717,15 +7881,61 @@
           <w:sz w:val="24"/>
           <w:szCs w:val="24"/>
         </w:rPr>
-        <w:t>T009</w:t>
-      </w:r>
-      <w:r>
-        <w:rPr>
-          <w:rFonts w:asciiTheme="minorBidi" w:hAnsiTheme="minorBidi" w:cstheme="minorBidi"/>
-          <w:sz w:val="24"/>
-          <w:szCs w:val="24"/>
-        </w:rPr>
-        <w:t xml:space="preserve"> Email - must not be blank.</w:t>
+        <w:t>T0</w:t>
+      </w:r>
+      <w:r>
+        <w:rPr>
+          <w:rFonts w:asciiTheme="minorBidi" w:hAnsiTheme="minorBidi" w:cstheme="minorBidi"/>
+          <w:b/>
+          <w:sz w:val="24"/>
+          <w:szCs w:val="24"/>
+        </w:rPr>
+        <w:t>10</w:t>
+      </w:r>
+      <w:r>
+        <w:rPr>
+          <w:rFonts w:asciiTheme="minorBidi" w:hAnsiTheme="minorBidi" w:cstheme="minorBidi"/>
+          <w:b/>
+          <w:sz w:val="24"/>
+          <w:szCs w:val="24"/>
+        </w:rPr>
+        <w:t xml:space="preserve"> </w:t>
+      </w:r>
+      <w:r>
+        <w:rPr>
+          <w:rFonts w:asciiTheme="minorBidi" w:hAnsiTheme="minorBidi" w:cstheme="minorBidi"/>
+          <w:bCs/>
+          <w:sz w:val="24"/>
+          <w:szCs w:val="24"/>
+        </w:rPr>
+        <w:t>Email</w:t>
+      </w:r>
+      <w:r>
+        <w:rPr>
+          <w:rFonts w:asciiTheme="minorBidi" w:hAnsiTheme="minorBidi" w:cstheme="minorBidi"/>
+          <w:b/>
+          <w:sz w:val="24"/>
+          <w:szCs w:val="24"/>
+        </w:rPr>
+        <w:t xml:space="preserve"> - an error message should appear “please enter your </w:t>
+      </w:r>
+      <w:r>
+        <w:rPr>
+          <w:rFonts w:asciiTheme="minorBidi" w:hAnsiTheme="minorBidi" w:cstheme="minorBidi"/>
+          <w:b/>
+          <w:sz w:val="24"/>
+          <w:szCs w:val="24"/>
+        </w:rPr>
+        <w:t>email address</w:t>
+      </w:r>
+      <w:r>
+        <w:rPr>
+          <w:rFonts w:asciiTheme="minorBidi" w:hAnsiTheme="minorBidi" w:cstheme="minorBidi"/>
+          <w:b/>
+          <w:sz w:val="24"/>
+          <w:szCs w:val="24"/>
+        </w:rPr>
+        <w:t>.”</w:t>
       </w:r>
     </w:p>
     <w:p>
@@ -7746,7 +7956,16 @@
           <w:sz w:val="24"/>
           <w:szCs w:val="24"/>
         </w:rPr>
-        <w:t>T010</w:t>
+        <w:t>T0</w:t>
+      </w:r>
+      <w:r>
+        <w:rPr>
+          <w:rFonts w:asciiTheme="minorBidi" w:hAnsiTheme="minorBidi" w:cstheme="minorBidi"/>
+          <w:b/>
+          <w:sz w:val="24"/>
+          <w:szCs w:val="24"/>
+        </w:rPr>
+        <w:t>11</w:t>
       </w:r>
       <w:r>
         <w:rPr>
@@ -7762,7 +7981,23 @@
           <w:sz w:val="24"/>
           <w:szCs w:val="24"/>
         </w:rPr>
-        <w:t xml:space="preserve"> (ex: abc@gmail.com)</w:t>
+        <w:t xml:space="preserve"> (ex: </w:t>
+      </w:r>
+      <w:r>
+        <w:rPr>
+          <w:rFonts w:asciiTheme="minorBidi" w:hAnsiTheme="minorBidi" w:cstheme="minorBidi"/>
+          <w:sz w:val="24"/>
+          <w:szCs w:val="24"/>
+        </w:rPr>
+        <w:t>abc@gmail.com</w:t>
+      </w:r>
+      <w:r>
+        <w:rPr>
+          <w:rFonts w:asciiTheme="minorBidi" w:hAnsiTheme="minorBidi" w:cstheme="minorBidi"/>
+          <w:sz w:val="24"/>
+          <w:szCs w:val="24"/>
+        </w:rPr>
+        <w:t>)</w:t>
       </w:r>
       <w:r>
         <w:rPr>
@@ -7787,35 +8022,29 @@
       <w:r>
         <w:rPr>
           <w:rFonts w:asciiTheme="minorBidi" w:hAnsiTheme="minorBidi" w:cstheme="minorBidi"/>
-          <w:b/>
-          <w:sz w:val="24"/>
-          <w:szCs w:val="24"/>
-        </w:rPr>
-        <w:t>T011</w:t>
-      </w:r>
-      <w:r>
-        <w:rPr>
-          <w:rFonts w:asciiTheme="minorBidi" w:hAnsiTheme="minorBidi" w:cstheme="minorBidi"/>
-          <w:sz w:val="24"/>
-          <w:szCs w:val="24"/>
-        </w:rPr>
-        <w:t xml:space="preserve"> Email - </w:t>
-      </w:r>
-      <w:r>
-        <w:rPr>
-          <w:rFonts w:asciiTheme="minorBidi" w:hAnsiTheme="minorBidi" w:cstheme="minorBidi"/>
-          <w:sz w:val="24"/>
-          <w:szCs w:val="24"/>
-        </w:rPr>
-        <w:t>f</w:t>
-      </w:r>
-      <w:r>
-        <w:rPr>
-          <w:rFonts w:asciiTheme="minorBidi" w:hAnsiTheme="minorBidi" w:cstheme="minorBidi"/>
-          <w:sz w:val="24"/>
-          <w:szCs w:val="24"/>
-        </w:rPr>
-        <w:t>irst character cannot have space.</w:t>
+          <w:sz w:val="24"/>
+          <w:szCs w:val="24"/>
+          <w:highlight w:val="yellow"/>
+        </w:rPr>
+        <w:t xml:space="preserve">T012 </w:t>
+      </w:r>
+      <w:r>
+        <w:rPr>
+          <w:rFonts w:asciiTheme="minorBidi" w:hAnsiTheme="minorBidi" w:cstheme="minorBidi"/>
+          <w:sz w:val="24"/>
+          <w:szCs w:val="24"/>
+          <w:highlight w:val="yellow"/>
+        </w:rPr>
+        <w:tab/>
+        <w:t>Email</w:t>
+      </w:r>
+      <w:r>
+        <w:rPr>
+          <w:rFonts w:asciiTheme="minorBidi" w:hAnsiTheme="minorBidi" w:cstheme="minorBidi"/>
+          <w:sz w:val="24"/>
+          <w:szCs w:val="24"/>
+        </w:rPr>
+        <w:t xml:space="preserve"> - </w:t>
       </w:r>
     </w:p>
     <w:p>
@@ -7836,7 +8065,35 @@
           <w:sz w:val="24"/>
           <w:szCs w:val="24"/>
         </w:rPr>
-        <w:t>T012 Email</w:t>
+        <w:lastRenderedPageBreak/>
+        <w:t>T01</w:t>
+      </w:r>
+      <w:r>
+        <w:rPr>
+          <w:rFonts w:asciiTheme="minorBidi" w:hAnsiTheme="minorBidi" w:cstheme="minorBidi"/>
+          <w:b/>
+          <w:sz w:val="24"/>
+          <w:szCs w:val="24"/>
+        </w:rPr>
+        <w:t>3</w:t>
+      </w:r>
+      <w:r>
+        <w:rPr>
+          <w:rFonts w:asciiTheme="minorBidi" w:hAnsiTheme="minorBidi" w:cstheme="minorBidi"/>
+          <w:b/>
+          <w:sz w:val="24"/>
+          <w:szCs w:val="24"/>
+        </w:rPr>
+        <w:t xml:space="preserve"> </w:t>
+      </w:r>
+      <w:r>
+        <w:rPr>
+          <w:rFonts w:asciiTheme="minorBidi" w:hAnsiTheme="minorBidi" w:cstheme="minorBidi"/>
+          <w:bCs/>
+          <w:sz w:val="24"/>
+          <w:szCs w:val="24"/>
+        </w:rPr>
+        <w:t>Email</w:t>
       </w:r>
       <w:r>
         <w:rPr>
@@ -7865,7 +8122,34 @@
           <w:sz w:val="24"/>
           <w:szCs w:val="24"/>
         </w:rPr>
-        <w:t>T013 Email</w:t>
+        <w:t>T01</w:t>
+      </w:r>
+      <w:r>
+        <w:rPr>
+          <w:rFonts w:asciiTheme="minorBidi" w:hAnsiTheme="minorBidi" w:cstheme="minorBidi"/>
+          <w:b/>
+          <w:sz w:val="24"/>
+          <w:szCs w:val="24"/>
+        </w:rPr>
+        <w:t>4</w:t>
+      </w:r>
+      <w:r>
+        <w:rPr>
+          <w:rFonts w:asciiTheme="minorBidi" w:hAnsiTheme="minorBidi" w:cstheme="minorBidi"/>
+          <w:b/>
+          <w:sz w:val="24"/>
+          <w:szCs w:val="24"/>
+        </w:rPr>
+        <w:t xml:space="preserve"> </w:t>
+      </w:r>
+      <w:r>
+        <w:rPr>
+          <w:rFonts w:asciiTheme="minorBidi" w:hAnsiTheme="minorBidi" w:cstheme="minorBidi"/>
+          <w:bCs/>
+          <w:sz w:val="24"/>
+          <w:szCs w:val="24"/>
+        </w:rPr>
+        <w:t>Email</w:t>
       </w:r>
       <w:r>
         <w:rPr>
@@ -7894,31 +8178,24 @@
           <w:sz w:val="24"/>
           <w:szCs w:val="24"/>
         </w:rPr>
-        <w:t>T014</w:t>
-      </w:r>
-      <w:r>
-        <w:rPr>
-          <w:rFonts w:asciiTheme="minorBidi" w:hAnsiTheme="minorBidi" w:cstheme="minorBidi"/>
-          <w:sz w:val="24"/>
-          <w:szCs w:val="24"/>
-        </w:rPr>
-        <w:t xml:space="preserve"> Password - </w:t>
-      </w:r>
-      <w:r>
-        <w:rPr>
-          <w:rFonts w:asciiTheme="minorBidi" w:hAnsiTheme="minorBidi" w:cstheme="minorBidi"/>
-          <w:sz w:val="24"/>
-          <w:szCs w:val="24"/>
-        </w:rPr>
-        <w:t>n</w:t>
-      </w:r>
-      <w:r>
-        <w:rPr>
-          <w:rFonts w:asciiTheme="minorBidi" w:hAnsiTheme="minorBidi" w:cstheme="minorBidi"/>
-          <w:sz w:val="24"/>
-          <w:szCs w:val="24"/>
-        </w:rPr>
-        <w:t>umbers are allowed.</w:t>
+        <w:t>T01</w:t>
+      </w:r>
+      <w:r>
+        <w:rPr>
+          <w:rFonts w:asciiTheme="minorBidi" w:hAnsiTheme="minorBidi" w:cstheme="minorBidi"/>
+          <w:b/>
+          <w:sz w:val="24"/>
+          <w:szCs w:val="24"/>
+        </w:rPr>
+        <w:t>5</w:t>
+      </w:r>
+      <w:r>
+        <w:rPr>
+          <w:rFonts w:asciiTheme="minorBidi" w:hAnsiTheme="minorBidi" w:cstheme="minorBidi"/>
+          <w:sz w:val="24"/>
+          <w:szCs w:val="24"/>
+        </w:rPr>
+        <w:t xml:space="preserve"> Password - password must not be blank.</w:t>
       </w:r>
     </w:p>
     <w:p>
@@ -7928,36 +8205,55 @@
         <w:ind w:left="720"/>
         <w:rPr>
           <w:rFonts w:asciiTheme="minorBidi" w:hAnsiTheme="minorBidi" w:cstheme="minorBidi"/>
-          <w:sz w:val="24"/>
-          <w:szCs w:val="24"/>
-        </w:rPr>
-      </w:pPr>
-      <w:r>
-        <w:rPr>
-          <w:rFonts w:asciiTheme="minorBidi" w:hAnsiTheme="minorBidi" w:cstheme="minorBidi"/>
-          <w:b/>
-          <w:sz w:val="24"/>
-          <w:szCs w:val="24"/>
-        </w:rPr>
-        <w:lastRenderedPageBreak/>
-        <w:t>T01</w:t>
-      </w:r>
-      <w:r>
-        <w:rPr>
-          <w:rFonts w:asciiTheme="minorBidi" w:hAnsiTheme="minorBidi" w:cstheme="minorBidi"/>
-          <w:b/>
-          <w:sz w:val="24"/>
-          <w:szCs w:val="24"/>
-        </w:rPr>
-        <w:t>4</w:t>
-      </w:r>
-      <w:r>
-        <w:rPr>
-          <w:rFonts w:asciiTheme="minorBidi" w:hAnsiTheme="minorBidi" w:cstheme="minorBidi"/>
-          <w:sz w:val="24"/>
-          <w:szCs w:val="24"/>
-        </w:rPr>
-        <w:t xml:space="preserve"> Password - special characters are allowed.</w:t>
+          <w:b/>
+          <w:sz w:val="24"/>
+          <w:szCs w:val="24"/>
+        </w:rPr>
+      </w:pPr>
+      <w:r>
+        <w:rPr>
+          <w:rFonts w:asciiTheme="minorBidi" w:hAnsiTheme="minorBidi" w:cstheme="minorBidi"/>
+          <w:b/>
+          <w:sz w:val="24"/>
+          <w:szCs w:val="24"/>
+        </w:rPr>
+        <w:t>T0</w:t>
+      </w:r>
+      <w:r>
+        <w:rPr>
+          <w:rFonts w:asciiTheme="minorBidi" w:hAnsiTheme="minorBidi" w:cstheme="minorBidi"/>
+          <w:b/>
+          <w:sz w:val="24"/>
+          <w:szCs w:val="24"/>
+        </w:rPr>
+        <w:t>16</w:t>
+      </w:r>
+      <w:r>
+        <w:rPr>
+          <w:rFonts w:asciiTheme="minorBidi" w:hAnsiTheme="minorBidi" w:cstheme="minorBidi"/>
+          <w:b/>
+          <w:sz w:val="24"/>
+          <w:szCs w:val="24"/>
+        </w:rPr>
+        <w:t xml:space="preserve"> password - an error message should appear “your password must be at least 8 or more characters” (T01</w:t>
+      </w:r>
+      <w:r>
+        <w:rPr>
+          <w:rFonts w:asciiTheme="minorBidi" w:hAnsiTheme="minorBidi" w:cstheme="minorBidi"/>
+          <w:b/>
+          <w:sz w:val="24"/>
+          <w:szCs w:val="24"/>
+        </w:rPr>
+        <w:t>5</w:t>
+      </w:r>
+      <w:r>
+        <w:rPr>
+          <w:rFonts w:asciiTheme="minorBidi" w:hAnsiTheme="minorBidi" w:cstheme="minorBidi"/>
+          <w:b/>
+          <w:sz w:val="24"/>
+          <w:szCs w:val="24"/>
+        </w:rPr>
+        <w:t xml:space="preserve">). </w:t>
       </w:r>
     </w:p>
     <w:p>
@@ -7986,7 +8282,7 @@
           <w:sz w:val="24"/>
           <w:szCs w:val="24"/>
         </w:rPr>
-        <w:t>6</w:t>
+        <w:t>7</w:t>
       </w:r>
       <w:r>
         <w:rPr>
@@ -8024,24 +8320,25 @@
           <w:sz w:val="24"/>
           <w:szCs w:val="24"/>
         </w:rPr>
-        <w:t>T01</w:t>
-      </w:r>
-      <w:r>
-        <w:rPr>
-          <w:rFonts w:asciiTheme="minorBidi" w:hAnsiTheme="minorBidi" w:cstheme="minorBidi"/>
-          <w:b/>
-          <w:sz w:val="24"/>
-          <w:szCs w:val="24"/>
-        </w:rPr>
-        <w:t>7</w:t>
-      </w:r>
-      <w:r>
-        <w:rPr>
-          <w:rFonts w:asciiTheme="minorBidi" w:hAnsiTheme="minorBidi" w:cstheme="minorBidi"/>
-          <w:sz w:val="24"/>
-          <w:szCs w:val="24"/>
-        </w:rPr>
-        <w:t xml:space="preserve"> Password - password must not be blank.</w:t>
+        <w:t>T0</w:t>
+      </w:r>
+      <w:r>
+        <w:rPr>
+          <w:rFonts w:asciiTheme="minorBidi" w:hAnsiTheme="minorBidi" w:cstheme="minorBidi"/>
+          <w:b/>
+          <w:sz w:val="24"/>
+          <w:szCs w:val="24"/>
+        </w:rPr>
+        <w:t>18</w:t>
+      </w:r>
+      <w:r>
+        <w:rPr>
+          <w:rFonts w:asciiTheme="minorBidi" w:hAnsiTheme="minorBidi" w:cstheme="minorBidi"/>
+          <w:b/>
+          <w:sz w:val="24"/>
+          <w:szCs w:val="24"/>
+        </w:rPr>
+        <w:t xml:space="preserve"> password - an error message should appear that “your password must be at least 8 or more characters” (T016). </w:t>
       </w:r>
     </w:p>
     <w:p>
@@ -8071,15 +8368,31 @@
           <w:sz w:val="24"/>
           <w:szCs w:val="24"/>
         </w:rPr>
-        <w:t xml:space="preserve">8 </w:t>
-      </w:r>
-      <w:r>
-        <w:rPr>
-          <w:rFonts w:asciiTheme="minorBidi" w:hAnsiTheme="minorBidi" w:cstheme="minorBidi"/>
-          <w:sz w:val="24"/>
-          <w:szCs w:val="24"/>
-        </w:rPr>
-        <w:t>Password - password must be encrypted.</w:t>
+        <w:t>9</w:t>
+      </w:r>
+      <w:r>
+        <w:rPr>
+          <w:rFonts w:asciiTheme="minorBidi" w:hAnsiTheme="minorBidi" w:cstheme="minorBidi"/>
+          <w:sz w:val="24"/>
+          <w:szCs w:val="24"/>
+        </w:rPr>
+        <w:t xml:space="preserve"> Password - </w:t>
+      </w:r>
+      <w:r>
+        <w:rPr>
+          <w:rFonts w:asciiTheme="minorBidi" w:hAnsiTheme="minorBidi" w:cstheme="minorBidi"/>
+          <w:sz w:val="24"/>
+          <w:szCs w:val="24"/>
+        </w:rPr>
+        <w:t>n</w:t>
+      </w:r>
+      <w:r>
+        <w:rPr>
+          <w:rFonts w:asciiTheme="minorBidi" w:hAnsiTheme="minorBidi" w:cstheme="minorBidi"/>
+          <w:sz w:val="24"/>
+          <w:szCs w:val="24"/>
+        </w:rPr>
+        <w:t>umbers are allowed.</w:t>
       </w:r>
     </w:p>
     <w:p>
@@ -8109,24 +8422,15 @@
           <w:sz w:val="24"/>
           <w:szCs w:val="24"/>
         </w:rPr>
-        <w:t>19</w:t>
-      </w:r>
-      <w:r>
-        <w:rPr>
-          <w:rFonts w:asciiTheme="minorBidi" w:hAnsiTheme="minorBidi" w:cstheme="minorBidi"/>
-          <w:b/>
-          <w:sz w:val="24"/>
-          <w:szCs w:val="24"/>
-        </w:rPr>
-        <w:t xml:space="preserve"> Telephone</w:t>
-      </w:r>
-      <w:r>
-        <w:rPr>
-          <w:rFonts w:asciiTheme="minorBidi" w:hAnsiTheme="minorBidi" w:cstheme="minorBidi"/>
-          <w:sz w:val="24"/>
-          <w:szCs w:val="24"/>
-        </w:rPr>
-        <w:t xml:space="preserve"> Number –must not be blank.</w:t>
+        <w:t>20</w:t>
+      </w:r>
+      <w:r>
+        <w:rPr>
+          <w:rFonts w:asciiTheme="minorBidi" w:hAnsiTheme="minorBidi" w:cstheme="minorBidi"/>
+          <w:sz w:val="24"/>
+          <w:szCs w:val="24"/>
+        </w:rPr>
+        <w:t xml:space="preserve"> Password - special characters are allowed.</w:t>
       </w:r>
     </w:p>
     <w:p>
@@ -8156,40 +8460,24 @@
           <w:sz w:val="24"/>
           <w:szCs w:val="24"/>
         </w:rPr>
-        <w:t>20</w:t>
-      </w:r>
-      <w:r>
-        <w:rPr>
-          <w:rFonts w:asciiTheme="minorBidi" w:hAnsiTheme="minorBidi" w:cstheme="minorBidi"/>
-          <w:b/>
-          <w:sz w:val="24"/>
-          <w:szCs w:val="24"/>
-        </w:rPr>
-        <w:t xml:space="preserve"> Telephone</w:t>
-      </w:r>
-      <w:r>
-        <w:rPr>
-          <w:rFonts w:asciiTheme="minorBidi" w:hAnsiTheme="minorBidi" w:cstheme="minorBidi"/>
-          <w:sz w:val="24"/>
-          <w:szCs w:val="24"/>
-        </w:rPr>
-        <w:t xml:space="preserve"> Number – </w:t>
-      </w:r>
-      <w:r>
-        <w:rPr>
-          <w:rFonts w:asciiTheme="minorBidi" w:hAnsiTheme="minorBidi" w:cstheme="minorBidi"/>
-          <w:sz w:val="24"/>
-          <w:szCs w:val="24"/>
-        </w:rPr>
-        <w:t>s</w:t>
-      </w:r>
-      <w:r>
-        <w:rPr>
-          <w:rFonts w:asciiTheme="minorBidi" w:hAnsiTheme="minorBidi" w:cstheme="minorBidi"/>
-          <w:sz w:val="24"/>
-          <w:szCs w:val="24"/>
-        </w:rPr>
-        <w:t>pecial characters are not allowed.</w:t>
+        <w:t>21</w:t>
+      </w:r>
+      <w:r>
+        <w:rPr>
+          <w:rFonts w:asciiTheme="minorBidi" w:hAnsiTheme="minorBidi" w:cstheme="minorBidi"/>
+          <w:b/>
+          <w:sz w:val="24"/>
+          <w:szCs w:val="24"/>
+        </w:rPr>
+        <w:t xml:space="preserve"> </w:t>
+      </w:r>
+      <w:r>
+        <w:rPr>
+          <w:rFonts w:asciiTheme="minorBidi" w:hAnsiTheme="minorBidi" w:cstheme="minorBidi"/>
+          <w:sz w:val="24"/>
+          <w:szCs w:val="24"/>
+        </w:rPr>
+        <w:t>Password - password must be encrypted.</w:t>
       </w:r>
     </w:p>
     <w:p>
@@ -8219,40 +8507,33 @@
           <w:sz w:val="24"/>
           <w:szCs w:val="24"/>
         </w:rPr>
-        <w:t>21</w:t>
-      </w:r>
-      <w:r>
-        <w:rPr>
-          <w:rFonts w:asciiTheme="minorBidi" w:hAnsiTheme="minorBidi" w:cstheme="minorBidi"/>
-          <w:b/>
-          <w:sz w:val="24"/>
-          <w:szCs w:val="24"/>
-        </w:rPr>
-        <w:t xml:space="preserve"> Telephone</w:t>
-      </w:r>
-      <w:r>
-        <w:rPr>
-          <w:rFonts w:asciiTheme="minorBidi" w:hAnsiTheme="minorBidi" w:cstheme="minorBidi"/>
-          <w:sz w:val="24"/>
-          <w:szCs w:val="24"/>
-        </w:rPr>
-        <w:t xml:space="preserve"> Number – </w:t>
-      </w:r>
-      <w:r>
-        <w:rPr>
-          <w:rFonts w:asciiTheme="minorBidi" w:hAnsiTheme="minorBidi" w:cstheme="minorBidi"/>
-          <w:sz w:val="24"/>
-          <w:szCs w:val="24"/>
-        </w:rPr>
-        <w:t>c</w:t>
-      </w:r>
-      <w:r>
-        <w:rPr>
-          <w:rFonts w:asciiTheme="minorBidi" w:hAnsiTheme="minorBidi" w:cstheme="minorBidi"/>
-          <w:sz w:val="24"/>
-          <w:szCs w:val="24"/>
-        </w:rPr>
-        <w:t>haracters are not allowed.</w:t>
+        <w:t>22</w:t>
+      </w:r>
+      <w:r>
+        <w:rPr>
+          <w:rFonts w:asciiTheme="minorBidi" w:hAnsiTheme="minorBidi" w:cstheme="minorBidi"/>
+          <w:b/>
+          <w:sz w:val="24"/>
+          <w:szCs w:val="24"/>
+        </w:rPr>
+        <w:t xml:space="preserve"> </w:t>
+      </w:r>
+      <w:r>
+        <w:rPr>
+          <w:rFonts w:asciiTheme="minorBidi" w:hAnsiTheme="minorBidi" w:cstheme="minorBidi"/>
+          <w:bCs/>
+          <w:sz w:val="24"/>
+          <w:szCs w:val="24"/>
+        </w:rPr>
+        <w:t>Phone</w:t>
+      </w:r>
+      <w:r>
+        <w:rPr>
+          <w:rFonts w:asciiTheme="minorBidi" w:hAnsiTheme="minorBidi" w:cstheme="minorBidi"/>
+          <w:sz w:val="24"/>
+          <w:szCs w:val="24"/>
+        </w:rPr>
+        <w:t xml:space="preserve"> Number –must not be blank.</w:t>
       </w:r>
     </w:p>
     <w:p>
@@ -8282,6 +8563,69 @@
           <w:sz w:val="24"/>
           <w:szCs w:val="24"/>
         </w:rPr>
+        <w:t>23</w:t>
+      </w:r>
+      <w:r>
+        <w:rPr>
+          <w:rFonts w:asciiTheme="minorBidi" w:hAnsiTheme="minorBidi" w:cstheme="minorBidi"/>
+          <w:b/>
+          <w:sz w:val="24"/>
+          <w:szCs w:val="24"/>
+        </w:rPr>
+        <w:t xml:space="preserve"> </w:t>
+      </w:r>
+      <w:r>
+        <w:rPr>
+          <w:rFonts w:asciiTheme="minorBidi" w:hAnsiTheme="minorBidi" w:cstheme="minorBidi"/>
+          <w:b/>
+          <w:sz w:val="24"/>
+          <w:szCs w:val="24"/>
+        </w:rPr>
+        <w:t>Phone Number</w:t>
+      </w:r>
+      <w:r>
+        <w:rPr>
+          <w:rFonts w:asciiTheme="minorBidi" w:hAnsiTheme="minorBidi" w:cstheme="minorBidi"/>
+          <w:b/>
+          <w:sz w:val="24"/>
+          <w:szCs w:val="24"/>
+        </w:rPr>
+        <w:t xml:space="preserve"> - an error message should </w:t>
+      </w:r>
+      <w:r>
+        <w:rPr>
+          <w:rFonts w:asciiTheme="minorBidi" w:hAnsiTheme="minorBidi" w:cstheme="minorBidi"/>
+          <w:b/>
+          <w:sz w:val="24"/>
+          <w:szCs w:val="24"/>
+        </w:rPr>
+        <w:t>appear “</w:t>
+      </w:r>
+      <w:r>
+        <w:rPr>
+          <w:rFonts w:asciiTheme="minorBidi" w:hAnsiTheme="minorBidi" w:cstheme="minorBidi"/>
+          <w:b/>
+          <w:sz w:val="24"/>
+          <w:szCs w:val="24"/>
+        </w:rPr>
+        <w:t>please enter your phone number</w:t>
+      </w:r>
+      <w:r>
+        <w:rPr>
+          <w:rFonts w:asciiTheme="minorBidi" w:hAnsiTheme="minorBidi" w:cstheme="minorBidi"/>
+          <w:b/>
+          <w:sz w:val="24"/>
+          <w:szCs w:val="24"/>
+        </w:rPr>
+        <w:t>” (T0</w:t>
+      </w:r>
+      <w:r>
+        <w:rPr>
+          <w:rFonts w:asciiTheme="minorBidi" w:hAnsiTheme="minorBidi" w:cstheme="minorBidi"/>
+          <w:b/>
+          <w:sz w:val="24"/>
+          <w:szCs w:val="24"/>
+        </w:rPr>
         <w:t>22</w:t>
       </w:r>
       <w:r>
@@ -8291,31 +8635,7 @@
           <w:sz w:val="24"/>
           <w:szCs w:val="24"/>
         </w:rPr>
-        <w:t xml:space="preserve"> Telephone</w:t>
-      </w:r>
-      <w:r>
-        <w:rPr>
-          <w:rFonts w:asciiTheme="minorBidi" w:hAnsiTheme="minorBidi" w:cstheme="minorBidi"/>
-          <w:sz w:val="24"/>
-          <w:szCs w:val="24"/>
-        </w:rPr>
-        <w:t xml:space="preserve"> Number - </w:t>
-      </w:r>
-      <w:r>
-        <w:rPr>
-          <w:rFonts w:asciiTheme="minorBidi" w:hAnsiTheme="minorBidi" w:cstheme="minorBidi"/>
-          <w:sz w:val="24"/>
-          <w:szCs w:val="24"/>
-        </w:rPr>
-        <w:t>f</w:t>
-      </w:r>
-      <w:r>
-        <w:rPr>
-          <w:rFonts w:asciiTheme="minorBidi" w:hAnsiTheme="minorBidi" w:cstheme="minorBidi"/>
-          <w:sz w:val="24"/>
-          <w:szCs w:val="24"/>
-        </w:rPr>
-        <w:t>irst character cannot have space.</w:t>
+        <w:t>).</w:t>
       </w:r>
     </w:p>
     <w:p>
@@ -8345,15 +8665,49 @@
           <w:sz w:val="24"/>
           <w:szCs w:val="24"/>
         </w:rPr>
-        <w:t>23</w:t>
-      </w:r>
-      <w:r>
-        <w:rPr>
-          <w:rFonts w:asciiTheme="minorBidi" w:hAnsiTheme="minorBidi" w:cstheme="minorBidi"/>
-          <w:sz w:val="24"/>
-          <w:szCs w:val="24"/>
-        </w:rPr>
-        <w:t xml:space="preserve"> Address - Address Field must not be blank.</w:t>
+        <w:t>24</w:t>
+      </w:r>
+      <w:r>
+        <w:rPr>
+          <w:rFonts w:asciiTheme="minorBidi" w:hAnsiTheme="minorBidi" w:cstheme="minorBidi"/>
+          <w:b/>
+          <w:sz w:val="24"/>
+          <w:szCs w:val="24"/>
+        </w:rPr>
+        <w:t xml:space="preserve"> </w:t>
+      </w:r>
+      <w:r>
+        <w:rPr>
+          <w:rFonts w:asciiTheme="minorBidi" w:hAnsiTheme="minorBidi" w:cstheme="minorBidi"/>
+          <w:bCs/>
+          <w:sz w:val="24"/>
+          <w:szCs w:val="24"/>
+        </w:rPr>
+        <w:t>Phone</w:t>
+      </w:r>
+      <w:r>
+        <w:rPr>
+          <w:rFonts w:asciiTheme="minorBidi" w:hAnsiTheme="minorBidi" w:cstheme="minorBidi"/>
+          <w:sz w:val="24"/>
+          <w:szCs w:val="24"/>
+        </w:rPr>
+        <w:t xml:space="preserve"> Number – </w:t>
+      </w:r>
+      <w:r>
+        <w:rPr>
+          <w:rFonts w:asciiTheme="minorBidi" w:hAnsiTheme="minorBidi" w:cstheme="minorBidi"/>
+          <w:sz w:val="24"/>
+          <w:szCs w:val="24"/>
+        </w:rPr>
+        <w:t>s</w:t>
+      </w:r>
+      <w:r>
+        <w:rPr>
+          <w:rFonts w:asciiTheme="minorBidi" w:hAnsiTheme="minorBidi" w:cstheme="minorBidi"/>
+          <w:sz w:val="24"/>
+          <w:szCs w:val="24"/>
+        </w:rPr>
+        <w:t>pecial characters are not allowed.</w:t>
       </w:r>
     </w:p>
     <w:p>
@@ -8374,7 +8728,43 @@
           <w:sz w:val="24"/>
           <w:szCs w:val="24"/>
         </w:rPr>
-        <w:t>T0</w:t>
+        <w:t>T</w:t>
+      </w:r>
+      <w:r>
+        <w:rPr>
+          <w:rFonts w:asciiTheme="minorBidi" w:hAnsiTheme="minorBidi" w:cstheme="minorBidi"/>
+          <w:b/>
+          <w:sz w:val="24"/>
+          <w:szCs w:val="24"/>
+        </w:rPr>
+        <w:t>25</w:t>
+      </w:r>
+      <w:r>
+        <w:rPr>
+          <w:rFonts w:asciiTheme="minorBidi" w:hAnsiTheme="minorBidi" w:cstheme="minorBidi"/>
+          <w:b/>
+          <w:sz w:val="24"/>
+          <w:szCs w:val="24"/>
+        </w:rPr>
+        <w:t xml:space="preserve"> Phone Number - an error message should appear “</w:t>
+      </w:r>
+      <w:r>
+        <w:rPr>
+          <w:rFonts w:asciiTheme="minorBidi" w:hAnsiTheme="minorBidi" w:cstheme="minorBidi"/>
+          <w:b/>
+          <w:sz w:val="24"/>
+          <w:szCs w:val="24"/>
+        </w:rPr>
+        <w:t>only numbers allowed in this field</w:t>
+      </w:r>
+      <w:r>
+        <w:rPr>
+          <w:rFonts w:asciiTheme="minorBidi" w:hAnsiTheme="minorBidi" w:cstheme="minorBidi"/>
+          <w:b/>
+          <w:sz w:val="24"/>
+          <w:szCs w:val="24"/>
+        </w:rPr>
+        <w:t>” (T0</w:t>
       </w:r>
       <w:r>
         <w:rPr>
@@ -8388,26 +8778,11 @@
       <w:r>
         <w:rPr>
           <w:rFonts w:asciiTheme="minorBidi" w:hAnsiTheme="minorBidi" w:cstheme="minorBidi"/>
-          <w:sz w:val="24"/>
-          <w:szCs w:val="24"/>
-        </w:rPr>
-        <w:t xml:space="preserve"> Address - </w:t>
-      </w:r>
-      <w:r>
-        <w:rPr>
-          <w:rFonts w:asciiTheme="minorBidi" w:hAnsiTheme="minorBidi" w:cstheme="minorBidi"/>
-          <w:sz w:val="24"/>
-          <w:szCs w:val="24"/>
-        </w:rPr>
-        <w:t>f</w:t>
-      </w:r>
-      <w:r>
-        <w:rPr>
-          <w:rFonts w:asciiTheme="minorBidi" w:hAnsiTheme="minorBidi" w:cstheme="minorBidi"/>
-          <w:sz w:val="24"/>
-          <w:szCs w:val="24"/>
-        </w:rPr>
-        <w:t>irst character cannot have space.</w:t>
+          <w:b/>
+          <w:sz w:val="24"/>
+          <w:szCs w:val="24"/>
+        </w:rPr>
+        <w:t>).</w:t>
       </w:r>
     </w:p>
     <w:p>
@@ -8437,15 +8812,58 @@
           <w:sz w:val="24"/>
           <w:szCs w:val="24"/>
         </w:rPr>
-        <w:t>25</w:t>
-      </w:r>
-      <w:r>
-        <w:rPr>
-          <w:rFonts w:asciiTheme="minorBidi" w:hAnsiTheme="minorBidi" w:cstheme="minorBidi"/>
-          <w:sz w:val="24"/>
-          <w:szCs w:val="24"/>
-        </w:rPr>
-        <w:t xml:space="preserve"> Address - Special characters are not allowed.</w:t>
+        <w:t>2</w:t>
+      </w:r>
+      <w:r>
+        <w:rPr>
+          <w:rFonts w:asciiTheme="minorBidi" w:hAnsiTheme="minorBidi" w:cstheme="minorBidi"/>
+          <w:b/>
+          <w:sz w:val="24"/>
+          <w:szCs w:val="24"/>
+        </w:rPr>
+        <w:t>6</w:t>
+      </w:r>
+      <w:r>
+        <w:rPr>
+          <w:rFonts w:asciiTheme="minorBidi" w:hAnsiTheme="minorBidi" w:cstheme="minorBidi"/>
+          <w:b/>
+          <w:sz w:val="24"/>
+          <w:szCs w:val="24"/>
+        </w:rPr>
+        <w:t xml:space="preserve"> </w:t>
+      </w:r>
+      <w:r>
+        <w:rPr>
+          <w:rFonts w:asciiTheme="minorBidi" w:hAnsiTheme="minorBidi" w:cstheme="minorBidi"/>
+          <w:bCs/>
+          <w:sz w:val="24"/>
+          <w:szCs w:val="24"/>
+        </w:rPr>
+        <w:t>Phone</w:t>
+      </w:r>
+      <w:r>
+        <w:rPr>
+          <w:rFonts w:asciiTheme="minorBidi" w:hAnsiTheme="minorBidi" w:cstheme="minorBidi"/>
+          <w:sz w:val="24"/>
+          <w:szCs w:val="24"/>
+        </w:rPr>
+        <w:t xml:space="preserve"> Number – </w:t>
+      </w:r>
+      <w:r>
+        <w:rPr>
+          <w:rFonts w:asciiTheme="minorBidi" w:hAnsiTheme="minorBidi" w:cstheme="minorBidi"/>
+          <w:sz w:val="24"/>
+          <w:szCs w:val="24"/>
+        </w:rPr>
+        <w:t>c</w:t>
+      </w:r>
+      <w:r>
+        <w:rPr>
+          <w:rFonts w:asciiTheme="minorBidi" w:hAnsiTheme="minorBidi" w:cstheme="minorBidi"/>
+          <w:sz w:val="24"/>
+          <w:szCs w:val="24"/>
+        </w:rPr>
+        <w:t>haracters are not allowed.</w:t>
       </w:r>
     </w:p>
     <w:p>
@@ -8455,6 +8873,7 @@
         <w:ind w:left="720"/>
         <w:rPr>
           <w:rFonts w:asciiTheme="minorBidi" w:hAnsiTheme="minorBidi" w:cstheme="minorBidi"/>
+          <w:b/>
           <w:sz w:val="24"/>
           <w:szCs w:val="24"/>
         </w:rPr>
@@ -8475,7 +8894,383 @@
           <w:sz w:val="24"/>
           <w:szCs w:val="24"/>
         </w:rPr>
+        <w:t xml:space="preserve">27 </w:t>
+      </w:r>
+      <w:r>
+        <w:rPr>
+          <w:rFonts w:asciiTheme="minorBidi" w:hAnsiTheme="minorBidi" w:cstheme="minorBidi"/>
+          <w:b/>
+          <w:sz w:val="24"/>
+          <w:szCs w:val="24"/>
+        </w:rPr>
+        <w:t>Phone Number - an error message should appear “only numbers allowed in this field” (T0</w:t>
+      </w:r>
+      <w:r>
+        <w:rPr>
+          <w:rFonts w:asciiTheme="minorBidi" w:hAnsiTheme="minorBidi" w:cstheme="minorBidi"/>
+          <w:b/>
+          <w:sz w:val="24"/>
+          <w:szCs w:val="24"/>
+        </w:rPr>
         <w:t>26</w:t>
+      </w:r>
+      <w:r>
+        <w:rPr>
+          <w:rFonts w:asciiTheme="minorBidi" w:hAnsiTheme="minorBidi" w:cstheme="minorBidi"/>
+          <w:b/>
+          <w:sz w:val="24"/>
+          <w:szCs w:val="24"/>
+        </w:rPr>
+        <w:t>).</w:t>
+      </w:r>
+    </w:p>
+    <w:p>
+      <w:pPr>
+        <w:widowControl w:val="0"/>
+        <w:spacing w:after="240"/>
+        <w:ind w:left="720"/>
+        <w:rPr>
+          <w:rFonts w:asciiTheme="minorBidi" w:hAnsiTheme="minorBidi" w:cstheme="minorBidi"/>
+          <w:sz w:val="24"/>
+          <w:szCs w:val="24"/>
+        </w:rPr>
+      </w:pPr>
+      <w:r>
+        <w:rPr>
+          <w:rFonts w:asciiTheme="minorBidi" w:hAnsiTheme="minorBidi" w:cstheme="minorBidi"/>
+          <w:b/>
+          <w:sz w:val="24"/>
+          <w:szCs w:val="24"/>
+          <w:highlight w:val="yellow"/>
+        </w:rPr>
+        <w:t>T028 Phone Number</w:t>
+      </w:r>
+      <w:r>
+        <w:rPr>
+          <w:rFonts w:asciiTheme="minorBidi" w:hAnsiTheme="minorBidi" w:cstheme="minorBidi"/>
+          <w:b/>
+          <w:sz w:val="24"/>
+          <w:szCs w:val="24"/>
+        </w:rPr>
+        <w:t xml:space="preserve"> – </w:t>
+      </w:r>
+    </w:p>
+    <w:p>
+      <w:pPr>
+        <w:widowControl w:val="0"/>
+        <w:spacing w:after="240"/>
+        <w:ind w:left="720"/>
+        <w:rPr>
+          <w:rFonts w:asciiTheme="minorBidi" w:hAnsiTheme="minorBidi" w:cstheme="minorBidi"/>
+          <w:sz w:val="24"/>
+          <w:szCs w:val="24"/>
+        </w:rPr>
+      </w:pPr>
+      <w:r>
+        <w:rPr>
+          <w:rFonts w:asciiTheme="minorBidi" w:hAnsiTheme="minorBidi" w:cstheme="minorBidi"/>
+          <w:b/>
+          <w:sz w:val="24"/>
+          <w:szCs w:val="24"/>
+        </w:rPr>
+        <w:t>T0</w:t>
+      </w:r>
+      <w:r>
+        <w:rPr>
+          <w:rFonts w:asciiTheme="minorBidi" w:hAnsiTheme="minorBidi" w:cstheme="minorBidi"/>
+          <w:b/>
+          <w:sz w:val="24"/>
+          <w:szCs w:val="24"/>
+        </w:rPr>
+        <w:t>2</w:t>
+      </w:r>
+      <w:r>
+        <w:rPr>
+          <w:rFonts w:asciiTheme="minorBidi" w:hAnsiTheme="minorBidi" w:cstheme="minorBidi"/>
+          <w:b/>
+          <w:sz w:val="24"/>
+          <w:szCs w:val="24"/>
+        </w:rPr>
+        <w:t>8</w:t>
+      </w:r>
+      <w:r>
+        <w:rPr>
+          <w:rFonts w:asciiTheme="minorBidi" w:hAnsiTheme="minorBidi" w:cstheme="minorBidi"/>
+          <w:sz w:val="24"/>
+          <w:szCs w:val="24"/>
+        </w:rPr>
+        <w:t xml:space="preserve"> Address - Address </w:t>
+      </w:r>
+      <w:r>
+        <w:rPr>
+          <w:rFonts w:asciiTheme="minorBidi" w:hAnsiTheme="minorBidi" w:cstheme="minorBidi"/>
+          <w:sz w:val="24"/>
+          <w:szCs w:val="24"/>
+        </w:rPr>
+        <w:t>f</w:t>
+      </w:r>
+      <w:r>
+        <w:rPr>
+          <w:rFonts w:asciiTheme="minorBidi" w:hAnsiTheme="minorBidi" w:cstheme="minorBidi"/>
+          <w:sz w:val="24"/>
+          <w:szCs w:val="24"/>
+        </w:rPr>
+        <w:t>ield must not be blank.</w:t>
+      </w:r>
+    </w:p>
+    <w:p>
+      <w:pPr>
+        <w:widowControl w:val="0"/>
+        <w:spacing w:after="240"/>
+        <w:ind w:left="720"/>
+        <w:rPr>
+          <w:rFonts w:asciiTheme="minorBidi" w:hAnsiTheme="minorBidi" w:cstheme="minorBidi"/>
+          <w:sz w:val="24"/>
+          <w:szCs w:val="24"/>
+        </w:rPr>
+      </w:pPr>
+      <w:r>
+        <w:rPr>
+          <w:rFonts w:asciiTheme="minorBidi" w:hAnsiTheme="minorBidi" w:cstheme="minorBidi"/>
+          <w:b/>
+          <w:sz w:val="24"/>
+          <w:szCs w:val="24"/>
+        </w:rPr>
+        <w:t>T0</w:t>
+      </w:r>
+      <w:r>
+        <w:rPr>
+          <w:rFonts w:asciiTheme="minorBidi" w:hAnsiTheme="minorBidi" w:cstheme="minorBidi"/>
+          <w:b/>
+          <w:sz w:val="24"/>
+          <w:szCs w:val="24"/>
+        </w:rPr>
+        <w:t>29</w:t>
+      </w:r>
+      <w:r>
+        <w:rPr>
+          <w:rFonts w:asciiTheme="minorBidi" w:hAnsiTheme="minorBidi" w:cstheme="minorBidi"/>
+          <w:b/>
+          <w:sz w:val="24"/>
+          <w:szCs w:val="24"/>
+        </w:rPr>
+        <w:t xml:space="preserve"> </w:t>
+      </w:r>
+      <w:r>
+        <w:rPr>
+          <w:rFonts w:asciiTheme="minorBidi" w:hAnsiTheme="minorBidi" w:cstheme="minorBidi"/>
+          <w:b/>
+          <w:sz w:val="24"/>
+          <w:szCs w:val="24"/>
+        </w:rPr>
+        <w:t>Address</w:t>
+      </w:r>
+      <w:r>
+        <w:rPr>
+          <w:rFonts w:asciiTheme="minorBidi" w:hAnsiTheme="minorBidi" w:cstheme="minorBidi"/>
+          <w:b/>
+          <w:sz w:val="24"/>
+          <w:szCs w:val="24"/>
+        </w:rPr>
+        <w:t xml:space="preserve"> - an error message should appear “please enter your </w:t>
+      </w:r>
+      <w:r>
+        <w:rPr>
+          <w:rFonts w:asciiTheme="minorBidi" w:hAnsiTheme="minorBidi" w:cstheme="minorBidi"/>
+          <w:b/>
+          <w:sz w:val="24"/>
+          <w:szCs w:val="24"/>
+        </w:rPr>
+        <w:t>address</w:t>
+      </w:r>
+      <w:r>
+        <w:rPr>
+          <w:rFonts w:asciiTheme="minorBidi" w:hAnsiTheme="minorBidi" w:cstheme="minorBidi"/>
+          <w:b/>
+          <w:sz w:val="24"/>
+          <w:szCs w:val="24"/>
+        </w:rPr>
+        <w:t>” (T0</w:t>
+      </w:r>
+      <w:r>
+        <w:rPr>
+          <w:rFonts w:asciiTheme="minorBidi" w:hAnsiTheme="minorBidi" w:cstheme="minorBidi"/>
+          <w:b/>
+          <w:sz w:val="24"/>
+          <w:szCs w:val="24"/>
+        </w:rPr>
+        <w:t>2</w:t>
+      </w:r>
+      <w:r>
+        <w:rPr>
+          <w:rFonts w:asciiTheme="minorBidi" w:hAnsiTheme="minorBidi" w:cstheme="minorBidi"/>
+          <w:b/>
+          <w:sz w:val="24"/>
+          <w:szCs w:val="24"/>
+        </w:rPr>
+        <w:t>8</w:t>
+      </w:r>
+      <w:r>
+        <w:rPr>
+          <w:rFonts w:asciiTheme="minorBidi" w:hAnsiTheme="minorBidi" w:cstheme="minorBidi"/>
+          <w:b/>
+          <w:sz w:val="24"/>
+          <w:szCs w:val="24"/>
+        </w:rPr>
+        <w:t>).</w:t>
+      </w:r>
+    </w:p>
+    <w:p>
+      <w:pPr>
+        <w:widowControl w:val="0"/>
+        <w:spacing w:after="240"/>
+        <w:ind w:left="720"/>
+        <w:rPr>
+          <w:rFonts w:asciiTheme="minorBidi" w:hAnsiTheme="minorBidi" w:cstheme="minorBidi"/>
+          <w:sz w:val="24"/>
+          <w:szCs w:val="24"/>
+        </w:rPr>
+      </w:pPr>
+      <w:r>
+        <w:rPr>
+          <w:rFonts w:asciiTheme="minorBidi" w:hAnsiTheme="minorBidi" w:cstheme="minorBidi"/>
+          <w:b/>
+          <w:sz w:val="24"/>
+          <w:szCs w:val="24"/>
+        </w:rPr>
+        <w:t>T0</w:t>
+      </w:r>
+      <w:r>
+        <w:rPr>
+          <w:rFonts w:asciiTheme="minorBidi" w:hAnsiTheme="minorBidi" w:cstheme="minorBidi"/>
+          <w:b/>
+          <w:sz w:val="24"/>
+          <w:szCs w:val="24"/>
+        </w:rPr>
+        <w:t>30</w:t>
+      </w:r>
+      <w:r>
+        <w:rPr>
+          <w:rFonts w:asciiTheme="minorBidi" w:hAnsiTheme="minorBidi" w:cstheme="minorBidi"/>
+          <w:sz w:val="24"/>
+          <w:szCs w:val="24"/>
+        </w:rPr>
+        <w:t xml:space="preserve"> Address - Special characters are not allowed.</w:t>
+      </w:r>
+    </w:p>
+    <w:p>
+      <w:pPr>
+        <w:widowControl w:val="0"/>
+        <w:spacing w:after="240"/>
+        <w:ind w:left="720"/>
+        <w:rPr>
+          <w:rFonts w:asciiTheme="minorBidi" w:hAnsiTheme="minorBidi" w:cstheme="minorBidi"/>
+          <w:sz w:val="24"/>
+          <w:szCs w:val="24"/>
+        </w:rPr>
+      </w:pPr>
+      <w:r>
+        <w:rPr>
+          <w:rFonts w:asciiTheme="minorBidi" w:hAnsiTheme="minorBidi" w:cstheme="minorBidi"/>
+          <w:b/>
+          <w:sz w:val="24"/>
+          <w:szCs w:val="24"/>
+        </w:rPr>
+        <w:t>T0</w:t>
+      </w:r>
+      <w:r>
+        <w:rPr>
+          <w:rFonts w:asciiTheme="minorBidi" w:hAnsiTheme="minorBidi" w:cstheme="minorBidi"/>
+          <w:b/>
+          <w:sz w:val="24"/>
+          <w:szCs w:val="24"/>
+        </w:rPr>
+        <w:t>31</w:t>
+      </w:r>
+      <w:r>
+        <w:rPr>
+          <w:rFonts w:asciiTheme="minorBidi" w:hAnsiTheme="minorBidi" w:cstheme="minorBidi"/>
+          <w:b/>
+          <w:sz w:val="24"/>
+          <w:szCs w:val="24"/>
+        </w:rPr>
+        <w:t xml:space="preserve"> </w:t>
+      </w:r>
+      <w:r>
+        <w:rPr>
+          <w:rFonts w:asciiTheme="minorBidi" w:hAnsiTheme="minorBidi" w:cstheme="minorBidi"/>
+          <w:b/>
+          <w:sz w:val="24"/>
+          <w:szCs w:val="24"/>
+        </w:rPr>
+        <w:t>Address</w:t>
+      </w:r>
+      <w:r>
+        <w:rPr>
+          <w:rFonts w:asciiTheme="minorBidi" w:hAnsiTheme="minorBidi" w:cstheme="minorBidi"/>
+          <w:b/>
+          <w:sz w:val="24"/>
+          <w:szCs w:val="24"/>
+        </w:rPr>
+        <w:t xml:space="preserve"> – an error message should appear “special characters are not </w:t>
+      </w:r>
+      <w:r>
+        <w:rPr>
+          <w:rFonts w:asciiTheme="minorBidi" w:hAnsiTheme="minorBidi" w:cstheme="minorBidi"/>
+          <w:b/>
+          <w:sz w:val="24"/>
+          <w:szCs w:val="24"/>
+        </w:rPr>
+        <w:lastRenderedPageBreak/>
+        <w:t>allowed in this field.”  (T0</w:t>
+      </w:r>
+      <w:r>
+        <w:rPr>
+          <w:rFonts w:asciiTheme="minorBidi" w:hAnsiTheme="minorBidi" w:cstheme="minorBidi"/>
+          <w:b/>
+          <w:sz w:val="24"/>
+          <w:szCs w:val="24"/>
+        </w:rPr>
+        <w:t>30</w:t>
+      </w:r>
+      <w:r>
+        <w:rPr>
+          <w:rFonts w:asciiTheme="minorBidi" w:hAnsiTheme="minorBidi" w:cstheme="minorBidi"/>
+          <w:b/>
+          <w:sz w:val="24"/>
+          <w:szCs w:val="24"/>
+        </w:rPr>
+        <w:t>)</w:t>
+      </w:r>
+    </w:p>
+    <w:p>
+      <w:pPr>
+        <w:widowControl w:val="0"/>
+        <w:spacing w:after="240"/>
+        <w:ind w:left="720"/>
+        <w:rPr>
+          <w:rFonts w:asciiTheme="minorBidi" w:hAnsiTheme="minorBidi" w:cstheme="minorBidi"/>
+          <w:sz w:val="24"/>
+          <w:szCs w:val="24"/>
+        </w:rPr>
+      </w:pPr>
+      <w:r>
+        <w:rPr>
+          <w:rFonts w:asciiTheme="minorBidi" w:hAnsiTheme="minorBidi" w:cstheme="minorBidi"/>
+          <w:b/>
+          <w:sz w:val="24"/>
+          <w:szCs w:val="24"/>
+        </w:rPr>
+        <w:t>T0</w:t>
+      </w:r>
+      <w:r>
+        <w:rPr>
+          <w:rFonts w:asciiTheme="minorBidi" w:hAnsiTheme="minorBidi" w:cstheme="minorBidi"/>
+          <w:b/>
+          <w:sz w:val="24"/>
+          <w:szCs w:val="24"/>
+        </w:rPr>
+        <w:t>32</w:t>
       </w:r>
       <w:r>
         <w:rPr>
@@ -8722,7 +9517,6 @@
           <w:b/>
           <w:color w:val="000000"/>
         </w:rPr>
-        <w:lastRenderedPageBreak/>
         <w:t>3.2.</w:t>
       </w:r>
       <w:r>
@@ -9016,23 +9810,7 @@
           <w:sz w:val="24"/>
           <w:szCs w:val="24"/>
         </w:rPr>
-        <w:t xml:space="preserve">○ </w:t>
-      </w:r>
-      <w:r>
-        <w:rPr>
-          <w:rFonts w:asciiTheme="minorBidi" w:hAnsiTheme="minorBidi" w:cstheme="minorBidi"/>
-          <w:sz w:val="24"/>
-          <w:szCs w:val="24"/>
-        </w:rPr>
-        <w:t>In case</w:t>
-      </w:r>
-      <w:r>
-        <w:rPr>
-          <w:rFonts w:asciiTheme="minorBidi" w:hAnsiTheme="minorBidi" w:cstheme="minorBidi"/>
-          <w:sz w:val="24"/>
-          <w:szCs w:val="24"/>
-        </w:rPr>
-        <w:t xml:space="preserve"> of a mismatch between user id and password, ask the </w:t>
+        <w:t xml:space="preserve">○ In case of a mismatch between user id and password, ask the </w:t>
       </w:r>
     </w:p>
     <w:p>
@@ -9071,6 +9849,7 @@
           <w:b/>
           <w:color w:val="000000"/>
         </w:rPr>
+        <w:lastRenderedPageBreak/>
         <w:t>3.2.5 Technical Requirements</w:t>
       </w:r>
       <w:bookmarkEnd w:id="24"/>
@@ -9398,7 +10177,16 @@
           <w:sz w:val="24"/>
           <w:szCs w:val="24"/>
         </w:rPr>
-        <w:t xml:space="preserve"> Password</w:t>
+        <w:t xml:space="preserve"> </w:t>
+      </w:r>
+      <w:r>
+        <w:rPr>
+          <w:rFonts w:asciiTheme="minorBidi" w:eastAsia="Droid Sans" w:hAnsiTheme="minorBidi" w:cstheme="minorBidi"/>
+          <w:bCs/>
+          <w:sz w:val="24"/>
+          <w:szCs w:val="24"/>
+        </w:rPr>
+        <w:t>Password</w:t>
       </w:r>
       <w:r>
         <w:rPr>
@@ -9459,17 +10247,6 @@
     </w:p>
     <w:p>
       <w:pPr>
-        <w:spacing w:before="240" w:after="240"/>
-        <w:ind w:left="720"/>
-        <w:rPr>
-          <w:rFonts w:asciiTheme="minorBidi" w:hAnsiTheme="minorBidi" w:cstheme="minorBidi"/>
-          <w:sz w:val="24"/>
-          <w:szCs w:val="24"/>
-        </w:rPr>
-      </w:pPr>
-    </w:p>
-    <w:p>
-      <w:pPr>
         <w:pStyle w:val="Heading2"/>
         <w:spacing w:before="280" w:after="280"/>
         <w:rPr>
@@ -9487,7 +10264,6 @@
           <w:sz w:val="36"/>
           <w:szCs w:val="36"/>
         </w:rPr>
-        <w:lastRenderedPageBreak/>
         <w:t>3.3</w:t>
       </w:r>
       <w:r>
@@ -9844,6 +10620,7 @@
           <w:b/>
           <w:color w:val="000000"/>
         </w:rPr>
+        <w:lastRenderedPageBreak/>
         <w:t>3.2.</w:t>
       </w:r>
       <w:r>
@@ -10042,7 +10819,6 @@
           <w:b/>
           <w:color w:val="000000"/>
         </w:rPr>
-        <w:lastRenderedPageBreak/>
         <w:t>3.4.</w:t>
       </w:r>
       <w:r>
@@ -10120,7 +10896,33 @@
           <w:sz w:val="24"/>
           <w:szCs w:val="24"/>
         </w:rPr>
-        <w:t xml:space="preserve"> including the details of each one mentioned in the description</w:t>
+        <w:t xml:space="preserve"> including the details of each one mentioned in the </w:t>
+      </w:r>
+      <w:r>
+        <w:rPr>
+          <w:rFonts w:asciiTheme="minorBidi" w:hAnsiTheme="minorBidi" w:cstheme="minorBidi"/>
+          <w:sz w:val="24"/>
+          <w:szCs w:val="24"/>
+        </w:rPr>
+        <w:t>description (</w:t>
+      </w:r>
+      <w:r>
+        <w:rPr>
+          <w:rFonts w:asciiTheme="minorBidi" w:hAnsiTheme="minorBidi" w:cstheme="minorBidi"/>
+          <w:b/>
+          <w:bCs/>
+          <w:sz w:val="24"/>
+          <w:szCs w:val="24"/>
+        </w:rPr>
+        <w:t>3.4.1</w:t>
+      </w:r>
+      <w:r>
+        <w:rPr>
+          <w:rFonts w:asciiTheme="minorBidi" w:hAnsiTheme="minorBidi" w:cstheme="minorBidi"/>
+          <w:sz w:val="24"/>
+          <w:szCs w:val="24"/>
+        </w:rPr>
+        <w:t>)</w:t>
       </w:r>
       <w:r>
         <w:rPr>
@@ -10468,6 +11270,7 @@
           <w:sz w:val="24"/>
           <w:szCs w:val="24"/>
         </w:rPr>
+        <w:lastRenderedPageBreak/>
         <w:t xml:space="preserve"> </w:t>
       </w:r>
       <w:bookmarkStart w:id="40" w:name="_Toc129953979"/>
@@ -10679,7 +11482,64 @@
           <w:sz w:val="24"/>
           <w:szCs w:val="24"/>
         </w:rPr>
-        <w:t xml:space="preserve">               </w:t>
+        <w:t xml:space="preserve">                </w:t>
+      </w:r>
+      <w:r>
+        <w:rPr>
+          <w:rFonts w:asciiTheme="minorBidi" w:hAnsiTheme="minorBidi" w:cstheme="minorBidi"/>
+          <w:sz w:val="24"/>
+          <w:szCs w:val="24"/>
+        </w:rPr>
+        <w:t xml:space="preserve">○ </w:t>
+      </w:r>
+      <w:r>
+        <w:rPr>
+          <w:rFonts w:asciiTheme="minorBidi" w:hAnsiTheme="minorBidi" w:cstheme="minorBidi"/>
+          <w:sz w:val="24"/>
+          <w:szCs w:val="24"/>
+        </w:rPr>
+        <w:t>u</w:t>
+      </w:r>
+      <w:r>
+        <w:rPr>
+          <w:rFonts w:asciiTheme="minorBidi" w:hAnsiTheme="minorBidi" w:cstheme="minorBidi"/>
+          <w:sz w:val="24"/>
+          <w:szCs w:val="24"/>
+        </w:rPr>
+        <w:t>sers can choose the wanted price.</w:t>
+      </w:r>
+    </w:p>
+    <w:p>
+      <w:pPr>
+        <w:rPr>
+          <w:rFonts w:asciiTheme="minorBidi" w:hAnsiTheme="minorBidi" w:cstheme="minorBidi"/>
+          <w:sz w:val="24"/>
+          <w:szCs w:val="24"/>
+        </w:rPr>
+      </w:pPr>
+      <w:r>
+        <w:rPr>
+          <w:rFonts w:asciiTheme="minorBidi" w:hAnsiTheme="minorBidi" w:cstheme="minorBidi"/>
+          <w:sz w:val="24"/>
+          <w:szCs w:val="24"/>
+        </w:rPr>
+        <w:t xml:space="preserve">                </w:t>
+      </w:r>
+      <w:r>
+        <w:rPr>
+          <w:rFonts w:asciiTheme="minorBidi" w:hAnsiTheme="minorBidi" w:cstheme="minorBidi"/>
+          <w:sz w:val="24"/>
+          <w:szCs w:val="24"/>
+        </w:rPr>
+        <w:t xml:space="preserve">○ </w:t>
+      </w:r>
+      <w:r>
+        <w:rPr>
+          <w:rFonts w:asciiTheme="minorBidi" w:hAnsiTheme="minorBidi" w:cstheme="minorBidi"/>
+          <w:sz w:val="24"/>
+          <w:szCs w:val="24"/>
+        </w:rPr>
+        <w:t>or</w:t>
       </w:r>
       <w:r>
         <w:rPr>
@@ -10695,6 +11555,55 @@
           <w:sz w:val="24"/>
           <w:szCs w:val="24"/>
         </w:rPr>
+        <w:t xml:space="preserve">click on the </w:t>
+      </w:r>
+      <w:r>
+        <w:rPr>
+          <w:rFonts w:asciiTheme="minorBidi" w:hAnsiTheme="minorBidi" w:cstheme="minorBidi"/>
+          <w:sz w:val="24"/>
+          <w:szCs w:val="24"/>
+        </w:rPr>
+        <w:t>brand</w:t>
+      </w:r>
+      <w:r>
+        <w:rPr>
+          <w:rFonts w:asciiTheme="minorBidi" w:hAnsiTheme="minorBidi" w:cstheme="minorBidi"/>
+          <w:sz w:val="24"/>
+          <w:szCs w:val="24"/>
+        </w:rPr>
+        <w:t xml:space="preserve"> dropdown list</w:t>
+      </w:r>
+      <w:r>
+        <w:rPr>
+          <w:rFonts w:asciiTheme="minorBidi" w:hAnsiTheme="minorBidi" w:cstheme="minorBidi"/>
+          <w:sz w:val="24"/>
+          <w:szCs w:val="24"/>
+        </w:rPr>
+        <w:t>.</w:t>
+      </w:r>
+    </w:p>
+    <w:p>
+      <w:pPr>
+        <w:rPr>
+          <w:rFonts w:asciiTheme="minorBidi" w:hAnsiTheme="minorBidi" w:cstheme="minorBidi"/>
+          <w:sz w:val="24"/>
+          <w:szCs w:val="24"/>
+        </w:rPr>
+      </w:pPr>
+      <w:r>
+        <w:rPr>
+          <w:rFonts w:asciiTheme="minorBidi" w:hAnsiTheme="minorBidi" w:cstheme="minorBidi"/>
+          <w:sz w:val="24"/>
+          <w:szCs w:val="24"/>
+        </w:rPr>
+        <w:t xml:space="preserve">                </w:t>
+      </w:r>
+      <w:r>
+        <w:rPr>
+          <w:rFonts w:asciiTheme="minorBidi" w:hAnsiTheme="minorBidi" w:cstheme="minorBidi"/>
+          <w:sz w:val="24"/>
+          <w:szCs w:val="24"/>
+        </w:rPr>
         <w:t xml:space="preserve">○ </w:t>
       </w:r>
       <w:r>
@@ -10711,7 +11620,7 @@
           <w:sz w:val="24"/>
           <w:szCs w:val="24"/>
         </w:rPr>
-        <w:t>sers can choose the wanted price.</w:t>
+        <w:t>sers can choose a specific brand.</w:t>
       </w:r>
     </w:p>
     <w:p>
@@ -10736,112 +11645,6 @@
           <w:sz w:val="24"/>
           <w:szCs w:val="24"/>
         </w:rPr>
-        <w:t xml:space="preserve">○ </w:t>
-      </w:r>
-      <w:r>
-        <w:rPr>
-          <w:rFonts w:asciiTheme="minorBidi" w:hAnsiTheme="minorBidi" w:cstheme="minorBidi"/>
-          <w:sz w:val="24"/>
-          <w:szCs w:val="24"/>
-        </w:rPr>
-        <w:t xml:space="preserve">then, </w:t>
-      </w:r>
-      <w:r>
-        <w:rPr>
-          <w:rFonts w:asciiTheme="minorBidi" w:hAnsiTheme="minorBidi" w:cstheme="minorBidi"/>
-          <w:sz w:val="24"/>
-          <w:szCs w:val="24"/>
-        </w:rPr>
-        <w:t xml:space="preserve">click on the </w:t>
-      </w:r>
-      <w:r>
-        <w:rPr>
-          <w:rFonts w:asciiTheme="minorBidi" w:hAnsiTheme="minorBidi" w:cstheme="minorBidi"/>
-          <w:sz w:val="24"/>
-          <w:szCs w:val="24"/>
-        </w:rPr>
-        <w:t>brand</w:t>
-      </w:r>
-      <w:r>
-        <w:rPr>
-          <w:rFonts w:asciiTheme="minorBidi" w:hAnsiTheme="minorBidi" w:cstheme="minorBidi"/>
-          <w:sz w:val="24"/>
-          <w:szCs w:val="24"/>
-        </w:rPr>
-        <w:t xml:space="preserve"> dropdown list</w:t>
-      </w:r>
-      <w:r>
-        <w:rPr>
-          <w:rFonts w:asciiTheme="minorBidi" w:hAnsiTheme="minorBidi" w:cstheme="minorBidi"/>
-          <w:sz w:val="24"/>
-          <w:szCs w:val="24"/>
-        </w:rPr>
-        <w:t>.</w:t>
-      </w:r>
-    </w:p>
-    <w:p>
-      <w:pPr>
-        <w:rPr>
-          <w:rFonts w:asciiTheme="minorBidi" w:hAnsiTheme="minorBidi" w:cstheme="minorBidi"/>
-          <w:sz w:val="24"/>
-          <w:szCs w:val="24"/>
-        </w:rPr>
-      </w:pPr>
-      <w:r>
-        <w:rPr>
-          <w:rFonts w:asciiTheme="minorBidi" w:hAnsiTheme="minorBidi" w:cstheme="minorBidi"/>
-          <w:sz w:val="24"/>
-          <w:szCs w:val="24"/>
-        </w:rPr>
-        <w:t xml:space="preserve">                </w:t>
-      </w:r>
-      <w:r>
-        <w:rPr>
-          <w:rFonts w:asciiTheme="minorBidi" w:hAnsiTheme="minorBidi" w:cstheme="minorBidi"/>
-          <w:sz w:val="24"/>
-          <w:szCs w:val="24"/>
-        </w:rPr>
-        <w:t xml:space="preserve">○ </w:t>
-      </w:r>
-      <w:r>
-        <w:rPr>
-          <w:rFonts w:asciiTheme="minorBidi" w:hAnsiTheme="minorBidi" w:cstheme="minorBidi"/>
-          <w:sz w:val="24"/>
-          <w:szCs w:val="24"/>
-        </w:rPr>
-        <w:t>u</w:t>
-      </w:r>
-      <w:r>
-        <w:rPr>
-          <w:rFonts w:asciiTheme="minorBidi" w:hAnsiTheme="minorBidi" w:cstheme="minorBidi"/>
-          <w:sz w:val="24"/>
-          <w:szCs w:val="24"/>
-        </w:rPr>
-        <w:t>sers can choose a specific brand.</w:t>
-      </w:r>
-    </w:p>
-    <w:p>
-      <w:pPr>
-        <w:rPr>
-          <w:rFonts w:asciiTheme="minorBidi" w:hAnsiTheme="minorBidi" w:cstheme="minorBidi"/>
-          <w:sz w:val="24"/>
-          <w:szCs w:val="24"/>
-        </w:rPr>
-      </w:pPr>
-      <w:r>
-        <w:rPr>
-          <w:rFonts w:asciiTheme="minorBidi" w:hAnsiTheme="minorBidi" w:cstheme="minorBidi"/>
-          <w:sz w:val="24"/>
-          <w:szCs w:val="24"/>
-        </w:rPr>
-        <w:t xml:space="preserve">                </w:t>
-      </w:r>
-      <w:r>
-        <w:rPr>
-          <w:rFonts w:asciiTheme="minorBidi" w:hAnsiTheme="minorBidi" w:cstheme="minorBidi"/>
-          <w:sz w:val="24"/>
-          <w:szCs w:val="24"/>
-        </w:rPr>
         <w:t>○</w:t>
       </w:r>
       <w:r>
@@ -10867,7 +11670,6 @@
           <w:sz w:val="24"/>
           <w:szCs w:val="24"/>
         </w:rPr>
-        <w:lastRenderedPageBreak/>
         <w:t>● Output: ○List of cars according to the chosen brand and range of price.</w:t>
       </w:r>
     </w:p>
@@ -11537,15 +12339,7 @@
           <w:sz w:val="24"/>
           <w:szCs w:val="24"/>
         </w:rPr>
-        <w:t xml:space="preserve">                   </w:t>
-      </w:r>
-      <w:r>
-        <w:rPr>
-          <w:rFonts w:asciiTheme="minorBidi" w:hAnsiTheme="minorBidi" w:cstheme="minorBidi"/>
-          <w:sz w:val="24"/>
-          <w:szCs w:val="24"/>
-        </w:rPr>
-        <w:t>appear</w:t>
+        <w:t xml:space="preserve">                   appear</w:t>
       </w:r>
       <w:r>
         <w:rPr>
@@ -11611,7 +12405,6 @@
           <w:sz w:val="28"/>
           <w:szCs w:val="28"/>
         </w:rPr>
-        <w:lastRenderedPageBreak/>
         <w:t>3.</w:t>
       </w:r>
       <w:r>
@@ -12489,7 +13282,6 @@
           <w:sz w:val="28"/>
           <w:szCs w:val="28"/>
         </w:rPr>
-        <w:lastRenderedPageBreak/>
         <w:t>3.</w:t>
       </w:r>
       <w:r>
@@ -12980,6 +13772,7 @@
           <w:b/>
           <w:color w:val="000000"/>
         </w:rPr>
+        <w:lastRenderedPageBreak/>
         <w:t xml:space="preserve"> </w:t>
       </w:r>
       <w:bookmarkStart w:id="54" w:name="_Toc129953993"/>

</xml_diff>

<commit_message>
Edit the features requirements
I 've edited all the 9 features functional and technical requirements.
</commit_message>
<xml_diff>
--- a/2- Reqs/SRS.docx
+++ b/2- Reqs/SRS.docx
@@ -6952,7 +6952,23 @@
           <w:sz w:val="24"/>
           <w:szCs w:val="24"/>
         </w:rPr>
-        <w:t xml:space="preserve">               ○ User- enters first name, last name, email, phone number, address, </w:t>
+        <w:t xml:space="preserve">               ○ </w:t>
+      </w:r>
+      <w:r>
+        <w:rPr>
+          <w:rFonts w:asciiTheme="minorBidi" w:hAnsiTheme="minorBidi" w:cstheme="minorBidi"/>
+          <w:sz w:val="24"/>
+          <w:szCs w:val="24"/>
+        </w:rPr>
+        <w:t>User</w:t>
+      </w:r>
+      <w:r>
+        <w:rPr>
+          <w:rFonts w:asciiTheme="minorBidi" w:hAnsiTheme="minorBidi" w:cstheme="minorBidi"/>
+          <w:sz w:val="24"/>
+          <w:szCs w:val="24"/>
+        </w:rPr>
+        <w:t xml:space="preserve"> enters first name, last name, email, phone number, address, </w:t>
       </w:r>
       <w:r>
         <w:rPr>
@@ -7065,23 +7081,7 @@
           <w:sz w:val="24"/>
           <w:szCs w:val="24"/>
         </w:rPr>
-        <w:t>In case</w:t>
-      </w:r>
-      <w:r>
-        <w:rPr>
-          <w:rFonts w:asciiTheme="minorBidi" w:hAnsiTheme="minorBidi" w:cstheme="minorBidi"/>
-          <w:sz w:val="24"/>
-          <w:szCs w:val="24"/>
-        </w:rPr>
-        <w:t xml:space="preserve"> o</w:t>
-      </w:r>
-      <w:r>
-        <w:rPr>
-          <w:rFonts w:asciiTheme="minorBidi" w:hAnsiTheme="minorBidi" w:cstheme="minorBidi"/>
-          <w:sz w:val="24"/>
-          <w:szCs w:val="24"/>
-        </w:rPr>
-        <w:t>f repeated mail</w:t>
+        <w:t>If the user enters an email that already exist</w:t>
       </w:r>
       <w:r>
         <w:rPr>
@@ -7119,7 +7119,23 @@
           <w:sz w:val="24"/>
           <w:szCs w:val="24"/>
         </w:rPr>
-        <w:t xml:space="preserve">If the </w:t>
+        <w:t xml:space="preserve">In case the user enters email that doesn’t match the email format, </w:t>
+      </w:r>
+      <w:r>
+        <w:rPr>
+          <w:rFonts w:asciiTheme="minorBidi" w:hAnsiTheme="minorBidi" w:cstheme="minorBidi"/>
+          <w:sz w:val="24"/>
+          <w:szCs w:val="24"/>
+        </w:rPr>
+        <w:t xml:space="preserve">ask user to re-enter a valid </w:t>
+      </w:r>
+      <w:r>
+        <w:rPr>
+          <w:rFonts w:asciiTheme="minorBidi" w:hAnsiTheme="minorBidi" w:cstheme="minorBidi"/>
+          <w:sz w:val="24"/>
+          <w:szCs w:val="24"/>
+        </w:rPr>
+        <w:t>one.</w:t>
       </w:r>
     </w:p>
     <w:p>
@@ -7165,16 +7181,14 @@
         </w:rPr>
         <w:t xml:space="preserve">If the user clicks on the login button, the system should navigate to the </w:t>
       </w:r>
-      <w:proofErr w:type="gramStart"/>
-      <w:r>
-        <w:rPr>
-          <w:rFonts w:asciiTheme="minorBidi" w:hAnsiTheme="minorBidi" w:cstheme="minorBidi"/>
-          <w:sz w:val="24"/>
-          <w:szCs w:val="24"/>
-        </w:rPr>
-        <w:t>login</w:t>
-      </w:r>
-      <w:proofErr w:type="gramEnd"/>
+      <w:r>
+        <w:rPr>
+          <w:rFonts w:asciiTheme="minorBidi" w:hAnsiTheme="minorBidi" w:cstheme="minorBidi"/>
+          <w:sz w:val="24"/>
+          <w:szCs w:val="24"/>
+        </w:rPr>
+        <w:t>login.</w:t>
+      </w:r>
     </w:p>
     <w:p>
       <w:pPr>
@@ -7287,6 +7301,15 @@
           <w:sz w:val="24"/>
           <w:szCs w:val="24"/>
         </w:rPr>
+        <w:t xml:space="preserve"> </w:t>
+      </w:r>
+      <w:r>
+        <w:rPr>
+          <w:rFonts w:asciiTheme="minorBidi" w:hAnsiTheme="minorBidi" w:cstheme="minorBidi"/>
+          <w:b/>
+          <w:sz w:val="24"/>
+          <w:szCs w:val="24"/>
+        </w:rPr>
         <w:t>T00</w:t>
       </w:r>
       <w:r>
@@ -7337,6 +7360,85 @@
           <w:szCs w:val="24"/>
         </w:rPr>
         <w:t>must not be blank.</w:t>
+      </w:r>
+    </w:p>
+    <w:p>
+      <w:pPr>
+        <w:widowControl w:val="0"/>
+        <w:spacing w:after="240"/>
+        <w:jc w:val="both"/>
+        <w:rPr>
+          <w:rFonts w:asciiTheme="minorBidi" w:hAnsiTheme="minorBidi" w:cstheme="minorBidi"/>
+          <w:sz w:val="24"/>
+          <w:szCs w:val="24"/>
+        </w:rPr>
+      </w:pPr>
+      <w:r>
+        <w:rPr>
+          <w:rFonts w:asciiTheme="minorBidi" w:hAnsiTheme="minorBidi" w:cstheme="minorBidi"/>
+          <w:b/>
+          <w:sz w:val="24"/>
+          <w:szCs w:val="24"/>
+        </w:rPr>
+        <w:t xml:space="preserve">           </w:t>
+      </w:r>
+      <w:r>
+        <w:rPr>
+          <w:rFonts w:asciiTheme="minorBidi" w:hAnsiTheme="minorBidi" w:cstheme="minorBidi"/>
+          <w:b/>
+          <w:sz w:val="24"/>
+          <w:szCs w:val="24"/>
+        </w:rPr>
+        <w:t>T00</w:t>
+      </w:r>
+      <w:r>
+        <w:rPr>
+          <w:rFonts w:asciiTheme="minorBidi" w:hAnsiTheme="minorBidi" w:cstheme="minorBidi"/>
+          <w:b/>
+          <w:sz w:val="24"/>
+          <w:szCs w:val="24"/>
+        </w:rPr>
+        <w:t>2</w:t>
+      </w:r>
+      <w:r>
+        <w:rPr>
+          <w:rFonts w:asciiTheme="minorBidi" w:hAnsiTheme="minorBidi" w:cstheme="minorBidi"/>
+          <w:sz w:val="24"/>
+          <w:szCs w:val="24"/>
+        </w:rPr>
+        <w:t xml:space="preserve"> </w:t>
+      </w:r>
+      <w:r>
+        <w:rPr>
+          <w:rFonts w:asciiTheme="minorBidi" w:hAnsiTheme="minorBidi" w:cstheme="minorBidi"/>
+          <w:sz w:val="24"/>
+          <w:szCs w:val="24"/>
+        </w:rPr>
+        <w:t>User</w:t>
+      </w:r>
+      <w:r>
+        <w:rPr>
+          <w:rFonts w:asciiTheme="minorBidi" w:hAnsiTheme="minorBidi" w:cstheme="minorBidi"/>
+          <w:sz w:val="24"/>
+          <w:szCs w:val="24"/>
+        </w:rPr>
+        <w:t xml:space="preserve"> First Name - </w:t>
+      </w:r>
+      <w:r>
+        <w:rPr>
+          <w:rFonts w:asciiTheme="minorBidi" w:hAnsiTheme="minorBidi" w:cstheme="minorBidi"/>
+          <w:sz w:val="24"/>
+          <w:szCs w:val="24"/>
+        </w:rPr>
+        <w:t>s</w:t>
+      </w:r>
+      <w:r>
+        <w:rPr>
+          <w:rFonts w:asciiTheme="minorBidi" w:hAnsiTheme="minorBidi" w:cstheme="minorBidi"/>
+          <w:sz w:val="24"/>
+          <w:szCs w:val="24"/>
+        </w:rPr>
+        <w:t>pecial characters are not allowed.</w:t>
       </w:r>
     </w:p>
     <w:p>
@@ -7366,30 +7468,11 @@
           <w:sz w:val="24"/>
           <w:szCs w:val="24"/>
         </w:rPr>
-        <w:t>2</w:t>
-      </w:r>
-      <w:r>
-        <w:rPr>
-          <w:rFonts w:asciiTheme="minorBidi" w:hAnsiTheme="minorBidi" w:cstheme="minorBidi"/>
-          <w:b/>
-          <w:sz w:val="24"/>
-          <w:szCs w:val="24"/>
-        </w:rPr>
-        <w:t xml:space="preserve"> User Last Name - an error message should appear “please enter your</w:t>
-      </w:r>
-      <w:r>
-        <w:rPr>
-          <w:rFonts w:asciiTheme="minorBidi" w:hAnsiTheme="minorBidi" w:cstheme="minorBidi"/>
-          <w:b/>
-          <w:sz w:val="24"/>
-          <w:szCs w:val="24"/>
-        </w:rPr>
-        <w:t xml:space="preserve"> first</w:t>
-      </w:r>
-      <w:r>
-        <w:rPr>
-          <w:rFonts w:asciiTheme="minorBidi" w:hAnsiTheme="minorBidi" w:cstheme="minorBidi"/>
-          <w:b/>
+        <w:t>3</w:t>
+      </w:r>
+      <w:r>
+        <w:rPr>
+          <w:rFonts w:asciiTheme="minorBidi" w:hAnsiTheme="minorBidi" w:cstheme="minorBidi"/>
           <w:sz w:val="24"/>
           <w:szCs w:val="24"/>
         </w:rPr>
@@ -7398,80 +7481,6 @@
       <w:r>
         <w:rPr>
           <w:rFonts w:asciiTheme="minorBidi" w:hAnsiTheme="minorBidi" w:cstheme="minorBidi"/>
-          <w:b/>
-          <w:sz w:val="24"/>
-          <w:szCs w:val="24"/>
-        </w:rPr>
-        <w:t xml:space="preserve">  </w:t>
-      </w:r>
-      <w:r>
-        <w:rPr>
-          <w:rFonts w:asciiTheme="minorBidi" w:hAnsiTheme="minorBidi" w:cstheme="minorBidi"/>
-          <w:b/>
-          <w:sz w:val="24"/>
-          <w:szCs w:val="24"/>
-        </w:rPr>
-        <w:t>name.”</w:t>
-      </w:r>
-      <w:r>
-        <w:rPr>
-          <w:rFonts w:asciiTheme="minorBidi" w:hAnsiTheme="minorBidi" w:cstheme="minorBidi"/>
-          <w:b/>
-          <w:sz w:val="24"/>
-          <w:szCs w:val="24"/>
-        </w:rPr>
-        <w:t xml:space="preserve"> (T001)</w:t>
-      </w:r>
-    </w:p>
-    <w:p>
-      <w:pPr>
-        <w:widowControl w:val="0"/>
-        <w:spacing w:after="240"/>
-        <w:jc w:val="both"/>
-        <w:rPr>
-          <w:rFonts w:asciiTheme="minorBidi" w:hAnsiTheme="minorBidi" w:cstheme="minorBidi"/>
-          <w:sz w:val="24"/>
-          <w:szCs w:val="24"/>
-        </w:rPr>
-      </w:pPr>
-      <w:r>
-        <w:rPr>
-          <w:rFonts w:asciiTheme="minorBidi" w:hAnsiTheme="minorBidi" w:cstheme="minorBidi"/>
-          <w:b/>
-          <w:sz w:val="24"/>
-          <w:szCs w:val="24"/>
-        </w:rPr>
-        <w:t xml:space="preserve">           </w:t>
-      </w:r>
-      <w:r>
-        <w:rPr>
-          <w:rFonts w:asciiTheme="minorBidi" w:hAnsiTheme="minorBidi" w:cstheme="minorBidi"/>
-          <w:b/>
-          <w:sz w:val="24"/>
-          <w:szCs w:val="24"/>
-        </w:rPr>
-        <w:t>T00</w:t>
-      </w:r>
-      <w:r>
-        <w:rPr>
-          <w:rFonts w:asciiTheme="minorBidi" w:hAnsiTheme="minorBidi" w:cstheme="minorBidi"/>
-          <w:b/>
-          <w:sz w:val="24"/>
-          <w:szCs w:val="24"/>
-        </w:rPr>
-        <w:t>3</w:t>
-      </w:r>
-      <w:r>
-        <w:rPr>
-          <w:rFonts w:asciiTheme="minorBidi" w:hAnsiTheme="minorBidi" w:cstheme="minorBidi"/>
-          <w:sz w:val="24"/>
-          <w:szCs w:val="24"/>
-        </w:rPr>
-        <w:t xml:space="preserve"> </w:t>
-      </w:r>
-      <w:r>
-        <w:rPr>
-          <w:rFonts w:asciiTheme="minorBidi" w:hAnsiTheme="minorBidi" w:cstheme="minorBidi"/>
           <w:sz w:val="24"/>
           <w:szCs w:val="24"/>
         </w:rPr>
@@ -7483,23 +7492,7 @@
           <w:sz w:val="24"/>
           <w:szCs w:val="24"/>
         </w:rPr>
-        <w:t xml:space="preserve"> First Name - </w:t>
-      </w:r>
-      <w:r>
-        <w:rPr>
-          <w:rFonts w:asciiTheme="minorBidi" w:hAnsiTheme="minorBidi" w:cstheme="minorBidi"/>
-          <w:sz w:val="24"/>
-          <w:szCs w:val="24"/>
-        </w:rPr>
-        <w:t>s</w:t>
-      </w:r>
-      <w:r>
-        <w:rPr>
-          <w:rFonts w:asciiTheme="minorBidi" w:hAnsiTheme="minorBidi" w:cstheme="minorBidi"/>
-          <w:sz w:val="24"/>
-          <w:szCs w:val="24"/>
-        </w:rPr>
-        <w:t>pecial characters are not allowed.</w:t>
+        <w:t xml:space="preserve"> Last Name - must not be blank.</w:t>
       </w:r>
     </w:p>
     <w:p>
@@ -7509,7 +7502,6 @@
         <w:ind w:left="720"/>
         <w:rPr>
           <w:rFonts w:asciiTheme="minorBidi" w:hAnsiTheme="minorBidi" w:cstheme="minorBidi"/>
-          <w:b/>
           <w:sz w:val="24"/>
           <w:szCs w:val="24"/>
         </w:rPr>
@@ -7535,25 +7527,6 @@
       <w:r>
         <w:rPr>
           <w:rFonts w:asciiTheme="minorBidi" w:hAnsiTheme="minorBidi" w:cstheme="minorBidi"/>
-          <w:b/>
-          <w:sz w:val="24"/>
-          <w:szCs w:val="24"/>
-        </w:rPr>
-        <w:t xml:space="preserve"> User First Name – an error message should appear “special characters are not </w:t>
-      </w:r>
-      <w:r>
-        <w:rPr>
-          <w:rFonts w:asciiTheme="minorBidi" w:hAnsiTheme="minorBidi" w:cstheme="minorBidi"/>
-          <w:b/>
-          <w:sz w:val="24"/>
-          <w:szCs w:val="24"/>
-        </w:rPr>
-        <w:t>allowed</w:t>
-      </w:r>
-      <w:r>
-        <w:rPr>
-          <w:rFonts w:asciiTheme="minorBidi" w:hAnsiTheme="minorBidi" w:cstheme="minorBidi"/>
-          <w:b/>
           <w:sz w:val="24"/>
           <w:szCs w:val="24"/>
         </w:rPr>
@@ -7562,56 +7535,34 @@
       <w:r>
         <w:rPr>
           <w:rFonts w:asciiTheme="minorBidi" w:hAnsiTheme="minorBidi" w:cstheme="minorBidi"/>
-          <w:b/>
-          <w:sz w:val="24"/>
-          <w:szCs w:val="24"/>
-        </w:rPr>
-        <w:t>in this field</w:t>
-      </w:r>
-      <w:r>
-        <w:rPr>
-          <w:rFonts w:asciiTheme="minorBidi" w:hAnsiTheme="minorBidi" w:cstheme="minorBidi"/>
-          <w:b/>
-          <w:sz w:val="24"/>
-          <w:szCs w:val="24"/>
-        </w:rPr>
-        <w:t>.</w:t>
-      </w:r>
-      <w:r>
-        <w:rPr>
-          <w:rFonts w:asciiTheme="minorBidi" w:hAnsiTheme="minorBidi" w:cstheme="minorBidi"/>
-          <w:b/>
-          <w:sz w:val="24"/>
-          <w:szCs w:val="24"/>
-        </w:rPr>
-        <w:t xml:space="preserve">” </w:t>
-      </w:r>
-      <w:r>
-        <w:rPr>
-          <w:rFonts w:asciiTheme="minorBidi" w:hAnsiTheme="minorBidi" w:cstheme="minorBidi"/>
-          <w:b/>
-          <w:sz w:val="24"/>
-          <w:szCs w:val="24"/>
-        </w:rPr>
-        <w:t xml:space="preserve"> (T00</w:t>
-      </w:r>
-      <w:r>
-        <w:rPr>
-          <w:rFonts w:asciiTheme="minorBidi" w:hAnsiTheme="minorBidi" w:cstheme="minorBidi"/>
-          <w:b/>
-          <w:sz w:val="24"/>
-          <w:szCs w:val="24"/>
-        </w:rPr>
-        <w:t>3</w:t>
-      </w:r>
-      <w:r>
-        <w:rPr>
-          <w:rFonts w:asciiTheme="minorBidi" w:hAnsiTheme="minorBidi" w:cstheme="minorBidi"/>
-          <w:b/>
-          <w:sz w:val="24"/>
-          <w:szCs w:val="24"/>
-        </w:rPr>
-        <w:t>)</w:t>
+          <w:sz w:val="24"/>
+          <w:szCs w:val="24"/>
+        </w:rPr>
+        <w:t>User</w:t>
+      </w:r>
+      <w:r>
+        <w:rPr>
+          <w:rFonts w:asciiTheme="minorBidi" w:hAnsiTheme="minorBidi" w:cstheme="minorBidi"/>
+          <w:sz w:val="24"/>
+          <w:szCs w:val="24"/>
+        </w:rPr>
+        <w:t xml:space="preserve"> Last Name - </w:t>
+      </w:r>
+      <w:r>
+        <w:rPr>
+          <w:rFonts w:asciiTheme="minorBidi" w:hAnsiTheme="minorBidi" w:cstheme="minorBidi"/>
+          <w:sz w:val="24"/>
+          <w:szCs w:val="24"/>
+        </w:rPr>
+        <w:t>s</w:t>
+      </w:r>
+      <w:r>
+        <w:rPr>
+          <w:rFonts w:asciiTheme="minorBidi" w:hAnsiTheme="minorBidi" w:cstheme="minorBidi"/>
+          <w:sz w:val="24"/>
+          <w:szCs w:val="24"/>
+        </w:rPr>
+        <w:t>pecial characters are not allowed.</w:t>
       </w:r>
     </w:p>
     <w:p>
@@ -7649,23 +7600,7 @@
           <w:sz w:val="24"/>
           <w:szCs w:val="24"/>
         </w:rPr>
-        <w:t xml:space="preserve"> </w:t>
-      </w:r>
-      <w:r>
-        <w:rPr>
-          <w:rFonts w:asciiTheme="minorBidi" w:hAnsiTheme="minorBidi" w:cstheme="minorBidi"/>
-          <w:sz w:val="24"/>
-          <w:szCs w:val="24"/>
-        </w:rPr>
-        <w:t>User</w:t>
-      </w:r>
-      <w:r>
-        <w:rPr>
-          <w:rFonts w:asciiTheme="minorBidi" w:hAnsiTheme="minorBidi" w:cstheme="minorBidi"/>
-          <w:sz w:val="24"/>
-          <w:szCs w:val="24"/>
-        </w:rPr>
-        <w:t xml:space="preserve"> Last Name - must not be blank.</w:t>
+        <w:t xml:space="preserve"> Email - must not be blank.</w:t>
       </w:r>
     </w:p>
     <w:p>
@@ -7686,25 +7621,56 @@
           <w:sz w:val="24"/>
           <w:szCs w:val="24"/>
         </w:rPr>
-        <w:t>T00</w:t>
-      </w:r>
-      <w:r>
-        <w:rPr>
-          <w:rFonts w:asciiTheme="minorBidi" w:hAnsiTheme="minorBidi" w:cstheme="minorBidi"/>
-          <w:b/>
-          <w:sz w:val="24"/>
-          <w:szCs w:val="24"/>
-        </w:rPr>
-        <w:t>6</w:t>
-      </w:r>
-      <w:r>
-        <w:rPr>
-          <w:rFonts w:asciiTheme="minorBidi" w:hAnsiTheme="minorBidi" w:cstheme="minorBidi"/>
-          <w:b/>
-          <w:sz w:val="24"/>
-          <w:szCs w:val="24"/>
-        </w:rPr>
-        <w:t xml:space="preserve"> User Last Name - an error message should appear “please enter your last name.”</w:t>
+        <w:t>T0</w:t>
+      </w:r>
+      <w:r>
+        <w:rPr>
+          <w:rFonts w:asciiTheme="minorBidi" w:hAnsiTheme="minorBidi" w:cstheme="minorBidi"/>
+          <w:b/>
+          <w:sz w:val="24"/>
+          <w:szCs w:val="24"/>
+        </w:rPr>
+        <w:t>06</w:t>
+      </w:r>
+      <w:r>
+        <w:rPr>
+          <w:rFonts w:asciiTheme="minorBidi" w:hAnsiTheme="minorBidi" w:cstheme="minorBidi"/>
+          <w:sz w:val="24"/>
+          <w:szCs w:val="24"/>
+        </w:rPr>
+        <w:t xml:space="preserve"> Email - must be in email format</w:t>
+      </w:r>
+      <w:r>
+        <w:rPr>
+          <w:rFonts w:asciiTheme="minorBidi" w:hAnsiTheme="minorBidi" w:cstheme="minorBidi"/>
+          <w:sz w:val="24"/>
+          <w:szCs w:val="24"/>
+        </w:rPr>
+        <w:t xml:space="preserve"> (ex: </w:t>
+      </w:r>
+      <w:r>
+        <w:rPr>
+          <w:rFonts w:asciiTheme="minorBidi" w:hAnsiTheme="minorBidi" w:cstheme="minorBidi"/>
+          <w:sz w:val="24"/>
+          <w:szCs w:val="24"/>
+        </w:rPr>
+        <w:t>abc@gmail.com</w:t>
+      </w:r>
+      <w:r>
+        <w:rPr>
+          <w:rFonts w:asciiTheme="minorBidi" w:hAnsiTheme="minorBidi" w:cstheme="minorBidi"/>
+          <w:sz w:val="24"/>
+          <w:szCs w:val="24"/>
+        </w:rPr>
+        <w:t>)</w:t>
+      </w:r>
+      <w:r>
+        <w:rPr>
+          <w:rFonts w:asciiTheme="minorBidi" w:hAnsiTheme="minorBidi" w:cstheme="minorBidi"/>
+          <w:sz w:val="24"/>
+          <w:szCs w:val="24"/>
+        </w:rPr>
+        <w:t>.</w:t>
       </w:r>
     </w:p>
     <w:p>
@@ -7725,20 +7691,58 @@
           <w:sz w:val="24"/>
           <w:szCs w:val="24"/>
         </w:rPr>
-        <w:t>T00</w:t>
-      </w:r>
-      <w:r>
-        <w:rPr>
-          <w:rFonts w:asciiTheme="minorBidi" w:hAnsiTheme="minorBidi" w:cstheme="minorBidi"/>
-          <w:b/>
-          <w:sz w:val="24"/>
-          <w:szCs w:val="24"/>
-        </w:rPr>
-        <w:t>7</w:t>
-      </w:r>
-      <w:r>
-        <w:rPr>
-          <w:rFonts w:asciiTheme="minorBidi" w:hAnsiTheme="minorBidi" w:cstheme="minorBidi"/>
+        <w:t>T0</w:t>
+      </w:r>
+      <w:r>
+        <w:rPr>
+          <w:rFonts w:asciiTheme="minorBidi" w:hAnsiTheme="minorBidi" w:cstheme="minorBidi"/>
+          <w:b/>
+          <w:sz w:val="24"/>
+          <w:szCs w:val="24"/>
+        </w:rPr>
+        <w:t>07</w:t>
+      </w:r>
+      <w:r>
+        <w:rPr>
+          <w:rFonts w:asciiTheme="minorBidi" w:hAnsiTheme="minorBidi" w:cstheme="minorBidi"/>
+          <w:sz w:val="24"/>
+          <w:szCs w:val="24"/>
+        </w:rPr>
+        <w:t xml:space="preserve"> Password - password must not be blank.</w:t>
+      </w:r>
+    </w:p>
+    <w:p>
+      <w:pPr>
+        <w:widowControl w:val="0"/>
+        <w:spacing w:after="240"/>
+        <w:rPr>
+          <w:rFonts w:asciiTheme="minorBidi" w:hAnsiTheme="minorBidi" w:cstheme="minorBidi"/>
+          <w:sz w:val="24"/>
+          <w:szCs w:val="24"/>
+        </w:rPr>
+      </w:pPr>
+      <w:r>
+        <w:rPr>
+          <w:rFonts w:asciiTheme="minorBidi" w:eastAsia="Droid Sans" w:hAnsiTheme="minorBidi" w:cstheme="minorBidi"/>
+          <w:b/>
+          <w:sz w:val="24"/>
+          <w:szCs w:val="24"/>
+        </w:rPr>
+        <w:t xml:space="preserve">           T0</w:t>
+      </w:r>
+      <w:r>
+        <w:rPr>
+          <w:rFonts w:asciiTheme="minorBidi" w:eastAsia="Droid Sans" w:hAnsiTheme="minorBidi" w:cstheme="minorBidi"/>
+          <w:b/>
+          <w:sz w:val="24"/>
+          <w:szCs w:val="24"/>
+        </w:rPr>
+        <w:t>08</w:t>
+      </w:r>
+      <w:r>
+        <w:rPr>
+          <w:rFonts w:asciiTheme="minorBidi" w:eastAsia="Droid Sans" w:hAnsiTheme="minorBidi" w:cstheme="minorBidi"/>
+          <w:b/>
           <w:sz w:val="24"/>
           <w:szCs w:val="24"/>
         </w:rPr>
@@ -7750,31 +7754,7 @@
           <w:sz w:val="24"/>
           <w:szCs w:val="24"/>
         </w:rPr>
-        <w:t>User</w:t>
-      </w:r>
-      <w:r>
-        <w:rPr>
-          <w:rFonts w:asciiTheme="minorBidi" w:hAnsiTheme="minorBidi" w:cstheme="minorBidi"/>
-          <w:sz w:val="24"/>
-          <w:szCs w:val="24"/>
-        </w:rPr>
-        <w:t xml:space="preserve"> Last Name - </w:t>
-      </w:r>
-      <w:r>
-        <w:rPr>
-          <w:rFonts w:asciiTheme="minorBidi" w:hAnsiTheme="minorBidi" w:cstheme="minorBidi"/>
-          <w:sz w:val="24"/>
-          <w:szCs w:val="24"/>
-        </w:rPr>
-        <w:t>s</w:t>
-      </w:r>
-      <w:r>
-        <w:rPr>
-          <w:rFonts w:asciiTheme="minorBidi" w:hAnsiTheme="minorBidi" w:cstheme="minorBidi"/>
-          <w:sz w:val="24"/>
-          <w:szCs w:val="24"/>
-        </w:rPr>
-        <w:t>pecial characters are not allowed.</w:t>
+        <w:t>Password- must be at-least 8 characters.</w:t>
       </w:r>
     </w:p>
     <w:p>
@@ -7795,43 +7775,40 @@
           <w:sz w:val="24"/>
           <w:szCs w:val="24"/>
         </w:rPr>
-        <w:t>T00</w:t>
-      </w:r>
-      <w:r>
-        <w:rPr>
-          <w:rFonts w:asciiTheme="minorBidi" w:hAnsiTheme="minorBidi" w:cstheme="minorBidi"/>
-          <w:b/>
-          <w:sz w:val="24"/>
-          <w:szCs w:val="24"/>
-        </w:rPr>
-        <w:t>6</w:t>
-      </w:r>
-      <w:r>
-        <w:rPr>
-          <w:rFonts w:asciiTheme="minorBidi" w:hAnsiTheme="minorBidi" w:cstheme="minorBidi"/>
-          <w:b/>
-          <w:sz w:val="24"/>
-          <w:szCs w:val="24"/>
-        </w:rPr>
-        <w:t xml:space="preserve"> User First Name – an error message should appear that “special characters are not allowed in this field.”  (T00</w:t>
-      </w:r>
-      <w:r>
-        <w:rPr>
-          <w:rFonts w:asciiTheme="minorBidi" w:hAnsiTheme="minorBidi" w:cstheme="minorBidi"/>
-          <w:b/>
-          <w:sz w:val="24"/>
-          <w:szCs w:val="24"/>
-        </w:rPr>
-        <w:t>7</w:t>
-      </w:r>
-      <w:r>
-        <w:rPr>
-          <w:rFonts w:asciiTheme="minorBidi" w:hAnsiTheme="minorBidi" w:cstheme="minorBidi"/>
-          <w:b/>
-          <w:sz w:val="24"/>
-          <w:szCs w:val="24"/>
-        </w:rPr>
-        <w:t>)</w:t>
+        <w:t>T0</w:t>
+      </w:r>
+      <w:r>
+        <w:rPr>
+          <w:rFonts w:asciiTheme="minorBidi" w:hAnsiTheme="minorBidi" w:cstheme="minorBidi"/>
+          <w:b/>
+          <w:sz w:val="24"/>
+          <w:szCs w:val="24"/>
+        </w:rPr>
+        <w:t>09</w:t>
+      </w:r>
+      <w:r>
+        <w:rPr>
+          <w:rFonts w:asciiTheme="minorBidi" w:hAnsiTheme="minorBidi" w:cstheme="minorBidi"/>
+          <w:sz w:val="24"/>
+          <w:szCs w:val="24"/>
+        </w:rPr>
+        <w:t xml:space="preserve"> Password - </w:t>
+      </w:r>
+      <w:r>
+        <w:rPr>
+          <w:rFonts w:asciiTheme="minorBidi" w:hAnsiTheme="minorBidi" w:cstheme="minorBidi"/>
+          <w:sz w:val="24"/>
+          <w:szCs w:val="24"/>
+        </w:rPr>
+        <w:t>n</w:t>
+      </w:r>
+      <w:r>
+        <w:rPr>
+          <w:rFonts w:asciiTheme="minorBidi" w:hAnsiTheme="minorBidi" w:cstheme="minorBidi"/>
+          <w:sz w:val="24"/>
+          <w:szCs w:val="24"/>
+        </w:rPr>
+        <w:t>umbers are allowed.</w:t>
       </w:r>
     </w:p>
     <w:p>
@@ -7852,15 +7829,24 @@
           <w:sz w:val="24"/>
           <w:szCs w:val="24"/>
         </w:rPr>
-        <w:t>T009</w:t>
-      </w:r>
-      <w:r>
-        <w:rPr>
-          <w:rFonts w:asciiTheme="minorBidi" w:hAnsiTheme="minorBidi" w:cstheme="minorBidi"/>
-          <w:sz w:val="24"/>
-          <w:szCs w:val="24"/>
-        </w:rPr>
-        <w:t xml:space="preserve"> Email - must not be blank.</w:t>
+        <w:t>T0</w:t>
+      </w:r>
+      <w:r>
+        <w:rPr>
+          <w:rFonts w:asciiTheme="minorBidi" w:hAnsiTheme="minorBidi" w:cstheme="minorBidi"/>
+          <w:b/>
+          <w:sz w:val="24"/>
+          <w:szCs w:val="24"/>
+        </w:rPr>
+        <w:t>10</w:t>
+      </w:r>
+      <w:r>
+        <w:rPr>
+          <w:rFonts w:asciiTheme="minorBidi" w:hAnsiTheme="minorBidi" w:cstheme="minorBidi"/>
+          <w:sz w:val="24"/>
+          <w:szCs w:val="24"/>
+        </w:rPr>
+        <w:t xml:space="preserve"> Password - special characters are allowed.</w:t>
       </w:r>
     </w:p>
     <w:p>
@@ -7890,7 +7876,7 @@
           <w:sz w:val="24"/>
           <w:szCs w:val="24"/>
         </w:rPr>
-        <w:t>10</w:t>
+        <w:t>11</w:t>
       </w:r>
       <w:r>
         <w:rPr>
@@ -7904,38 +7890,10 @@
       <w:r>
         <w:rPr>
           <w:rFonts w:asciiTheme="minorBidi" w:hAnsiTheme="minorBidi" w:cstheme="minorBidi"/>
-          <w:bCs/>
-          <w:sz w:val="24"/>
-          <w:szCs w:val="24"/>
-        </w:rPr>
-        <w:t>Email</w:t>
-      </w:r>
-      <w:r>
-        <w:rPr>
-          <w:rFonts w:asciiTheme="minorBidi" w:hAnsiTheme="minorBidi" w:cstheme="minorBidi"/>
-          <w:b/>
-          <w:sz w:val="24"/>
-          <w:szCs w:val="24"/>
-        </w:rPr>
-        <w:t xml:space="preserve"> - an error message should appear “please enter your </w:t>
-      </w:r>
-      <w:r>
-        <w:rPr>
-          <w:rFonts w:asciiTheme="minorBidi" w:hAnsiTheme="minorBidi" w:cstheme="minorBidi"/>
-          <w:b/>
-          <w:sz w:val="24"/>
-          <w:szCs w:val="24"/>
-        </w:rPr>
-        <w:t>email address</w:t>
-      </w:r>
-      <w:r>
-        <w:rPr>
-          <w:rFonts w:asciiTheme="minorBidi" w:hAnsiTheme="minorBidi" w:cstheme="minorBidi"/>
-          <w:b/>
-          <w:sz w:val="24"/>
-          <w:szCs w:val="24"/>
-        </w:rPr>
-        <w:t>.”</w:t>
+          <w:sz w:val="24"/>
+          <w:szCs w:val="24"/>
+        </w:rPr>
+        <w:t>Password - password must be encrypted.</w:t>
       </w:r>
     </w:p>
     <w:p>
@@ -7965,47 +7923,33 @@
           <w:sz w:val="24"/>
           <w:szCs w:val="24"/>
         </w:rPr>
-        <w:t>11</w:t>
-      </w:r>
-      <w:r>
-        <w:rPr>
-          <w:rFonts w:asciiTheme="minorBidi" w:hAnsiTheme="minorBidi" w:cstheme="minorBidi"/>
-          <w:sz w:val="24"/>
-          <w:szCs w:val="24"/>
-        </w:rPr>
-        <w:t xml:space="preserve"> Email - must be in email format</w:t>
-      </w:r>
-      <w:r>
-        <w:rPr>
-          <w:rFonts w:asciiTheme="minorBidi" w:hAnsiTheme="minorBidi" w:cstheme="minorBidi"/>
-          <w:sz w:val="24"/>
-          <w:szCs w:val="24"/>
-        </w:rPr>
-        <w:t xml:space="preserve"> (ex: </w:t>
-      </w:r>
-      <w:r>
-        <w:rPr>
-          <w:rFonts w:asciiTheme="minorBidi" w:hAnsiTheme="minorBidi" w:cstheme="minorBidi"/>
-          <w:sz w:val="24"/>
-          <w:szCs w:val="24"/>
-        </w:rPr>
-        <w:t>abc@gmail.com</w:t>
-      </w:r>
-      <w:r>
-        <w:rPr>
-          <w:rFonts w:asciiTheme="minorBidi" w:hAnsiTheme="minorBidi" w:cstheme="minorBidi"/>
-          <w:sz w:val="24"/>
-          <w:szCs w:val="24"/>
-        </w:rPr>
-        <w:t>)</w:t>
-      </w:r>
-      <w:r>
-        <w:rPr>
-          <w:rFonts w:asciiTheme="minorBidi" w:hAnsiTheme="minorBidi" w:cstheme="minorBidi"/>
-          <w:sz w:val="24"/>
-          <w:szCs w:val="24"/>
-        </w:rPr>
-        <w:t>.</w:t>
+        <w:t>12</w:t>
+      </w:r>
+      <w:r>
+        <w:rPr>
+          <w:rFonts w:asciiTheme="minorBidi" w:hAnsiTheme="minorBidi" w:cstheme="minorBidi"/>
+          <w:b/>
+          <w:sz w:val="24"/>
+          <w:szCs w:val="24"/>
+        </w:rPr>
+        <w:t xml:space="preserve"> </w:t>
+      </w:r>
+      <w:r>
+        <w:rPr>
+          <w:rFonts w:asciiTheme="minorBidi" w:hAnsiTheme="minorBidi" w:cstheme="minorBidi"/>
+          <w:bCs/>
+          <w:sz w:val="24"/>
+          <w:szCs w:val="24"/>
+        </w:rPr>
+        <w:t>Phone</w:t>
+      </w:r>
+      <w:r>
+        <w:rPr>
+          <w:rFonts w:asciiTheme="minorBidi" w:hAnsiTheme="minorBidi" w:cstheme="minorBidi"/>
+          <w:sz w:val="24"/>
+          <w:szCs w:val="24"/>
+        </w:rPr>
+        <w:t xml:space="preserve"> Number –must not be blank.</w:t>
       </w:r>
     </w:p>
     <w:p>
@@ -8022,29 +7966,62 @@
       <w:r>
         <w:rPr>
           <w:rFonts w:asciiTheme="minorBidi" w:hAnsiTheme="minorBidi" w:cstheme="minorBidi"/>
-          <w:sz w:val="24"/>
-          <w:szCs w:val="24"/>
-          <w:highlight w:val="yellow"/>
-        </w:rPr>
-        <w:t xml:space="preserve">T012 </w:t>
-      </w:r>
-      <w:r>
-        <w:rPr>
-          <w:rFonts w:asciiTheme="minorBidi" w:hAnsiTheme="minorBidi" w:cstheme="minorBidi"/>
-          <w:sz w:val="24"/>
-          <w:szCs w:val="24"/>
-          <w:highlight w:val="yellow"/>
-        </w:rPr>
-        <w:tab/>
-        <w:t>Email</w:t>
-      </w:r>
-      <w:r>
-        <w:rPr>
-          <w:rFonts w:asciiTheme="minorBidi" w:hAnsiTheme="minorBidi" w:cstheme="minorBidi"/>
-          <w:sz w:val="24"/>
-          <w:szCs w:val="24"/>
-        </w:rPr>
-        <w:t xml:space="preserve"> - </w:t>
+          <w:b/>
+          <w:sz w:val="24"/>
+          <w:szCs w:val="24"/>
+        </w:rPr>
+        <w:t>T</w:t>
+      </w:r>
+      <w:r>
+        <w:rPr>
+          <w:rFonts w:asciiTheme="minorBidi" w:hAnsiTheme="minorBidi" w:cstheme="minorBidi"/>
+          <w:b/>
+          <w:sz w:val="24"/>
+          <w:szCs w:val="24"/>
+        </w:rPr>
+        <w:t>013</w:t>
+      </w:r>
+      <w:r>
+        <w:rPr>
+          <w:rFonts w:asciiTheme="minorBidi" w:hAnsiTheme="minorBidi" w:cstheme="minorBidi"/>
+          <w:b/>
+          <w:sz w:val="24"/>
+          <w:szCs w:val="24"/>
+        </w:rPr>
+        <w:t xml:space="preserve"> </w:t>
+      </w:r>
+      <w:r>
+        <w:rPr>
+          <w:rFonts w:asciiTheme="minorBidi" w:hAnsiTheme="minorBidi" w:cstheme="minorBidi"/>
+          <w:bCs/>
+          <w:sz w:val="24"/>
+          <w:szCs w:val="24"/>
+        </w:rPr>
+        <w:t>Phone</w:t>
+      </w:r>
+      <w:r>
+        <w:rPr>
+          <w:rFonts w:asciiTheme="minorBidi" w:hAnsiTheme="minorBidi" w:cstheme="minorBidi"/>
+          <w:sz w:val="24"/>
+          <w:szCs w:val="24"/>
+        </w:rPr>
+        <w:t xml:space="preserve"> Number – </w:t>
+      </w:r>
+      <w:r>
+        <w:rPr>
+          <w:rFonts w:asciiTheme="minorBidi" w:hAnsiTheme="minorBidi" w:cstheme="minorBidi"/>
+          <w:sz w:val="24"/>
+          <w:szCs w:val="24"/>
+        </w:rPr>
+        <w:t>s</w:t>
+      </w:r>
+      <w:r>
+        <w:rPr>
+          <w:rFonts w:asciiTheme="minorBidi" w:hAnsiTheme="minorBidi" w:cstheme="minorBidi"/>
+          <w:sz w:val="24"/>
+          <w:szCs w:val="24"/>
+        </w:rPr>
+        <w:t>pecial characters are not allowed.</w:t>
       </w:r>
     </w:p>
     <w:p>
@@ -8066,16 +8043,16 @@
           <w:szCs w:val="24"/>
         </w:rPr>
         <w:lastRenderedPageBreak/>
-        <w:t>T01</w:t>
-      </w:r>
-      <w:r>
-        <w:rPr>
-          <w:rFonts w:asciiTheme="minorBidi" w:hAnsiTheme="minorBidi" w:cstheme="minorBidi"/>
-          <w:b/>
-          <w:sz w:val="24"/>
-          <w:szCs w:val="24"/>
-        </w:rPr>
-        <w:t>3</w:t>
+        <w:t>T0</w:t>
+      </w:r>
+      <w:r>
+        <w:rPr>
+          <w:rFonts w:asciiTheme="minorBidi" w:hAnsiTheme="minorBidi" w:cstheme="minorBidi"/>
+          <w:b/>
+          <w:sz w:val="24"/>
+          <w:szCs w:val="24"/>
+        </w:rPr>
+        <w:t>14</w:t>
       </w:r>
       <w:r>
         <w:rPr>
@@ -8093,15 +8070,31 @@
           <w:sz w:val="24"/>
           <w:szCs w:val="24"/>
         </w:rPr>
-        <w:t>Email</w:t>
-      </w:r>
-      <w:r>
-        <w:rPr>
-          <w:rFonts w:asciiTheme="minorBidi" w:hAnsiTheme="minorBidi" w:cstheme="minorBidi"/>
-          <w:sz w:val="24"/>
-          <w:szCs w:val="24"/>
-        </w:rPr>
-        <w:t xml:space="preserve"> - can accept special characters. </w:t>
+        <w:t>Phone</w:t>
+      </w:r>
+      <w:r>
+        <w:rPr>
+          <w:rFonts w:asciiTheme="minorBidi" w:hAnsiTheme="minorBidi" w:cstheme="minorBidi"/>
+          <w:sz w:val="24"/>
+          <w:szCs w:val="24"/>
+        </w:rPr>
+        <w:t xml:space="preserve"> Number – </w:t>
+      </w:r>
+      <w:r>
+        <w:rPr>
+          <w:rFonts w:asciiTheme="minorBidi" w:hAnsiTheme="minorBidi" w:cstheme="minorBidi"/>
+          <w:sz w:val="24"/>
+          <w:szCs w:val="24"/>
+        </w:rPr>
+        <w:t>c</w:t>
+      </w:r>
+      <w:r>
+        <w:rPr>
+          <w:rFonts w:asciiTheme="minorBidi" w:hAnsiTheme="minorBidi" w:cstheme="minorBidi"/>
+          <w:sz w:val="24"/>
+          <w:szCs w:val="24"/>
+        </w:rPr>
+        <w:t>haracters are not allowed.</w:t>
       </w:r>
     </w:p>
     <w:p>
@@ -8122,42 +8115,40 @@
           <w:sz w:val="24"/>
           <w:szCs w:val="24"/>
         </w:rPr>
-        <w:t>T01</w:t>
-      </w:r>
-      <w:r>
-        <w:rPr>
-          <w:rFonts w:asciiTheme="minorBidi" w:hAnsiTheme="minorBidi" w:cstheme="minorBidi"/>
-          <w:b/>
-          <w:sz w:val="24"/>
-          <w:szCs w:val="24"/>
-        </w:rPr>
-        <w:t>4</w:t>
-      </w:r>
-      <w:r>
-        <w:rPr>
-          <w:rFonts w:asciiTheme="minorBidi" w:hAnsiTheme="minorBidi" w:cstheme="minorBidi"/>
-          <w:b/>
-          <w:sz w:val="24"/>
-          <w:szCs w:val="24"/>
-        </w:rPr>
-        <w:t xml:space="preserve"> </w:t>
-      </w:r>
-      <w:r>
-        <w:rPr>
-          <w:rFonts w:asciiTheme="minorBidi" w:hAnsiTheme="minorBidi" w:cstheme="minorBidi"/>
-          <w:bCs/>
-          <w:sz w:val="24"/>
-          <w:szCs w:val="24"/>
-        </w:rPr>
-        <w:t>Email</w:t>
-      </w:r>
-      <w:r>
-        <w:rPr>
-          <w:rFonts w:asciiTheme="minorBidi" w:hAnsiTheme="minorBidi" w:cstheme="minorBidi"/>
-          <w:sz w:val="24"/>
-          <w:szCs w:val="24"/>
-        </w:rPr>
-        <w:t xml:space="preserve"> - can accept numbers. </w:t>
+        <w:t>T0</w:t>
+      </w:r>
+      <w:r>
+        <w:rPr>
+          <w:rFonts w:asciiTheme="minorBidi" w:hAnsiTheme="minorBidi" w:cstheme="minorBidi"/>
+          <w:b/>
+          <w:sz w:val="24"/>
+          <w:szCs w:val="24"/>
+        </w:rPr>
+        <w:t>15</w:t>
+      </w:r>
+      <w:r>
+        <w:rPr>
+          <w:rFonts w:asciiTheme="minorBidi" w:hAnsiTheme="minorBidi" w:cstheme="minorBidi"/>
+          <w:sz w:val="24"/>
+          <w:szCs w:val="24"/>
+        </w:rPr>
+        <w:t xml:space="preserve"> Address - Address </w:t>
+      </w:r>
+      <w:r>
+        <w:rPr>
+          <w:rFonts w:asciiTheme="minorBidi" w:hAnsiTheme="minorBidi" w:cstheme="minorBidi"/>
+          <w:sz w:val="24"/>
+          <w:szCs w:val="24"/>
+        </w:rPr>
+        <w:t>f</w:t>
+      </w:r>
+      <w:r>
+        <w:rPr>
+          <w:rFonts w:asciiTheme="minorBidi" w:hAnsiTheme="minorBidi" w:cstheme="minorBidi"/>
+          <w:sz w:val="24"/>
+          <w:szCs w:val="24"/>
+        </w:rPr>
+        <w:t>ield must not be blank.</w:t>
       </w:r>
     </w:p>
     <w:p>
@@ -8178,45 +8169,6 @@
           <w:sz w:val="24"/>
           <w:szCs w:val="24"/>
         </w:rPr>
-        <w:t>T01</w:t>
-      </w:r>
-      <w:r>
-        <w:rPr>
-          <w:rFonts w:asciiTheme="minorBidi" w:hAnsiTheme="minorBidi" w:cstheme="minorBidi"/>
-          <w:b/>
-          <w:sz w:val="24"/>
-          <w:szCs w:val="24"/>
-        </w:rPr>
-        <w:t>5</w:t>
-      </w:r>
-      <w:r>
-        <w:rPr>
-          <w:rFonts w:asciiTheme="minorBidi" w:hAnsiTheme="minorBidi" w:cstheme="minorBidi"/>
-          <w:sz w:val="24"/>
-          <w:szCs w:val="24"/>
-        </w:rPr>
-        <w:t xml:space="preserve"> Password - password must not be blank.</w:t>
-      </w:r>
-    </w:p>
-    <w:p>
-      <w:pPr>
-        <w:widowControl w:val="0"/>
-        <w:spacing w:after="240"/>
-        <w:ind w:left="720"/>
-        <w:rPr>
-          <w:rFonts w:asciiTheme="minorBidi" w:hAnsiTheme="minorBidi" w:cstheme="minorBidi"/>
-          <w:b/>
-          <w:sz w:val="24"/>
-          <w:szCs w:val="24"/>
-        </w:rPr>
-      </w:pPr>
-      <w:r>
-        <w:rPr>
-          <w:rFonts w:asciiTheme="minorBidi" w:hAnsiTheme="minorBidi" w:cstheme="minorBidi"/>
-          <w:b/>
-          <w:sz w:val="24"/>
-          <w:szCs w:val="24"/>
-        </w:rPr>
         <w:t>T0</w:t>
       </w:r>
       <w:r>
@@ -8231,62 +8183,41 @@
       <w:r>
         <w:rPr>
           <w:rFonts w:asciiTheme="minorBidi" w:hAnsiTheme="minorBidi" w:cstheme="minorBidi"/>
-          <w:b/>
-          <w:sz w:val="24"/>
-          <w:szCs w:val="24"/>
-        </w:rPr>
-        <w:t xml:space="preserve"> password - an error message should appear “your password must be at least 8 or more characters” (T01</w:t>
-      </w:r>
-      <w:r>
-        <w:rPr>
-          <w:rFonts w:asciiTheme="minorBidi" w:hAnsiTheme="minorBidi" w:cstheme="minorBidi"/>
-          <w:b/>
-          <w:sz w:val="24"/>
-          <w:szCs w:val="24"/>
-        </w:rPr>
-        <w:t>5</w:t>
-      </w:r>
-      <w:r>
-        <w:rPr>
-          <w:rFonts w:asciiTheme="minorBidi" w:hAnsiTheme="minorBidi" w:cstheme="minorBidi"/>
-          <w:b/>
-          <w:sz w:val="24"/>
-          <w:szCs w:val="24"/>
-        </w:rPr>
-        <w:t xml:space="preserve">). </w:t>
-      </w:r>
-    </w:p>
-    <w:p>
-      <w:pPr>
-        <w:widowControl w:val="0"/>
-        <w:spacing w:after="240"/>
-        <w:rPr>
-          <w:rFonts w:asciiTheme="minorBidi" w:hAnsiTheme="minorBidi" w:cstheme="minorBidi"/>
-          <w:sz w:val="24"/>
-          <w:szCs w:val="24"/>
-        </w:rPr>
-      </w:pPr>
-      <w:r>
-        <w:rPr>
-          <w:rFonts w:asciiTheme="minorBidi" w:eastAsia="Droid Sans" w:hAnsiTheme="minorBidi" w:cstheme="minorBidi"/>
-          <w:b/>
-          <w:sz w:val="24"/>
-          <w:szCs w:val="24"/>
-        </w:rPr>
-        <w:t xml:space="preserve">           T01</w:t>
-      </w:r>
-      <w:r>
-        <w:rPr>
-          <w:rFonts w:asciiTheme="minorBidi" w:eastAsia="Droid Sans" w:hAnsiTheme="minorBidi" w:cstheme="minorBidi"/>
-          <w:b/>
-          <w:sz w:val="24"/>
-          <w:szCs w:val="24"/>
-        </w:rPr>
-        <w:t>7</w:t>
-      </w:r>
-      <w:r>
-        <w:rPr>
-          <w:rFonts w:asciiTheme="minorBidi" w:eastAsia="Droid Sans" w:hAnsiTheme="minorBidi" w:cstheme="minorBidi"/>
+          <w:sz w:val="24"/>
+          <w:szCs w:val="24"/>
+        </w:rPr>
+        <w:t xml:space="preserve"> Address - Numbers are allowed.  </w:t>
+      </w:r>
+    </w:p>
+    <w:p>
+      <w:pPr>
+        <w:rPr>
+          <w:rFonts w:asciiTheme="minorBidi" w:hAnsiTheme="minorBidi" w:cstheme="minorBidi"/>
+          <w:sz w:val="24"/>
+          <w:szCs w:val="24"/>
+        </w:rPr>
+      </w:pPr>
+      <w:r>
+        <w:rPr>
+          <w:rFonts w:asciiTheme="minorBidi" w:hAnsiTheme="minorBidi" w:cstheme="minorBidi"/>
+          <w:b/>
+          <w:sz w:val="24"/>
+          <w:szCs w:val="24"/>
+        </w:rPr>
+        <w:t xml:space="preserve">           T017 </w:t>
+      </w:r>
+      <w:r>
+        <w:rPr>
+          <w:rFonts w:asciiTheme="minorBidi" w:hAnsiTheme="minorBidi" w:cstheme="minorBidi"/>
+          <w:bCs/>
+          <w:sz w:val="24"/>
+          <w:szCs w:val="24"/>
+        </w:rPr>
+        <w:t>Error-</w:t>
+      </w:r>
+      <w:r>
+        <w:rPr>
+          <w:rFonts w:asciiTheme="minorBidi" w:hAnsiTheme="minorBidi" w:cstheme="minorBidi"/>
           <w:b/>
           <w:sz w:val="24"/>
           <w:szCs w:val="24"/>
@@ -8299,986 +8230,50 @@
           <w:sz w:val="24"/>
           <w:szCs w:val="24"/>
         </w:rPr>
-        <w:t>Password- must be at-least 8 characters.</w:t>
-      </w:r>
-    </w:p>
-    <w:p>
-      <w:pPr>
-        <w:widowControl w:val="0"/>
-        <w:spacing w:after="240"/>
-        <w:ind w:left="720"/>
-        <w:rPr>
-          <w:rFonts w:asciiTheme="minorBidi" w:hAnsiTheme="minorBidi" w:cstheme="minorBidi"/>
-          <w:sz w:val="24"/>
-          <w:szCs w:val="24"/>
-        </w:rPr>
-      </w:pPr>
-      <w:r>
-        <w:rPr>
-          <w:rFonts w:asciiTheme="minorBidi" w:hAnsiTheme="minorBidi" w:cstheme="minorBidi"/>
-          <w:b/>
-          <w:sz w:val="24"/>
-          <w:szCs w:val="24"/>
-        </w:rPr>
-        <w:t>T0</w:t>
-      </w:r>
-      <w:r>
-        <w:rPr>
-          <w:rFonts w:asciiTheme="minorBidi" w:hAnsiTheme="minorBidi" w:cstheme="minorBidi"/>
-          <w:b/>
-          <w:sz w:val="24"/>
-          <w:szCs w:val="24"/>
-        </w:rPr>
-        <w:t>18</w:t>
-      </w:r>
-      <w:r>
-        <w:rPr>
-          <w:rFonts w:asciiTheme="minorBidi" w:hAnsiTheme="minorBidi" w:cstheme="minorBidi"/>
-          <w:b/>
-          <w:sz w:val="24"/>
-          <w:szCs w:val="24"/>
-        </w:rPr>
-        <w:t xml:space="preserve"> password - an error message should appear that “your password must be at least 8 or more characters” (T016). </w:t>
-      </w:r>
-    </w:p>
-    <w:p>
-      <w:pPr>
-        <w:widowControl w:val="0"/>
-        <w:spacing w:after="240"/>
-        <w:ind w:left="720"/>
-        <w:rPr>
-          <w:rFonts w:asciiTheme="minorBidi" w:hAnsiTheme="minorBidi" w:cstheme="minorBidi"/>
-          <w:sz w:val="24"/>
-          <w:szCs w:val="24"/>
-        </w:rPr>
-      </w:pPr>
-      <w:r>
-        <w:rPr>
-          <w:rFonts w:asciiTheme="minorBidi" w:hAnsiTheme="minorBidi" w:cstheme="minorBidi"/>
-          <w:b/>
-          <w:sz w:val="24"/>
-          <w:szCs w:val="24"/>
-        </w:rPr>
-        <w:t>T01</w:t>
-      </w:r>
-      <w:r>
-        <w:rPr>
-          <w:rFonts w:asciiTheme="minorBidi" w:hAnsiTheme="minorBidi" w:cstheme="minorBidi"/>
-          <w:b/>
-          <w:sz w:val="24"/>
-          <w:szCs w:val="24"/>
-        </w:rPr>
-        <w:t>9</w:t>
-      </w:r>
-      <w:r>
-        <w:rPr>
-          <w:rFonts w:asciiTheme="minorBidi" w:hAnsiTheme="minorBidi" w:cstheme="minorBidi"/>
-          <w:sz w:val="24"/>
-          <w:szCs w:val="24"/>
-        </w:rPr>
-        <w:t xml:space="preserve"> Password - </w:t>
-      </w:r>
-      <w:r>
-        <w:rPr>
-          <w:rFonts w:asciiTheme="minorBidi" w:hAnsiTheme="minorBidi" w:cstheme="minorBidi"/>
-          <w:sz w:val="24"/>
-          <w:szCs w:val="24"/>
-        </w:rPr>
-        <w:t>n</w:t>
-      </w:r>
-      <w:r>
-        <w:rPr>
-          <w:rFonts w:asciiTheme="minorBidi" w:hAnsiTheme="minorBidi" w:cstheme="minorBidi"/>
-          <w:sz w:val="24"/>
-          <w:szCs w:val="24"/>
-        </w:rPr>
-        <w:t>umbers are allowed.</w:t>
-      </w:r>
-    </w:p>
-    <w:p>
-      <w:pPr>
-        <w:widowControl w:val="0"/>
-        <w:spacing w:after="240"/>
-        <w:ind w:left="720"/>
-        <w:rPr>
-          <w:rFonts w:asciiTheme="minorBidi" w:hAnsiTheme="minorBidi" w:cstheme="minorBidi"/>
-          <w:sz w:val="24"/>
-          <w:szCs w:val="24"/>
-        </w:rPr>
-      </w:pPr>
-      <w:r>
-        <w:rPr>
-          <w:rFonts w:asciiTheme="minorBidi" w:hAnsiTheme="minorBidi" w:cstheme="minorBidi"/>
-          <w:b/>
-          <w:sz w:val="24"/>
-          <w:szCs w:val="24"/>
-        </w:rPr>
-        <w:t>T0</w:t>
-      </w:r>
-      <w:r>
-        <w:rPr>
-          <w:rFonts w:asciiTheme="minorBidi" w:hAnsiTheme="minorBidi" w:cstheme="minorBidi"/>
-          <w:b/>
-          <w:sz w:val="24"/>
-          <w:szCs w:val="24"/>
-        </w:rPr>
-        <w:t>20</w:t>
-      </w:r>
-      <w:r>
-        <w:rPr>
-          <w:rFonts w:asciiTheme="minorBidi" w:hAnsiTheme="minorBidi" w:cstheme="minorBidi"/>
-          <w:sz w:val="24"/>
-          <w:szCs w:val="24"/>
-        </w:rPr>
-        <w:t xml:space="preserve"> Password - special characters are allowed.</w:t>
-      </w:r>
-    </w:p>
-    <w:p>
-      <w:pPr>
-        <w:widowControl w:val="0"/>
-        <w:spacing w:after="240"/>
-        <w:ind w:left="720"/>
-        <w:rPr>
-          <w:rFonts w:asciiTheme="minorBidi" w:hAnsiTheme="minorBidi" w:cstheme="minorBidi"/>
-          <w:sz w:val="24"/>
-          <w:szCs w:val="24"/>
-        </w:rPr>
-      </w:pPr>
-      <w:r>
-        <w:rPr>
-          <w:rFonts w:asciiTheme="minorBidi" w:hAnsiTheme="minorBidi" w:cstheme="minorBidi"/>
-          <w:b/>
-          <w:sz w:val="24"/>
-          <w:szCs w:val="24"/>
-        </w:rPr>
-        <w:t>T0</w:t>
-      </w:r>
-      <w:r>
-        <w:rPr>
-          <w:rFonts w:asciiTheme="minorBidi" w:hAnsiTheme="minorBidi" w:cstheme="minorBidi"/>
-          <w:b/>
-          <w:sz w:val="24"/>
-          <w:szCs w:val="24"/>
-        </w:rPr>
-        <w:t>21</w:t>
-      </w:r>
-      <w:r>
-        <w:rPr>
-          <w:rFonts w:asciiTheme="minorBidi" w:hAnsiTheme="minorBidi" w:cstheme="minorBidi"/>
-          <w:b/>
-          <w:sz w:val="24"/>
-          <w:szCs w:val="24"/>
-        </w:rPr>
-        <w:t xml:space="preserve"> </w:t>
-      </w:r>
-      <w:r>
-        <w:rPr>
-          <w:rFonts w:asciiTheme="minorBidi" w:hAnsiTheme="minorBidi" w:cstheme="minorBidi"/>
-          <w:sz w:val="24"/>
-          <w:szCs w:val="24"/>
-        </w:rPr>
-        <w:t>Password - password must be encrypted.</w:t>
-      </w:r>
-    </w:p>
-    <w:p>
-      <w:pPr>
-        <w:widowControl w:val="0"/>
-        <w:spacing w:after="240"/>
-        <w:ind w:left="720"/>
-        <w:rPr>
-          <w:rFonts w:asciiTheme="minorBidi" w:hAnsiTheme="minorBidi" w:cstheme="minorBidi"/>
-          <w:sz w:val="24"/>
-          <w:szCs w:val="24"/>
-        </w:rPr>
-      </w:pPr>
-      <w:r>
-        <w:rPr>
-          <w:rFonts w:asciiTheme="minorBidi" w:hAnsiTheme="minorBidi" w:cstheme="minorBidi"/>
-          <w:b/>
-          <w:sz w:val="24"/>
-          <w:szCs w:val="24"/>
-        </w:rPr>
-        <w:t>T0</w:t>
-      </w:r>
-      <w:r>
-        <w:rPr>
-          <w:rFonts w:asciiTheme="minorBidi" w:hAnsiTheme="minorBidi" w:cstheme="minorBidi"/>
-          <w:b/>
-          <w:sz w:val="24"/>
-          <w:szCs w:val="24"/>
-        </w:rPr>
-        <w:t>22</w:t>
-      </w:r>
-      <w:r>
-        <w:rPr>
-          <w:rFonts w:asciiTheme="minorBidi" w:hAnsiTheme="minorBidi" w:cstheme="minorBidi"/>
-          <w:b/>
-          <w:sz w:val="24"/>
-          <w:szCs w:val="24"/>
-        </w:rPr>
-        <w:t xml:space="preserve"> </w:t>
-      </w:r>
-      <w:r>
-        <w:rPr>
-          <w:rFonts w:asciiTheme="minorBidi" w:hAnsiTheme="minorBidi" w:cstheme="minorBidi"/>
+        <w:t xml:space="preserve">If the data the user entered in the fields doesn't follow the </w:t>
+      </w:r>
+    </w:p>
+    <w:p>
+      <w:pPr>
+        <w:rPr>
+          <w:rFonts w:asciiTheme="minorBidi" w:hAnsiTheme="minorBidi" w:cstheme="minorBidi"/>
+          <w:sz w:val="24"/>
+          <w:szCs w:val="24"/>
+        </w:rPr>
+      </w:pPr>
+      <w:r>
+        <w:rPr>
+          <w:rFonts w:asciiTheme="minorBidi" w:hAnsiTheme="minorBidi" w:cstheme="minorBidi"/>
+          <w:sz w:val="24"/>
+          <w:szCs w:val="24"/>
+        </w:rPr>
+        <w:t xml:space="preserve">            </w:t>
+      </w:r>
+      <w:r>
+        <w:rPr>
+          <w:rFonts w:asciiTheme="minorBidi" w:hAnsiTheme="minorBidi" w:cstheme="minorBidi"/>
+          <w:sz w:val="24"/>
+          <w:szCs w:val="24"/>
+        </w:rPr>
+        <w:t>previously mentioned constraints from (</w:t>
+      </w:r>
+      <w:r>
+        <w:rPr>
+          <w:rFonts w:asciiTheme="minorBidi" w:hAnsiTheme="minorBidi" w:cstheme="minorBidi"/>
+          <w:b/>
           <w:bCs/>
           <w:sz w:val="24"/>
           <w:szCs w:val="24"/>
         </w:rPr>
-        <w:t>Phone</w:t>
-      </w:r>
-      <w:r>
-        <w:rPr>
-          <w:rFonts w:asciiTheme="minorBidi" w:hAnsiTheme="minorBidi" w:cstheme="minorBidi"/>
-          <w:sz w:val="24"/>
-          <w:szCs w:val="24"/>
-        </w:rPr>
-        <w:t xml:space="preserve"> Number –must not be blank.</w:t>
-      </w:r>
-    </w:p>
-    <w:p>
-      <w:pPr>
-        <w:widowControl w:val="0"/>
-        <w:spacing w:after="240"/>
-        <w:ind w:left="720"/>
-        <w:rPr>
-          <w:rFonts w:asciiTheme="minorBidi" w:hAnsiTheme="minorBidi" w:cstheme="minorBidi"/>
-          <w:sz w:val="24"/>
-          <w:szCs w:val="24"/>
-        </w:rPr>
-      </w:pPr>
-      <w:r>
-        <w:rPr>
-          <w:rFonts w:asciiTheme="minorBidi" w:hAnsiTheme="minorBidi" w:cstheme="minorBidi"/>
-          <w:b/>
-          <w:sz w:val="24"/>
-          <w:szCs w:val="24"/>
-        </w:rPr>
-        <w:t>T0</w:t>
-      </w:r>
-      <w:r>
-        <w:rPr>
-          <w:rFonts w:asciiTheme="minorBidi" w:hAnsiTheme="minorBidi" w:cstheme="minorBidi"/>
-          <w:b/>
-          <w:sz w:val="24"/>
-          <w:szCs w:val="24"/>
-        </w:rPr>
-        <w:t>23</w:t>
-      </w:r>
-      <w:r>
-        <w:rPr>
-          <w:rFonts w:asciiTheme="minorBidi" w:hAnsiTheme="minorBidi" w:cstheme="minorBidi"/>
-          <w:b/>
-          <w:sz w:val="24"/>
-          <w:szCs w:val="24"/>
-        </w:rPr>
-        <w:t xml:space="preserve"> </w:t>
-      </w:r>
-      <w:r>
-        <w:rPr>
-          <w:rFonts w:asciiTheme="minorBidi" w:hAnsiTheme="minorBidi" w:cstheme="minorBidi"/>
-          <w:b/>
-          <w:sz w:val="24"/>
-          <w:szCs w:val="24"/>
-        </w:rPr>
-        <w:t>Phone Number</w:t>
-      </w:r>
-      <w:r>
-        <w:rPr>
-          <w:rFonts w:asciiTheme="minorBidi" w:hAnsiTheme="minorBidi" w:cstheme="minorBidi"/>
-          <w:b/>
-          <w:sz w:val="24"/>
-          <w:szCs w:val="24"/>
-        </w:rPr>
-        <w:t xml:space="preserve"> - an error message should </w:t>
-      </w:r>
-      <w:r>
-        <w:rPr>
-          <w:rFonts w:asciiTheme="minorBidi" w:hAnsiTheme="minorBidi" w:cstheme="minorBidi"/>
-          <w:b/>
-          <w:sz w:val="24"/>
-          <w:szCs w:val="24"/>
-        </w:rPr>
-        <w:t>appear “</w:t>
-      </w:r>
-      <w:r>
-        <w:rPr>
-          <w:rFonts w:asciiTheme="minorBidi" w:hAnsiTheme="minorBidi" w:cstheme="minorBidi"/>
-          <w:b/>
-          <w:sz w:val="24"/>
-          <w:szCs w:val="24"/>
-        </w:rPr>
-        <w:t>please enter your phone number</w:t>
-      </w:r>
-      <w:r>
-        <w:rPr>
-          <w:rFonts w:asciiTheme="minorBidi" w:hAnsiTheme="minorBidi" w:cstheme="minorBidi"/>
-          <w:b/>
-          <w:sz w:val="24"/>
-          <w:szCs w:val="24"/>
-        </w:rPr>
-        <w:t>” (T0</w:t>
-      </w:r>
-      <w:r>
-        <w:rPr>
-          <w:rFonts w:asciiTheme="minorBidi" w:hAnsiTheme="minorBidi" w:cstheme="minorBidi"/>
-          <w:b/>
-          <w:sz w:val="24"/>
-          <w:szCs w:val="24"/>
-        </w:rPr>
-        <w:t>22</w:t>
-      </w:r>
-      <w:r>
-        <w:rPr>
-          <w:rFonts w:asciiTheme="minorBidi" w:hAnsiTheme="minorBidi" w:cstheme="minorBidi"/>
-          <w:b/>
-          <w:sz w:val="24"/>
-          <w:szCs w:val="24"/>
-        </w:rPr>
-        <w:t>).</w:t>
-      </w:r>
-    </w:p>
-    <w:p>
-      <w:pPr>
-        <w:widowControl w:val="0"/>
-        <w:spacing w:after="240"/>
-        <w:ind w:left="720"/>
-        <w:rPr>
-          <w:rFonts w:asciiTheme="minorBidi" w:hAnsiTheme="minorBidi" w:cstheme="minorBidi"/>
-          <w:sz w:val="24"/>
-          <w:szCs w:val="24"/>
-        </w:rPr>
-      </w:pPr>
-      <w:r>
-        <w:rPr>
-          <w:rFonts w:asciiTheme="minorBidi" w:hAnsiTheme="minorBidi" w:cstheme="minorBidi"/>
-          <w:b/>
-          <w:sz w:val="24"/>
-          <w:szCs w:val="24"/>
-        </w:rPr>
-        <w:t>T0</w:t>
-      </w:r>
-      <w:r>
-        <w:rPr>
-          <w:rFonts w:asciiTheme="minorBidi" w:hAnsiTheme="minorBidi" w:cstheme="minorBidi"/>
-          <w:b/>
-          <w:sz w:val="24"/>
-          <w:szCs w:val="24"/>
-        </w:rPr>
-        <w:t>24</w:t>
-      </w:r>
-      <w:r>
-        <w:rPr>
-          <w:rFonts w:asciiTheme="minorBidi" w:hAnsiTheme="minorBidi" w:cstheme="minorBidi"/>
-          <w:b/>
-          <w:sz w:val="24"/>
-          <w:szCs w:val="24"/>
-        </w:rPr>
-        <w:t xml:space="preserve"> </w:t>
-      </w:r>
-      <w:r>
-        <w:rPr>
-          <w:rFonts w:asciiTheme="minorBidi" w:hAnsiTheme="minorBidi" w:cstheme="minorBidi"/>
-          <w:bCs/>
-          <w:sz w:val="24"/>
-          <w:szCs w:val="24"/>
-        </w:rPr>
-        <w:t>Phone</w:t>
-      </w:r>
-      <w:r>
-        <w:rPr>
-          <w:rFonts w:asciiTheme="minorBidi" w:hAnsiTheme="minorBidi" w:cstheme="minorBidi"/>
-          <w:sz w:val="24"/>
-          <w:szCs w:val="24"/>
-        </w:rPr>
-        <w:t xml:space="preserve"> Number – </w:t>
-      </w:r>
-      <w:r>
-        <w:rPr>
-          <w:rFonts w:asciiTheme="minorBidi" w:hAnsiTheme="minorBidi" w:cstheme="minorBidi"/>
-          <w:sz w:val="24"/>
-          <w:szCs w:val="24"/>
-        </w:rPr>
-        <w:t>s</w:t>
-      </w:r>
-      <w:r>
-        <w:rPr>
-          <w:rFonts w:asciiTheme="minorBidi" w:hAnsiTheme="minorBidi" w:cstheme="minorBidi"/>
-          <w:sz w:val="24"/>
-          <w:szCs w:val="24"/>
-        </w:rPr>
-        <w:t>pecial characters are not allowed.</w:t>
-      </w:r>
-    </w:p>
-    <w:p>
-      <w:pPr>
-        <w:widowControl w:val="0"/>
-        <w:spacing w:after="240"/>
-        <w:ind w:left="720"/>
-        <w:rPr>
-          <w:rFonts w:asciiTheme="minorBidi" w:hAnsiTheme="minorBidi" w:cstheme="minorBidi"/>
-          <w:sz w:val="24"/>
-          <w:szCs w:val="24"/>
-        </w:rPr>
-      </w:pPr>
-      <w:r>
-        <w:rPr>
-          <w:rFonts w:asciiTheme="minorBidi" w:hAnsiTheme="minorBidi" w:cstheme="minorBidi"/>
-          <w:b/>
-          <w:sz w:val="24"/>
-          <w:szCs w:val="24"/>
-        </w:rPr>
-        <w:t>T</w:t>
-      </w:r>
-      <w:r>
-        <w:rPr>
-          <w:rFonts w:asciiTheme="minorBidi" w:hAnsiTheme="minorBidi" w:cstheme="minorBidi"/>
-          <w:b/>
-          <w:sz w:val="24"/>
-          <w:szCs w:val="24"/>
-        </w:rPr>
-        <w:t>25</w:t>
-      </w:r>
-      <w:r>
-        <w:rPr>
-          <w:rFonts w:asciiTheme="minorBidi" w:hAnsiTheme="minorBidi" w:cstheme="minorBidi"/>
-          <w:b/>
-          <w:sz w:val="24"/>
-          <w:szCs w:val="24"/>
-        </w:rPr>
-        <w:t xml:space="preserve"> Phone Number - an error message should appear “</w:t>
-      </w:r>
-      <w:r>
-        <w:rPr>
-          <w:rFonts w:asciiTheme="minorBidi" w:hAnsiTheme="minorBidi" w:cstheme="minorBidi"/>
-          <w:b/>
-          <w:sz w:val="24"/>
-          <w:szCs w:val="24"/>
-        </w:rPr>
-        <w:t>only numbers allowed in this field</w:t>
-      </w:r>
-      <w:r>
-        <w:rPr>
-          <w:rFonts w:asciiTheme="minorBidi" w:hAnsiTheme="minorBidi" w:cstheme="minorBidi"/>
-          <w:b/>
-          <w:sz w:val="24"/>
-          <w:szCs w:val="24"/>
-        </w:rPr>
-        <w:t>” (T0</w:t>
-      </w:r>
-      <w:r>
-        <w:rPr>
-          <w:rFonts w:asciiTheme="minorBidi" w:hAnsiTheme="minorBidi" w:cstheme="minorBidi"/>
-          <w:b/>
-          <w:sz w:val="24"/>
-          <w:szCs w:val="24"/>
-        </w:rPr>
-        <w:t>24</w:t>
-      </w:r>
-      <w:r>
-        <w:rPr>
-          <w:rFonts w:asciiTheme="minorBidi" w:hAnsiTheme="minorBidi" w:cstheme="minorBidi"/>
-          <w:b/>
-          <w:sz w:val="24"/>
-          <w:szCs w:val="24"/>
-        </w:rPr>
-        <w:t>).</w:t>
-      </w:r>
-    </w:p>
-    <w:p>
-      <w:pPr>
-        <w:widowControl w:val="0"/>
-        <w:spacing w:after="240"/>
-        <w:ind w:left="720"/>
-        <w:rPr>
-          <w:rFonts w:asciiTheme="minorBidi" w:hAnsiTheme="minorBidi" w:cstheme="minorBidi"/>
-          <w:sz w:val="24"/>
-          <w:szCs w:val="24"/>
-        </w:rPr>
-      </w:pPr>
-      <w:r>
-        <w:rPr>
-          <w:rFonts w:asciiTheme="minorBidi" w:hAnsiTheme="minorBidi" w:cstheme="minorBidi"/>
-          <w:b/>
-          <w:sz w:val="24"/>
-          <w:szCs w:val="24"/>
-        </w:rPr>
-        <w:t>T0</w:t>
-      </w:r>
-      <w:r>
-        <w:rPr>
-          <w:rFonts w:asciiTheme="minorBidi" w:hAnsiTheme="minorBidi" w:cstheme="minorBidi"/>
-          <w:b/>
-          <w:sz w:val="24"/>
-          <w:szCs w:val="24"/>
-        </w:rPr>
-        <w:t>2</w:t>
-      </w:r>
-      <w:r>
-        <w:rPr>
-          <w:rFonts w:asciiTheme="minorBidi" w:hAnsiTheme="minorBidi" w:cstheme="minorBidi"/>
-          <w:b/>
-          <w:sz w:val="24"/>
-          <w:szCs w:val="24"/>
-        </w:rPr>
-        <w:t>6</w:t>
-      </w:r>
-      <w:r>
-        <w:rPr>
-          <w:rFonts w:asciiTheme="minorBidi" w:hAnsiTheme="minorBidi" w:cstheme="minorBidi"/>
-          <w:b/>
-          <w:sz w:val="24"/>
-          <w:szCs w:val="24"/>
-        </w:rPr>
-        <w:t xml:space="preserve"> </w:t>
-      </w:r>
-      <w:r>
-        <w:rPr>
-          <w:rFonts w:asciiTheme="minorBidi" w:hAnsiTheme="minorBidi" w:cstheme="minorBidi"/>
-          <w:bCs/>
-          <w:sz w:val="24"/>
-          <w:szCs w:val="24"/>
-        </w:rPr>
-        <w:t>Phone</w:t>
-      </w:r>
-      <w:r>
-        <w:rPr>
-          <w:rFonts w:asciiTheme="minorBidi" w:hAnsiTheme="minorBidi" w:cstheme="minorBidi"/>
-          <w:sz w:val="24"/>
-          <w:szCs w:val="24"/>
-        </w:rPr>
-        <w:t xml:space="preserve"> Number – </w:t>
-      </w:r>
-      <w:r>
-        <w:rPr>
-          <w:rFonts w:asciiTheme="minorBidi" w:hAnsiTheme="minorBidi" w:cstheme="minorBidi"/>
-          <w:sz w:val="24"/>
-          <w:szCs w:val="24"/>
-        </w:rPr>
-        <w:t>c</w:t>
-      </w:r>
-      <w:r>
-        <w:rPr>
-          <w:rFonts w:asciiTheme="minorBidi" w:hAnsiTheme="minorBidi" w:cstheme="minorBidi"/>
-          <w:sz w:val="24"/>
-          <w:szCs w:val="24"/>
-        </w:rPr>
-        <w:t>haracters are not allowed.</w:t>
-      </w:r>
-    </w:p>
-    <w:p>
-      <w:pPr>
-        <w:widowControl w:val="0"/>
-        <w:spacing w:after="240"/>
-        <w:ind w:left="720"/>
-        <w:rPr>
-          <w:rFonts w:asciiTheme="minorBidi" w:hAnsiTheme="minorBidi" w:cstheme="minorBidi"/>
-          <w:b/>
-          <w:sz w:val="24"/>
-          <w:szCs w:val="24"/>
-        </w:rPr>
-      </w:pPr>
-      <w:r>
-        <w:rPr>
-          <w:rFonts w:asciiTheme="minorBidi" w:hAnsiTheme="minorBidi" w:cstheme="minorBidi"/>
-          <w:b/>
-          <w:sz w:val="24"/>
-          <w:szCs w:val="24"/>
-        </w:rPr>
-        <w:t>T0</w:t>
-      </w:r>
-      <w:r>
-        <w:rPr>
-          <w:rFonts w:asciiTheme="minorBidi" w:hAnsiTheme="minorBidi" w:cstheme="minorBidi"/>
-          <w:b/>
-          <w:sz w:val="24"/>
-          <w:szCs w:val="24"/>
-        </w:rPr>
-        <w:t xml:space="preserve">27 </w:t>
-      </w:r>
-      <w:r>
-        <w:rPr>
-          <w:rFonts w:asciiTheme="minorBidi" w:hAnsiTheme="minorBidi" w:cstheme="minorBidi"/>
-          <w:b/>
-          <w:sz w:val="24"/>
-          <w:szCs w:val="24"/>
-        </w:rPr>
-        <w:t>Phone Number - an error message should appear “only numbers allowed in this field” (T0</w:t>
-      </w:r>
-      <w:r>
-        <w:rPr>
-          <w:rFonts w:asciiTheme="minorBidi" w:hAnsiTheme="minorBidi" w:cstheme="minorBidi"/>
-          <w:b/>
-          <w:sz w:val="24"/>
-          <w:szCs w:val="24"/>
-        </w:rPr>
-        <w:t>26</w:t>
-      </w:r>
-      <w:r>
-        <w:rPr>
-          <w:rFonts w:asciiTheme="minorBidi" w:hAnsiTheme="minorBidi" w:cstheme="minorBidi"/>
-          <w:b/>
-          <w:sz w:val="24"/>
-          <w:szCs w:val="24"/>
-        </w:rPr>
-        <w:t>).</w:t>
-      </w:r>
-    </w:p>
-    <w:p>
-      <w:pPr>
-        <w:widowControl w:val="0"/>
-        <w:spacing w:after="240"/>
-        <w:ind w:left="720"/>
-        <w:rPr>
-          <w:rFonts w:asciiTheme="minorBidi" w:hAnsiTheme="minorBidi" w:cstheme="minorBidi"/>
-          <w:sz w:val="24"/>
-          <w:szCs w:val="24"/>
-        </w:rPr>
-      </w:pPr>
-      <w:r>
-        <w:rPr>
-          <w:rFonts w:asciiTheme="minorBidi" w:hAnsiTheme="minorBidi" w:cstheme="minorBidi"/>
-          <w:b/>
-          <w:sz w:val="24"/>
-          <w:szCs w:val="24"/>
-          <w:highlight w:val="yellow"/>
-        </w:rPr>
-        <w:t>T028 Phone Number</w:t>
-      </w:r>
-      <w:r>
-        <w:rPr>
-          <w:rFonts w:asciiTheme="minorBidi" w:hAnsiTheme="minorBidi" w:cstheme="minorBidi"/>
-          <w:b/>
-          <w:sz w:val="24"/>
-          <w:szCs w:val="24"/>
-        </w:rPr>
-        <w:t xml:space="preserve"> – </w:t>
-      </w:r>
-    </w:p>
-    <w:p>
-      <w:pPr>
-        <w:widowControl w:val="0"/>
-        <w:spacing w:after="240"/>
-        <w:ind w:left="720"/>
-        <w:rPr>
-          <w:rFonts w:asciiTheme="minorBidi" w:hAnsiTheme="minorBidi" w:cstheme="minorBidi"/>
-          <w:sz w:val="24"/>
-          <w:szCs w:val="24"/>
-        </w:rPr>
-      </w:pPr>
-      <w:r>
-        <w:rPr>
-          <w:rFonts w:asciiTheme="minorBidi" w:hAnsiTheme="minorBidi" w:cstheme="minorBidi"/>
-          <w:b/>
-          <w:sz w:val="24"/>
-          <w:szCs w:val="24"/>
-        </w:rPr>
-        <w:t>T0</w:t>
-      </w:r>
-      <w:r>
-        <w:rPr>
-          <w:rFonts w:asciiTheme="minorBidi" w:hAnsiTheme="minorBidi" w:cstheme="minorBidi"/>
-          <w:b/>
-          <w:sz w:val="24"/>
-          <w:szCs w:val="24"/>
-        </w:rPr>
-        <w:t>2</w:t>
-      </w:r>
-      <w:r>
-        <w:rPr>
-          <w:rFonts w:asciiTheme="minorBidi" w:hAnsiTheme="minorBidi" w:cstheme="minorBidi"/>
-          <w:b/>
-          <w:sz w:val="24"/>
-          <w:szCs w:val="24"/>
-        </w:rPr>
-        <w:t>8</w:t>
-      </w:r>
-      <w:r>
-        <w:rPr>
-          <w:rFonts w:asciiTheme="minorBidi" w:hAnsiTheme="minorBidi" w:cstheme="minorBidi"/>
-          <w:sz w:val="24"/>
-          <w:szCs w:val="24"/>
-        </w:rPr>
-        <w:t xml:space="preserve"> Address - Address </w:t>
-      </w:r>
-      <w:r>
-        <w:rPr>
-          <w:rFonts w:asciiTheme="minorBidi" w:hAnsiTheme="minorBidi" w:cstheme="minorBidi"/>
-          <w:sz w:val="24"/>
-          <w:szCs w:val="24"/>
-        </w:rPr>
-        <w:t>f</w:t>
-      </w:r>
-      <w:r>
-        <w:rPr>
-          <w:rFonts w:asciiTheme="minorBidi" w:hAnsiTheme="minorBidi" w:cstheme="minorBidi"/>
-          <w:sz w:val="24"/>
-          <w:szCs w:val="24"/>
-        </w:rPr>
-        <w:t>ield must not be blank.</w:t>
-      </w:r>
-    </w:p>
-    <w:p>
-      <w:pPr>
-        <w:widowControl w:val="0"/>
-        <w:spacing w:after="240"/>
-        <w:ind w:left="720"/>
-        <w:rPr>
-          <w:rFonts w:asciiTheme="minorBidi" w:hAnsiTheme="minorBidi" w:cstheme="minorBidi"/>
-          <w:sz w:val="24"/>
-          <w:szCs w:val="24"/>
-        </w:rPr>
-      </w:pPr>
-      <w:r>
-        <w:rPr>
-          <w:rFonts w:asciiTheme="minorBidi" w:hAnsiTheme="minorBidi" w:cstheme="minorBidi"/>
-          <w:b/>
-          <w:sz w:val="24"/>
-          <w:szCs w:val="24"/>
-        </w:rPr>
-        <w:t>T0</w:t>
-      </w:r>
-      <w:r>
-        <w:rPr>
-          <w:rFonts w:asciiTheme="minorBidi" w:hAnsiTheme="minorBidi" w:cstheme="minorBidi"/>
-          <w:b/>
-          <w:sz w:val="24"/>
-          <w:szCs w:val="24"/>
-        </w:rPr>
-        <w:t>29</w:t>
-      </w:r>
-      <w:r>
-        <w:rPr>
-          <w:rFonts w:asciiTheme="minorBidi" w:hAnsiTheme="minorBidi" w:cstheme="minorBidi"/>
-          <w:b/>
-          <w:sz w:val="24"/>
-          <w:szCs w:val="24"/>
-        </w:rPr>
-        <w:t xml:space="preserve"> </w:t>
-      </w:r>
-      <w:r>
-        <w:rPr>
-          <w:rFonts w:asciiTheme="minorBidi" w:hAnsiTheme="minorBidi" w:cstheme="minorBidi"/>
-          <w:b/>
-          <w:sz w:val="24"/>
-          <w:szCs w:val="24"/>
-        </w:rPr>
-        <w:t>Address</w:t>
-      </w:r>
-      <w:r>
-        <w:rPr>
-          <w:rFonts w:asciiTheme="minorBidi" w:hAnsiTheme="minorBidi" w:cstheme="minorBidi"/>
-          <w:b/>
-          <w:sz w:val="24"/>
-          <w:szCs w:val="24"/>
-        </w:rPr>
-        <w:t xml:space="preserve"> - an error message should appear “please enter your </w:t>
-      </w:r>
-      <w:r>
-        <w:rPr>
-          <w:rFonts w:asciiTheme="minorBidi" w:hAnsiTheme="minorBidi" w:cstheme="minorBidi"/>
-          <w:b/>
-          <w:sz w:val="24"/>
-          <w:szCs w:val="24"/>
-        </w:rPr>
-        <w:t>address</w:t>
-      </w:r>
-      <w:r>
-        <w:rPr>
-          <w:rFonts w:asciiTheme="minorBidi" w:hAnsiTheme="minorBidi" w:cstheme="minorBidi"/>
-          <w:b/>
-          <w:sz w:val="24"/>
-          <w:szCs w:val="24"/>
-        </w:rPr>
-        <w:t>” (T0</w:t>
-      </w:r>
-      <w:r>
-        <w:rPr>
-          <w:rFonts w:asciiTheme="minorBidi" w:hAnsiTheme="minorBidi" w:cstheme="minorBidi"/>
-          <w:b/>
-          <w:sz w:val="24"/>
-          <w:szCs w:val="24"/>
-        </w:rPr>
-        <w:t>2</w:t>
-      </w:r>
-      <w:r>
-        <w:rPr>
-          <w:rFonts w:asciiTheme="minorBidi" w:hAnsiTheme="minorBidi" w:cstheme="minorBidi"/>
-          <w:b/>
-          <w:sz w:val="24"/>
-          <w:szCs w:val="24"/>
-        </w:rPr>
-        <w:t>8</w:t>
-      </w:r>
-      <w:r>
-        <w:rPr>
-          <w:rFonts w:asciiTheme="minorBidi" w:hAnsiTheme="minorBidi" w:cstheme="minorBidi"/>
-          <w:b/>
-          <w:sz w:val="24"/>
-          <w:szCs w:val="24"/>
-        </w:rPr>
-        <w:t>).</w:t>
-      </w:r>
-    </w:p>
-    <w:p>
-      <w:pPr>
-        <w:widowControl w:val="0"/>
-        <w:spacing w:after="240"/>
-        <w:ind w:left="720"/>
-        <w:rPr>
-          <w:rFonts w:asciiTheme="minorBidi" w:hAnsiTheme="minorBidi" w:cstheme="minorBidi"/>
-          <w:sz w:val="24"/>
-          <w:szCs w:val="24"/>
-        </w:rPr>
-      </w:pPr>
-      <w:r>
-        <w:rPr>
-          <w:rFonts w:asciiTheme="minorBidi" w:hAnsiTheme="minorBidi" w:cstheme="minorBidi"/>
-          <w:b/>
-          <w:sz w:val="24"/>
-          <w:szCs w:val="24"/>
-        </w:rPr>
-        <w:t>T0</w:t>
-      </w:r>
-      <w:r>
-        <w:rPr>
-          <w:rFonts w:asciiTheme="minorBidi" w:hAnsiTheme="minorBidi" w:cstheme="minorBidi"/>
-          <w:b/>
-          <w:sz w:val="24"/>
-          <w:szCs w:val="24"/>
-        </w:rPr>
-        <w:t>30</w:t>
-      </w:r>
-      <w:r>
-        <w:rPr>
-          <w:rFonts w:asciiTheme="minorBidi" w:hAnsiTheme="minorBidi" w:cstheme="minorBidi"/>
-          <w:sz w:val="24"/>
-          <w:szCs w:val="24"/>
-        </w:rPr>
-        <w:t xml:space="preserve"> Address - Special characters are not allowed.</w:t>
-      </w:r>
-    </w:p>
-    <w:p>
-      <w:pPr>
-        <w:widowControl w:val="0"/>
-        <w:spacing w:after="240"/>
-        <w:ind w:left="720"/>
-        <w:rPr>
-          <w:rFonts w:asciiTheme="minorBidi" w:hAnsiTheme="minorBidi" w:cstheme="minorBidi"/>
-          <w:sz w:val="24"/>
-          <w:szCs w:val="24"/>
-        </w:rPr>
-      </w:pPr>
-      <w:r>
-        <w:rPr>
-          <w:rFonts w:asciiTheme="minorBidi" w:hAnsiTheme="minorBidi" w:cstheme="minorBidi"/>
-          <w:b/>
-          <w:sz w:val="24"/>
-          <w:szCs w:val="24"/>
-        </w:rPr>
-        <w:t>T0</w:t>
-      </w:r>
-      <w:r>
-        <w:rPr>
-          <w:rFonts w:asciiTheme="minorBidi" w:hAnsiTheme="minorBidi" w:cstheme="minorBidi"/>
-          <w:b/>
-          <w:sz w:val="24"/>
-          <w:szCs w:val="24"/>
-        </w:rPr>
-        <w:t>31</w:t>
-      </w:r>
-      <w:r>
-        <w:rPr>
-          <w:rFonts w:asciiTheme="minorBidi" w:hAnsiTheme="minorBidi" w:cstheme="minorBidi"/>
-          <w:b/>
-          <w:sz w:val="24"/>
-          <w:szCs w:val="24"/>
-        </w:rPr>
-        <w:t xml:space="preserve"> </w:t>
-      </w:r>
-      <w:r>
-        <w:rPr>
-          <w:rFonts w:asciiTheme="minorBidi" w:hAnsiTheme="minorBidi" w:cstheme="minorBidi"/>
-          <w:b/>
-          <w:sz w:val="24"/>
-          <w:szCs w:val="24"/>
-        </w:rPr>
-        <w:t>Address</w:t>
-      </w:r>
-      <w:r>
-        <w:rPr>
-          <w:rFonts w:asciiTheme="minorBidi" w:hAnsiTheme="minorBidi" w:cstheme="minorBidi"/>
-          <w:b/>
-          <w:sz w:val="24"/>
-          <w:szCs w:val="24"/>
-        </w:rPr>
-        <w:t xml:space="preserve"> – an error message should appear “special characters are not </w:t>
-      </w:r>
-      <w:r>
-        <w:rPr>
-          <w:rFonts w:asciiTheme="minorBidi" w:hAnsiTheme="minorBidi" w:cstheme="minorBidi"/>
-          <w:b/>
-          <w:sz w:val="24"/>
-          <w:szCs w:val="24"/>
-        </w:rPr>
-        <w:lastRenderedPageBreak/>
-        <w:t>allowed in this field.”  (T0</w:t>
-      </w:r>
-      <w:r>
-        <w:rPr>
-          <w:rFonts w:asciiTheme="minorBidi" w:hAnsiTheme="minorBidi" w:cstheme="minorBidi"/>
-          <w:b/>
-          <w:sz w:val="24"/>
-          <w:szCs w:val="24"/>
-        </w:rPr>
-        <w:t>30</w:t>
-      </w:r>
-      <w:r>
-        <w:rPr>
-          <w:rFonts w:asciiTheme="minorBidi" w:hAnsiTheme="minorBidi" w:cstheme="minorBidi"/>
-          <w:b/>
-          <w:sz w:val="24"/>
-          <w:szCs w:val="24"/>
-        </w:rPr>
-        <w:t>)</w:t>
-      </w:r>
-    </w:p>
-    <w:p>
-      <w:pPr>
-        <w:widowControl w:val="0"/>
-        <w:spacing w:after="240"/>
-        <w:ind w:left="720"/>
-        <w:rPr>
-          <w:rFonts w:asciiTheme="minorBidi" w:hAnsiTheme="minorBidi" w:cstheme="minorBidi"/>
-          <w:sz w:val="24"/>
-          <w:szCs w:val="24"/>
-        </w:rPr>
-      </w:pPr>
-      <w:r>
-        <w:rPr>
-          <w:rFonts w:asciiTheme="minorBidi" w:hAnsiTheme="minorBidi" w:cstheme="minorBidi"/>
-          <w:b/>
-          <w:sz w:val="24"/>
-          <w:szCs w:val="24"/>
-        </w:rPr>
-        <w:t>T0</w:t>
-      </w:r>
-      <w:r>
-        <w:rPr>
-          <w:rFonts w:asciiTheme="minorBidi" w:hAnsiTheme="minorBidi" w:cstheme="minorBidi"/>
-          <w:b/>
-          <w:sz w:val="24"/>
-          <w:szCs w:val="24"/>
-        </w:rPr>
-        <w:t>32</w:t>
-      </w:r>
-      <w:r>
-        <w:rPr>
-          <w:rFonts w:asciiTheme="minorBidi" w:hAnsiTheme="minorBidi" w:cstheme="minorBidi"/>
-          <w:sz w:val="24"/>
-          <w:szCs w:val="24"/>
-        </w:rPr>
-        <w:t xml:space="preserve"> Address - Numbers are allowed.  </w:t>
+        <w:t>T001: T016</w:t>
+      </w:r>
+      <w:r>
+        <w:rPr>
+          <w:rFonts w:asciiTheme="minorBidi" w:hAnsiTheme="minorBidi" w:cstheme="minorBidi"/>
+          <w:sz w:val="24"/>
+          <w:szCs w:val="24"/>
+        </w:rPr>
+        <w:t>), an error message should appear.</w:t>
       </w:r>
     </w:p>
     <w:p>
@@ -9768,24 +8763,73 @@
           <w:sz w:val="24"/>
           <w:szCs w:val="24"/>
         </w:rPr>
-        <w:t xml:space="preserve">                ○ Incase of invalid email or a mismatch between user id and password, ask the </w:t>
-      </w:r>
-    </w:p>
-    <w:p>
-      <w:pPr>
-        <w:rPr>
-          <w:rFonts w:asciiTheme="minorBidi" w:hAnsiTheme="minorBidi" w:cstheme="minorBidi"/>
-          <w:sz w:val="24"/>
-          <w:szCs w:val="24"/>
-        </w:rPr>
-      </w:pPr>
-      <w:r>
-        <w:rPr>
-          <w:rFonts w:asciiTheme="minorBidi" w:hAnsiTheme="minorBidi" w:cstheme="minorBidi"/>
-          <w:sz w:val="24"/>
-          <w:szCs w:val="24"/>
-        </w:rPr>
-        <w:t xml:space="preserve">                   user to re-enter a valid credential.</w:t>
+        <w:lastRenderedPageBreak/>
+        <w:t xml:space="preserve">                </w:t>
+      </w:r>
+      <w:r>
+        <w:rPr>
+          <w:rFonts w:asciiTheme="minorBidi" w:hAnsiTheme="minorBidi" w:cstheme="minorBidi"/>
+          <w:sz w:val="24"/>
+          <w:szCs w:val="24"/>
+        </w:rPr>
+        <w:t>○</w:t>
+      </w:r>
+      <w:r>
+        <w:rPr>
+          <w:rFonts w:asciiTheme="minorBidi" w:hAnsiTheme="minorBidi" w:cstheme="minorBidi"/>
+          <w:sz w:val="24"/>
+          <w:szCs w:val="24"/>
+        </w:rPr>
+        <w:t xml:space="preserve">   </w:t>
+      </w:r>
+      <w:r>
+        <w:rPr>
+          <w:rFonts w:asciiTheme="minorBidi" w:hAnsiTheme="minorBidi" w:cstheme="minorBidi"/>
+          <w:sz w:val="24"/>
+          <w:szCs w:val="24"/>
+        </w:rPr>
+        <w:t>In case the user enters email that doesn’t match the email format</w:t>
+      </w:r>
+      <w:r>
+        <w:rPr>
+          <w:rFonts w:asciiTheme="minorBidi" w:hAnsiTheme="minorBidi" w:cstheme="minorBidi"/>
+          <w:sz w:val="24"/>
+          <w:szCs w:val="24"/>
+        </w:rPr>
+        <w:t xml:space="preserve">, ask the </w:t>
+      </w:r>
+    </w:p>
+    <w:p>
+      <w:pPr>
+        <w:rPr>
+          <w:rFonts w:asciiTheme="minorBidi" w:hAnsiTheme="minorBidi" w:cstheme="minorBidi"/>
+          <w:sz w:val="24"/>
+          <w:szCs w:val="24"/>
+        </w:rPr>
+      </w:pPr>
+      <w:r>
+        <w:rPr>
+          <w:rFonts w:asciiTheme="minorBidi" w:hAnsiTheme="minorBidi" w:cstheme="minorBidi"/>
+          <w:sz w:val="24"/>
+          <w:szCs w:val="24"/>
+        </w:rPr>
+        <w:t xml:space="preserve">                   </w:t>
+      </w:r>
+      <w:r>
+        <w:rPr>
+          <w:rFonts w:asciiTheme="minorBidi" w:hAnsiTheme="minorBidi" w:cstheme="minorBidi"/>
+          <w:sz w:val="24"/>
+          <w:szCs w:val="24"/>
+        </w:rPr>
+        <w:t xml:space="preserve">  </w:t>
+      </w:r>
+      <w:r>
+        <w:rPr>
+          <w:rFonts w:asciiTheme="minorBidi" w:hAnsiTheme="minorBidi" w:cstheme="minorBidi"/>
+          <w:sz w:val="24"/>
+          <w:szCs w:val="24"/>
+        </w:rPr>
+        <w:t>user to re-enter a valid credential.</w:t>
       </w:r>
     </w:p>
     <w:p>
@@ -9849,14 +8893,218 @@
           <w:b/>
           <w:color w:val="000000"/>
         </w:rPr>
-        <w:lastRenderedPageBreak/>
         <w:t>3.2.5 Technical Requirements</w:t>
       </w:r>
       <w:bookmarkEnd w:id="24"/>
     </w:p>
     <w:p>
       <w:pPr>
+        <w:widowControl w:val="0"/>
+        <w:spacing w:after="240"/>
+        <w:ind w:left="720"/>
+        <w:rPr>
+          <w:rFonts w:asciiTheme="minorBidi" w:hAnsiTheme="minorBidi" w:cstheme="minorBidi"/>
+          <w:sz w:val="24"/>
+          <w:szCs w:val="24"/>
+        </w:rPr>
+      </w:pPr>
+      <w:r>
+        <w:rPr>
+          <w:rFonts w:asciiTheme="minorBidi" w:hAnsiTheme="minorBidi" w:cstheme="minorBidi"/>
+          <w:b/>
+          <w:sz w:val="24"/>
+          <w:szCs w:val="24"/>
+        </w:rPr>
+        <w:t>T0</w:t>
+      </w:r>
+      <w:r>
+        <w:rPr>
+          <w:rFonts w:asciiTheme="minorBidi" w:hAnsiTheme="minorBidi" w:cstheme="minorBidi"/>
+          <w:b/>
+          <w:sz w:val="24"/>
+          <w:szCs w:val="24"/>
+        </w:rPr>
+        <w:t>18</w:t>
+      </w:r>
+      <w:r>
+        <w:rPr>
+          <w:rFonts w:asciiTheme="minorBidi" w:hAnsiTheme="minorBidi" w:cstheme="minorBidi"/>
+          <w:sz w:val="24"/>
+          <w:szCs w:val="24"/>
+        </w:rPr>
+        <w:t xml:space="preserve"> Email - must not be blank.</w:t>
+      </w:r>
+    </w:p>
+    <w:p>
+      <w:pPr>
+        <w:widowControl w:val="0"/>
+        <w:spacing w:after="240"/>
+        <w:ind w:left="720"/>
+        <w:rPr>
+          <w:rFonts w:asciiTheme="minorBidi" w:hAnsiTheme="minorBidi" w:cstheme="minorBidi"/>
+          <w:sz w:val="24"/>
+          <w:szCs w:val="24"/>
+        </w:rPr>
+      </w:pPr>
+      <w:r>
+        <w:rPr>
+          <w:rFonts w:asciiTheme="minorBidi" w:hAnsiTheme="minorBidi" w:cstheme="minorBidi"/>
+          <w:b/>
+          <w:sz w:val="24"/>
+          <w:szCs w:val="24"/>
+        </w:rPr>
+        <w:t>T0</w:t>
+      </w:r>
+      <w:r>
+        <w:rPr>
+          <w:rFonts w:asciiTheme="minorBidi" w:hAnsiTheme="minorBidi" w:cstheme="minorBidi"/>
+          <w:b/>
+          <w:sz w:val="24"/>
+          <w:szCs w:val="24"/>
+        </w:rPr>
+        <w:t>19</w:t>
+      </w:r>
+      <w:r>
+        <w:rPr>
+          <w:rFonts w:asciiTheme="minorBidi" w:hAnsiTheme="minorBidi" w:cstheme="minorBidi"/>
+          <w:sz w:val="24"/>
+          <w:szCs w:val="24"/>
+        </w:rPr>
+        <w:t xml:space="preserve"> Email - must be in email format</w:t>
+      </w:r>
+      <w:r>
+        <w:rPr>
+          <w:rFonts w:asciiTheme="minorBidi" w:hAnsiTheme="minorBidi" w:cstheme="minorBidi"/>
+          <w:sz w:val="24"/>
+          <w:szCs w:val="24"/>
+        </w:rPr>
+        <w:t xml:space="preserve"> (ex: </w:t>
+      </w:r>
+      <w:r>
+        <w:rPr>
+          <w:rFonts w:asciiTheme="minorBidi" w:hAnsiTheme="minorBidi" w:cstheme="minorBidi"/>
+          <w:sz w:val="24"/>
+          <w:szCs w:val="24"/>
+        </w:rPr>
+        <w:t>abc@gmail.com</w:t>
+      </w:r>
+      <w:r>
+        <w:rPr>
+          <w:rFonts w:asciiTheme="minorBidi" w:hAnsiTheme="minorBidi" w:cstheme="minorBidi"/>
+          <w:sz w:val="24"/>
+          <w:szCs w:val="24"/>
+        </w:rPr>
+        <w:t>)</w:t>
+      </w:r>
+      <w:r>
+        <w:rPr>
+          <w:rFonts w:asciiTheme="minorBidi" w:hAnsiTheme="minorBidi" w:cstheme="minorBidi"/>
+          <w:sz w:val="24"/>
+          <w:szCs w:val="24"/>
+        </w:rPr>
+        <w:t>.</w:t>
+      </w:r>
+      <w:r>
+        <w:rPr>
+          <w:rFonts w:asciiTheme="minorBidi" w:hAnsiTheme="minorBidi" w:cstheme="minorBidi"/>
+          <w:sz w:val="24"/>
+          <w:szCs w:val="24"/>
+        </w:rPr>
+        <w:t xml:space="preserve"> </w:t>
+      </w:r>
+    </w:p>
+    <w:p>
+      <w:pPr>
         <w:spacing w:before="240" w:after="240"/>
+        <w:rPr>
+          <w:rFonts w:asciiTheme="minorBidi" w:hAnsiTheme="minorBidi" w:cstheme="minorBidi"/>
+          <w:sz w:val="24"/>
+          <w:szCs w:val="24"/>
+        </w:rPr>
+      </w:pPr>
+      <w:r>
+        <w:rPr>
+          <w:rFonts w:asciiTheme="minorBidi" w:eastAsia="Droid Sans" w:hAnsiTheme="minorBidi" w:cstheme="minorBidi"/>
+          <w:b/>
+          <w:sz w:val="24"/>
+          <w:szCs w:val="24"/>
+        </w:rPr>
+        <w:t xml:space="preserve">           </w:t>
+      </w:r>
+      <w:r>
+        <w:rPr>
+          <w:rFonts w:asciiTheme="minorBidi" w:eastAsia="Droid Sans" w:hAnsiTheme="minorBidi" w:cstheme="minorBidi"/>
+          <w:b/>
+          <w:sz w:val="24"/>
+          <w:szCs w:val="24"/>
+        </w:rPr>
+        <w:t>T</w:t>
+      </w:r>
+      <w:proofErr w:type="gramStart"/>
+      <w:r>
+        <w:rPr>
+          <w:rFonts w:asciiTheme="minorBidi" w:eastAsia="Droid Sans" w:hAnsiTheme="minorBidi" w:cstheme="minorBidi"/>
+          <w:b/>
+          <w:sz w:val="24"/>
+          <w:szCs w:val="24"/>
+        </w:rPr>
+        <w:t>0</w:t>
+      </w:r>
+      <w:r>
+        <w:rPr>
+          <w:rFonts w:asciiTheme="minorBidi" w:eastAsia="Droid Sans" w:hAnsiTheme="minorBidi" w:cstheme="minorBidi"/>
+          <w:b/>
+          <w:sz w:val="24"/>
+          <w:szCs w:val="24"/>
+        </w:rPr>
+        <w:t>20</w:t>
+      </w:r>
+      <w:r>
+        <w:rPr>
+          <w:rFonts w:asciiTheme="minorBidi" w:hAnsiTheme="minorBidi" w:cstheme="minorBidi"/>
+          <w:sz w:val="24"/>
+          <w:szCs w:val="24"/>
+        </w:rPr>
+        <w:t xml:space="preserve">  Email</w:t>
+      </w:r>
+      <w:proofErr w:type="gramEnd"/>
+      <w:r>
+        <w:rPr>
+          <w:rFonts w:asciiTheme="minorBidi" w:hAnsiTheme="minorBidi" w:cstheme="minorBidi"/>
+          <w:sz w:val="24"/>
+          <w:szCs w:val="24"/>
+        </w:rPr>
+        <w:t xml:space="preserve"> </w:t>
+      </w:r>
+      <w:r>
+        <w:rPr>
+          <w:rFonts w:asciiTheme="minorBidi" w:hAnsiTheme="minorBidi" w:cstheme="minorBidi"/>
+          <w:sz w:val="24"/>
+          <w:szCs w:val="24"/>
+        </w:rPr>
+        <w:t>–</w:t>
+      </w:r>
+      <w:r>
+        <w:rPr>
+          <w:rFonts w:asciiTheme="minorBidi" w:hAnsiTheme="minorBidi" w:cstheme="minorBidi"/>
+          <w:sz w:val="24"/>
+          <w:szCs w:val="24"/>
+        </w:rPr>
+        <w:t xml:space="preserve"> </w:t>
+      </w:r>
+      <w:r>
+        <w:rPr>
+          <w:rFonts w:asciiTheme="minorBidi" w:hAnsiTheme="minorBidi" w:cstheme="minorBidi"/>
+          <w:sz w:val="24"/>
+          <w:szCs w:val="24"/>
+        </w:rPr>
+        <w:t>first character can’t have space.</w:t>
+      </w:r>
+    </w:p>
+    <w:p>
+      <w:pPr>
+        <w:widowControl w:val="0"/>
+        <w:spacing w:after="240"/>
         <w:ind w:left="720"/>
         <w:rPr>
           <w:rFonts w:asciiTheme="minorBidi" w:hAnsiTheme="minorBidi" w:cstheme="minorBidi"/>
@@ -9867,12 +9115,40 @@
       <w:r>
         <w:rPr>
           <w:rFonts w:asciiTheme="minorBidi" w:hAnsiTheme="minorBidi" w:cstheme="minorBidi"/>
-          <w:i/>
-          <w:sz w:val="24"/>
-          <w:szCs w:val="24"/>
-        </w:rPr>
-        <w:t xml:space="preserve">   </w:t>
-      </w:r>
+          <w:b/>
+          <w:sz w:val="24"/>
+          <w:szCs w:val="24"/>
+        </w:rPr>
+        <w:t>T0</w:t>
+      </w:r>
+      <w:r>
+        <w:rPr>
+          <w:rFonts w:asciiTheme="minorBidi" w:hAnsiTheme="minorBidi" w:cstheme="minorBidi"/>
+          <w:b/>
+          <w:sz w:val="24"/>
+          <w:szCs w:val="24"/>
+        </w:rPr>
+        <w:t>21</w:t>
+      </w:r>
+      <w:r>
+        <w:rPr>
+          <w:rFonts w:asciiTheme="minorBidi" w:hAnsiTheme="minorBidi" w:cstheme="minorBidi"/>
+          <w:sz w:val="24"/>
+          <w:szCs w:val="24"/>
+        </w:rPr>
+        <w:t xml:space="preserve"> Password - password must not be blank.</w:t>
+      </w:r>
+    </w:p>
+    <w:p>
+      <w:pPr>
+        <w:widowControl w:val="0"/>
+        <w:spacing w:after="240"/>
+        <w:rPr>
+          <w:rFonts w:asciiTheme="minorBidi" w:hAnsiTheme="minorBidi" w:cstheme="minorBidi"/>
+          <w:sz w:val="24"/>
+          <w:szCs w:val="24"/>
+        </w:rPr>
+      </w:pPr>
       <w:r>
         <w:rPr>
           <w:rFonts w:asciiTheme="minorBidi" w:eastAsia="Droid Sans" w:hAnsiTheme="minorBidi" w:cstheme="minorBidi"/>
@@ -9880,11 +9156,212 @@
           <w:sz w:val="24"/>
           <w:szCs w:val="24"/>
         </w:rPr>
+        <w:t xml:space="preserve">           T0</w:t>
+      </w:r>
+      <w:r>
+        <w:rPr>
+          <w:rFonts w:asciiTheme="minorBidi" w:eastAsia="Droid Sans" w:hAnsiTheme="minorBidi" w:cstheme="minorBidi"/>
+          <w:b/>
+          <w:sz w:val="24"/>
+          <w:szCs w:val="24"/>
+        </w:rPr>
+        <w:t>22</w:t>
+      </w:r>
+      <w:r>
+        <w:rPr>
+          <w:rFonts w:asciiTheme="minorBidi" w:eastAsia="Droid Sans" w:hAnsiTheme="minorBidi" w:cstheme="minorBidi"/>
+          <w:b/>
+          <w:sz w:val="24"/>
+          <w:szCs w:val="24"/>
+        </w:rPr>
+        <w:t xml:space="preserve"> </w:t>
+      </w:r>
+      <w:r>
+        <w:rPr>
+          <w:rFonts w:asciiTheme="minorBidi" w:hAnsiTheme="minorBidi" w:cstheme="minorBidi"/>
+          <w:sz w:val="24"/>
+          <w:szCs w:val="24"/>
+        </w:rPr>
+        <w:t>Password- must be at-least 8 characters.</w:t>
+      </w:r>
+    </w:p>
+    <w:p>
+      <w:pPr>
+        <w:widowControl w:val="0"/>
+        <w:spacing w:after="240"/>
+        <w:ind w:left="720"/>
+        <w:rPr>
+          <w:rFonts w:asciiTheme="minorBidi" w:hAnsiTheme="minorBidi" w:cstheme="minorBidi"/>
+          <w:sz w:val="24"/>
+          <w:szCs w:val="24"/>
+        </w:rPr>
+      </w:pPr>
+      <w:r>
+        <w:rPr>
+          <w:rFonts w:asciiTheme="minorBidi" w:hAnsiTheme="minorBidi" w:cstheme="minorBidi"/>
+          <w:b/>
+          <w:sz w:val="24"/>
+          <w:szCs w:val="24"/>
+        </w:rPr>
         <w:t>T0</w:t>
       </w:r>
       <w:r>
         <w:rPr>
-          <w:rFonts w:asciiTheme="minorBidi" w:eastAsia="Droid Sans" w:hAnsiTheme="minorBidi" w:cstheme="minorBidi"/>
+          <w:rFonts w:asciiTheme="minorBidi" w:hAnsiTheme="minorBidi" w:cstheme="minorBidi"/>
+          <w:b/>
+          <w:sz w:val="24"/>
+          <w:szCs w:val="24"/>
+        </w:rPr>
+        <w:t>23</w:t>
+      </w:r>
+      <w:r>
+        <w:rPr>
+          <w:rFonts w:asciiTheme="minorBidi" w:hAnsiTheme="minorBidi" w:cstheme="minorBidi"/>
+          <w:sz w:val="24"/>
+          <w:szCs w:val="24"/>
+        </w:rPr>
+        <w:t xml:space="preserve"> Password - </w:t>
+      </w:r>
+      <w:r>
+        <w:rPr>
+          <w:rFonts w:asciiTheme="minorBidi" w:hAnsiTheme="minorBidi" w:cstheme="minorBidi"/>
+          <w:sz w:val="24"/>
+          <w:szCs w:val="24"/>
+        </w:rPr>
+        <w:t>n</w:t>
+      </w:r>
+      <w:r>
+        <w:rPr>
+          <w:rFonts w:asciiTheme="minorBidi" w:hAnsiTheme="minorBidi" w:cstheme="minorBidi"/>
+          <w:sz w:val="24"/>
+          <w:szCs w:val="24"/>
+        </w:rPr>
+        <w:t>umbers are allowed.</w:t>
+      </w:r>
+    </w:p>
+    <w:p>
+      <w:pPr>
+        <w:widowControl w:val="0"/>
+        <w:spacing w:after="240"/>
+        <w:ind w:left="720"/>
+        <w:rPr>
+          <w:rFonts w:asciiTheme="minorBidi" w:hAnsiTheme="minorBidi" w:cstheme="minorBidi"/>
+          <w:sz w:val="24"/>
+          <w:szCs w:val="24"/>
+        </w:rPr>
+      </w:pPr>
+      <w:r>
+        <w:rPr>
+          <w:rFonts w:asciiTheme="minorBidi" w:hAnsiTheme="minorBidi" w:cstheme="minorBidi"/>
+          <w:b/>
+          <w:sz w:val="24"/>
+          <w:szCs w:val="24"/>
+        </w:rPr>
+        <w:t>T0</w:t>
+      </w:r>
+      <w:r>
+        <w:rPr>
+          <w:rFonts w:asciiTheme="minorBidi" w:hAnsiTheme="minorBidi" w:cstheme="minorBidi"/>
+          <w:b/>
+          <w:sz w:val="24"/>
+          <w:szCs w:val="24"/>
+        </w:rPr>
+        <w:t>24</w:t>
+      </w:r>
+      <w:r>
+        <w:rPr>
+          <w:rFonts w:asciiTheme="minorBidi" w:hAnsiTheme="minorBidi" w:cstheme="minorBidi"/>
+          <w:sz w:val="24"/>
+          <w:szCs w:val="24"/>
+        </w:rPr>
+        <w:t xml:space="preserve"> Password - special characters are allowed.</w:t>
+      </w:r>
+    </w:p>
+    <w:p>
+      <w:pPr>
+        <w:widowControl w:val="0"/>
+        <w:spacing w:after="240"/>
+        <w:ind w:left="720"/>
+        <w:rPr>
+          <w:rFonts w:asciiTheme="minorBidi" w:hAnsiTheme="minorBidi" w:cstheme="minorBidi"/>
+          <w:sz w:val="24"/>
+          <w:szCs w:val="24"/>
+        </w:rPr>
+      </w:pPr>
+      <w:r>
+        <w:rPr>
+          <w:rFonts w:asciiTheme="minorBidi" w:hAnsiTheme="minorBidi" w:cstheme="minorBidi"/>
+          <w:b/>
+          <w:sz w:val="24"/>
+          <w:szCs w:val="24"/>
+        </w:rPr>
+        <w:t>T0</w:t>
+      </w:r>
+      <w:r>
+        <w:rPr>
+          <w:rFonts w:asciiTheme="minorBidi" w:hAnsiTheme="minorBidi" w:cstheme="minorBidi"/>
+          <w:b/>
+          <w:sz w:val="24"/>
+          <w:szCs w:val="24"/>
+        </w:rPr>
+        <w:t>25</w:t>
+      </w:r>
+      <w:r>
+        <w:rPr>
+          <w:rFonts w:asciiTheme="minorBidi" w:hAnsiTheme="minorBidi" w:cstheme="minorBidi"/>
+          <w:b/>
+          <w:sz w:val="24"/>
+          <w:szCs w:val="24"/>
+        </w:rPr>
+        <w:t xml:space="preserve"> </w:t>
+      </w:r>
+      <w:r>
+        <w:rPr>
+          <w:rFonts w:asciiTheme="minorBidi" w:hAnsiTheme="minorBidi" w:cstheme="minorBidi"/>
+          <w:sz w:val="24"/>
+          <w:szCs w:val="24"/>
+        </w:rPr>
+        <w:t>Password - password must be encrypted.</w:t>
+      </w:r>
+    </w:p>
+    <w:p>
+      <w:pPr>
+        <w:rPr>
+          <w:rFonts w:asciiTheme="minorBidi" w:hAnsiTheme="minorBidi" w:cstheme="minorBidi"/>
+          <w:sz w:val="24"/>
+          <w:szCs w:val="24"/>
+        </w:rPr>
+      </w:pPr>
+      <w:r>
+        <w:rPr>
+          <w:rFonts w:asciiTheme="minorBidi" w:hAnsiTheme="minorBidi" w:cstheme="minorBidi"/>
+          <w:b/>
+          <w:sz w:val="24"/>
+          <w:szCs w:val="24"/>
+        </w:rPr>
+        <w:t xml:space="preserve">  </w:t>
+      </w:r>
+      <w:r>
+        <w:rPr>
+          <w:rFonts w:asciiTheme="minorBidi" w:hAnsiTheme="minorBidi" w:cstheme="minorBidi"/>
+          <w:b/>
+          <w:sz w:val="24"/>
+          <w:szCs w:val="24"/>
+        </w:rPr>
+        <w:t xml:space="preserve">         </w:t>
+      </w:r>
+      <w:r>
+        <w:rPr>
+          <w:rFonts w:asciiTheme="minorBidi" w:hAnsiTheme="minorBidi" w:cstheme="minorBidi"/>
+          <w:b/>
+          <w:sz w:val="24"/>
+          <w:szCs w:val="24"/>
+        </w:rPr>
+        <w:t>T0</w:t>
+      </w:r>
+      <w:r>
+        <w:rPr>
+          <w:rFonts w:asciiTheme="minorBidi" w:hAnsiTheme="minorBidi" w:cstheme="minorBidi"/>
           <w:b/>
           <w:sz w:val="24"/>
           <w:szCs w:val="24"/>
@@ -9893,148 +9370,117 @@
       </w:r>
       <w:r>
         <w:rPr>
-          <w:rFonts w:asciiTheme="minorBidi" w:eastAsia="Droid Sans" w:hAnsiTheme="minorBidi" w:cstheme="minorBidi"/>
-          <w:sz w:val="24"/>
-          <w:szCs w:val="24"/>
-        </w:rPr>
-        <w:t xml:space="preserve">  </w:t>
-      </w:r>
-      <w:r>
-        <w:rPr>
-          <w:rFonts w:asciiTheme="minorBidi" w:hAnsiTheme="minorBidi" w:cstheme="minorBidi"/>
-          <w:sz w:val="24"/>
-          <w:szCs w:val="24"/>
-        </w:rPr>
-        <w:t xml:space="preserve"> Email - must not be blank.</w:t>
+          <w:rFonts w:asciiTheme="minorBidi" w:hAnsiTheme="minorBidi" w:cstheme="minorBidi"/>
+          <w:b/>
+          <w:sz w:val="24"/>
+          <w:szCs w:val="24"/>
+        </w:rPr>
+        <w:t xml:space="preserve"> </w:t>
+      </w:r>
+      <w:r>
+        <w:rPr>
+          <w:rFonts w:asciiTheme="minorBidi" w:hAnsiTheme="minorBidi" w:cstheme="minorBidi"/>
+          <w:bCs/>
+          <w:sz w:val="24"/>
+          <w:szCs w:val="24"/>
+        </w:rPr>
+        <w:t>Error-</w:t>
+      </w:r>
+      <w:r>
+        <w:rPr>
+          <w:rFonts w:asciiTheme="minorBidi" w:hAnsiTheme="minorBidi" w:cstheme="minorBidi"/>
+          <w:b/>
+          <w:sz w:val="24"/>
+          <w:szCs w:val="24"/>
+        </w:rPr>
+        <w:t xml:space="preserve"> </w:t>
+      </w:r>
+      <w:r>
+        <w:rPr>
+          <w:rFonts w:asciiTheme="minorBidi" w:hAnsiTheme="minorBidi" w:cstheme="minorBidi"/>
+          <w:sz w:val="24"/>
+          <w:szCs w:val="24"/>
+        </w:rPr>
+        <w:t xml:space="preserve">If the data the user entered in the fields doesn't follow the </w:t>
+      </w:r>
+    </w:p>
+    <w:p>
+      <w:pPr>
+        <w:rPr>
+          <w:rFonts w:asciiTheme="minorBidi" w:hAnsiTheme="minorBidi" w:cstheme="minorBidi"/>
+          <w:sz w:val="24"/>
+          <w:szCs w:val="24"/>
+        </w:rPr>
+      </w:pPr>
+      <w:r>
+        <w:rPr>
+          <w:rFonts w:asciiTheme="minorBidi" w:hAnsiTheme="minorBidi" w:cstheme="minorBidi"/>
+          <w:sz w:val="24"/>
+          <w:szCs w:val="24"/>
+        </w:rPr>
+        <w:t xml:space="preserve">            </w:t>
+      </w:r>
+      <w:r>
+        <w:rPr>
+          <w:rFonts w:asciiTheme="minorBidi" w:hAnsiTheme="minorBidi" w:cstheme="minorBidi"/>
+          <w:sz w:val="24"/>
+          <w:szCs w:val="24"/>
+        </w:rPr>
+        <w:t>previously mentioned constraints from (</w:t>
+      </w:r>
+      <w:r>
+        <w:rPr>
+          <w:rFonts w:asciiTheme="minorBidi" w:hAnsiTheme="minorBidi" w:cstheme="minorBidi"/>
+          <w:b/>
+          <w:bCs/>
+          <w:sz w:val="24"/>
+          <w:szCs w:val="24"/>
+        </w:rPr>
+        <w:t>T0</w:t>
+      </w:r>
+      <w:r>
+        <w:rPr>
+          <w:rFonts w:asciiTheme="minorBidi" w:hAnsiTheme="minorBidi" w:cstheme="minorBidi"/>
+          <w:b/>
+          <w:bCs/>
+          <w:sz w:val="24"/>
+          <w:szCs w:val="24"/>
+        </w:rPr>
+        <w:t>18</w:t>
+      </w:r>
+      <w:r>
+        <w:rPr>
+          <w:rFonts w:asciiTheme="minorBidi" w:hAnsiTheme="minorBidi" w:cstheme="minorBidi"/>
+          <w:b/>
+          <w:bCs/>
+          <w:sz w:val="24"/>
+          <w:szCs w:val="24"/>
+        </w:rPr>
+        <w:t>: T0</w:t>
+      </w:r>
+      <w:r>
+        <w:rPr>
+          <w:rFonts w:asciiTheme="minorBidi" w:hAnsiTheme="minorBidi" w:cstheme="minorBidi"/>
+          <w:b/>
+          <w:bCs/>
+          <w:sz w:val="24"/>
+          <w:szCs w:val="24"/>
+        </w:rPr>
+        <w:t>25</w:t>
+      </w:r>
+      <w:r>
+        <w:rPr>
+          <w:rFonts w:asciiTheme="minorBidi" w:hAnsiTheme="minorBidi" w:cstheme="minorBidi"/>
+          <w:sz w:val="24"/>
+          <w:szCs w:val="24"/>
+        </w:rPr>
+        <w:t>), an error message should appear.</w:t>
       </w:r>
     </w:p>
     <w:p>
       <w:pPr>
         <w:widowControl w:val="0"/>
-        <w:spacing w:after="160"/>
-        <w:rPr>
-          <w:rFonts w:asciiTheme="minorBidi" w:hAnsiTheme="minorBidi" w:cstheme="minorBidi"/>
-          <w:sz w:val="24"/>
-          <w:szCs w:val="24"/>
-        </w:rPr>
-      </w:pPr>
-      <w:r>
-        <w:rPr>
-          <w:rFonts w:asciiTheme="minorBidi" w:hAnsiTheme="minorBidi" w:cstheme="minorBidi"/>
-          <w:i/>
-          <w:sz w:val="24"/>
-          <w:szCs w:val="24"/>
-        </w:rPr>
-        <w:t xml:space="preserve">              </w:t>
-      </w:r>
-      <w:r>
-        <w:rPr>
-          <w:rFonts w:asciiTheme="minorBidi" w:eastAsia="Droid Sans" w:hAnsiTheme="minorBidi" w:cstheme="minorBidi"/>
-          <w:b/>
-          <w:sz w:val="24"/>
-          <w:szCs w:val="24"/>
-        </w:rPr>
-        <w:t>T0</w:t>
-      </w:r>
-      <w:r>
-        <w:rPr>
-          <w:rFonts w:asciiTheme="minorBidi" w:eastAsia="Droid Sans" w:hAnsiTheme="minorBidi" w:cstheme="minorBidi"/>
-          <w:b/>
-          <w:sz w:val="24"/>
-          <w:szCs w:val="24"/>
-        </w:rPr>
-        <w:t>27</w:t>
-      </w:r>
-      <w:r>
-        <w:rPr>
-          <w:rFonts w:asciiTheme="minorBidi" w:hAnsiTheme="minorBidi" w:cstheme="minorBidi"/>
-          <w:sz w:val="24"/>
-          <w:szCs w:val="24"/>
-        </w:rPr>
-        <w:t xml:space="preserve">   Email - Email must be in email format. </w:t>
-      </w:r>
-    </w:p>
-    <w:p>
-      <w:pPr>
-        <w:spacing w:before="240" w:after="240"/>
-        <w:rPr>
-          <w:rFonts w:asciiTheme="minorBidi" w:hAnsiTheme="minorBidi" w:cstheme="minorBidi"/>
-          <w:sz w:val="24"/>
-          <w:szCs w:val="24"/>
-        </w:rPr>
-      </w:pPr>
-      <w:r>
-        <w:rPr>
-          <w:rFonts w:asciiTheme="minorBidi" w:hAnsiTheme="minorBidi" w:cstheme="minorBidi"/>
-          <w:b/>
-          <w:sz w:val="24"/>
-          <w:szCs w:val="24"/>
-        </w:rPr>
-        <w:t xml:space="preserve"> </w:t>
-      </w:r>
-      <w:r>
-        <w:rPr>
-          <w:rFonts w:asciiTheme="minorBidi" w:hAnsiTheme="minorBidi" w:cstheme="minorBidi"/>
-          <w:i/>
-          <w:sz w:val="24"/>
-          <w:szCs w:val="24"/>
-        </w:rPr>
-        <w:t xml:space="preserve">             </w:t>
-      </w:r>
-      <w:r>
-        <w:rPr>
-          <w:rFonts w:asciiTheme="minorBidi" w:eastAsia="Droid Sans" w:hAnsiTheme="minorBidi" w:cstheme="minorBidi"/>
-          <w:b/>
-          <w:sz w:val="24"/>
-          <w:szCs w:val="24"/>
-        </w:rPr>
-        <w:t>T0</w:t>
-      </w:r>
-      <w:r>
-        <w:rPr>
-          <w:rFonts w:asciiTheme="minorBidi" w:eastAsia="Droid Sans" w:hAnsiTheme="minorBidi" w:cstheme="minorBidi"/>
-          <w:b/>
-          <w:sz w:val="24"/>
-          <w:szCs w:val="24"/>
-        </w:rPr>
-        <w:t>28</w:t>
-      </w:r>
-      <w:r>
-        <w:rPr>
-          <w:rFonts w:asciiTheme="minorBidi" w:hAnsiTheme="minorBidi" w:cstheme="minorBidi"/>
-          <w:sz w:val="24"/>
-          <w:szCs w:val="24"/>
-        </w:rPr>
-        <w:t xml:space="preserve">   Email </w:t>
-      </w:r>
-      <w:r>
-        <w:rPr>
-          <w:rFonts w:asciiTheme="minorBidi" w:hAnsiTheme="minorBidi" w:cstheme="minorBidi"/>
-          <w:sz w:val="24"/>
-          <w:szCs w:val="24"/>
-        </w:rPr>
-        <w:t>–</w:t>
-      </w:r>
-      <w:r>
-        <w:rPr>
-          <w:rFonts w:asciiTheme="minorBidi" w:hAnsiTheme="minorBidi" w:cstheme="minorBidi"/>
-          <w:sz w:val="24"/>
-          <w:szCs w:val="24"/>
-        </w:rPr>
-        <w:t xml:space="preserve"> </w:t>
-      </w:r>
-      <w:r>
-        <w:rPr>
-          <w:rFonts w:asciiTheme="minorBidi" w:hAnsiTheme="minorBidi" w:cstheme="minorBidi"/>
-          <w:sz w:val="24"/>
-          <w:szCs w:val="24"/>
-        </w:rPr>
-        <w:t>first character can’t have space.</w:t>
-      </w:r>
-    </w:p>
-    <w:p>
-      <w:pPr>
-        <w:spacing w:before="240" w:after="240"/>
+        <w:spacing w:after="240"/>
         <w:ind w:left="720"/>
         <w:rPr>
           <w:rFonts w:asciiTheme="minorBidi" w:hAnsiTheme="minorBidi" w:cstheme="minorBidi"/>
@@ -10042,201 +9488,11 @@
           <w:szCs w:val="24"/>
         </w:rPr>
       </w:pPr>
-      <w:r>
-        <w:rPr>
-          <w:rFonts w:asciiTheme="minorBidi" w:hAnsiTheme="minorBidi" w:cstheme="minorBidi"/>
-          <w:b/>
-          <w:sz w:val="24"/>
-          <w:szCs w:val="24"/>
-        </w:rPr>
-        <w:t xml:space="preserve">   </w:t>
-      </w:r>
-      <w:r>
-        <w:rPr>
-          <w:rFonts w:asciiTheme="minorBidi" w:eastAsia="Droid Sans" w:hAnsiTheme="minorBidi" w:cstheme="minorBidi"/>
-          <w:b/>
-          <w:sz w:val="24"/>
-          <w:szCs w:val="24"/>
-        </w:rPr>
-        <w:t>T0</w:t>
-      </w:r>
-      <w:r>
-        <w:rPr>
-          <w:rFonts w:asciiTheme="minorBidi" w:eastAsia="Droid Sans" w:hAnsiTheme="minorBidi" w:cstheme="minorBidi"/>
-          <w:b/>
-          <w:sz w:val="24"/>
-          <w:szCs w:val="24"/>
-        </w:rPr>
-        <w:t>29</w:t>
-      </w:r>
-      <w:r>
-        <w:rPr>
-          <w:rFonts w:asciiTheme="minorBidi" w:hAnsiTheme="minorBidi" w:cstheme="minorBidi"/>
-          <w:b/>
-          <w:sz w:val="24"/>
-          <w:szCs w:val="24"/>
-        </w:rPr>
-        <w:t xml:space="preserve">   </w:t>
-      </w:r>
-      <w:r>
-        <w:rPr>
-          <w:rFonts w:asciiTheme="minorBidi" w:hAnsiTheme="minorBidi" w:cstheme="minorBidi"/>
-          <w:sz w:val="24"/>
-          <w:szCs w:val="24"/>
-        </w:rPr>
-        <w:t>Email - can accept special characters.</w:t>
-      </w:r>
-    </w:p>
-    <w:p>
-      <w:pPr>
-        <w:spacing w:before="240" w:after="240"/>
-        <w:ind w:left="720"/>
-        <w:rPr>
-          <w:rFonts w:asciiTheme="minorBidi" w:hAnsiTheme="minorBidi" w:cstheme="minorBidi"/>
-          <w:sz w:val="24"/>
-          <w:szCs w:val="24"/>
-        </w:rPr>
-      </w:pPr>
-      <w:r>
-        <w:rPr>
-          <w:rFonts w:asciiTheme="minorBidi" w:eastAsia="Droid Sans" w:hAnsiTheme="minorBidi" w:cstheme="minorBidi"/>
-          <w:b/>
-          <w:sz w:val="24"/>
-          <w:szCs w:val="24"/>
-        </w:rPr>
-        <w:t xml:space="preserve">   T0</w:t>
-      </w:r>
-      <w:r>
-        <w:rPr>
-          <w:rFonts w:asciiTheme="minorBidi" w:eastAsia="Droid Sans" w:hAnsiTheme="minorBidi" w:cstheme="minorBidi"/>
-          <w:b/>
-          <w:sz w:val="24"/>
-          <w:szCs w:val="24"/>
-        </w:rPr>
-        <w:t>30</w:t>
-      </w:r>
-      <w:r>
-        <w:rPr>
-          <w:rFonts w:asciiTheme="minorBidi" w:hAnsiTheme="minorBidi" w:cstheme="minorBidi"/>
-          <w:b/>
-          <w:sz w:val="24"/>
-          <w:szCs w:val="24"/>
-        </w:rPr>
-        <w:t xml:space="preserve">   </w:t>
-      </w:r>
-      <w:r>
-        <w:rPr>
-          <w:rFonts w:asciiTheme="minorBidi" w:hAnsiTheme="minorBidi" w:cstheme="minorBidi"/>
-          <w:sz w:val="24"/>
-          <w:szCs w:val="24"/>
-        </w:rPr>
-        <w:t>Email - can accept numbers.</w:t>
-      </w:r>
-    </w:p>
-    <w:p>
-      <w:pPr>
-        <w:spacing w:before="240" w:after="240"/>
-        <w:ind w:left="720"/>
-        <w:rPr>
-          <w:rFonts w:asciiTheme="minorBidi" w:hAnsiTheme="minorBidi" w:cstheme="minorBidi"/>
-          <w:sz w:val="24"/>
-          <w:szCs w:val="24"/>
-        </w:rPr>
-      </w:pPr>
-      <w:r>
-        <w:rPr>
-          <w:rFonts w:asciiTheme="minorBidi" w:hAnsiTheme="minorBidi" w:cstheme="minorBidi"/>
-          <w:b/>
-          <w:sz w:val="24"/>
-          <w:szCs w:val="24"/>
-        </w:rPr>
-        <w:t xml:space="preserve">   </w:t>
-      </w:r>
-      <w:r>
-        <w:rPr>
-          <w:rFonts w:asciiTheme="minorBidi" w:eastAsia="Droid Sans" w:hAnsiTheme="minorBidi" w:cstheme="minorBidi"/>
-          <w:b/>
-          <w:sz w:val="24"/>
-          <w:szCs w:val="24"/>
-        </w:rPr>
-        <w:t>T0</w:t>
-      </w:r>
-      <w:r>
-        <w:rPr>
-          <w:rFonts w:asciiTheme="minorBidi" w:eastAsia="Droid Sans" w:hAnsiTheme="minorBidi" w:cstheme="minorBidi"/>
-          <w:b/>
-          <w:sz w:val="24"/>
-          <w:szCs w:val="24"/>
-        </w:rPr>
-        <w:t>40</w:t>
-      </w:r>
-      <w:r>
-        <w:rPr>
-          <w:rFonts w:asciiTheme="minorBidi" w:eastAsia="Droid Sans" w:hAnsiTheme="minorBidi" w:cstheme="minorBidi"/>
-          <w:b/>
-          <w:sz w:val="24"/>
-          <w:szCs w:val="24"/>
-        </w:rPr>
-        <w:t xml:space="preserve"> </w:t>
-      </w:r>
-      <w:r>
-        <w:rPr>
-          <w:rFonts w:asciiTheme="minorBidi" w:eastAsia="Droid Sans" w:hAnsiTheme="minorBidi" w:cstheme="minorBidi"/>
-          <w:bCs/>
-          <w:sz w:val="24"/>
-          <w:szCs w:val="24"/>
-        </w:rPr>
-        <w:t>Password</w:t>
-      </w:r>
-      <w:r>
-        <w:rPr>
-          <w:rFonts w:asciiTheme="minorBidi" w:hAnsiTheme="minorBidi" w:cstheme="minorBidi"/>
-          <w:sz w:val="24"/>
-          <w:szCs w:val="24"/>
-        </w:rPr>
-        <w:t xml:space="preserve"> - password must not be blank.</w:t>
-      </w:r>
-    </w:p>
-    <w:p>
-      <w:pPr>
-        <w:spacing w:before="240" w:after="240"/>
-        <w:ind w:left="720"/>
-        <w:rPr>
-          <w:rFonts w:asciiTheme="minorBidi" w:hAnsiTheme="minorBidi" w:cstheme="minorBidi"/>
-          <w:sz w:val="24"/>
-          <w:szCs w:val="24"/>
-        </w:rPr>
-      </w:pPr>
-      <w:r>
-        <w:rPr>
-          <w:rFonts w:asciiTheme="minorBidi" w:eastAsia="Droid Sans" w:hAnsiTheme="minorBidi" w:cstheme="minorBidi"/>
-          <w:b/>
-          <w:sz w:val="24"/>
-          <w:szCs w:val="24"/>
-        </w:rPr>
-        <w:t xml:space="preserve">   T04</w:t>
-      </w:r>
-      <w:r>
-        <w:rPr>
-          <w:rFonts w:asciiTheme="minorBidi" w:eastAsia="Droid Sans" w:hAnsiTheme="minorBidi" w:cstheme="minorBidi"/>
-          <w:b/>
-          <w:sz w:val="24"/>
-          <w:szCs w:val="24"/>
-        </w:rPr>
-        <w:t>1</w:t>
-      </w:r>
-      <w:r>
-        <w:rPr>
-          <w:rFonts w:asciiTheme="minorBidi" w:hAnsiTheme="minorBidi" w:cstheme="minorBidi"/>
-          <w:sz w:val="24"/>
-          <w:szCs w:val="24"/>
-        </w:rPr>
-        <w:t xml:space="preserve">   Password - password must be encrypted.</w:t>
-      </w:r>
-    </w:p>
-    <w:p>
-      <w:pPr>
-        <w:spacing w:before="240" w:after="240"/>
+    </w:p>
+    <w:p>
+      <w:pPr>
+        <w:widowControl w:val="0"/>
+        <w:spacing w:after="240"/>
         <w:ind w:left="720"/>
         <w:rPr>
           <w:rFonts w:asciiTheme="minorBidi" w:hAnsiTheme="minorBidi" w:cstheme="minorBidi"/>
@@ -10338,15 +9594,6 @@
     </w:p>
     <w:p>
       <w:pPr>
-        <w:rPr>
-          <w:rFonts w:asciiTheme="minorBidi" w:hAnsiTheme="minorBidi" w:cstheme="minorBidi"/>
-          <w:sz w:val="24"/>
-          <w:szCs w:val="24"/>
-        </w:rPr>
-      </w:pPr>
-    </w:p>
-    <w:p>
-      <w:pPr>
         <w:pStyle w:val="Heading3"/>
         <w:rPr>
           <w:rFonts w:asciiTheme="minorBidi" w:hAnsiTheme="minorBidi" w:cstheme="minorBidi"/>
@@ -10425,6 +9672,16 @@
         </w:rPr>
         <w:t>.</w:t>
       </w:r>
+    </w:p>
+    <w:p>
+      <w:pPr>
+        <w:rPr>
+          <w:rFonts w:asciiTheme="minorBidi" w:hAnsiTheme="minorBidi" w:cstheme="minorBidi"/>
+          <w:b/>
+          <w:sz w:val="24"/>
+          <w:szCs w:val="24"/>
+        </w:rPr>
+      </w:pPr>
     </w:p>
     <w:p>
       <w:pPr>
@@ -10455,6 +9712,7 @@
           <w:b/>
           <w:color w:val="000000"/>
         </w:rPr>
+        <w:lastRenderedPageBreak/>
         <w:t>3.3.</w:t>
       </w:r>
       <w:r>
@@ -10620,7 +9878,6 @@
           <w:b/>
           <w:color w:val="000000"/>
         </w:rPr>
-        <w:lastRenderedPageBreak/>
         <w:t>3.2.</w:t>
       </w:r>
       <w:r>
@@ -10776,36 +10033,6 @@
     </w:p>
     <w:p>
       <w:pPr>
-        <w:rPr>
-          <w:rFonts w:asciiTheme="minorBidi" w:hAnsiTheme="minorBidi" w:cstheme="minorBidi"/>
-          <w:b/>
-          <w:sz w:val="24"/>
-          <w:szCs w:val="24"/>
-        </w:rPr>
-      </w:pPr>
-    </w:p>
-    <w:p>
-      <w:pPr>
-        <w:rPr>
-          <w:rFonts w:asciiTheme="minorBidi" w:hAnsiTheme="minorBidi" w:cstheme="minorBidi"/>
-          <w:b/>
-          <w:sz w:val="24"/>
-          <w:szCs w:val="24"/>
-        </w:rPr>
-      </w:pPr>
-    </w:p>
-    <w:p>
-      <w:pPr>
-        <w:rPr>
-          <w:rFonts w:asciiTheme="minorBidi" w:hAnsiTheme="minorBidi" w:cstheme="minorBidi"/>
-          <w:b/>
-          <w:sz w:val="24"/>
-          <w:szCs w:val="24"/>
-        </w:rPr>
-      </w:pPr>
-    </w:p>
-    <w:p>
-      <w:pPr>
         <w:pStyle w:val="Heading3"/>
         <w:rPr>
           <w:rFonts w:asciiTheme="minorBidi" w:hAnsiTheme="minorBidi" w:cstheme="minorBidi"/>
@@ -10872,15 +10099,15 @@
           <w:sz w:val="24"/>
           <w:szCs w:val="24"/>
         </w:rPr>
-        <w:t xml:space="preserve"> When the user or admin login, </w:t>
-      </w:r>
-      <w:r>
-        <w:rPr>
-          <w:rFonts w:asciiTheme="minorBidi" w:hAnsiTheme="minorBidi" w:cstheme="minorBidi"/>
-          <w:sz w:val="24"/>
-          <w:szCs w:val="24"/>
-        </w:rPr>
-        <w:t>both</w:t>
+        <w:t xml:space="preserve"> When the user, </w:t>
+      </w:r>
+      <w:r>
+        <w:rPr>
+          <w:rFonts w:asciiTheme="minorBidi" w:hAnsiTheme="minorBidi" w:cstheme="minorBidi"/>
+          <w:sz w:val="24"/>
+          <w:szCs w:val="24"/>
+        </w:rPr>
+        <w:t>he/she</w:t>
       </w:r>
       <w:r>
         <w:rPr>
@@ -11068,6 +10295,34 @@
     </w:p>
     <w:p>
       <w:pPr>
+        <w:rPr>
+          <w:rFonts w:asciiTheme="minorBidi" w:hAnsiTheme="minorBidi" w:cstheme="minorBidi"/>
+        </w:rPr>
+      </w:pPr>
+    </w:p>
+    <w:p>
+      <w:pPr>
+        <w:rPr>
+          <w:rFonts w:asciiTheme="minorBidi" w:hAnsiTheme="minorBidi" w:cstheme="minorBidi"/>
+        </w:rPr>
+      </w:pPr>
+    </w:p>
+    <w:p>
+      <w:pPr>
+        <w:rPr>
+          <w:rFonts w:asciiTheme="minorBidi" w:hAnsiTheme="minorBidi" w:cstheme="minorBidi"/>
+        </w:rPr>
+      </w:pPr>
+    </w:p>
+    <w:p>
+      <w:pPr>
+        <w:rPr>
+          <w:rFonts w:asciiTheme="minorBidi" w:hAnsiTheme="minorBidi" w:cstheme="minorBidi"/>
+        </w:rPr>
+      </w:pPr>
+    </w:p>
+    <w:p>
+      <w:pPr>
         <w:pStyle w:val="Heading2"/>
         <w:rPr>
           <w:rFonts w:asciiTheme="minorBidi" w:eastAsia="Times New Roman" w:hAnsiTheme="minorBidi" w:cstheme="minorBidi"/>
@@ -11083,6 +10338,7 @@
           <w:sz w:val="40"/>
           <w:szCs w:val="40"/>
         </w:rPr>
+        <w:lastRenderedPageBreak/>
         <w:t xml:space="preserve"> </w:t>
       </w:r>
       <w:bookmarkStart w:id="37" w:name="_Toc129953976"/>
@@ -11170,7 +10426,15 @@
           <w:sz w:val="24"/>
           <w:szCs w:val="24"/>
         </w:rPr>
-        <w:t>Customers can search for an item from a large catalog of available cars in the car purchasing system. Users can search through a dropdown list which upon selection, lists the car brand and price.</w:t>
+        <w:t>Customers can search for an item from a large catalog of available cars in the car purchasing system. Users can search through a dropdown list</w:t>
+      </w:r>
+      <w:r>
+        <w:rPr>
+          <w:rFonts w:asciiTheme="minorBidi" w:hAnsiTheme="minorBidi" w:cstheme="minorBidi"/>
+          <w:sz w:val="24"/>
+          <w:szCs w:val="24"/>
+        </w:rPr>
+        <w:t>.</w:t>
       </w:r>
     </w:p>
     <w:p>
@@ -11270,7 +10534,6 @@
           <w:sz w:val="24"/>
           <w:szCs w:val="24"/>
         </w:rPr>
-        <w:lastRenderedPageBreak/>
         <w:t xml:space="preserve"> </w:t>
       </w:r>
       <w:bookmarkStart w:id="40" w:name="_Toc129953979"/>
@@ -11670,7 +10933,23 @@
           <w:sz w:val="24"/>
           <w:szCs w:val="24"/>
         </w:rPr>
-        <w:t>● Output: ○List of cars according to the chosen brand and range of price.</w:t>
+        <w:t xml:space="preserve">● Output: ○List of cars according to the chosen brand </w:t>
+      </w:r>
+      <w:r>
+        <w:rPr>
+          <w:rFonts w:asciiTheme="minorBidi" w:hAnsiTheme="minorBidi" w:cstheme="minorBidi"/>
+          <w:sz w:val="24"/>
+          <w:szCs w:val="24"/>
+        </w:rPr>
+        <w:t>or</w:t>
+      </w:r>
+      <w:r>
+        <w:rPr>
+          <w:rFonts w:asciiTheme="minorBidi" w:hAnsiTheme="minorBidi" w:cstheme="minorBidi"/>
+          <w:sz w:val="24"/>
+          <w:szCs w:val="24"/>
+        </w:rPr>
+        <w:t xml:space="preserve"> range of price.</w:t>
       </w:r>
     </w:p>
     <w:p>
@@ -11704,35 +10983,24 @@
           <w:sz w:val="24"/>
           <w:szCs w:val="24"/>
         </w:rPr>
-        <w:t xml:space="preserve">                ○Display:</w:t>
-      </w:r>
-    </w:p>
-    <w:p>
-      <w:pPr>
-        <w:rPr>
-          <w:rFonts w:asciiTheme="minorBidi" w:hAnsiTheme="minorBidi" w:cstheme="minorBidi"/>
-          <w:sz w:val="24"/>
-          <w:szCs w:val="24"/>
-        </w:rPr>
-      </w:pPr>
-      <w:r>
-        <w:rPr>
-          <w:rFonts w:asciiTheme="minorBidi" w:hAnsiTheme="minorBidi" w:cstheme="minorBidi"/>
-          <w:sz w:val="24"/>
-          <w:szCs w:val="24"/>
-        </w:rPr>
-        <w:t xml:space="preserve">                       Cars from a specific brand or range of price are not available, please </w:t>
-      </w:r>
-      <w:proofErr w:type="gramStart"/>
-      <w:r>
-        <w:rPr>
-          <w:rFonts w:asciiTheme="minorBidi" w:hAnsiTheme="minorBidi" w:cstheme="minorBidi"/>
-          <w:sz w:val="24"/>
-          <w:szCs w:val="24"/>
-        </w:rPr>
-        <w:t>try</w:t>
-      </w:r>
-      <w:proofErr w:type="gramEnd"/>
+        <w:t xml:space="preserve">                ○</w:t>
+      </w:r>
+      <w:r>
+        <w:rPr>
+          <w:rFonts w:asciiTheme="minorBidi" w:hAnsiTheme="minorBidi" w:cstheme="minorBidi"/>
+          <w:sz w:val="24"/>
+          <w:szCs w:val="24"/>
+        </w:rPr>
+        <w:t xml:space="preserve"> If the c</w:t>
+      </w:r>
+      <w:r>
+        <w:rPr>
+          <w:rFonts w:asciiTheme="minorBidi" w:hAnsiTheme="minorBidi" w:cstheme="minorBidi"/>
+          <w:sz w:val="24"/>
+          <w:szCs w:val="24"/>
+        </w:rPr>
+        <w:t xml:space="preserve">ars from a specific brand or range of price are not available, </w:t>
+      </w:r>
       <w:r>
         <w:rPr>
           <w:rFonts w:asciiTheme="minorBidi" w:hAnsiTheme="minorBidi" w:cstheme="minorBidi"/>
@@ -11756,7 +11024,31 @@
           <w:sz w:val="24"/>
           <w:szCs w:val="24"/>
         </w:rPr>
-        <w:t xml:space="preserve">                        another brand or range of price.          </w:t>
+        <w:t xml:space="preserve">                   a message should appear </w:t>
+      </w:r>
+      <w:r>
+        <w:rPr>
+          <w:rFonts w:asciiTheme="minorBidi" w:hAnsiTheme="minorBidi" w:cstheme="minorBidi"/>
+          <w:sz w:val="24"/>
+          <w:szCs w:val="24"/>
+        </w:rPr>
+        <w:t>please try</w:t>
+      </w:r>
+      <w:r>
+        <w:rPr>
+          <w:rFonts w:asciiTheme="minorBidi" w:hAnsiTheme="minorBidi" w:cstheme="minorBidi"/>
+          <w:sz w:val="24"/>
+          <w:szCs w:val="24"/>
+        </w:rPr>
+        <w:t xml:space="preserve"> </w:t>
+      </w:r>
+      <w:r>
+        <w:rPr>
+          <w:rFonts w:asciiTheme="minorBidi" w:hAnsiTheme="minorBidi" w:cstheme="minorBidi"/>
+          <w:sz w:val="24"/>
+          <w:szCs w:val="24"/>
+        </w:rPr>
+        <w:t xml:space="preserve">another brand or range of price.          </w:t>
       </w:r>
     </w:p>
     <w:p>
@@ -11800,7 +11092,6 @@
         <w:spacing w:before="240" w:after="240"/>
         <w:rPr>
           <w:rFonts w:asciiTheme="minorBidi" w:eastAsia="Times New Roman" w:hAnsiTheme="minorBidi" w:cstheme="minorBidi"/>
-          <w:b/>
           <w:sz w:val="24"/>
           <w:szCs w:val="24"/>
         </w:rPr>
@@ -11813,6 +11104,17 @@
         </w:rPr>
         <w:t xml:space="preserve">  </w:t>
       </w:r>
+    </w:p>
+    <w:p>
+      <w:pPr>
+        <w:spacing w:before="240" w:after="240"/>
+        <w:rPr>
+          <w:rFonts w:asciiTheme="minorBidi" w:eastAsia="Times New Roman" w:hAnsiTheme="minorBidi" w:cstheme="minorBidi"/>
+          <w:b/>
+          <w:sz w:val="24"/>
+          <w:szCs w:val="24"/>
+        </w:rPr>
+      </w:pPr>
     </w:p>
     <w:p>
       <w:pPr>
@@ -11835,6 +11137,7 @@
           <w:szCs w:val="40"/>
           <w:highlight w:val="white"/>
         </w:rPr>
+        <w:lastRenderedPageBreak/>
         <w:t>3.</w:t>
       </w:r>
       <w:r>
@@ -12299,15 +11602,6 @@
           <w:szCs w:val="24"/>
         </w:rPr>
       </w:pPr>
-    </w:p>
-    <w:p>
-      <w:pPr>
-        <w:rPr>
-          <w:rFonts w:asciiTheme="minorBidi" w:hAnsiTheme="minorBidi" w:cstheme="minorBidi"/>
-          <w:sz w:val="24"/>
-          <w:szCs w:val="24"/>
-        </w:rPr>
-      </w:pPr>
       <w:r>
         <w:rPr>
           <w:rFonts w:asciiTheme="minorBidi" w:hAnsiTheme="minorBidi" w:cstheme="minorBidi"/>
@@ -12367,25 +11661,6 @@
         </w:rPr>
         <w:t>.</w:t>
       </w:r>
-    </w:p>
-    <w:p>
-      <w:pPr>
-        <w:rPr>
-          <w:rFonts w:asciiTheme="minorBidi" w:hAnsiTheme="minorBidi" w:cstheme="minorBidi"/>
-          <w:sz w:val="24"/>
-          <w:szCs w:val="24"/>
-        </w:rPr>
-      </w:pPr>
-    </w:p>
-    <w:p>
-      <w:pPr>
-        <w:rPr>
-          <w:rFonts w:asciiTheme="minorBidi" w:hAnsiTheme="minorBidi" w:cstheme="minorBidi"/>
-          <w:b/>
-          <w:sz w:val="24"/>
-          <w:szCs w:val="24"/>
-        </w:rPr>
-      </w:pPr>
     </w:p>
     <w:p>
       <w:pPr>
@@ -12454,6 +11729,7 @@
       </w:r>
       <w:bookmarkEnd w:id="46"/>
     </w:p>
+    <w:p/>
     <w:p>
       <w:pPr>
         <w:pStyle w:val="Heading2"/>
@@ -12493,7 +11769,6 @@
         </w:rPr>
         <w:t xml:space="preserve"> Add </w:t>
       </w:r>
-      <w:proofErr w:type="gramStart"/>
       <w:r>
         <w:rPr>
           <w:rFonts w:asciiTheme="minorBidi" w:eastAsia="Times New Roman" w:hAnsiTheme="minorBidi" w:cstheme="minorBidi"/>
@@ -12501,10 +11776,18 @@
           <w:sz w:val="36"/>
           <w:szCs w:val="36"/>
         </w:rPr>
-        <w:t>car</w:t>
+        <w:t>C</w:t>
+      </w:r>
+      <w:r>
+        <w:rPr>
+          <w:rFonts w:asciiTheme="minorBidi" w:eastAsia="Times New Roman" w:hAnsiTheme="minorBidi" w:cstheme="minorBidi"/>
+          <w:b/>
+          <w:sz w:val="36"/>
+          <w:szCs w:val="36"/>
+        </w:rPr>
+        <w:t>ar</w:t>
       </w:r>
       <w:bookmarkEnd w:id="47"/>
-      <w:proofErr w:type="gramEnd"/>
       <w:r>
         <w:rPr>
           <w:rFonts w:asciiTheme="minorBidi" w:eastAsia="Times New Roman" w:hAnsiTheme="minorBidi" w:cstheme="minorBidi"/>
@@ -12583,6 +11866,16 @@
     </w:p>
     <w:p>
       <w:pPr>
+        <w:spacing w:before="240" w:after="240"/>
+        <w:rPr>
+          <w:rFonts w:asciiTheme="minorBidi" w:hAnsiTheme="minorBidi" w:cstheme="minorBidi"/>
+          <w:sz w:val="24"/>
+          <w:szCs w:val="24"/>
+        </w:rPr>
+      </w:pPr>
+    </w:p>
+    <w:p>
+      <w:pPr>
         <w:pStyle w:val="Heading3"/>
         <w:rPr>
           <w:rFonts w:asciiTheme="minorBidi" w:hAnsiTheme="minorBidi" w:cstheme="minorBidi"/>
@@ -12596,6 +11889,7 @@
           <w:b/>
           <w:color w:val="000000"/>
         </w:rPr>
+        <w:lastRenderedPageBreak/>
         <w:t>3.</w:t>
       </w:r>
       <w:r>
@@ -13166,7 +12460,15 @@
           <w:sz w:val="24"/>
           <w:szCs w:val="24"/>
         </w:rPr>
-        <w:t>details (photo, price, brand, model, description)</w:t>
+        <w:t>form</w:t>
+      </w:r>
+      <w:r>
+        <w:rPr>
+          <w:rFonts w:asciiTheme="minorBidi" w:hAnsiTheme="minorBidi" w:cstheme="minorBidi"/>
+          <w:sz w:val="24"/>
+          <w:szCs w:val="24"/>
+        </w:rPr>
+        <w:t xml:space="preserve"> (photo, price, brand, model, description)</w:t>
       </w:r>
     </w:p>
     <w:p>
@@ -13252,7 +12554,23 @@
           <w:sz w:val="24"/>
           <w:szCs w:val="24"/>
         </w:rPr>
-        <w:t xml:space="preserve">  page displays</w:t>
+        <w:t xml:space="preserve"> </w:t>
+      </w:r>
+      <w:r>
+        <w:rPr>
+          <w:rFonts w:asciiTheme="minorBidi" w:hAnsiTheme="minorBidi" w:cstheme="minorBidi"/>
+          <w:sz w:val="24"/>
+          <w:szCs w:val="24"/>
+        </w:rPr>
+        <w:t xml:space="preserve">               </w:t>
+      </w:r>
+      <w:r>
+        <w:rPr>
+          <w:rFonts w:asciiTheme="minorBidi" w:hAnsiTheme="minorBidi" w:cstheme="minorBidi"/>
+          <w:sz w:val="24"/>
+          <w:szCs w:val="24"/>
+        </w:rPr>
+        <w:t xml:space="preserve"> page displays</w:t>
       </w:r>
       <w:r>
         <w:rPr>
@@ -13329,124 +12647,7 @@
           <w:sz w:val="24"/>
           <w:szCs w:val="24"/>
         </w:rPr>
-        <w:t>42</w:t>
-      </w:r>
-      <w:r>
-        <w:rPr>
-          <w:rFonts w:asciiTheme="minorBidi" w:eastAsia="Droid Sans" w:hAnsiTheme="minorBidi" w:cstheme="minorBidi"/>
-          <w:b/>
-          <w:sz w:val="24"/>
-          <w:szCs w:val="24"/>
-        </w:rPr>
-        <w:t xml:space="preserve"> </w:t>
-      </w:r>
-      <w:r>
-        <w:rPr>
-          <w:rFonts w:asciiTheme="minorBidi" w:hAnsiTheme="minorBidi" w:cstheme="minorBidi"/>
-          <w:sz w:val="24"/>
-          <w:szCs w:val="24"/>
-        </w:rPr>
-        <w:t>Description- must not be blank.</w:t>
-      </w:r>
-    </w:p>
-    <w:p>
-      <w:pPr>
-        <w:spacing w:before="240" w:after="240"/>
-        <w:rPr>
-          <w:rFonts w:asciiTheme="minorBidi" w:hAnsiTheme="minorBidi" w:cstheme="minorBidi"/>
-          <w:sz w:val="24"/>
-          <w:szCs w:val="24"/>
-        </w:rPr>
-      </w:pPr>
-      <w:r>
-        <w:rPr>
-          <w:rFonts w:asciiTheme="minorBidi" w:eastAsia="Droid Sans" w:hAnsiTheme="minorBidi" w:cstheme="minorBidi"/>
-          <w:b/>
-          <w:sz w:val="24"/>
-          <w:szCs w:val="24"/>
-        </w:rPr>
-        <w:t>T0</w:t>
-      </w:r>
-      <w:r>
-        <w:rPr>
-          <w:rFonts w:asciiTheme="minorBidi" w:eastAsia="Droid Sans" w:hAnsiTheme="minorBidi" w:cstheme="minorBidi"/>
-          <w:b/>
-          <w:sz w:val="24"/>
-          <w:szCs w:val="24"/>
-        </w:rPr>
-        <w:t>43</w:t>
-      </w:r>
-      <w:r>
-        <w:rPr>
-          <w:rFonts w:asciiTheme="minorBidi" w:hAnsiTheme="minorBidi" w:cstheme="minorBidi"/>
-          <w:sz w:val="24"/>
-          <w:szCs w:val="24"/>
-        </w:rPr>
-        <w:t xml:space="preserve"> Price- must not be blank.</w:t>
-      </w:r>
-    </w:p>
-    <w:p>
-      <w:pPr>
-        <w:spacing w:before="240" w:after="240"/>
-        <w:rPr>
-          <w:rFonts w:asciiTheme="minorBidi" w:hAnsiTheme="minorBidi" w:cstheme="minorBidi"/>
-          <w:sz w:val="24"/>
-          <w:szCs w:val="24"/>
-        </w:rPr>
-      </w:pPr>
-      <w:r>
-        <w:rPr>
-          <w:rFonts w:asciiTheme="minorBidi" w:eastAsia="Droid Sans" w:hAnsiTheme="minorBidi" w:cstheme="minorBidi"/>
-          <w:b/>
-          <w:sz w:val="24"/>
-          <w:szCs w:val="24"/>
-        </w:rPr>
-        <w:t>T0</w:t>
-      </w:r>
-      <w:r>
-        <w:rPr>
-          <w:rFonts w:asciiTheme="minorBidi" w:eastAsia="Droid Sans" w:hAnsiTheme="minorBidi" w:cstheme="minorBidi"/>
-          <w:b/>
-          <w:sz w:val="24"/>
-          <w:szCs w:val="24"/>
-        </w:rPr>
-        <w:t>44</w:t>
-      </w:r>
-      <w:r>
-        <w:rPr>
-          <w:rFonts w:asciiTheme="minorBidi" w:hAnsiTheme="minorBidi" w:cstheme="minorBidi"/>
-          <w:sz w:val="24"/>
-          <w:szCs w:val="24"/>
-        </w:rPr>
-        <w:t xml:space="preserve"> Price– Special characters are not allowed.</w:t>
-      </w:r>
-    </w:p>
-    <w:p>
-      <w:pPr>
-        <w:spacing w:before="240" w:after="240"/>
-        <w:rPr>
-          <w:rFonts w:asciiTheme="minorBidi" w:hAnsiTheme="minorBidi" w:cstheme="minorBidi"/>
-          <w:sz w:val="24"/>
-          <w:szCs w:val="24"/>
-        </w:rPr>
-      </w:pPr>
-      <w:r>
-        <w:rPr>
-          <w:rFonts w:asciiTheme="minorBidi" w:eastAsia="Droid Sans" w:hAnsiTheme="minorBidi" w:cstheme="minorBidi"/>
-          <w:b/>
-          <w:sz w:val="24"/>
-          <w:szCs w:val="24"/>
-        </w:rPr>
-        <w:t>T0</w:t>
-      </w:r>
-      <w:r>
-        <w:rPr>
-          <w:rFonts w:asciiTheme="minorBidi" w:eastAsia="Droid Sans" w:hAnsiTheme="minorBidi" w:cstheme="minorBidi"/>
-          <w:b/>
-          <w:sz w:val="24"/>
-          <w:szCs w:val="24"/>
-        </w:rPr>
-        <w:t>45</w:t>
+        <w:t>27</w:t>
       </w:r>
       <w:r>
         <w:rPr>
@@ -13500,7 +12701,7 @@
           <w:sz w:val="24"/>
           <w:szCs w:val="24"/>
         </w:rPr>
-        <w:t>46</w:t>
+        <w:t>28</w:t>
       </w:r>
       <w:r>
         <w:rPr>
@@ -13509,6 +12710,275 @@
           <w:szCs w:val="24"/>
         </w:rPr>
         <w:t xml:space="preserve"> model- must not be blank.</w:t>
+      </w:r>
+    </w:p>
+    <w:p>
+      <w:pPr>
+        <w:spacing w:before="240" w:after="240"/>
+        <w:rPr>
+          <w:rFonts w:asciiTheme="minorBidi" w:hAnsiTheme="minorBidi" w:cstheme="minorBidi"/>
+          <w:sz w:val="24"/>
+          <w:szCs w:val="24"/>
+        </w:rPr>
+      </w:pPr>
+      <w:r>
+        <w:rPr>
+          <w:rFonts w:asciiTheme="minorBidi" w:eastAsia="Droid Sans" w:hAnsiTheme="minorBidi" w:cstheme="minorBidi"/>
+          <w:b/>
+          <w:sz w:val="24"/>
+          <w:szCs w:val="24"/>
+        </w:rPr>
+        <w:t>T0</w:t>
+      </w:r>
+      <w:r>
+        <w:rPr>
+          <w:rFonts w:asciiTheme="minorBidi" w:eastAsia="Droid Sans" w:hAnsiTheme="minorBidi" w:cstheme="minorBidi"/>
+          <w:b/>
+          <w:sz w:val="24"/>
+          <w:szCs w:val="24"/>
+        </w:rPr>
+        <w:t>29</w:t>
+      </w:r>
+      <w:r>
+        <w:rPr>
+          <w:rFonts w:asciiTheme="minorBidi" w:hAnsiTheme="minorBidi" w:cstheme="minorBidi"/>
+          <w:sz w:val="24"/>
+          <w:szCs w:val="24"/>
+        </w:rPr>
+        <w:t xml:space="preserve"> Price– Special characters are not allowed.</w:t>
+      </w:r>
+    </w:p>
+    <w:p>
+      <w:pPr>
+        <w:spacing w:before="240" w:after="240"/>
+        <w:rPr>
+          <w:rFonts w:asciiTheme="minorBidi" w:hAnsiTheme="minorBidi" w:cstheme="minorBidi"/>
+          <w:sz w:val="24"/>
+          <w:szCs w:val="24"/>
+        </w:rPr>
+      </w:pPr>
+      <w:r>
+        <w:rPr>
+          <w:rFonts w:asciiTheme="minorBidi" w:eastAsia="Droid Sans" w:hAnsiTheme="minorBidi" w:cstheme="minorBidi"/>
+          <w:b/>
+          <w:sz w:val="24"/>
+          <w:szCs w:val="24"/>
+        </w:rPr>
+        <w:t>T0</w:t>
+      </w:r>
+      <w:r>
+        <w:rPr>
+          <w:rFonts w:asciiTheme="minorBidi" w:eastAsia="Droid Sans" w:hAnsiTheme="minorBidi" w:cstheme="minorBidi"/>
+          <w:b/>
+          <w:sz w:val="24"/>
+          <w:szCs w:val="24"/>
+        </w:rPr>
+        <w:t>30</w:t>
+      </w:r>
+      <w:r>
+        <w:rPr>
+          <w:rFonts w:asciiTheme="minorBidi" w:hAnsiTheme="minorBidi" w:cstheme="minorBidi"/>
+          <w:sz w:val="24"/>
+          <w:szCs w:val="24"/>
+        </w:rPr>
+        <w:t xml:space="preserve"> Price- must not be blank.</w:t>
+      </w:r>
+    </w:p>
+    <w:p>
+      <w:pPr>
+        <w:spacing w:before="240" w:after="240"/>
+        <w:rPr>
+          <w:rFonts w:asciiTheme="minorBidi" w:hAnsiTheme="minorBidi" w:cstheme="minorBidi"/>
+          <w:sz w:val="24"/>
+          <w:szCs w:val="24"/>
+        </w:rPr>
+      </w:pPr>
+      <w:r>
+        <w:rPr>
+          <w:rFonts w:asciiTheme="minorBidi" w:eastAsia="Droid Sans" w:hAnsiTheme="minorBidi" w:cstheme="minorBidi"/>
+          <w:b/>
+          <w:sz w:val="24"/>
+          <w:szCs w:val="24"/>
+        </w:rPr>
+        <w:lastRenderedPageBreak/>
+        <w:t>T0</w:t>
+      </w:r>
+      <w:r>
+        <w:rPr>
+          <w:rFonts w:asciiTheme="minorBidi" w:eastAsia="Droid Sans" w:hAnsiTheme="minorBidi" w:cstheme="minorBidi"/>
+          <w:b/>
+          <w:sz w:val="24"/>
+          <w:szCs w:val="24"/>
+        </w:rPr>
+        <w:t>31</w:t>
+      </w:r>
+      <w:r>
+        <w:rPr>
+          <w:rFonts w:asciiTheme="minorBidi" w:eastAsia="Droid Sans" w:hAnsiTheme="minorBidi" w:cstheme="minorBidi"/>
+          <w:b/>
+          <w:sz w:val="24"/>
+          <w:szCs w:val="24"/>
+        </w:rPr>
+        <w:t xml:space="preserve"> </w:t>
+      </w:r>
+      <w:r>
+        <w:rPr>
+          <w:rFonts w:asciiTheme="minorBidi" w:hAnsiTheme="minorBidi" w:cstheme="minorBidi"/>
+          <w:sz w:val="24"/>
+          <w:szCs w:val="24"/>
+        </w:rPr>
+        <w:t>Description- must not be blank.</w:t>
+      </w:r>
+    </w:p>
+    <w:p>
+      <w:pPr>
+        <w:rPr>
+          <w:rFonts w:asciiTheme="minorBidi" w:hAnsiTheme="minorBidi" w:cstheme="minorBidi"/>
+          <w:sz w:val="24"/>
+          <w:szCs w:val="24"/>
+        </w:rPr>
+      </w:pPr>
+      <w:r>
+        <w:rPr>
+          <w:rFonts w:asciiTheme="minorBidi" w:hAnsiTheme="minorBidi" w:cstheme="minorBidi"/>
+          <w:b/>
+          <w:sz w:val="24"/>
+          <w:szCs w:val="24"/>
+        </w:rPr>
+        <w:t>T0</w:t>
+      </w:r>
+      <w:r>
+        <w:rPr>
+          <w:rFonts w:asciiTheme="minorBidi" w:hAnsiTheme="minorBidi" w:cstheme="minorBidi"/>
+          <w:b/>
+          <w:sz w:val="24"/>
+          <w:szCs w:val="24"/>
+        </w:rPr>
+        <w:t>32</w:t>
+      </w:r>
+      <w:r>
+        <w:rPr>
+          <w:rFonts w:asciiTheme="minorBidi" w:hAnsiTheme="minorBidi" w:cstheme="minorBidi"/>
+          <w:b/>
+          <w:sz w:val="24"/>
+          <w:szCs w:val="24"/>
+        </w:rPr>
+        <w:t xml:space="preserve"> </w:t>
+      </w:r>
+      <w:r>
+        <w:rPr>
+          <w:rFonts w:asciiTheme="minorBidi" w:hAnsiTheme="minorBidi" w:cstheme="minorBidi"/>
+          <w:bCs/>
+          <w:sz w:val="24"/>
+          <w:szCs w:val="24"/>
+        </w:rPr>
+        <w:t>Error-</w:t>
+      </w:r>
+      <w:r>
+        <w:rPr>
+          <w:rFonts w:asciiTheme="minorBidi" w:hAnsiTheme="minorBidi" w:cstheme="minorBidi"/>
+          <w:b/>
+          <w:sz w:val="24"/>
+          <w:szCs w:val="24"/>
+        </w:rPr>
+        <w:t xml:space="preserve"> </w:t>
+      </w:r>
+      <w:r>
+        <w:rPr>
+          <w:rFonts w:asciiTheme="minorBidi" w:hAnsiTheme="minorBidi" w:cstheme="minorBidi"/>
+          <w:sz w:val="24"/>
+          <w:szCs w:val="24"/>
+        </w:rPr>
+        <w:t xml:space="preserve">If the data the </w:t>
+      </w:r>
+      <w:r>
+        <w:rPr>
+          <w:rFonts w:asciiTheme="minorBidi" w:hAnsiTheme="minorBidi" w:cstheme="minorBidi"/>
+          <w:sz w:val="24"/>
+          <w:szCs w:val="24"/>
+        </w:rPr>
+        <w:t>admin</w:t>
+      </w:r>
+      <w:r>
+        <w:rPr>
+          <w:rFonts w:asciiTheme="minorBidi" w:hAnsiTheme="minorBidi" w:cstheme="minorBidi"/>
+          <w:sz w:val="24"/>
+          <w:szCs w:val="24"/>
+        </w:rPr>
+        <w:t xml:space="preserve"> entered in the fields doesn't follow the </w:t>
+      </w:r>
+    </w:p>
+    <w:p>
+      <w:pPr>
+        <w:rPr>
+          <w:rFonts w:asciiTheme="minorBidi" w:hAnsiTheme="minorBidi" w:cstheme="minorBidi"/>
+          <w:sz w:val="24"/>
+          <w:szCs w:val="24"/>
+        </w:rPr>
+      </w:pPr>
+      <w:r>
+        <w:rPr>
+          <w:rFonts w:asciiTheme="minorBidi" w:hAnsiTheme="minorBidi" w:cstheme="minorBidi"/>
+          <w:sz w:val="24"/>
+          <w:szCs w:val="24"/>
+        </w:rPr>
+        <w:t xml:space="preserve">            </w:t>
+      </w:r>
+      <w:r>
+        <w:rPr>
+          <w:rFonts w:asciiTheme="minorBidi" w:hAnsiTheme="minorBidi" w:cstheme="minorBidi"/>
+          <w:sz w:val="24"/>
+          <w:szCs w:val="24"/>
+        </w:rPr>
+        <w:t>previously mentioned constraints from (</w:t>
+      </w:r>
+      <w:r>
+        <w:rPr>
+          <w:rFonts w:asciiTheme="minorBidi" w:hAnsiTheme="minorBidi" w:cstheme="minorBidi"/>
+          <w:b/>
+          <w:bCs/>
+          <w:sz w:val="24"/>
+          <w:szCs w:val="24"/>
+        </w:rPr>
+        <w:t>T0</w:t>
+      </w:r>
+      <w:r>
+        <w:rPr>
+          <w:rFonts w:asciiTheme="minorBidi" w:hAnsiTheme="minorBidi" w:cstheme="minorBidi"/>
+          <w:b/>
+          <w:bCs/>
+          <w:sz w:val="24"/>
+          <w:szCs w:val="24"/>
+        </w:rPr>
+        <w:t>26</w:t>
+      </w:r>
+      <w:r>
+        <w:rPr>
+          <w:rFonts w:asciiTheme="minorBidi" w:hAnsiTheme="minorBidi" w:cstheme="minorBidi"/>
+          <w:b/>
+          <w:bCs/>
+          <w:sz w:val="24"/>
+          <w:szCs w:val="24"/>
+        </w:rPr>
+        <w:t>: T0</w:t>
+      </w:r>
+      <w:r>
+        <w:rPr>
+          <w:rFonts w:asciiTheme="minorBidi" w:hAnsiTheme="minorBidi" w:cstheme="minorBidi"/>
+          <w:b/>
+          <w:bCs/>
+          <w:sz w:val="24"/>
+          <w:szCs w:val="24"/>
+        </w:rPr>
+        <w:t>31</w:t>
+      </w:r>
+      <w:r>
+        <w:rPr>
+          <w:rFonts w:asciiTheme="minorBidi" w:hAnsiTheme="minorBidi" w:cstheme="minorBidi"/>
+          <w:sz w:val="24"/>
+          <w:szCs w:val="24"/>
+        </w:rPr>
+        <w:t>), an error message should appear.</w:t>
       </w:r>
     </w:p>
     <w:p>
@@ -13549,7 +13019,6 @@
         </w:rPr>
         <w:t xml:space="preserve">3.9 Delete </w:t>
       </w:r>
-      <w:proofErr w:type="gramStart"/>
       <w:r>
         <w:rPr>
           <w:rFonts w:asciiTheme="minorBidi" w:eastAsia="Times New Roman" w:hAnsiTheme="minorBidi" w:cstheme="minorBidi"/>
@@ -13557,10 +13026,18 @@
           <w:sz w:val="36"/>
           <w:szCs w:val="36"/>
         </w:rPr>
-        <w:t>car</w:t>
+        <w:t>C</w:t>
+      </w:r>
+      <w:r>
+        <w:rPr>
+          <w:rFonts w:asciiTheme="minorBidi" w:eastAsia="Times New Roman" w:hAnsiTheme="minorBidi" w:cstheme="minorBidi"/>
+          <w:b/>
+          <w:sz w:val="36"/>
+          <w:szCs w:val="36"/>
+        </w:rPr>
+        <w:t>ar</w:t>
       </w:r>
       <w:bookmarkEnd w:id="51"/>
-      <w:proofErr w:type="gramEnd"/>
       <w:r>
         <w:rPr>
           <w:rFonts w:asciiTheme="minorBidi" w:eastAsia="Times New Roman" w:hAnsiTheme="minorBidi" w:cstheme="minorBidi"/>
@@ -13711,15 +13188,31 @@
           <w:sz w:val="24"/>
           <w:szCs w:val="24"/>
         </w:rPr>
-        <w:t xml:space="preserve"> From the admin home page, admin can display all cars through clicking on the “</w:t>
-      </w:r>
-      <w:r>
-        <w:rPr>
-          <w:rFonts w:asciiTheme="minorBidi" w:hAnsiTheme="minorBidi" w:cstheme="minorBidi"/>
-          <w:sz w:val="24"/>
-          <w:szCs w:val="24"/>
-        </w:rPr>
-        <w:t>delete cars</w:t>
+        <w:t xml:space="preserve"> From the admin home page, admin can </w:t>
+      </w:r>
+      <w:r>
+        <w:rPr>
+          <w:rFonts w:asciiTheme="minorBidi" w:hAnsiTheme="minorBidi" w:cstheme="minorBidi"/>
+          <w:sz w:val="24"/>
+          <w:szCs w:val="24"/>
+        </w:rPr>
+        <w:t>click</w:t>
+      </w:r>
+      <w:r>
+        <w:rPr>
+          <w:rFonts w:asciiTheme="minorBidi" w:hAnsiTheme="minorBidi" w:cstheme="minorBidi"/>
+          <w:sz w:val="24"/>
+          <w:szCs w:val="24"/>
+        </w:rPr>
+        <w:t xml:space="preserve"> on the “</w:t>
+      </w:r>
+      <w:r>
+        <w:rPr>
+          <w:rFonts w:asciiTheme="minorBidi" w:hAnsiTheme="minorBidi" w:cstheme="minorBidi"/>
+          <w:sz w:val="24"/>
+          <w:szCs w:val="24"/>
+        </w:rPr>
+        <w:t>delete car</w:t>
       </w:r>
       <w:r>
         <w:rPr>
@@ -13772,7 +13265,6 @@
           <w:b/>
           <w:color w:val="000000"/>
         </w:rPr>
-        <w:lastRenderedPageBreak/>
         <w:t xml:space="preserve"> </w:t>
       </w:r>
       <w:bookmarkStart w:id="54" w:name="_Toc129953993"/>
@@ -13912,15 +13404,31 @@
           <w:sz w:val="24"/>
           <w:szCs w:val="24"/>
         </w:rPr>
-        <w:t>Delete cars</w:t>
-      </w:r>
-      <w:r>
-        <w:rPr>
-          <w:rFonts w:asciiTheme="minorBidi" w:hAnsiTheme="minorBidi" w:cstheme="minorBidi"/>
-          <w:sz w:val="24"/>
-          <w:szCs w:val="24"/>
-        </w:rPr>
-        <w:t xml:space="preserve">” page </w:t>
+        <w:t>Delete car</w:t>
+      </w:r>
+      <w:r>
+        <w:rPr>
+          <w:rFonts w:asciiTheme="minorBidi" w:hAnsiTheme="minorBidi" w:cstheme="minorBidi"/>
+          <w:sz w:val="24"/>
+          <w:szCs w:val="24"/>
+        </w:rPr>
+        <w:t xml:space="preserve">” </w:t>
+      </w:r>
+      <w:r>
+        <w:rPr>
+          <w:rFonts w:asciiTheme="minorBidi" w:hAnsiTheme="minorBidi" w:cstheme="minorBidi"/>
+          <w:sz w:val="24"/>
+          <w:szCs w:val="24"/>
+        </w:rPr>
+        <w:t>Button, the delete car page ‘ll display.</w:t>
+      </w:r>
+      <w:r>
+        <w:rPr>
+          <w:rFonts w:asciiTheme="minorBidi" w:hAnsiTheme="minorBidi" w:cstheme="minorBidi"/>
+          <w:sz w:val="24"/>
+          <w:szCs w:val="24"/>
+        </w:rPr>
+        <w:t xml:space="preserve"> </w:t>
       </w:r>
     </w:p>
     <w:p>

</xml_diff>

<commit_message>
Edit in functional and technical requirements
I have edited some of the functional and technical requirements for:
Register
login
Search
Reserve
delete feature
</commit_message>
<xml_diff>
--- a/2- Reqs/SRS.docx
+++ b/2- Reqs/SRS.docx
@@ -1,6 +1,6 @@
 
 <file path=word/document.xml><?xml version="1.0" encoding="utf-8"?>
-<w:document xmlns:wpc="http://schemas.microsoft.com/office/word/2010/wordprocessingCanvas" xmlns:cx="http://schemas.microsoft.com/office/drawing/2014/chartex" xmlns:cx1="http://schemas.microsoft.com/office/drawing/2015/9/8/chartex" xmlns:cx2="http://schemas.microsoft.com/office/drawing/2015/10/21/chartex" xmlns:cx3="http://schemas.microsoft.com/office/drawing/2016/5/9/chartex" xmlns:cx4="http://schemas.microsoft.com/office/drawing/2016/5/10/chartex" xmlns:cx5="http://schemas.microsoft.com/office/drawing/2016/5/11/chartex" xmlns:cx6="http://schemas.microsoft.com/office/drawing/2016/5/12/chartex" xmlns:cx7="http://schemas.microsoft.com/office/drawing/2016/5/13/chartex" xmlns:cx8="http://schemas.microsoft.com/office/drawing/2016/5/14/chartex" xmlns:mc="http://schemas.openxmlformats.org/markup-compatibility/2006" xmlns:aink="http://schemas.microsoft.com/office/drawing/2016/ink" xmlns:am3d="http://schemas.microsoft.com/office/drawing/2017/model3d" xmlns:o="urn:schemas-microsoft-com:office:office" xmlns:oel="http://schemas.microsoft.com/office/2019/extlst" xmlns:r="http://schemas.openxmlformats.org/officeDocument/2006/relationships" xmlns:m="http://schemas.openxmlformats.org/officeDocument/2006/math" xmlns:v="urn:schemas-microsoft-com:vml" xmlns:wp14="http://schemas.microsoft.com/office/word/2010/wordprocessingDrawing" xmlns:wp="http://schemas.openxmlformats.org/drawingml/2006/wordprocessingDrawing" xmlns:w10="urn:schemas-microsoft-com:office:word" xmlns:w="http://schemas.openxmlformats.org/wordprocessingml/2006/main" xmlns:w14="http://schemas.microsoft.com/office/word/2010/wordml" xmlns:w15="http://schemas.microsoft.com/office/word/2012/wordml" xmlns:w16cex="http://schemas.microsoft.com/office/word/2018/wordml/cex" xmlns:w16cid="http://schemas.microsoft.com/office/word/2016/wordml/cid" xmlns:w16="http://schemas.microsoft.com/office/word/2018/wordml" xmlns:w16sdtdh="http://schemas.microsoft.com/office/word/2020/wordml/sdtdatahash" xmlns:w16se="http://schemas.microsoft.com/office/word/2015/wordml/symex" xmlns:wpg="http://schemas.microsoft.com/office/word/2010/wordprocessingGroup" xmlns:wpi="http://schemas.microsoft.com/office/word/2010/wordprocessingInk" xmlns:wne="http://schemas.microsoft.com/office/word/2006/wordml" xmlns:wps="http://schemas.microsoft.com/office/word/2010/wordprocessingShape" mc:Ignorable="w14 w15 w16se w16cid w16 w16cex w16sdtdh wp14">
+<w:document xmlns:wpc="http://schemas.microsoft.com/office/word/2010/wordprocessingCanvas" xmlns:cx="http://schemas.microsoft.com/office/drawing/2014/chartex" xmlns:cx1="http://schemas.microsoft.com/office/drawing/2015/9/8/chartex" xmlns:cx2="http://schemas.microsoft.com/office/drawing/2015/10/21/chartex" xmlns:cx3="http://schemas.microsoft.com/office/drawing/2016/5/9/chartex" xmlns:cx4="http://schemas.microsoft.com/office/drawing/2016/5/10/chartex" xmlns:cx5="http://schemas.microsoft.com/office/drawing/2016/5/11/chartex" xmlns:cx6="http://schemas.microsoft.com/office/drawing/2016/5/12/chartex" xmlns:cx7="http://schemas.microsoft.com/office/drawing/2016/5/13/chartex" xmlns:cx8="http://schemas.microsoft.com/office/drawing/2016/5/14/chartex" xmlns:mc="http://schemas.openxmlformats.org/markup-compatibility/2006" xmlns:aink="http://schemas.microsoft.com/office/drawing/2016/ink" xmlns:am3d="http://schemas.microsoft.com/office/drawing/2017/model3d" xmlns:o="urn:schemas-microsoft-com:office:office" xmlns:oel="http://schemas.microsoft.com/office/2019/extlst" xmlns:r="http://schemas.openxmlformats.org/officeDocument/2006/relationships" xmlns:m="http://schemas.openxmlformats.org/officeDocument/2006/math" xmlns:v="urn:schemas-microsoft-com:vml" xmlns:wp14="http://schemas.microsoft.com/office/word/2010/wordprocessingDrawing" xmlns:wp="http://schemas.openxmlformats.org/drawingml/2006/wordprocessingDrawing" xmlns:w10="urn:schemas-microsoft-com:office:word" xmlns:w="http://schemas.openxmlformats.org/wordprocessingml/2006/main" xmlns:w14="http://schemas.microsoft.com/office/word/2010/wordml" xmlns:w15="http://schemas.microsoft.com/office/word/2012/wordml" xmlns:w16cex="http://schemas.microsoft.com/office/word/2018/wordml/cex" xmlns:w16cid="http://schemas.microsoft.com/office/word/2016/wordml/cid" xmlns:w16="http://schemas.microsoft.com/office/word/2018/wordml" xmlns:w16du="http://schemas.microsoft.com/office/word/2023/wordml/word16du" xmlns:w16sdtdh="http://schemas.microsoft.com/office/word/2020/wordml/sdtdatahash" xmlns:w16se="http://schemas.microsoft.com/office/word/2015/wordml/symex" xmlns:wpg="http://schemas.microsoft.com/office/word/2010/wordprocessingGroup" xmlns:wpi="http://schemas.microsoft.com/office/word/2010/wordprocessingInk" xmlns:wne="http://schemas.microsoft.com/office/word/2006/wordml" xmlns:wps="http://schemas.microsoft.com/office/word/2010/wordprocessingShape" mc:Ignorable="w14 w15 w16se w16cid w16 w16cex w16sdtdh wp14">
   <w:body>
     <w:p>
       <w:pPr>
@@ -6918,7 +6918,7 @@
           <w:sz w:val="24"/>
           <w:szCs w:val="24"/>
         </w:rPr>
-        <w:t>● User: Users</w:t>
+        <w:t>● User: User</w:t>
       </w:r>
     </w:p>
     <w:p>
@@ -7009,7 +7009,23 @@
           <w:sz w:val="24"/>
           <w:szCs w:val="24"/>
         </w:rPr>
-        <w:t xml:space="preserve">User enters on the </w:t>
+        <w:t xml:space="preserve">User </w:t>
+      </w:r>
+      <w:r>
+        <w:rPr>
+          <w:rFonts w:asciiTheme="minorBidi" w:hAnsiTheme="minorBidi" w:cstheme="minorBidi"/>
+          <w:sz w:val="24"/>
+          <w:szCs w:val="24"/>
+        </w:rPr>
+        <w:t>press</w:t>
+      </w:r>
+      <w:r>
+        <w:rPr>
+          <w:rFonts w:asciiTheme="minorBidi" w:hAnsiTheme="minorBidi" w:cstheme="minorBidi"/>
+          <w:sz w:val="24"/>
+          <w:szCs w:val="24"/>
+        </w:rPr>
+        <w:t xml:space="preserve"> on the </w:t>
       </w:r>
       <w:r>
         <w:rPr>
@@ -7081,8 +7097,18 @@
           <w:sz w:val="24"/>
           <w:szCs w:val="24"/>
         </w:rPr>
-        <w:t>If the user enters an email that already exist</w:t>
-      </w:r>
+        <w:t xml:space="preserve">If the user enters an email that already </w:t>
+      </w:r>
+      <w:proofErr w:type="gramStart"/>
+      <w:r>
+        <w:rPr>
+          <w:rFonts w:asciiTheme="minorBidi" w:hAnsiTheme="minorBidi" w:cstheme="minorBidi"/>
+          <w:sz w:val="24"/>
+          <w:szCs w:val="24"/>
+        </w:rPr>
+        <w:t>exist</w:t>
+      </w:r>
+      <w:proofErr w:type="gramEnd"/>
       <w:r>
         <w:rPr>
           <w:rFonts w:asciiTheme="minorBidi" w:hAnsiTheme="minorBidi" w:cstheme="minorBidi"/>
@@ -7600,7 +7626,31 @@
           <w:sz w:val="24"/>
           <w:szCs w:val="24"/>
         </w:rPr>
-        <w:t xml:space="preserve"> Email - must not be blank.</w:t>
+        <w:t xml:space="preserve"> </w:t>
+      </w:r>
+      <w:r>
+        <w:rPr>
+          <w:rFonts w:asciiTheme="minorBidi" w:hAnsiTheme="minorBidi" w:cstheme="minorBidi"/>
+          <w:sz w:val="24"/>
+          <w:szCs w:val="24"/>
+        </w:rPr>
+        <w:t xml:space="preserve">Address - Address </w:t>
+      </w:r>
+      <w:r>
+        <w:rPr>
+          <w:rFonts w:asciiTheme="minorBidi" w:hAnsiTheme="minorBidi" w:cstheme="minorBidi"/>
+          <w:sz w:val="24"/>
+          <w:szCs w:val="24"/>
+        </w:rPr>
+        <w:t>f</w:t>
+      </w:r>
+      <w:r>
+        <w:rPr>
+          <w:rFonts w:asciiTheme="minorBidi" w:hAnsiTheme="minorBidi" w:cstheme="minorBidi"/>
+          <w:sz w:val="24"/>
+          <w:szCs w:val="24"/>
+        </w:rPr>
+        <w:t>ield must not be blank.</w:t>
       </w:r>
     </w:p>
     <w:p>
@@ -7638,39 +7688,15 @@
           <w:sz w:val="24"/>
           <w:szCs w:val="24"/>
         </w:rPr>
-        <w:t xml:space="preserve"> Email - must be in email format</w:t>
-      </w:r>
-      <w:r>
-        <w:rPr>
-          <w:rFonts w:asciiTheme="minorBidi" w:hAnsiTheme="minorBidi" w:cstheme="minorBidi"/>
-          <w:sz w:val="24"/>
-          <w:szCs w:val="24"/>
-        </w:rPr>
-        <w:t xml:space="preserve"> (ex: </w:t>
-      </w:r>
-      <w:r>
-        <w:rPr>
-          <w:rFonts w:asciiTheme="minorBidi" w:hAnsiTheme="minorBidi" w:cstheme="minorBidi"/>
-          <w:sz w:val="24"/>
-          <w:szCs w:val="24"/>
-        </w:rPr>
-        <w:t>abc@gmail.com</w:t>
-      </w:r>
-      <w:r>
-        <w:rPr>
-          <w:rFonts w:asciiTheme="minorBidi" w:hAnsiTheme="minorBidi" w:cstheme="minorBidi"/>
-          <w:sz w:val="24"/>
-          <w:szCs w:val="24"/>
-        </w:rPr>
-        <w:t>)</w:t>
-      </w:r>
-      <w:r>
-        <w:rPr>
-          <w:rFonts w:asciiTheme="minorBidi" w:hAnsiTheme="minorBidi" w:cstheme="minorBidi"/>
-          <w:sz w:val="24"/>
-          <w:szCs w:val="24"/>
-        </w:rPr>
-        <w:t>.</w:t>
+        <w:t xml:space="preserve"> </w:t>
+      </w:r>
+      <w:r>
+        <w:rPr>
+          <w:rFonts w:asciiTheme="minorBidi" w:hAnsiTheme="minorBidi" w:cstheme="minorBidi"/>
+          <w:sz w:val="24"/>
+          <w:szCs w:val="24"/>
+        </w:rPr>
+        <w:t xml:space="preserve">Address - Numbers are allowed.  </w:t>
       </w:r>
     </w:p>
     <w:p>
@@ -7754,7 +7780,25 @@
           <w:sz w:val="24"/>
           <w:szCs w:val="24"/>
         </w:rPr>
-        <w:t>Password- must be at-least 8 characters.</w:t>
+        <w:t xml:space="preserve">Password- must be </w:t>
+      </w:r>
+      <w:proofErr w:type="gramStart"/>
+      <w:r>
+        <w:rPr>
+          <w:rFonts w:asciiTheme="minorBidi" w:hAnsiTheme="minorBidi" w:cstheme="minorBidi"/>
+          <w:sz w:val="24"/>
+          <w:szCs w:val="24"/>
+        </w:rPr>
+        <w:t>at-least</w:t>
+      </w:r>
+      <w:proofErr w:type="gramEnd"/>
+      <w:r>
+        <w:rPr>
+          <w:rFonts w:asciiTheme="minorBidi" w:hAnsiTheme="minorBidi" w:cstheme="minorBidi"/>
+          <w:sz w:val="24"/>
+          <w:szCs w:val="24"/>
+        </w:rPr>
+        <w:t xml:space="preserve"> 8 characters.</w:t>
       </w:r>
     </w:p>
     <w:p>
@@ -8132,23 +8176,15 @@
           <w:sz w:val="24"/>
           <w:szCs w:val="24"/>
         </w:rPr>
-        <w:t xml:space="preserve"> Address - Address </w:t>
-      </w:r>
-      <w:r>
-        <w:rPr>
-          <w:rFonts w:asciiTheme="minorBidi" w:hAnsiTheme="minorBidi" w:cstheme="minorBidi"/>
-          <w:sz w:val="24"/>
-          <w:szCs w:val="24"/>
-        </w:rPr>
-        <w:t>f</w:t>
-      </w:r>
-      <w:r>
-        <w:rPr>
-          <w:rFonts w:asciiTheme="minorBidi" w:hAnsiTheme="minorBidi" w:cstheme="minorBidi"/>
-          <w:sz w:val="24"/>
-          <w:szCs w:val="24"/>
-        </w:rPr>
-        <w:t>ield must not be blank.</w:t>
+        <w:t xml:space="preserve"> </w:t>
+      </w:r>
+      <w:r>
+        <w:rPr>
+          <w:rFonts w:asciiTheme="minorBidi" w:hAnsiTheme="minorBidi" w:cstheme="minorBidi"/>
+          <w:sz w:val="24"/>
+          <w:szCs w:val="24"/>
+        </w:rPr>
+        <w:t>Email - must not be blank.</w:t>
       </w:r>
     </w:p>
     <w:p>
@@ -8186,7 +8222,47 @@
           <w:sz w:val="24"/>
           <w:szCs w:val="24"/>
         </w:rPr>
-        <w:t xml:space="preserve"> Address - Numbers are allowed.  </w:t>
+        <w:t xml:space="preserve"> </w:t>
+      </w:r>
+      <w:r>
+        <w:rPr>
+          <w:rFonts w:asciiTheme="minorBidi" w:hAnsiTheme="minorBidi" w:cstheme="minorBidi"/>
+          <w:sz w:val="24"/>
+          <w:szCs w:val="24"/>
+        </w:rPr>
+        <w:t>Email - must be in email format</w:t>
+      </w:r>
+      <w:r>
+        <w:rPr>
+          <w:rFonts w:asciiTheme="minorBidi" w:hAnsiTheme="minorBidi" w:cstheme="minorBidi"/>
+          <w:sz w:val="24"/>
+          <w:szCs w:val="24"/>
+        </w:rPr>
+        <w:t xml:space="preserve"> (ex: </w:t>
+      </w:r>
+      <w:r>
+        <w:rPr>
+          <w:rFonts w:asciiTheme="minorBidi" w:hAnsiTheme="minorBidi" w:cstheme="minorBidi"/>
+          <w:sz w:val="24"/>
+          <w:szCs w:val="24"/>
+        </w:rPr>
+        <w:t>abc@gmail.com</w:t>
+      </w:r>
+      <w:r>
+        <w:rPr>
+          <w:rFonts w:asciiTheme="minorBidi" w:hAnsiTheme="minorBidi" w:cstheme="minorBidi"/>
+          <w:sz w:val="24"/>
+          <w:szCs w:val="24"/>
+        </w:rPr>
+        <w:t>)</w:t>
+      </w:r>
+      <w:r>
+        <w:rPr>
+          <w:rFonts w:asciiTheme="minorBidi" w:hAnsiTheme="minorBidi" w:cstheme="minorBidi"/>
+          <w:sz w:val="24"/>
+          <w:szCs w:val="24"/>
+        </w:rPr>
+        <w:t>.</w:t>
       </w:r>
     </w:p>
     <w:p>
@@ -8265,15 +8341,270 @@
           <w:sz w:val="24"/>
           <w:szCs w:val="24"/>
         </w:rPr>
-        <w:t>T001: T016</w:t>
-      </w:r>
-      <w:r>
-        <w:rPr>
-          <w:rFonts w:asciiTheme="minorBidi" w:hAnsiTheme="minorBidi" w:cstheme="minorBidi"/>
-          <w:sz w:val="24"/>
-          <w:szCs w:val="24"/>
-        </w:rPr>
-        <w:t>), an error message should appear.</w:t>
+        <w:t>T001: T01</w:t>
+      </w:r>
+      <w:r>
+        <w:rPr>
+          <w:rFonts w:asciiTheme="minorBidi" w:hAnsiTheme="minorBidi" w:cstheme="minorBidi"/>
+          <w:b/>
+          <w:bCs/>
+          <w:sz w:val="24"/>
+          <w:szCs w:val="24"/>
+        </w:rPr>
+        <w:t>5</w:t>
+      </w:r>
+      <w:r>
+        <w:rPr>
+          <w:rFonts w:asciiTheme="minorBidi" w:hAnsiTheme="minorBidi" w:cstheme="minorBidi"/>
+          <w:sz w:val="24"/>
+          <w:szCs w:val="24"/>
+        </w:rPr>
+        <w:t>), an error message</w:t>
+      </w:r>
+    </w:p>
+    <w:p>
+      <w:pPr>
+        <w:rPr>
+          <w:rFonts w:asciiTheme="minorBidi" w:hAnsiTheme="minorBidi" w:cstheme="minorBidi"/>
+          <w:sz w:val="24"/>
+          <w:szCs w:val="24"/>
+        </w:rPr>
+      </w:pPr>
+      <w:r>
+        <w:rPr>
+          <w:rFonts w:asciiTheme="minorBidi" w:hAnsiTheme="minorBidi" w:cstheme="minorBidi"/>
+          <w:sz w:val="24"/>
+          <w:szCs w:val="24"/>
+        </w:rPr>
+        <w:t xml:space="preserve">           </w:t>
+      </w:r>
+      <w:r>
+        <w:rPr>
+          <w:rFonts w:asciiTheme="minorBidi" w:hAnsiTheme="minorBidi" w:cstheme="minorBidi"/>
+          <w:sz w:val="24"/>
+          <w:szCs w:val="24"/>
+        </w:rPr>
+        <w:t xml:space="preserve"> should appear</w:t>
+      </w:r>
+      <w:r>
+        <w:rPr>
+          <w:rFonts w:asciiTheme="minorBidi" w:hAnsiTheme="minorBidi" w:cstheme="minorBidi"/>
+          <w:sz w:val="24"/>
+          <w:szCs w:val="24"/>
+        </w:rPr>
+        <w:t xml:space="preserve"> “Please fill out this field.”</w:t>
+      </w:r>
+      <w:r>
+        <w:rPr>
+          <w:rFonts w:asciiTheme="minorBidi" w:hAnsiTheme="minorBidi" w:cstheme="minorBidi"/>
+          <w:sz w:val="24"/>
+          <w:szCs w:val="24"/>
+        </w:rPr>
+        <w:t>.</w:t>
+      </w:r>
+    </w:p>
+    <w:p>
+      <w:pPr>
+        <w:rPr>
+          <w:rFonts w:asciiTheme="minorBidi" w:hAnsiTheme="minorBidi" w:cstheme="minorBidi"/>
+          <w:sz w:val="24"/>
+          <w:szCs w:val="24"/>
+        </w:rPr>
+      </w:pPr>
+      <w:r>
+        <w:rPr>
+          <w:rFonts w:asciiTheme="minorBidi" w:hAnsiTheme="minorBidi" w:cstheme="minorBidi"/>
+          <w:sz w:val="24"/>
+          <w:szCs w:val="24"/>
+        </w:rPr>
+        <w:t xml:space="preserve">           </w:t>
+      </w:r>
+      <w:r>
+        <w:rPr>
+          <w:rFonts w:asciiTheme="minorBidi" w:hAnsiTheme="minorBidi" w:cstheme="minorBidi"/>
+          <w:b/>
+          <w:sz w:val="24"/>
+          <w:szCs w:val="24"/>
+        </w:rPr>
+        <w:t xml:space="preserve">T018 </w:t>
+      </w:r>
+      <w:r>
+        <w:rPr>
+          <w:rFonts w:asciiTheme="minorBidi" w:hAnsiTheme="minorBidi" w:cstheme="minorBidi"/>
+          <w:bCs/>
+          <w:sz w:val="24"/>
+          <w:szCs w:val="24"/>
+        </w:rPr>
+        <w:t>Error-</w:t>
+      </w:r>
+      <w:r>
+        <w:rPr>
+          <w:rFonts w:asciiTheme="minorBidi" w:hAnsiTheme="minorBidi" w:cstheme="minorBidi"/>
+          <w:b/>
+          <w:sz w:val="24"/>
+          <w:szCs w:val="24"/>
+        </w:rPr>
+        <w:t xml:space="preserve"> </w:t>
+      </w:r>
+      <w:r>
+        <w:rPr>
+          <w:rFonts w:asciiTheme="minorBidi" w:hAnsiTheme="minorBidi" w:cstheme="minorBidi"/>
+          <w:sz w:val="24"/>
+          <w:szCs w:val="24"/>
+        </w:rPr>
+        <w:t xml:space="preserve">If the data the user entered in the </w:t>
+      </w:r>
+      <w:r>
+        <w:rPr>
+          <w:rFonts w:asciiTheme="minorBidi" w:hAnsiTheme="minorBidi" w:cstheme="minorBidi"/>
+          <w:sz w:val="24"/>
+          <w:szCs w:val="24"/>
+        </w:rPr>
+        <w:t>email field</w:t>
+      </w:r>
+      <w:r>
+        <w:rPr>
+          <w:rFonts w:asciiTheme="minorBidi" w:hAnsiTheme="minorBidi" w:cstheme="minorBidi"/>
+          <w:sz w:val="24"/>
+          <w:szCs w:val="24"/>
+        </w:rPr>
+        <w:t xml:space="preserve"> doesn't follow the </w:t>
+      </w:r>
+    </w:p>
+    <w:p>
+      <w:pPr>
+        <w:rPr>
+          <w:rFonts w:asciiTheme="minorBidi" w:hAnsiTheme="minorBidi" w:cstheme="minorBidi"/>
+          <w:sz w:val="24"/>
+          <w:szCs w:val="24"/>
+        </w:rPr>
+      </w:pPr>
+      <w:r>
+        <w:rPr>
+          <w:rFonts w:asciiTheme="minorBidi" w:hAnsiTheme="minorBidi" w:cstheme="minorBidi"/>
+          <w:sz w:val="24"/>
+          <w:szCs w:val="24"/>
+        </w:rPr>
+        <w:t xml:space="preserve">            </w:t>
+      </w:r>
+      <w:r>
+        <w:rPr>
+          <w:rFonts w:asciiTheme="minorBidi" w:hAnsiTheme="minorBidi" w:cstheme="minorBidi"/>
+          <w:sz w:val="24"/>
+          <w:szCs w:val="24"/>
+        </w:rPr>
+        <w:t xml:space="preserve">previously mentioned constraint </w:t>
+      </w:r>
+      <w:r>
+        <w:rPr>
+          <w:rFonts w:asciiTheme="minorBidi" w:hAnsiTheme="minorBidi" w:cstheme="minorBidi"/>
+          <w:sz w:val="24"/>
+          <w:szCs w:val="24"/>
+        </w:rPr>
+        <w:t>in</w:t>
+      </w:r>
+      <w:r>
+        <w:rPr>
+          <w:rFonts w:asciiTheme="minorBidi" w:hAnsiTheme="minorBidi" w:cstheme="minorBidi"/>
+          <w:sz w:val="24"/>
+          <w:szCs w:val="24"/>
+        </w:rPr>
+        <w:t xml:space="preserve"> (</w:t>
+      </w:r>
+      <w:r>
+        <w:rPr>
+          <w:rFonts w:asciiTheme="minorBidi" w:hAnsiTheme="minorBidi" w:cstheme="minorBidi"/>
+          <w:b/>
+          <w:bCs/>
+          <w:sz w:val="24"/>
+          <w:szCs w:val="24"/>
+        </w:rPr>
+        <w:t>T0</w:t>
+      </w:r>
+      <w:r>
+        <w:rPr>
+          <w:rFonts w:asciiTheme="minorBidi" w:hAnsiTheme="minorBidi" w:cstheme="minorBidi"/>
+          <w:b/>
+          <w:bCs/>
+          <w:sz w:val="24"/>
+          <w:szCs w:val="24"/>
+        </w:rPr>
+        <w:t>17)</w:t>
+      </w:r>
+      <w:r>
+        <w:rPr>
+          <w:rFonts w:asciiTheme="minorBidi" w:hAnsiTheme="minorBidi" w:cstheme="minorBidi"/>
+          <w:sz w:val="24"/>
+          <w:szCs w:val="24"/>
+        </w:rPr>
+        <w:t>, an error message</w:t>
+      </w:r>
+    </w:p>
+    <w:p>
+      <w:pPr>
+        <w:rPr>
+          <w:rFonts w:asciiTheme="minorBidi" w:hAnsiTheme="minorBidi" w:cstheme="minorBidi"/>
+          <w:sz w:val="24"/>
+          <w:szCs w:val="24"/>
+        </w:rPr>
+      </w:pPr>
+      <w:r>
+        <w:rPr>
+          <w:rFonts w:asciiTheme="minorBidi" w:hAnsiTheme="minorBidi" w:cstheme="minorBidi"/>
+          <w:sz w:val="24"/>
+          <w:szCs w:val="24"/>
+        </w:rPr>
+        <w:t xml:space="preserve">           </w:t>
+      </w:r>
+      <w:r>
+        <w:rPr>
+          <w:rFonts w:asciiTheme="minorBidi" w:hAnsiTheme="minorBidi" w:cstheme="minorBidi"/>
+          <w:sz w:val="24"/>
+          <w:szCs w:val="24"/>
+        </w:rPr>
+        <w:t xml:space="preserve"> should appear</w:t>
+      </w:r>
+      <w:r>
+        <w:rPr>
+          <w:rFonts w:asciiTheme="minorBidi" w:hAnsiTheme="minorBidi" w:cstheme="minorBidi"/>
+          <w:sz w:val="24"/>
+          <w:szCs w:val="24"/>
+        </w:rPr>
+        <w:t xml:space="preserve"> “Please include an ‘@’ in the email address.”</w:t>
+      </w:r>
+      <w:r>
+        <w:rPr>
+          <w:rFonts w:asciiTheme="minorBidi" w:hAnsiTheme="minorBidi" w:cstheme="minorBidi"/>
+          <w:sz w:val="24"/>
+          <w:szCs w:val="24"/>
+        </w:rPr>
+        <w:t>.</w:t>
+      </w:r>
+    </w:p>
+    <w:p>
+      <w:pPr>
+        <w:rPr>
+          <w:rFonts w:asciiTheme="minorBidi" w:hAnsiTheme="minorBidi" w:cstheme="minorBidi"/>
+          <w:sz w:val="24"/>
+          <w:szCs w:val="24"/>
+        </w:rPr>
+      </w:pPr>
+    </w:p>
+    <w:p>
+      <w:pPr>
+        <w:rPr>
+          <w:rFonts w:asciiTheme="minorBidi" w:hAnsiTheme="minorBidi" w:cstheme="minorBidi"/>
+          <w:sz w:val="24"/>
+          <w:szCs w:val="24"/>
+        </w:rPr>
+      </w:pPr>
+      <w:r>
+        <w:rPr>
+          <w:rFonts w:asciiTheme="minorBidi" w:hAnsiTheme="minorBidi" w:cstheme="minorBidi"/>
+          <w:sz w:val="24"/>
+          <w:szCs w:val="24"/>
+        </w:rPr>
+        <w:t xml:space="preserve">           </w:t>
       </w:r>
     </w:p>
     <w:p>
@@ -8318,6 +8649,8 @@
           <w:rFonts w:asciiTheme="minorBidi" w:eastAsia="Times New Roman" w:hAnsiTheme="minorBidi" w:cstheme="minorBidi"/>
           <w:b/>
           <w:color w:val="000000"/>
+          <w:rtl/>
+          <w:lang w:bidi="ar-EG"/>
         </w:rPr>
       </w:pPr>
       <w:bookmarkStart w:id="20" w:name="_Toc129953961"/>
@@ -8599,6 +8932,33 @@
     </w:p>
     <w:p>
       <w:pPr>
+        <w:rPr>
+          <w:rFonts w:asciiTheme="minorBidi" w:hAnsiTheme="minorBidi" w:cstheme="minorBidi"/>
+          <w:sz w:val="24"/>
+          <w:szCs w:val="24"/>
+        </w:rPr>
+      </w:pPr>
+    </w:p>
+    <w:p>
+      <w:pPr>
+        <w:rPr>
+          <w:rFonts w:asciiTheme="minorBidi" w:hAnsiTheme="minorBidi" w:cstheme="minorBidi"/>
+          <w:sz w:val="24"/>
+          <w:szCs w:val="24"/>
+        </w:rPr>
+      </w:pPr>
+    </w:p>
+    <w:p>
+      <w:pPr>
+        <w:rPr>
+          <w:rFonts w:asciiTheme="minorBidi" w:hAnsiTheme="minorBidi" w:cstheme="minorBidi"/>
+          <w:sz w:val="24"/>
+          <w:szCs w:val="24"/>
+        </w:rPr>
+      </w:pPr>
+    </w:p>
+    <w:p>
+      <w:pPr>
         <w:pStyle w:val="Heading3"/>
         <w:keepNext w:val="0"/>
         <w:keepLines w:val="0"/>
@@ -8616,6 +8976,7 @@
           <w:b/>
           <w:color w:val="000000"/>
         </w:rPr>
+        <w:lastRenderedPageBreak/>
         <w:t>3.2.4   Functional Requirements</w:t>
       </w:r>
       <w:bookmarkEnd w:id="23"/>
@@ -8628,6 +8989,7 @@
         <w:t xml:space="preserve"> </w:t>
       </w:r>
     </w:p>
+    <w:p/>
     <w:p>
       <w:pPr>
         <w:rPr>
@@ -8712,7 +9074,7 @@
           <w:sz w:val="24"/>
           <w:szCs w:val="24"/>
         </w:rPr>
-        <w:t xml:space="preserve">               ○ Admin- enters registered email and password</w:t>
+        <w:t xml:space="preserve">               ○ Admin- enters email and password</w:t>
       </w:r>
     </w:p>
     <w:p>
@@ -8746,24 +9108,23 @@
           <w:sz w:val="24"/>
           <w:szCs w:val="24"/>
         </w:rPr>
-        <w:t>● Alternative flow(s):</w:t>
-      </w:r>
-    </w:p>
-    <w:p>
-      <w:pPr>
-        <w:rPr>
-          <w:rFonts w:asciiTheme="minorBidi" w:hAnsiTheme="minorBidi" w:cstheme="minorBidi"/>
-          <w:sz w:val="24"/>
-          <w:szCs w:val="24"/>
-        </w:rPr>
-      </w:pPr>
-      <w:r>
-        <w:rPr>
-          <w:rFonts w:asciiTheme="minorBidi" w:hAnsiTheme="minorBidi" w:cstheme="minorBidi"/>
-          <w:sz w:val="24"/>
-          <w:szCs w:val="24"/>
-        </w:rPr>
-        <w:lastRenderedPageBreak/>
+        <w:t>● Alternative flow(s)</w:t>
+      </w:r>
+    </w:p>
+    <w:p>
+      <w:pPr>
+        <w:rPr>
+          <w:rFonts w:asciiTheme="minorBidi" w:hAnsiTheme="minorBidi" w:cstheme="minorBidi"/>
+          <w:sz w:val="24"/>
+          <w:szCs w:val="24"/>
+        </w:rPr>
+      </w:pPr>
+      <w:r>
+        <w:rPr>
+          <w:rFonts w:asciiTheme="minorBidi" w:hAnsiTheme="minorBidi" w:cstheme="minorBidi"/>
+          <w:sz w:val="24"/>
+          <w:szCs w:val="24"/>
+        </w:rPr>
         <w:t xml:space="preserve">                </w:t>
       </w:r>
       <w:r>
@@ -8772,31 +9133,15 @@
           <w:sz w:val="24"/>
           <w:szCs w:val="24"/>
         </w:rPr>
-        <w:t>○</w:t>
-      </w:r>
-      <w:r>
-        <w:rPr>
-          <w:rFonts w:asciiTheme="minorBidi" w:hAnsiTheme="minorBidi" w:cstheme="minorBidi"/>
-          <w:sz w:val="24"/>
-          <w:szCs w:val="24"/>
-        </w:rPr>
-        <w:t xml:space="preserve">   </w:t>
-      </w:r>
-      <w:r>
-        <w:rPr>
-          <w:rFonts w:asciiTheme="minorBidi" w:hAnsiTheme="minorBidi" w:cstheme="minorBidi"/>
-          <w:sz w:val="24"/>
-          <w:szCs w:val="24"/>
-        </w:rPr>
-        <w:t>In case the user enters email that doesn’t match the email format</w:t>
-      </w:r>
-      <w:r>
-        <w:rPr>
-          <w:rFonts w:asciiTheme="minorBidi" w:hAnsiTheme="minorBidi" w:cstheme="minorBidi"/>
-          <w:sz w:val="24"/>
-          <w:szCs w:val="24"/>
-        </w:rPr>
-        <w:t xml:space="preserve">, ask the </w:t>
+        <w:t xml:space="preserve">○ In case of a mismatch between user id and password, </w:t>
+      </w:r>
+      <w:r>
+        <w:rPr>
+          <w:rFonts w:asciiTheme="minorBidi" w:hAnsiTheme="minorBidi" w:cstheme="minorBidi"/>
+          <w:sz w:val="24"/>
+          <w:szCs w:val="24"/>
+        </w:rPr>
+        <w:t xml:space="preserve">an error message </w:t>
       </w:r>
     </w:p>
     <w:p>
@@ -8821,58 +9166,153 @@
           <w:sz w:val="24"/>
           <w:szCs w:val="24"/>
         </w:rPr>
-        <w:t xml:space="preserve">  </w:t>
-      </w:r>
-      <w:r>
-        <w:rPr>
-          <w:rFonts w:asciiTheme="minorBidi" w:hAnsiTheme="minorBidi" w:cstheme="minorBidi"/>
-          <w:sz w:val="24"/>
-          <w:szCs w:val="24"/>
-        </w:rPr>
-        <w:t>user to re-enter a valid credential.</w:t>
-      </w:r>
-    </w:p>
-    <w:p>
-      <w:pPr>
-        <w:rPr>
-          <w:rFonts w:asciiTheme="minorBidi" w:hAnsiTheme="minorBidi" w:cstheme="minorBidi"/>
-          <w:sz w:val="24"/>
-          <w:szCs w:val="24"/>
-        </w:rPr>
-      </w:pPr>
-      <w:r>
-        <w:rPr>
-          <w:rFonts w:asciiTheme="minorBidi" w:hAnsiTheme="minorBidi" w:cstheme="minorBidi"/>
-          <w:sz w:val="24"/>
-          <w:szCs w:val="24"/>
-        </w:rPr>
-        <w:t xml:space="preserve">                </w:t>
-      </w:r>
-      <w:r>
-        <w:rPr>
-          <w:rFonts w:asciiTheme="minorBidi" w:hAnsiTheme="minorBidi" w:cstheme="minorBidi"/>
-          <w:sz w:val="24"/>
-          <w:szCs w:val="24"/>
-        </w:rPr>
-        <w:t xml:space="preserve">○ In case of a mismatch between user id and password, ask the </w:t>
-      </w:r>
-    </w:p>
-    <w:p>
-      <w:pPr>
-        <w:rPr>
-          <w:rFonts w:asciiTheme="minorBidi" w:hAnsiTheme="minorBidi" w:cstheme="minorBidi"/>
-          <w:sz w:val="24"/>
-          <w:szCs w:val="24"/>
-        </w:rPr>
-      </w:pPr>
-      <w:r>
-        <w:rPr>
-          <w:rFonts w:asciiTheme="minorBidi" w:hAnsiTheme="minorBidi" w:cstheme="minorBidi"/>
-          <w:sz w:val="24"/>
-          <w:szCs w:val="24"/>
-        </w:rPr>
-        <w:t xml:space="preserve">                   user to re-enter a valid credential.</w:t>
-      </w:r>
+        <w:t>should appear</w:t>
+      </w:r>
+      <w:r>
+        <w:rPr>
+          <w:rFonts w:asciiTheme="minorBidi" w:hAnsiTheme="minorBidi" w:cstheme="minorBidi"/>
+          <w:sz w:val="24"/>
+          <w:szCs w:val="24"/>
+        </w:rPr>
+        <w:t xml:space="preserve"> “Invalid email or password”</w:t>
+      </w:r>
+      <w:r>
+        <w:rPr>
+          <w:rFonts w:asciiTheme="minorBidi" w:hAnsiTheme="minorBidi" w:cstheme="minorBidi"/>
+          <w:sz w:val="24"/>
+          <w:szCs w:val="24"/>
+        </w:rPr>
+        <w:t>.</w:t>
+      </w:r>
+    </w:p>
+    <w:p>
+      <w:pPr>
+        <w:pStyle w:val="ListParagraph"/>
+        <w:numPr>
+          <w:ilvl w:val="1"/>
+          <w:numId w:val="33"/>
+        </w:numPr>
+        <w:rPr>
+          <w:rFonts w:asciiTheme="minorBidi" w:hAnsiTheme="minorBidi" w:cstheme="minorBidi"/>
+          <w:sz w:val="24"/>
+          <w:szCs w:val="24"/>
+        </w:rPr>
+      </w:pPr>
+      <w:r>
+        <w:rPr>
+          <w:rFonts w:asciiTheme="minorBidi" w:hAnsiTheme="minorBidi" w:cstheme="minorBidi"/>
+          <w:sz w:val="24"/>
+          <w:szCs w:val="24"/>
+        </w:rPr>
+        <w:t xml:space="preserve">If the user clicks on the </w:t>
+      </w:r>
+      <w:r>
+        <w:rPr>
+          <w:rFonts w:asciiTheme="minorBidi" w:hAnsiTheme="minorBidi" w:cstheme="minorBidi"/>
+          <w:sz w:val="24"/>
+          <w:szCs w:val="24"/>
+        </w:rPr>
+        <w:t>sign-up</w:t>
+      </w:r>
+      <w:r>
+        <w:rPr>
+          <w:rFonts w:asciiTheme="minorBidi" w:hAnsiTheme="minorBidi" w:cstheme="minorBidi"/>
+          <w:sz w:val="24"/>
+          <w:szCs w:val="24"/>
+        </w:rPr>
+        <w:t xml:space="preserve"> button, the system should navigate to the </w:t>
+      </w:r>
+      <w:proofErr w:type="gramStart"/>
+      <w:r>
+        <w:rPr>
+          <w:rFonts w:asciiTheme="minorBidi" w:hAnsiTheme="minorBidi" w:cstheme="minorBidi"/>
+          <w:sz w:val="24"/>
+          <w:szCs w:val="24"/>
+        </w:rPr>
+        <w:t>sign-up</w:t>
+      </w:r>
+      <w:proofErr w:type="gramEnd"/>
+    </w:p>
+    <w:p>
+      <w:pPr>
+        <w:ind w:left="1440"/>
+        <w:rPr>
+          <w:rFonts w:asciiTheme="minorBidi" w:hAnsiTheme="minorBidi" w:cstheme="minorBidi"/>
+          <w:sz w:val="24"/>
+          <w:szCs w:val="24"/>
+        </w:rPr>
+      </w:pPr>
+      <w:r>
+        <w:rPr>
+          <w:rFonts w:asciiTheme="minorBidi" w:hAnsiTheme="minorBidi" w:cstheme="minorBidi"/>
+          <w:sz w:val="24"/>
+          <w:szCs w:val="24"/>
+        </w:rPr>
+        <w:t>p</w:t>
+      </w:r>
+      <w:r>
+        <w:rPr>
+          <w:rFonts w:asciiTheme="minorBidi" w:hAnsiTheme="minorBidi" w:cstheme="minorBidi"/>
+          <w:sz w:val="24"/>
+          <w:szCs w:val="24"/>
+        </w:rPr>
+        <w:t>age</w:t>
+      </w:r>
+      <w:r>
+        <w:rPr>
+          <w:rFonts w:asciiTheme="minorBidi" w:hAnsiTheme="minorBidi" w:cstheme="minorBidi"/>
+          <w:sz w:val="24"/>
+          <w:szCs w:val="24"/>
+        </w:rPr>
+        <w:t xml:space="preserve"> (</w:t>
+      </w:r>
+      <w:r>
+        <w:rPr>
+          <w:rFonts w:asciiTheme="minorBidi" w:hAnsiTheme="minorBidi" w:cstheme="minorBidi"/>
+          <w:b/>
+          <w:bCs/>
+          <w:sz w:val="24"/>
+          <w:szCs w:val="24"/>
+        </w:rPr>
+        <w:t>3.</w:t>
+      </w:r>
+      <w:r>
+        <w:rPr>
+          <w:rFonts w:asciiTheme="minorBidi" w:hAnsiTheme="minorBidi" w:cstheme="minorBidi"/>
+          <w:b/>
+          <w:bCs/>
+          <w:sz w:val="24"/>
+          <w:szCs w:val="24"/>
+        </w:rPr>
+        <w:t>1</w:t>
+      </w:r>
+      <w:r>
+        <w:rPr>
+          <w:rFonts w:asciiTheme="minorBidi" w:hAnsiTheme="minorBidi" w:cstheme="minorBidi"/>
+          <w:sz w:val="24"/>
+          <w:szCs w:val="24"/>
+        </w:rPr>
+        <w:t>)</w:t>
+      </w:r>
+      <w:r>
+        <w:rPr>
+          <w:rFonts w:asciiTheme="minorBidi" w:eastAsia="Roboto" w:hAnsiTheme="minorBidi" w:cstheme="minorBidi"/>
+          <w:color w:val="202124"/>
+          <w:sz w:val="24"/>
+          <w:szCs w:val="24"/>
+          <w:highlight w:val="white"/>
+        </w:rPr>
+        <w:t>.</w:t>
+      </w:r>
+    </w:p>
+    <w:p>
+      <w:pPr>
+        <w:rPr>
+          <w:rFonts w:asciiTheme="minorBidi" w:hAnsiTheme="minorBidi" w:cstheme="minorBidi"/>
+          <w:sz w:val="24"/>
+          <w:szCs w:val="24"/>
+        </w:rPr>
+      </w:pPr>
     </w:p>
     <w:p>
       <w:pPr>
@@ -8924,7 +9364,16 @@
           <w:sz w:val="24"/>
           <w:szCs w:val="24"/>
         </w:rPr>
-        <w:t>18</w:t>
+        <w:t>1</w:t>
+      </w:r>
+      <w:r>
+        <w:rPr>
+          <w:rFonts w:asciiTheme="minorBidi" w:hAnsiTheme="minorBidi" w:cstheme="minorBidi"/>
+          <w:b/>
+          <w:sz w:val="24"/>
+          <w:szCs w:val="24"/>
+        </w:rPr>
+        <w:t>9</w:t>
       </w:r>
       <w:r>
         <w:rPr>
@@ -8962,7 +9411,7 @@
           <w:sz w:val="24"/>
           <w:szCs w:val="24"/>
         </w:rPr>
-        <w:t>19</w:t>
+        <w:t>20</w:t>
       </w:r>
       <w:r>
         <w:rPr>
@@ -9011,94 +9460,6 @@
           <w:szCs w:val="24"/>
         </w:rPr>
         <w:t xml:space="preserve"> </w:t>
-      </w:r>
-    </w:p>
-    <w:p>
-      <w:pPr>
-        <w:spacing w:before="240" w:after="240"/>
-        <w:rPr>
-          <w:rFonts w:asciiTheme="minorBidi" w:hAnsiTheme="minorBidi" w:cstheme="minorBidi"/>
-          <w:sz w:val="24"/>
-          <w:szCs w:val="24"/>
-        </w:rPr>
-      </w:pPr>
-      <w:r>
-        <w:rPr>
-          <w:rFonts w:asciiTheme="minorBidi" w:eastAsia="Droid Sans" w:hAnsiTheme="minorBidi" w:cstheme="minorBidi"/>
-          <w:b/>
-          <w:sz w:val="24"/>
-          <w:szCs w:val="24"/>
-        </w:rPr>
-        <w:t xml:space="preserve">           </w:t>
-      </w:r>
-      <w:r>
-        <w:rPr>
-          <w:rFonts w:asciiTheme="minorBidi" w:eastAsia="Droid Sans" w:hAnsiTheme="minorBidi" w:cstheme="minorBidi"/>
-          <w:b/>
-          <w:sz w:val="24"/>
-          <w:szCs w:val="24"/>
-        </w:rPr>
-        <w:t>T</w:t>
-      </w:r>
-      <w:proofErr w:type="gramStart"/>
-      <w:r>
-        <w:rPr>
-          <w:rFonts w:asciiTheme="minorBidi" w:eastAsia="Droid Sans" w:hAnsiTheme="minorBidi" w:cstheme="minorBidi"/>
-          <w:b/>
-          <w:sz w:val="24"/>
-          <w:szCs w:val="24"/>
-        </w:rPr>
-        <w:t>0</w:t>
-      </w:r>
-      <w:r>
-        <w:rPr>
-          <w:rFonts w:asciiTheme="minorBidi" w:eastAsia="Droid Sans" w:hAnsiTheme="minorBidi" w:cstheme="minorBidi"/>
-          <w:b/>
-          <w:sz w:val="24"/>
-          <w:szCs w:val="24"/>
-        </w:rPr>
-        <w:t>20</w:t>
-      </w:r>
-      <w:r>
-        <w:rPr>
-          <w:rFonts w:asciiTheme="minorBidi" w:hAnsiTheme="minorBidi" w:cstheme="minorBidi"/>
-          <w:sz w:val="24"/>
-          <w:szCs w:val="24"/>
-        </w:rPr>
-        <w:t xml:space="preserve">  Email</w:t>
-      </w:r>
-      <w:proofErr w:type="gramEnd"/>
-      <w:r>
-        <w:rPr>
-          <w:rFonts w:asciiTheme="minorBidi" w:hAnsiTheme="minorBidi" w:cstheme="minorBidi"/>
-          <w:sz w:val="24"/>
-          <w:szCs w:val="24"/>
-        </w:rPr>
-        <w:t xml:space="preserve"> </w:t>
-      </w:r>
-      <w:r>
-        <w:rPr>
-          <w:rFonts w:asciiTheme="minorBidi" w:hAnsiTheme="minorBidi" w:cstheme="minorBidi"/>
-          <w:sz w:val="24"/>
-          <w:szCs w:val="24"/>
-        </w:rPr>
-        <w:t>–</w:t>
-      </w:r>
-      <w:r>
-        <w:rPr>
-          <w:rFonts w:asciiTheme="minorBidi" w:hAnsiTheme="minorBidi" w:cstheme="minorBidi"/>
-          <w:sz w:val="24"/>
-          <w:szCs w:val="24"/>
-        </w:rPr>
-        <w:t xml:space="preserve"> </w:t>
-      </w:r>
-      <w:r>
-        <w:rPr>
-          <w:rFonts w:asciiTheme="minorBidi" w:hAnsiTheme="minorBidi" w:cstheme="minorBidi"/>
-          <w:sz w:val="24"/>
-          <w:szCs w:val="24"/>
-        </w:rPr>
-        <w:t>first character can’t have space.</w:t>
       </w:r>
     </w:p>
     <w:p>
@@ -9304,104 +9665,142 @@
           <w:sz w:val="24"/>
           <w:szCs w:val="24"/>
         </w:rPr>
+        <w:t xml:space="preserve">25 </w:t>
+      </w:r>
+      <w:r>
+        <w:rPr>
+          <w:rFonts w:asciiTheme="minorBidi" w:hAnsiTheme="minorBidi" w:cstheme="minorBidi"/>
+          <w:sz w:val="24"/>
+          <w:szCs w:val="24"/>
+        </w:rPr>
+        <w:t>Password - password must be encrypted.</w:t>
+      </w:r>
+    </w:p>
+    <w:p>
+      <w:pPr>
+        <w:rPr>
+          <w:rFonts w:asciiTheme="minorBidi" w:hAnsiTheme="minorBidi" w:cstheme="minorBidi"/>
+          <w:sz w:val="24"/>
+          <w:szCs w:val="24"/>
+        </w:rPr>
+      </w:pPr>
+      <w:r>
+        <w:rPr>
+          <w:rFonts w:asciiTheme="minorBidi" w:hAnsiTheme="minorBidi" w:cstheme="minorBidi"/>
+          <w:b/>
+          <w:sz w:val="24"/>
+          <w:szCs w:val="24"/>
+        </w:rPr>
+        <w:t xml:space="preserve">           T026 </w:t>
+      </w:r>
+      <w:r>
+        <w:rPr>
+          <w:rFonts w:asciiTheme="minorBidi" w:hAnsiTheme="minorBidi" w:cstheme="minorBidi"/>
+          <w:bCs/>
+          <w:sz w:val="24"/>
+          <w:szCs w:val="24"/>
+        </w:rPr>
+        <w:t>Error-</w:t>
+      </w:r>
+      <w:r>
+        <w:rPr>
+          <w:rFonts w:asciiTheme="minorBidi" w:hAnsiTheme="minorBidi" w:cstheme="minorBidi"/>
+          <w:b/>
+          <w:sz w:val="24"/>
+          <w:szCs w:val="24"/>
+        </w:rPr>
+        <w:t xml:space="preserve"> </w:t>
+      </w:r>
+      <w:r>
+        <w:rPr>
+          <w:rFonts w:asciiTheme="minorBidi" w:hAnsiTheme="minorBidi" w:cstheme="minorBidi"/>
+          <w:sz w:val="24"/>
+          <w:szCs w:val="24"/>
+        </w:rPr>
+        <w:t xml:space="preserve">If the data the user entered in the fields doesn't follow the </w:t>
+      </w:r>
+    </w:p>
+    <w:p>
+      <w:pPr>
+        <w:rPr>
+          <w:rFonts w:asciiTheme="minorBidi" w:hAnsiTheme="minorBidi" w:cstheme="minorBidi"/>
+          <w:sz w:val="24"/>
+          <w:szCs w:val="24"/>
+        </w:rPr>
+      </w:pPr>
+      <w:r>
+        <w:rPr>
+          <w:rFonts w:asciiTheme="minorBidi" w:hAnsiTheme="minorBidi" w:cstheme="minorBidi"/>
+          <w:sz w:val="24"/>
+          <w:szCs w:val="24"/>
+        </w:rPr>
+        <w:t xml:space="preserve">            </w:t>
+      </w:r>
+      <w:r>
+        <w:rPr>
+          <w:rFonts w:asciiTheme="minorBidi" w:hAnsiTheme="minorBidi" w:cstheme="minorBidi"/>
+          <w:sz w:val="24"/>
+          <w:szCs w:val="24"/>
+        </w:rPr>
+        <w:t>previously mentioned constraints from (</w:t>
+      </w:r>
+      <w:r>
+        <w:rPr>
+          <w:rFonts w:asciiTheme="minorBidi" w:hAnsiTheme="minorBidi" w:cstheme="minorBidi"/>
+          <w:b/>
+          <w:bCs/>
+          <w:sz w:val="24"/>
+          <w:szCs w:val="24"/>
+        </w:rPr>
+        <w:t>T0</w:t>
+      </w:r>
+      <w:r>
+        <w:rPr>
+          <w:rFonts w:asciiTheme="minorBidi" w:hAnsiTheme="minorBidi" w:cstheme="minorBidi"/>
+          <w:b/>
+          <w:bCs/>
+          <w:sz w:val="24"/>
+          <w:szCs w:val="24"/>
+        </w:rPr>
+        <w:t>1</w:t>
+      </w:r>
+      <w:r>
+        <w:rPr>
+          <w:rFonts w:asciiTheme="minorBidi" w:hAnsiTheme="minorBidi" w:cstheme="minorBidi"/>
+          <w:b/>
+          <w:bCs/>
+          <w:sz w:val="24"/>
+          <w:szCs w:val="24"/>
+        </w:rPr>
+        <w:t>9</w:t>
+      </w:r>
+      <w:r>
+        <w:rPr>
+          <w:rFonts w:asciiTheme="minorBidi" w:hAnsiTheme="minorBidi" w:cstheme="minorBidi"/>
+          <w:b/>
+          <w:bCs/>
+          <w:sz w:val="24"/>
+          <w:szCs w:val="24"/>
+        </w:rPr>
+        <w:t>: T0</w:t>
+      </w:r>
+      <w:r>
+        <w:rPr>
+          <w:rFonts w:asciiTheme="minorBidi" w:hAnsiTheme="minorBidi" w:cstheme="minorBidi"/>
+          <w:b/>
+          <w:bCs/>
+          <w:sz w:val="24"/>
+          <w:szCs w:val="24"/>
+        </w:rPr>
         <w:t>25</w:t>
       </w:r>
       <w:r>
         <w:rPr>
           <w:rFonts w:asciiTheme="minorBidi" w:hAnsiTheme="minorBidi" w:cstheme="minorBidi"/>
-          <w:b/>
-          <w:sz w:val="24"/>
-          <w:szCs w:val="24"/>
-        </w:rPr>
-        <w:t xml:space="preserve"> </w:t>
-      </w:r>
-      <w:r>
-        <w:rPr>
-          <w:rFonts w:asciiTheme="minorBidi" w:hAnsiTheme="minorBidi" w:cstheme="minorBidi"/>
-          <w:sz w:val="24"/>
-          <w:szCs w:val="24"/>
-        </w:rPr>
-        <w:t>Password - password must be encrypted.</w:t>
-      </w:r>
-    </w:p>
-    <w:p>
-      <w:pPr>
-        <w:rPr>
-          <w:rFonts w:asciiTheme="minorBidi" w:hAnsiTheme="minorBidi" w:cstheme="minorBidi"/>
-          <w:sz w:val="24"/>
-          <w:szCs w:val="24"/>
-        </w:rPr>
-      </w:pPr>
-      <w:r>
-        <w:rPr>
-          <w:rFonts w:asciiTheme="minorBidi" w:hAnsiTheme="minorBidi" w:cstheme="minorBidi"/>
-          <w:b/>
-          <w:sz w:val="24"/>
-          <w:szCs w:val="24"/>
-        </w:rPr>
-        <w:t xml:space="preserve">  </w:t>
-      </w:r>
-      <w:r>
-        <w:rPr>
-          <w:rFonts w:asciiTheme="minorBidi" w:hAnsiTheme="minorBidi" w:cstheme="minorBidi"/>
-          <w:b/>
-          <w:sz w:val="24"/>
-          <w:szCs w:val="24"/>
-        </w:rPr>
-        <w:t xml:space="preserve">         </w:t>
-      </w:r>
-      <w:r>
-        <w:rPr>
-          <w:rFonts w:asciiTheme="minorBidi" w:hAnsiTheme="minorBidi" w:cstheme="minorBidi"/>
-          <w:b/>
-          <w:sz w:val="24"/>
-          <w:szCs w:val="24"/>
-        </w:rPr>
-        <w:t>T0</w:t>
-      </w:r>
-      <w:r>
-        <w:rPr>
-          <w:rFonts w:asciiTheme="minorBidi" w:hAnsiTheme="minorBidi" w:cstheme="minorBidi"/>
-          <w:b/>
-          <w:sz w:val="24"/>
-          <w:szCs w:val="24"/>
-        </w:rPr>
-        <w:t>26</w:t>
-      </w:r>
-      <w:r>
-        <w:rPr>
-          <w:rFonts w:asciiTheme="minorBidi" w:hAnsiTheme="minorBidi" w:cstheme="minorBidi"/>
-          <w:b/>
-          <w:sz w:val="24"/>
-          <w:szCs w:val="24"/>
-        </w:rPr>
-        <w:t xml:space="preserve"> </w:t>
-      </w:r>
-      <w:r>
-        <w:rPr>
-          <w:rFonts w:asciiTheme="minorBidi" w:hAnsiTheme="minorBidi" w:cstheme="minorBidi"/>
-          <w:bCs/>
-          <w:sz w:val="24"/>
-          <w:szCs w:val="24"/>
-        </w:rPr>
-        <w:t>Error-</w:t>
-      </w:r>
-      <w:r>
-        <w:rPr>
-          <w:rFonts w:asciiTheme="minorBidi" w:hAnsiTheme="minorBidi" w:cstheme="minorBidi"/>
-          <w:b/>
-          <w:sz w:val="24"/>
-          <w:szCs w:val="24"/>
-        </w:rPr>
-        <w:t xml:space="preserve"> </w:t>
-      </w:r>
-      <w:r>
-        <w:rPr>
-          <w:rFonts w:asciiTheme="minorBidi" w:hAnsiTheme="minorBidi" w:cstheme="minorBidi"/>
-          <w:sz w:val="24"/>
-          <w:szCs w:val="24"/>
-        </w:rPr>
-        <w:t xml:space="preserve">If the data the user entered in the fields doesn't follow the </w:t>
+          <w:sz w:val="24"/>
+          <w:szCs w:val="24"/>
+        </w:rPr>
+        <w:t xml:space="preserve">), an error message </w:t>
       </w:r>
     </w:p>
     <w:p>
@@ -9426,74 +9825,29 @@
           <w:sz w:val="24"/>
           <w:szCs w:val="24"/>
         </w:rPr>
-        <w:t>previously mentioned constraints from (</w:t>
-      </w:r>
-      <w:r>
-        <w:rPr>
-          <w:rFonts w:asciiTheme="minorBidi" w:hAnsiTheme="minorBidi" w:cstheme="minorBidi"/>
-          <w:b/>
-          <w:bCs/>
-          <w:sz w:val="24"/>
-          <w:szCs w:val="24"/>
-        </w:rPr>
-        <w:t>T0</w:t>
-      </w:r>
-      <w:r>
-        <w:rPr>
-          <w:rFonts w:asciiTheme="minorBidi" w:hAnsiTheme="minorBidi" w:cstheme="minorBidi"/>
-          <w:b/>
-          <w:bCs/>
-          <w:sz w:val="24"/>
-          <w:szCs w:val="24"/>
-        </w:rPr>
-        <w:t>18</w:t>
-      </w:r>
-      <w:r>
-        <w:rPr>
-          <w:rFonts w:asciiTheme="minorBidi" w:hAnsiTheme="minorBidi" w:cstheme="minorBidi"/>
-          <w:b/>
-          <w:bCs/>
-          <w:sz w:val="24"/>
-          <w:szCs w:val="24"/>
-        </w:rPr>
-        <w:t>: T0</w:t>
-      </w:r>
-      <w:r>
-        <w:rPr>
-          <w:rFonts w:asciiTheme="minorBidi" w:hAnsiTheme="minorBidi" w:cstheme="minorBidi"/>
-          <w:b/>
-          <w:bCs/>
-          <w:sz w:val="24"/>
-          <w:szCs w:val="24"/>
-        </w:rPr>
-        <w:t>25</w:t>
-      </w:r>
-      <w:r>
-        <w:rPr>
-          <w:rFonts w:asciiTheme="minorBidi" w:hAnsiTheme="minorBidi" w:cstheme="minorBidi"/>
-          <w:sz w:val="24"/>
-          <w:szCs w:val="24"/>
-        </w:rPr>
-        <w:t>), an error message should appear.</w:t>
+        <w:t>should appear</w:t>
+      </w:r>
+      <w:r>
+        <w:rPr>
+          <w:rFonts w:asciiTheme="minorBidi" w:hAnsiTheme="minorBidi" w:cstheme="minorBidi"/>
+          <w:sz w:val="24"/>
+          <w:szCs w:val="24"/>
+        </w:rPr>
+        <w:t xml:space="preserve"> “Invalid email or password”</w:t>
+      </w:r>
+      <w:r>
+        <w:rPr>
+          <w:rFonts w:asciiTheme="minorBidi" w:hAnsiTheme="minorBidi" w:cstheme="minorBidi"/>
+          <w:sz w:val="24"/>
+          <w:szCs w:val="24"/>
+        </w:rPr>
+        <w:t>.</w:t>
       </w:r>
     </w:p>
     <w:p>
       <w:pPr>
         <w:widowControl w:val="0"/>
         <w:spacing w:after="240"/>
-        <w:ind w:left="720"/>
-        <w:rPr>
-          <w:rFonts w:asciiTheme="minorBidi" w:hAnsiTheme="minorBidi" w:cstheme="minorBidi"/>
-          <w:sz w:val="24"/>
-          <w:szCs w:val="24"/>
-        </w:rPr>
-      </w:pPr>
-    </w:p>
-    <w:p>
-      <w:pPr>
-        <w:widowControl w:val="0"/>
-        <w:spacing w:after="240"/>
-        <w:ind w:left="720"/>
         <w:rPr>
           <w:rFonts w:asciiTheme="minorBidi" w:hAnsiTheme="minorBidi" w:cstheme="minorBidi"/>
           <w:sz w:val="24"/>
@@ -9607,6 +9961,7 @@
           <w:b/>
           <w:color w:val="000000"/>
         </w:rPr>
+        <w:lastRenderedPageBreak/>
         <w:t>3.3.</w:t>
       </w:r>
       <w:r>
@@ -9712,7 +10067,6 @@
           <w:b/>
           <w:color w:val="000000"/>
         </w:rPr>
-        <w:lastRenderedPageBreak/>
         <w:t>3.3.</w:t>
       </w:r>
       <w:r>
@@ -10288,41 +10642,6 @@
     </w:p>
     <w:p>
       <w:pPr>
-        <w:rPr>
-          <w:rFonts w:asciiTheme="minorBidi" w:hAnsiTheme="minorBidi" w:cstheme="minorBidi"/>
-        </w:rPr>
-      </w:pPr>
-    </w:p>
-    <w:p>
-      <w:pPr>
-        <w:rPr>
-          <w:rFonts w:asciiTheme="minorBidi" w:hAnsiTheme="minorBidi" w:cstheme="minorBidi"/>
-        </w:rPr>
-      </w:pPr>
-    </w:p>
-    <w:p>
-      <w:pPr>
-        <w:rPr>
-          <w:rFonts w:asciiTheme="minorBidi" w:hAnsiTheme="minorBidi" w:cstheme="minorBidi"/>
-        </w:rPr>
-      </w:pPr>
-    </w:p>
-    <w:p>
-      <w:pPr>
-        <w:rPr>
-          <w:rFonts w:asciiTheme="minorBidi" w:hAnsiTheme="minorBidi" w:cstheme="minorBidi"/>
-        </w:rPr>
-      </w:pPr>
-    </w:p>
-    <w:p>
-      <w:pPr>
-        <w:rPr>
-          <w:rFonts w:asciiTheme="minorBidi" w:hAnsiTheme="minorBidi" w:cstheme="minorBidi"/>
-        </w:rPr>
-      </w:pPr>
-    </w:p>
-    <w:p>
-      <w:pPr>
         <w:pStyle w:val="Heading2"/>
         <w:rPr>
           <w:rFonts w:asciiTheme="minorBidi" w:eastAsia="Times New Roman" w:hAnsiTheme="minorBidi" w:cstheme="minorBidi"/>
@@ -10426,7 +10745,15 @@
           <w:sz w:val="24"/>
           <w:szCs w:val="24"/>
         </w:rPr>
-        <w:t>Customers can search for an item from a large catalog of available cars in the car purchasing system. Users can search through a dropdown list</w:t>
+        <w:t xml:space="preserve">Customers can search for an item from a large catalog of available cars in the car purchasing system. Users can search through </w:t>
+      </w:r>
+      <w:r>
+        <w:rPr>
+          <w:rFonts w:asciiTheme="minorBidi" w:hAnsiTheme="minorBidi" w:cstheme="minorBidi"/>
+          <w:sz w:val="24"/>
+          <w:szCs w:val="24"/>
+        </w:rPr>
+        <w:t>from the search bar</w:t>
       </w:r>
       <w:r>
         <w:rPr>
@@ -10506,7 +10833,39 @@
           <w:sz w:val="24"/>
           <w:szCs w:val="24"/>
         </w:rPr>
-        <w:t xml:space="preserve"> In the home page, users and admins can search by two dropdown lists to choose from the   available cars by their brand or price. </w:t>
+        <w:t xml:space="preserve"> In the home page, users and admins can search by two </w:t>
+      </w:r>
+      <w:r>
+        <w:rPr>
+          <w:rFonts w:asciiTheme="minorBidi" w:hAnsiTheme="minorBidi" w:cstheme="minorBidi"/>
+          <w:sz w:val="24"/>
+          <w:szCs w:val="24"/>
+        </w:rPr>
+        <w:t>options</w:t>
+      </w:r>
+      <w:r>
+        <w:rPr>
+          <w:rFonts w:asciiTheme="minorBidi" w:hAnsiTheme="minorBidi" w:cstheme="minorBidi"/>
+          <w:sz w:val="24"/>
+          <w:szCs w:val="24"/>
+        </w:rPr>
+        <w:t xml:space="preserve"> to choose from the available </w:t>
+      </w:r>
+      <w:r>
+        <w:rPr>
+          <w:rFonts w:asciiTheme="minorBidi" w:hAnsiTheme="minorBidi" w:cstheme="minorBidi"/>
+          <w:sz w:val="24"/>
+          <w:szCs w:val="24"/>
+        </w:rPr>
+        <w:t xml:space="preserve">  </w:t>
+      </w:r>
+      <w:r>
+        <w:rPr>
+          <w:rFonts w:asciiTheme="minorBidi" w:hAnsiTheme="minorBidi" w:cstheme="minorBidi"/>
+          <w:sz w:val="24"/>
+          <w:szCs w:val="24"/>
+        </w:rPr>
+        <w:t xml:space="preserve">cars by their brand or price. </w:t>
       </w:r>
       <w:r>
         <w:rPr>
@@ -10588,7 +10947,7 @@
           <w:sz w:val="24"/>
           <w:szCs w:val="24"/>
         </w:rPr>
-        <w:t>Drop down list for brands.</w:t>
+        <w:t>Search bar.</w:t>
       </w:r>
     </w:p>
     <w:p>
@@ -10608,26 +10967,6 @@
           <w:sz w:val="24"/>
           <w:szCs w:val="24"/>
         </w:rPr>
-        <w:t>Drop down list for prices.</w:t>
-      </w:r>
-    </w:p>
-    <w:p>
-      <w:pPr>
-        <w:pStyle w:val="ListParagraph"/>
-        <w:numPr>
-          <w:ilvl w:val="0"/>
-          <w:numId w:val="37"/>
-        </w:numPr>
-        <w:rPr>
-          <w:sz w:val="24"/>
-          <w:szCs w:val="24"/>
-        </w:rPr>
-      </w:pPr>
-      <w:r>
-        <w:rPr>
-          <w:sz w:val="24"/>
-          <w:szCs w:val="24"/>
-        </w:rPr>
         <w:t>Search button.</w:t>
       </w:r>
     </w:p>
@@ -10720,7 +11059,15 @@
           <w:sz w:val="24"/>
           <w:szCs w:val="24"/>
         </w:rPr>
-        <w:t xml:space="preserve">                ○ click on the price dropdown list</w:t>
+        <w:t xml:space="preserve">                ○ click on the </w:t>
+      </w:r>
+      <w:r>
+        <w:rPr>
+          <w:rFonts w:asciiTheme="minorBidi" w:hAnsiTheme="minorBidi" w:cstheme="minorBidi"/>
+          <w:sz w:val="24"/>
+          <w:szCs w:val="24"/>
+        </w:rPr>
+        <w:t>search bar</w:t>
       </w:r>
       <w:r>
         <w:rPr>
@@ -10769,7 +11116,39 @@
           <w:sz w:val="24"/>
           <w:szCs w:val="24"/>
         </w:rPr>
-        <w:t>sers can choose the wanted price.</w:t>
+        <w:t>sers</w:t>
+      </w:r>
+      <w:r>
+        <w:rPr>
+          <w:rFonts w:asciiTheme="minorBidi" w:hAnsiTheme="minorBidi" w:cstheme="minorBidi"/>
+          <w:sz w:val="24"/>
+          <w:szCs w:val="24"/>
+        </w:rPr>
+        <w:t>/admins</w:t>
+      </w:r>
+      <w:r>
+        <w:rPr>
+          <w:rFonts w:asciiTheme="minorBidi" w:hAnsiTheme="minorBidi" w:cstheme="minorBidi"/>
+          <w:sz w:val="24"/>
+          <w:szCs w:val="24"/>
+        </w:rPr>
+        <w:t xml:space="preserve"> can </w:t>
+      </w:r>
+      <w:r>
+        <w:rPr>
+          <w:rFonts w:asciiTheme="minorBidi" w:hAnsiTheme="minorBidi" w:cstheme="minorBidi"/>
+          <w:sz w:val="24"/>
+          <w:szCs w:val="24"/>
+        </w:rPr>
+        <w:t>search by</w:t>
+      </w:r>
+      <w:r>
+        <w:rPr>
+          <w:rFonts w:asciiTheme="minorBidi" w:hAnsiTheme="minorBidi" w:cstheme="minorBidi"/>
+          <w:sz w:val="24"/>
+          <w:szCs w:val="24"/>
+        </w:rPr>
+        <w:t xml:space="preserve"> the wanted price.</w:t>
       </w:r>
     </w:p>
     <w:p>
@@ -10818,7 +11197,23 @@
           <w:sz w:val="24"/>
           <w:szCs w:val="24"/>
         </w:rPr>
-        <w:t xml:space="preserve">click on the </w:t>
+        <w:t xml:space="preserve">can </w:t>
+      </w:r>
+      <w:r>
+        <w:rPr>
+          <w:rFonts w:asciiTheme="minorBidi" w:hAnsiTheme="minorBidi" w:cstheme="minorBidi"/>
+          <w:sz w:val="24"/>
+          <w:szCs w:val="24"/>
+        </w:rPr>
+        <w:t>search by</w:t>
+      </w:r>
+      <w:r>
+        <w:rPr>
+          <w:rFonts w:asciiTheme="minorBidi" w:hAnsiTheme="minorBidi" w:cstheme="minorBidi"/>
+          <w:sz w:val="24"/>
+          <w:szCs w:val="24"/>
+        </w:rPr>
+        <w:t xml:space="preserve"> the wanted </w:t>
       </w:r>
       <w:r>
         <w:rPr>
@@ -10834,14 +11229,6 @@
           <w:sz w:val="24"/>
           <w:szCs w:val="24"/>
         </w:rPr>
-        <w:t xml:space="preserve"> dropdown list</w:t>
-      </w:r>
-      <w:r>
-        <w:rPr>
-          <w:rFonts w:asciiTheme="minorBidi" w:hAnsiTheme="minorBidi" w:cstheme="minorBidi"/>
-          <w:sz w:val="24"/>
-          <w:szCs w:val="24"/>
-        </w:rPr>
         <w:t>.</w:t>
       </w:r>
     </w:p>
@@ -10867,47 +11254,6 @@
           <w:sz w:val="24"/>
           <w:szCs w:val="24"/>
         </w:rPr>
-        <w:t xml:space="preserve">○ </w:t>
-      </w:r>
-      <w:r>
-        <w:rPr>
-          <w:rFonts w:asciiTheme="minorBidi" w:hAnsiTheme="minorBidi" w:cstheme="minorBidi"/>
-          <w:sz w:val="24"/>
-          <w:szCs w:val="24"/>
-        </w:rPr>
-        <w:t>u</w:t>
-      </w:r>
-      <w:r>
-        <w:rPr>
-          <w:rFonts w:asciiTheme="minorBidi" w:hAnsiTheme="minorBidi" w:cstheme="minorBidi"/>
-          <w:sz w:val="24"/>
-          <w:szCs w:val="24"/>
-        </w:rPr>
-        <w:t>sers can choose a specific brand.</w:t>
-      </w:r>
-    </w:p>
-    <w:p>
-      <w:pPr>
-        <w:rPr>
-          <w:rFonts w:asciiTheme="minorBidi" w:hAnsiTheme="minorBidi" w:cstheme="minorBidi"/>
-          <w:sz w:val="24"/>
-          <w:szCs w:val="24"/>
-        </w:rPr>
-      </w:pPr>
-      <w:r>
-        <w:rPr>
-          <w:rFonts w:asciiTheme="minorBidi" w:hAnsiTheme="minorBidi" w:cstheme="minorBidi"/>
-          <w:sz w:val="24"/>
-          <w:szCs w:val="24"/>
-        </w:rPr>
-        <w:t xml:space="preserve">                </w:t>
-      </w:r>
-      <w:r>
-        <w:rPr>
-          <w:rFonts w:asciiTheme="minorBidi" w:hAnsiTheme="minorBidi" w:cstheme="minorBidi"/>
-          <w:sz w:val="24"/>
-          <w:szCs w:val="24"/>
-        </w:rPr>
         <w:t>○</w:t>
       </w:r>
       <w:r>
@@ -10949,7 +11295,7 @@
           <w:sz w:val="24"/>
           <w:szCs w:val="24"/>
         </w:rPr>
-        <w:t xml:space="preserve"> range of price.</w:t>
+        <w:t xml:space="preserve"> price.</w:t>
       </w:r>
     </w:p>
     <w:p>
@@ -11024,7 +11370,39 @@
           <w:sz w:val="24"/>
           <w:szCs w:val="24"/>
         </w:rPr>
-        <w:t xml:space="preserve">                   a message should appear </w:t>
+        <w:t xml:space="preserve">                   a </w:t>
+      </w:r>
+      <w:r>
+        <w:rPr>
+          <w:rFonts w:asciiTheme="minorBidi" w:hAnsiTheme="minorBidi" w:cstheme="minorBidi"/>
+          <w:sz w:val="24"/>
+          <w:szCs w:val="24"/>
+        </w:rPr>
+        <w:t>pop-up</w:t>
+      </w:r>
+      <w:r>
+        <w:rPr>
+          <w:rFonts w:asciiTheme="minorBidi" w:hAnsiTheme="minorBidi" w:cstheme="minorBidi"/>
+          <w:sz w:val="24"/>
+          <w:szCs w:val="24"/>
+        </w:rPr>
+        <w:t xml:space="preserve"> </w:t>
+      </w:r>
+      <w:r>
+        <w:rPr>
+          <w:rFonts w:asciiTheme="minorBidi" w:hAnsiTheme="minorBidi" w:cstheme="minorBidi"/>
+          <w:sz w:val="24"/>
+          <w:szCs w:val="24"/>
+        </w:rPr>
+        <w:t xml:space="preserve">message should appear </w:t>
+      </w:r>
+      <w:r>
+        <w:rPr>
+          <w:rFonts w:asciiTheme="minorBidi" w:hAnsiTheme="minorBidi" w:cstheme="minorBidi"/>
+          <w:sz w:val="24"/>
+          <w:szCs w:val="24"/>
+        </w:rPr>
+        <w:t>“</w:t>
       </w:r>
       <w:r>
         <w:rPr>
@@ -11048,7 +11426,23 @@
           <w:sz w:val="24"/>
           <w:szCs w:val="24"/>
         </w:rPr>
-        <w:t xml:space="preserve">another brand or range of price.          </w:t>
+        <w:t>another brand or range of price</w:t>
+      </w:r>
+      <w:r>
+        <w:rPr>
+          <w:rFonts w:asciiTheme="minorBidi" w:hAnsiTheme="minorBidi" w:cstheme="minorBidi"/>
+          <w:sz w:val="24"/>
+          <w:szCs w:val="24"/>
+        </w:rPr>
+        <w:t>”</w:t>
+      </w:r>
+      <w:r>
+        <w:rPr>
+          <w:rFonts w:asciiTheme="minorBidi" w:hAnsiTheme="minorBidi" w:cstheme="minorBidi"/>
+          <w:sz w:val="24"/>
+          <w:szCs w:val="24"/>
+        </w:rPr>
+        <w:t xml:space="preserve">.          </w:t>
       </w:r>
     </w:p>
     <w:p>
@@ -11086,35 +11480,6 @@
         </w:rPr>
         <w:t xml:space="preserve">  None</w:t>
       </w:r>
-    </w:p>
-    <w:p>
-      <w:pPr>
-        <w:spacing w:before="240" w:after="240"/>
-        <w:rPr>
-          <w:rFonts w:asciiTheme="minorBidi" w:eastAsia="Times New Roman" w:hAnsiTheme="minorBidi" w:cstheme="minorBidi"/>
-          <w:sz w:val="24"/>
-          <w:szCs w:val="24"/>
-        </w:rPr>
-      </w:pPr>
-      <w:r>
-        <w:rPr>
-          <w:rFonts w:asciiTheme="minorBidi" w:eastAsia="Times New Roman" w:hAnsiTheme="minorBidi" w:cstheme="minorBidi"/>
-          <w:sz w:val="24"/>
-          <w:szCs w:val="24"/>
-        </w:rPr>
-        <w:t xml:space="preserve">  </w:t>
-      </w:r>
-    </w:p>
-    <w:p>
-      <w:pPr>
-        <w:spacing w:before="240" w:after="240"/>
-        <w:rPr>
-          <w:rFonts w:asciiTheme="minorBidi" w:eastAsia="Times New Roman" w:hAnsiTheme="minorBidi" w:cstheme="minorBidi"/>
-          <w:b/>
-          <w:sz w:val="24"/>
-          <w:szCs w:val="24"/>
-        </w:rPr>
-      </w:pPr>
     </w:p>
     <w:p>
       <w:pPr>
@@ -11137,7 +11502,6 @@
           <w:szCs w:val="40"/>
           <w:highlight w:val="white"/>
         </w:rPr>
-        <w:lastRenderedPageBreak/>
         <w:t>3.</w:t>
       </w:r>
       <w:r>
@@ -11276,6 +11640,7 @@
           <w:b/>
           <w:color w:val="000000"/>
         </w:rPr>
+        <w:lastRenderedPageBreak/>
         <w:t>3.</w:t>
       </w:r>
       <w:r>
@@ -11481,7 +11846,16 @@
           <w:sz w:val="24"/>
           <w:szCs w:val="24"/>
         </w:rPr>
-        <w:t>: Buy</w:t>
+        <w:t xml:space="preserve">: </w:t>
+      </w:r>
+      <w:r>
+        <w:rPr>
+          <w:rFonts w:asciiTheme="minorBidi" w:eastAsia="Times New Roman" w:hAnsiTheme="minorBidi" w:cstheme="minorBidi"/>
+          <w:b/>
+          <w:sz w:val="24"/>
+          <w:szCs w:val="24"/>
+        </w:rPr>
+        <w:t>Reserve</w:t>
       </w:r>
     </w:p>
     <w:p>
@@ -11605,43 +11979,22 @@
       <w:r>
         <w:rPr>
           <w:rFonts w:asciiTheme="minorBidi" w:hAnsiTheme="minorBidi" w:cstheme="minorBidi"/>
-          <w:sz w:val="24"/>
-          <w:szCs w:val="24"/>
-        </w:rPr>
-        <w:t xml:space="preserve">                ○In case </w:t>
-      </w:r>
-      <w:r>
-        <w:rPr>
-          <w:rFonts w:asciiTheme="minorBidi" w:hAnsiTheme="minorBidi" w:cstheme="minorBidi"/>
-          <w:sz w:val="24"/>
-          <w:szCs w:val="24"/>
-        </w:rPr>
-        <w:t xml:space="preserve">the car that the user has choose is already reserved then a message </w:t>
-      </w:r>
-    </w:p>
-    <w:p>
-      <w:pPr>
-        <w:rPr>
-          <w:rFonts w:asciiTheme="minorBidi" w:hAnsiTheme="minorBidi" w:cstheme="minorBidi"/>
-          <w:sz w:val="24"/>
-          <w:szCs w:val="24"/>
-        </w:rPr>
-      </w:pPr>
-      <w:r>
-        <w:rPr>
-          <w:rFonts w:asciiTheme="minorBidi" w:hAnsiTheme="minorBidi" w:cstheme="minorBidi"/>
-          <w:sz w:val="24"/>
-          <w:szCs w:val="24"/>
-        </w:rPr>
-        <w:t xml:space="preserve">                   appear</w:t>
-      </w:r>
-      <w:r>
-        <w:rPr>
-          <w:rFonts w:asciiTheme="minorBidi" w:hAnsiTheme="minorBidi" w:cstheme="minorBidi"/>
-          <w:b/>
-          <w:sz w:val="24"/>
-          <w:szCs w:val="24"/>
-        </w:rPr>
+          <w:b/>
+          <w:sz w:val="24"/>
+          <w:szCs w:val="24"/>
+        </w:rPr>
+        <w:t xml:space="preserve">                </w:t>
+      </w:r>
+      <w:r>
+        <w:rPr>
+          <w:rFonts w:asciiTheme="minorBidi" w:hAnsiTheme="minorBidi" w:cstheme="minorBidi"/>
+          <w:sz w:val="24"/>
+          <w:szCs w:val="24"/>
+        </w:rPr>
+        <w:t>○</w:t>
+      </w:r>
+      <w:bookmarkStart w:id="46" w:name="_Toc129953985"/>
+      <w:r>
         <w:t xml:space="preserve"> </w:t>
       </w:r>
       <w:r>
@@ -11650,12 +12003,52 @@
           <w:sz w:val="24"/>
           <w:szCs w:val="24"/>
         </w:rPr>
-        <w:t>that “this car is already reserved, please choose another one”</w:t>
-      </w:r>
-      <w:r>
-        <w:rPr>
-          <w:rFonts w:asciiTheme="minorBidi" w:hAnsiTheme="minorBidi" w:cstheme="minorBidi"/>
-          <w:b/>
+        <w:t>If the car that the user has chosen is already reserved, it will not exist on the</w:t>
+      </w:r>
+    </w:p>
+    <w:p>
+      <w:pPr>
+        <w:rPr>
+          <w:rFonts w:asciiTheme="minorBidi" w:hAnsiTheme="minorBidi" w:cstheme="minorBidi"/>
+          <w:sz w:val="24"/>
+          <w:szCs w:val="24"/>
+        </w:rPr>
+      </w:pPr>
+      <w:r>
+        <w:rPr>
+          <w:rFonts w:asciiTheme="minorBidi" w:hAnsiTheme="minorBidi" w:cstheme="minorBidi"/>
+          <w:sz w:val="24"/>
+          <w:szCs w:val="24"/>
+        </w:rPr>
+        <w:t xml:space="preserve">                  </w:t>
+      </w:r>
+      <w:r>
+        <w:rPr>
+          <w:rFonts w:asciiTheme="minorBidi" w:hAnsiTheme="minorBidi" w:cstheme="minorBidi"/>
+          <w:sz w:val="24"/>
+          <w:szCs w:val="24"/>
+        </w:rPr>
+        <w:t xml:space="preserve"> </w:t>
+      </w:r>
+      <w:r>
+        <w:rPr>
+          <w:rFonts w:asciiTheme="minorBidi" w:hAnsiTheme="minorBidi" w:cstheme="minorBidi"/>
+          <w:sz w:val="24"/>
+          <w:szCs w:val="24"/>
+        </w:rPr>
+        <w:t xml:space="preserve">home </w:t>
+      </w:r>
+      <w:r>
+        <w:rPr>
+          <w:rFonts w:asciiTheme="minorBidi" w:hAnsiTheme="minorBidi" w:cstheme="minorBidi"/>
+          <w:sz w:val="24"/>
+          <w:szCs w:val="24"/>
+        </w:rPr>
+        <w:t>page</w:t>
+      </w:r>
+      <w:r>
+        <w:rPr>
+          <w:rFonts w:asciiTheme="minorBidi" w:hAnsiTheme="minorBidi" w:cstheme="minorBidi"/>
           <w:sz w:val="24"/>
           <w:szCs w:val="24"/>
         </w:rPr>
@@ -11664,7 +12057,15 @@
     </w:p>
     <w:p>
       <w:pPr>
-        <w:pStyle w:val="Heading1"/>
+        <w:rPr>
+          <w:rFonts w:asciiTheme="minorBidi" w:hAnsiTheme="minorBidi" w:cstheme="minorBidi"/>
+          <w:sz w:val="24"/>
+          <w:szCs w:val="24"/>
+        </w:rPr>
+      </w:pPr>
+    </w:p>
+    <w:p>
+      <w:pPr>
         <w:rPr>
           <w:b/>
           <w:bCs/>
@@ -11672,7 +12073,6 @@
           <w:szCs w:val="28"/>
         </w:rPr>
       </w:pPr>
-      <w:bookmarkStart w:id="46" w:name="_Toc129953985"/>
       <w:r>
         <w:rPr>
           <w:b/>
@@ -11725,7 +12125,14 @@
           <w:sz w:val="28"/>
           <w:szCs w:val="28"/>
         </w:rPr>
-        <w:t>: None</w:t>
+        <w:t xml:space="preserve">: </w:t>
+      </w:r>
+      <w:r>
+        <w:rPr>
+          <w:sz w:val="28"/>
+          <w:szCs w:val="28"/>
+        </w:rPr>
+        <w:t>None</w:t>
       </w:r>
       <w:bookmarkEnd w:id="46"/>
     </w:p>
@@ -11861,18 +12268,24 @@
           <w:sz w:val="24"/>
           <w:szCs w:val="24"/>
         </w:rPr>
-        <w:t>Admins are authorized to add new cars to the system by simply filling out the "Add car" form which includes a photo, description, price. Brand, and model for the car.</w:t>
-      </w:r>
-    </w:p>
-    <w:p>
-      <w:pPr>
-        <w:spacing w:before="240" w:after="240"/>
-        <w:rPr>
-          <w:rFonts w:asciiTheme="minorBidi" w:hAnsiTheme="minorBidi" w:cstheme="minorBidi"/>
-          <w:sz w:val="24"/>
-          <w:szCs w:val="24"/>
-        </w:rPr>
-      </w:pPr>
+        <w:t xml:space="preserve">Admins are authorized to add new cars to the system by simply filling out the "Add car" </w:t>
+      </w:r>
+      <w:r>
+        <w:rPr>
+          <w:rFonts w:asciiTheme="minorBidi" w:hAnsiTheme="minorBidi" w:cstheme="minorBidi"/>
+          <w:sz w:val="24"/>
+          <w:szCs w:val="24"/>
+        </w:rPr>
+        <w:t>button</w:t>
+      </w:r>
+      <w:r>
+        <w:rPr>
+          <w:rFonts w:asciiTheme="minorBidi" w:hAnsiTheme="minorBidi" w:cstheme="minorBidi"/>
+          <w:sz w:val="24"/>
+          <w:szCs w:val="24"/>
+        </w:rPr>
+        <w:t xml:space="preserve"> which includes a photo, description, price. Brand, and model for the car.</w:t>
+      </w:r>
     </w:p>
     <w:p>
       <w:pPr>
@@ -11889,7 +12302,6 @@
           <w:b/>
           <w:color w:val="000000"/>
         </w:rPr>
-        <w:lastRenderedPageBreak/>
         <w:t>3.</w:t>
       </w:r>
       <w:r>
@@ -12039,8 +12451,53 @@
           <w:sz w:val="24"/>
           <w:szCs w:val="24"/>
         </w:rPr>
-        <w:t xml:space="preserve"> and after filling the form the admin will press on the “save” button to add the car to the system.</w:t>
-      </w:r>
+        <w:t xml:space="preserve"> and after </w:t>
+      </w:r>
+      <w:proofErr w:type="gramStart"/>
+      <w:r>
+        <w:rPr>
+          <w:rFonts w:asciiTheme="minorBidi" w:hAnsiTheme="minorBidi" w:cstheme="minorBidi"/>
+          <w:sz w:val="24"/>
+          <w:szCs w:val="24"/>
+        </w:rPr>
+        <w:t>filling</w:t>
+      </w:r>
+      <w:proofErr w:type="gramEnd"/>
+      <w:r>
+        <w:rPr>
+          <w:rFonts w:asciiTheme="minorBidi" w:hAnsiTheme="minorBidi" w:cstheme="minorBidi"/>
+          <w:sz w:val="24"/>
+          <w:szCs w:val="24"/>
+        </w:rPr>
+        <w:t xml:space="preserve"> the form the admin will press on the “save” button to add the car to the system.</w:t>
+      </w:r>
+    </w:p>
+    <w:p>
+      <w:pPr>
+        <w:rPr>
+          <w:rFonts w:asciiTheme="minorBidi" w:hAnsiTheme="minorBidi" w:cstheme="minorBidi"/>
+          <w:sz w:val="24"/>
+          <w:szCs w:val="24"/>
+        </w:rPr>
+      </w:pPr>
+    </w:p>
+    <w:p>
+      <w:pPr>
+        <w:rPr>
+          <w:rFonts w:asciiTheme="minorBidi" w:hAnsiTheme="minorBidi" w:cstheme="minorBidi"/>
+          <w:sz w:val="24"/>
+          <w:szCs w:val="24"/>
+        </w:rPr>
+      </w:pPr>
+    </w:p>
+    <w:p>
+      <w:pPr>
+        <w:rPr>
+          <w:rFonts w:asciiTheme="minorBidi" w:hAnsiTheme="minorBidi" w:cstheme="minorBidi"/>
+          <w:sz w:val="24"/>
+          <w:szCs w:val="24"/>
+        </w:rPr>
+      </w:pPr>
     </w:p>
     <w:p>
       <w:pPr>
@@ -12067,6 +12524,7 @@
           <w:sz w:val="28"/>
           <w:szCs w:val="28"/>
         </w:rPr>
+        <w:lastRenderedPageBreak/>
         <w:t>3.</w:t>
       </w:r>
       <w:r>
@@ -12800,7 +13258,6 @@
           <w:sz w:val="24"/>
           <w:szCs w:val="24"/>
         </w:rPr>
-        <w:lastRenderedPageBreak/>
         <w:t>T0</w:t>
       </w:r>
       <w:r>
@@ -12845,25 +13302,7 @@
           <w:sz w:val="24"/>
           <w:szCs w:val="24"/>
         </w:rPr>
-        <w:t>T0</w:t>
-      </w:r>
-      <w:r>
-        <w:rPr>
-          <w:rFonts w:asciiTheme="minorBidi" w:hAnsiTheme="minorBidi" w:cstheme="minorBidi"/>
-          <w:b/>
-          <w:sz w:val="24"/>
-          <w:szCs w:val="24"/>
-        </w:rPr>
-        <w:t>32</w:t>
-      </w:r>
-      <w:r>
-        <w:rPr>
-          <w:rFonts w:asciiTheme="minorBidi" w:hAnsiTheme="minorBidi" w:cstheme="minorBidi"/>
-          <w:b/>
-          <w:sz w:val="24"/>
-          <w:szCs w:val="24"/>
-        </w:rPr>
-        <w:t xml:space="preserve"> </w:t>
+        <w:t xml:space="preserve">T032 </w:t>
       </w:r>
       <w:r>
         <w:rPr>
@@ -13017,6 +13456,7 @@
           <w:sz w:val="36"/>
           <w:szCs w:val="36"/>
         </w:rPr>
+        <w:lastRenderedPageBreak/>
         <w:t xml:space="preserve">3.9 Delete </w:t>
       </w:r>
       <w:r>
@@ -13111,23 +13551,31 @@
           <w:sz w:val="24"/>
           <w:szCs w:val="24"/>
         </w:rPr>
-        <w:t xml:space="preserve">  Admins are authorized to delete any car from the system by simply deleting the car from the “</w:t>
-      </w:r>
-      <w:r>
-        <w:rPr>
-          <w:rFonts w:asciiTheme="minorBidi" w:hAnsiTheme="minorBidi" w:cstheme="minorBidi"/>
-          <w:sz w:val="24"/>
-          <w:szCs w:val="24"/>
-        </w:rPr>
-        <w:t>Delete cars</w:t>
-      </w:r>
-      <w:r>
-        <w:rPr>
-          <w:rFonts w:asciiTheme="minorBidi" w:hAnsiTheme="minorBidi" w:cstheme="minorBidi"/>
-          <w:sz w:val="24"/>
-          <w:szCs w:val="24"/>
-        </w:rPr>
-        <w:t>” page.</w:t>
+        <w:t xml:space="preserve">  Admins are authorized to delete any car from the system by simply deleting the car from </w:t>
+      </w:r>
+      <w:r>
+        <w:rPr>
+          <w:rFonts w:asciiTheme="minorBidi" w:hAnsiTheme="minorBidi" w:cstheme="minorBidi"/>
+          <w:sz w:val="24"/>
+          <w:szCs w:val="24"/>
+        </w:rPr>
+        <w:t xml:space="preserve">the </w:t>
+      </w:r>
+      <w:r>
+        <w:rPr>
+          <w:rFonts w:asciiTheme="minorBidi" w:hAnsiTheme="minorBidi" w:cstheme="minorBidi"/>
+          <w:sz w:val="24"/>
+          <w:szCs w:val="24"/>
+        </w:rPr>
+        <w:t>admin home page</w:t>
+      </w:r>
+      <w:r>
+        <w:rPr>
+          <w:rFonts w:asciiTheme="minorBidi" w:hAnsiTheme="minorBidi" w:cstheme="minorBidi"/>
+          <w:sz w:val="24"/>
+          <w:szCs w:val="24"/>
+        </w:rPr>
+        <w:t>.</w:t>
       </w:r>
     </w:p>
     <w:p>
@@ -13204,39 +13652,23 @@
           <w:sz w:val="24"/>
           <w:szCs w:val="24"/>
         </w:rPr>
-        <w:t xml:space="preserve"> on the “</w:t>
-      </w:r>
-      <w:r>
-        <w:rPr>
-          <w:rFonts w:asciiTheme="minorBidi" w:hAnsiTheme="minorBidi" w:cstheme="minorBidi"/>
-          <w:sz w:val="24"/>
-          <w:szCs w:val="24"/>
-        </w:rPr>
-        <w:t>delete car</w:t>
-      </w:r>
-      <w:r>
-        <w:rPr>
-          <w:rFonts w:asciiTheme="minorBidi" w:hAnsiTheme="minorBidi" w:cstheme="minorBidi"/>
-          <w:sz w:val="24"/>
-          <w:szCs w:val="24"/>
-        </w:rPr>
-        <w:t xml:space="preserve">” </w:t>
-      </w:r>
-      <w:r>
-        <w:rPr>
-          <w:rFonts w:asciiTheme="minorBidi" w:hAnsiTheme="minorBidi" w:cstheme="minorBidi"/>
-          <w:sz w:val="24"/>
-          <w:szCs w:val="24"/>
-        </w:rPr>
-        <w:t>button which will navigate the admin to delete cars page</w:t>
-      </w:r>
-      <w:r>
-        <w:rPr>
-          <w:rFonts w:asciiTheme="minorBidi" w:hAnsiTheme="minorBidi" w:cstheme="minorBidi"/>
-          <w:sz w:val="24"/>
-          <w:szCs w:val="24"/>
-        </w:rPr>
-        <w:t xml:space="preserve"> which includes a delete button below each car post.</w:t>
+        <w:t xml:space="preserve"> on the delete button below each car post</w:t>
+      </w:r>
+      <w:r>
+        <w:rPr>
+          <w:rFonts w:asciiTheme="minorBidi" w:hAnsiTheme="minorBidi" w:cstheme="minorBidi"/>
+          <w:sz w:val="24"/>
+          <w:szCs w:val="24"/>
+        </w:rPr>
+        <w:t xml:space="preserve"> to delete any car</w:t>
+      </w:r>
+      <w:r>
+        <w:rPr>
+          <w:rFonts w:asciiTheme="minorBidi" w:hAnsiTheme="minorBidi" w:cstheme="minorBidi"/>
+          <w:sz w:val="24"/>
+          <w:szCs w:val="24"/>
+        </w:rPr>
+        <w:t>.</w:t>
       </w:r>
       <w:r>
         <w:rPr>
@@ -13380,55 +13812,6 @@
           <w:szCs w:val="24"/>
         </w:rPr>
         <w:t>● Input:   ○ In home page</w:t>
-      </w:r>
-    </w:p>
-    <w:p>
-      <w:pPr>
-        <w:rPr>
-          <w:rFonts w:asciiTheme="minorBidi" w:hAnsiTheme="minorBidi" w:cstheme="minorBidi"/>
-          <w:sz w:val="24"/>
-          <w:szCs w:val="24"/>
-        </w:rPr>
-      </w:pPr>
-      <w:r>
-        <w:rPr>
-          <w:rFonts w:asciiTheme="minorBidi" w:hAnsiTheme="minorBidi" w:cstheme="minorBidi"/>
-          <w:sz w:val="24"/>
-          <w:szCs w:val="24"/>
-        </w:rPr>
-        <w:t xml:space="preserve">               ○ Click on “</w:t>
-      </w:r>
-      <w:r>
-        <w:rPr>
-          <w:rFonts w:asciiTheme="minorBidi" w:hAnsiTheme="minorBidi" w:cstheme="minorBidi"/>
-          <w:sz w:val="24"/>
-          <w:szCs w:val="24"/>
-        </w:rPr>
-        <w:t>Delete car</w:t>
-      </w:r>
-      <w:r>
-        <w:rPr>
-          <w:rFonts w:asciiTheme="minorBidi" w:hAnsiTheme="minorBidi" w:cstheme="minorBidi"/>
-          <w:sz w:val="24"/>
-          <w:szCs w:val="24"/>
-        </w:rPr>
-        <w:t xml:space="preserve">” </w:t>
-      </w:r>
-      <w:r>
-        <w:rPr>
-          <w:rFonts w:asciiTheme="minorBidi" w:hAnsiTheme="minorBidi" w:cstheme="minorBidi"/>
-          <w:sz w:val="24"/>
-          <w:szCs w:val="24"/>
-        </w:rPr>
-        <w:t>Button, the delete car page ‘ll display.</w:t>
-      </w:r>
-      <w:r>
-        <w:rPr>
-          <w:rFonts w:asciiTheme="minorBidi" w:hAnsiTheme="minorBidi" w:cstheme="minorBidi"/>
-          <w:sz w:val="24"/>
-          <w:szCs w:val="24"/>
-        </w:rPr>
-        <w:t xml:space="preserve"> </w:t>
       </w:r>
     </w:p>
     <w:p>
@@ -13588,7 +13971,7 @@
 </file>
 
 <file path=word/endnotes.xml><?xml version="1.0" encoding="utf-8"?>
-<w:endnotes xmlns:wpc="http://schemas.microsoft.com/office/word/2010/wordprocessingCanvas" xmlns:cx="http://schemas.microsoft.com/office/drawing/2014/chartex" xmlns:cx1="http://schemas.microsoft.com/office/drawing/2015/9/8/chartex" xmlns:cx2="http://schemas.microsoft.com/office/drawing/2015/10/21/chartex" xmlns:cx3="http://schemas.microsoft.com/office/drawing/2016/5/9/chartex" xmlns:cx4="http://schemas.microsoft.com/office/drawing/2016/5/10/chartex" xmlns:cx5="http://schemas.microsoft.com/office/drawing/2016/5/11/chartex" xmlns:cx6="http://schemas.microsoft.com/office/drawing/2016/5/12/chartex" xmlns:cx7="http://schemas.microsoft.com/office/drawing/2016/5/13/chartex" xmlns:cx8="http://schemas.microsoft.com/office/drawing/2016/5/14/chartex" xmlns:mc="http://schemas.openxmlformats.org/markup-compatibility/2006" xmlns:aink="http://schemas.microsoft.com/office/drawing/2016/ink" xmlns:am3d="http://schemas.microsoft.com/office/drawing/2017/model3d" xmlns:o="urn:schemas-microsoft-com:office:office" xmlns:oel="http://schemas.microsoft.com/office/2019/extlst" xmlns:r="http://schemas.openxmlformats.org/officeDocument/2006/relationships" xmlns:m="http://schemas.openxmlformats.org/officeDocument/2006/math" xmlns:v="urn:schemas-microsoft-com:vml" xmlns:wp14="http://schemas.microsoft.com/office/word/2010/wordprocessingDrawing" xmlns:wp="http://schemas.openxmlformats.org/drawingml/2006/wordprocessingDrawing" xmlns:w10="urn:schemas-microsoft-com:office:word" xmlns:w="http://schemas.openxmlformats.org/wordprocessingml/2006/main" xmlns:w14="http://schemas.microsoft.com/office/word/2010/wordml" xmlns:w15="http://schemas.microsoft.com/office/word/2012/wordml" xmlns:w16cex="http://schemas.microsoft.com/office/word/2018/wordml/cex" xmlns:w16cid="http://schemas.microsoft.com/office/word/2016/wordml/cid" xmlns:w16="http://schemas.microsoft.com/office/word/2018/wordml" xmlns:w16sdtdh="http://schemas.microsoft.com/office/word/2020/wordml/sdtdatahash" xmlns:w16se="http://schemas.microsoft.com/office/word/2015/wordml/symex" xmlns:wpg="http://schemas.microsoft.com/office/word/2010/wordprocessingGroup" xmlns:wpi="http://schemas.microsoft.com/office/word/2010/wordprocessingInk" xmlns:wne="http://schemas.microsoft.com/office/word/2006/wordml" xmlns:wps="http://schemas.microsoft.com/office/word/2010/wordprocessingShape" mc:Ignorable="w14 w15 w16se w16cid w16 w16cex w16sdtdh wp14">
+<w:endnotes xmlns:wpc="http://schemas.microsoft.com/office/word/2010/wordprocessingCanvas" xmlns:cx="http://schemas.microsoft.com/office/drawing/2014/chartex" xmlns:cx1="http://schemas.microsoft.com/office/drawing/2015/9/8/chartex" xmlns:cx2="http://schemas.microsoft.com/office/drawing/2015/10/21/chartex" xmlns:cx3="http://schemas.microsoft.com/office/drawing/2016/5/9/chartex" xmlns:cx4="http://schemas.microsoft.com/office/drawing/2016/5/10/chartex" xmlns:cx5="http://schemas.microsoft.com/office/drawing/2016/5/11/chartex" xmlns:cx6="http://schemas.microsoft.com/office/drawing/2016/5/12/chartex" xmlns:cx7="http://schemas.microsoft.com/office/drawing/2016/5/13/chartex" xmlns:cx8="http://schemas.microsoft.com/office/drawing/2016/5/14/chartex" xmlns:mc="http://schemas.openxmlformats.org/markup-compatibility/2006" xmlns:aink="http://schemas.microsoft.com/office/drawing/2016/ink" xmlns:am3d="http://schemas.microsoft.com/office/drawing/2017/model3d" xmlns:o="urn:schemas-microsoft-com:office:office" xmlns:oel="http://schemas.microsoft.com/office/2019/extlst" xmlns:r="http://schemas.openxmlformats.org/officeDocument/2006/relationships" xmlns:m="http://schemas.openxmlformats.org/officeDocument/2006/math" xmlns:v="urn:schemas-microsoft-com:vml" xmlns:wp14="http://schemas.microsoft.com/office/word/2010/wordprocessingDrawing" xmlns:wp="http://schemas.openxmlformats.org/drawingml/2006/wordprocessingDrawing" xmlns:w10="urn:schemas-microsoft-com:office:word" xmlns:w="http://schemas.openxmlformats.org/wordprocessingml/2006/main" xmlns:w14="http://schemas.microsoft.com/office/word/2010/wordml" xmlns:w15="http://schemas.microsoft.com/office/word/2012/wordml" xmlns:w16cex="http://schemas.microsoft.com/office/word/2018/wordml/cex" xmlns:w16cid="http://schemas.microsoft.com/office/word/2016/wordml/cid" xmlns:w16="http://schemas.microsoft.com/office/word/2018/wordml" xmlns:w16du="http://schemas.microsoft.com/office/word/2023/wordml/word16du" xmlns:w16sdtdh="http://schemas.microsoft.com/office/word/2020/wordml/sdtdatahash" xmlns:w16se="http://schemas.microsoft.com/office/word/2015/wordml/symex" xmlns:wpg="http://schemas.microsoft.com/office/word/2010/wordprocessingGroup" xmlns:wpi="http://schemas.microsoft.com/office/word/2010/wordprocessingInk" xmlns:wne="http://schemas.microsoft.com/office/word/2006/wordml" xmlns:wps="http://schemas.microsoft.com/office/word/2010/wordprocessingShape" mc:Ignorable="w14 w15 w16se w16cid w16 w16cex w16sdtdh wp14">
   <w:endnote w:type="separator" w:id="-1">
     <w:p>
       <w:pPr>
@@ -13613,7 +13996,7 @@
 </file>
 
 <file path=word/footer1.xml><?xml version="1.0" encoding="utf-8"?>
-<w:ftr xmlns:wpc="http://schemas.microsoft.com/office/word/2010/wordprocessingCanvas" xmlns:cx="http://schemas.microsoft.com/office/drawing/2014/chartex" xmlns:cx1="http://schemas.microsoft.com/office/drawing/2015/9/8/chartex" xmlns:cx2="http://schemas.microsoft.com/office/drawing/2015/10/21/chartex" xmlns:cx3="http://schemas.microsoft.com/office/drawing/2016/5/9/chartex" xmlns:cx4="http://schemas.microsoft.com/office/drawing/2016/5/10/chartex" xmlns:cx5="http://schemas.microsoft.com/office/drawing/2016/5/11/chartex" xmlns:cx6="http://schemas.microsoft.com/office/drawing/2016/5/12/chartex" xmlns:cx7="http://schemas.microsoft.com/office/drawing/2016/5/13/chartex" xmlns:cx8="http://schemas.microsoft.com/office/drawing/2016/5/14/chartex" xmlns:mc="http://schemas.openxmlformats.org/markup-compatibility/2006" xmlns:aink="http://schemas.microsoft.com/office/drawing/2016/ink" xmlns:am3d="http://schemas.microsoft.com/office/drawing/2017/model3d" xmlns:o="urn:schemas-microsoft-com:office:office" xmlns:oel="http://schemas.microsoft.com/office/2019/extlst" xmlns:r="http://schemas.openxmlformats.org/officeDocument/2006/relationships" xmlns:m="http://schemas.openxmlformats.org/officeDocument/2006/math" xmlns:v="urn:schemas-microsoft-com:vml" xmlns:wp14="http://schemas.microsoft.com/office/word/2010/wordprocessingDrawing" xmlns:wp="http://schemas.openxmlformats.org/drawingml/2006/wordprocessingDrawing" xmlns:w10="urn:schemas-microsoft-com:office:word" xmlns:w="http://schemas.openxmlformats.org/wordprocessingml/2006/main" xmlns:w14="http://schemas.microsoft.com/office/word/2010/wordml" xmlns:w15="http://schemas.microsoft.com/office/word/2012/wordml" xmlns:w16cex="http://schemas.microsoft.com/office/word/2018/wordml/cex" xmlns:w16cid="http://schemas.microsoft.com/office/word/2016/wordml/cid" xmlns:w16="http://schemas.microsoft.com/office/word/2018/wordml" xmlns:w16sdtdh="http://schemas.microsoft.com/office/word/2020/wordml/sdtdatahash" xmlns:w16se="http://schemas.microsoft.com/office/word/2015/wordml/symex" xmlns:wpg="http://schemas.microsoft.com/office/word/2010/wordprocessingGroup" xmlns:wpi="http://schemas.microsoft.com/office/word/2010/wordprocessingInk" xmlns:wne="http://schemas.microsoft.com/office/word/2006/wordml" xmlns:wps="http://schemas.microsoft.com/office/word/2010/wordprocessingShape" mc:Ignorable="w14 w15 w16se w16cid w16 w16cex w16sdtdh wp14">
+<w:ftr xmlns:wpc="http://schemas.microsoft.com/office/word/2010/wordprocessingCanvas" xmlns:cx="http://schemas.microsoft.com/office/drawing/2014/chartex" xmlns:cx1="http://schemas.microsoft.com/office/drawing/2015/9/8/chartex" xmlns:cx2="http://schemas.microsoft.com/office/drawing/2015/10/21/chartex" xmlns:cx3="http://schemas.microsoft.com/office/drawing/2016/5/9/chartex" xmlns:cx4="http://schemas.microsoft.com/office/drawing/2016/5/10/chartex" xmlns:cx5="http://schemas.microsoft.com/office/drawing/2016/5/11/chartex" xmlns:cx6="http://schemas.microsoft.com/office/drawing/2016/5/12/chartex" xmlns:cx7="http://schemas.microsoft.com/office/drawing/2016/5/13/chartex" xmlns:cx8="http://schemas.microsoft.com/office/drawing/2016/5/14/chartex" xmlns:mc="http://schemas.openxmlformats.org/markup-compatibility/2006" xmlns:aink="http://schemas.microsoft.com/office/drawing/2016/ink" xmlns:am3d="http://schemas.microsoft.com/office/drawing/2017/model3d" xmlns:o="urn:schemas-microsoft-com:office:office" xmlns:oel="http://schemas.microsoft.com/office/2019/extlst" xmlns:r="http://schemas.openxmlformats.org/officeDocument/2006/relationships" xmlns:m="http://schemas.openxmlformats.org/officeDocument/2006/math" xmlns:v="urn:schemas-microsoft-com:vml" xmlns:wp14="http://schemas.microsoft.com/office/word/2010/wordprocessingDrawing" xmlns:wp="http://schemas.openxmlformats.org/drawingml/2006/wordprocessingDrawing" xmlns:w10="urn:schemas-microsoft-com:office:word" xmlns:w="http://schemas.openxmlformats.org/wordprocessingml/2006/main" xmlns:w14="http://schemas.microsoft.com/office/word/2010/wordml" xmlns:w15="http://schemas.microsoft.com/office/word/2012/wordml" xmlns:w16cex="http://schemas.microsoft.com/office/word/2018/wordml/cex" xmlns:w16cid="http://schemas.microsoft.com/office/word/2016/wordml/cid" xmlns:w16="http://schemas.microsoft.com/office/word/2018/wordml" xmlns:w16du="http://schemas.microsoft.com/office/word/2023/wordml/word16du" xmlns:w16sdtdh="http://schemas.microsoft.com/office/word/2020/wordml/sdtdatahash" xmlns:w16se="http://schemas.microsoft.com/office/word/2015/wordml/symex" xmlns:wpg="http://schemas.microsoft.com/office/word/2010/wordprocessingGroup" xmlns:wpi="http://schemas.microsoft.com/office/word/2010/wordprocessingInk" xmlns:wne="http://schemas.microsoft.com/office/word/2006/wordml" xmlns:wps="http://schemas.microsoft.com/office/word/2010/wordprocessingShape" mc:Ignorable="w14 w15 w16se w16cid w16 w16cex w16sdtdh wp14">
   <w:p>
     <w:pPr>
       <w:jc w:val="center"/>
@@ -13653,7 +14036,7 @@
 </file>
 
 <file path=word/footnotes.xml><?xml version="1.0" encoding="utf-8"?>
-<w:footnotes xmlns:wpc="http://schemas.microsoft.com/office/word/2010/wordprocessingCanvas" xmlns:cx="http://schemas.microsoft.com/office/drawing/2014/chartex" xmlns:cx1="http://schemas.microsoft.com/office/drawing/2015/9/8/chartex" xmlns:cx2="http://schemas.microsoft.com/office/drawing/2015/10/21/chartex" xmlns:cx3="http://schemas.microsoft.com/office/drawing/2016/5/9/chartex" xmlns:cx4="http://schemas.microsoft.com/office/drawing/2016/5/10/chartex" xmlns:cx5="http://schemas.microsoft.com/office/drawing/2016/5/11/chartex" xmlns:cx6="http://schemas.microsoft.com/office/drawing/2016/5/12/chartex" xmlns:cx7="http://schemas.microsoft.com/office/drawing/2016/5/13/chartex" xmlns:cx8="http://schemas.microsoft.com/office/drawing/2016/5/14/chartex" xmlns:mc="http://schemas.openxmlformats.org/markup-compatibility/2006" xmlns:aink="http://schemas.microsoft.com/office/drawing/2016/ink" xmlns:am3d="http://schemas.microsoft.com/office/drawing/2017/model3d" xmlns:o="urn:schemas-microsoft-com:office:office" xmlns:oel="http://schemas.microsoft.com/office/2019/extlst" xmlns:r="http://schemas.openxmlformats.org/officeDocument/2006/relationships" xmlns:m="http://schemas.openxmlformats.org/officeDocument/2006/math" xmlns:v="urn:schemas-microsoft-com:vml" xmlns:wp14="http://schemas.microsoft.com/office/word/2010/wordprocessingDrawing" xmlns:wp="http://schemas.openxmlformats.org/drawingml/2006/wordprocessingDrawing" xmlns:w10="urn:schemas-microsoft-com:office:word" xmlns:w="http://schemas.openxmlformats.org/wordprocessingml/2006/main" xmlns:w14="http://schemas.microsoft.com/office/word/2010/wordml" xmlns:w15="http://schemas.microsoft.com/office/word/2012/wordml" xmlns:w16cex="http://schemas.microsoft.com/office/word/2018/wordml/cex" xmlns:w16cid="http://schemas.microsoft.com/office/word/2016/wordml/cid" xmlns:w16="http://schemas.microsoft.com/office/word/2018/wordml" xmlns:w16sdtdh="http://schemas.microsoft.com/office/word/2020/wordml/sdtdatahash" xmlns:w16se="http://schemas.microsoft.com/office/word/2015/wordml/symex" xmlns:wpg="http://schemas.microsoft.com/office/word/2010/wordprocessingGroup" xmlns:wpi="http://schemas.microsoft.com/office/word/2010/wordprocessingInk" xmlns:wne="http://schemas.microsoft.com/office/word/2006/wordml" xmlns:wps="http://schemas.microsoft.com/office/word/2010/wordprocessingShape" mc:Ignorable="w14 w15 w16se w16cid w16 w16cex w16sdtdh wp14">
+<w:footnotes xmlns:wpc="http://schemas.microsoft.com/office/word/2010/wordprocessingCanvas" xmlns:cx="http://schemas.microsoft.com/office/drawing/2014/chartex" xmlns:cx1="http://schemas.microsoft.com/office/drawing/2015/9/8/chartex" xmlns:cx2="http://schemas.microsoft.com/office/drawing/2015/10/21/chartex" xmlns:cx3="http://schemas.microsoft.com/office/drawing/2016/5/9/chartex" xmlns:cx4="http://schemas.microsoft.com/office/drawing/2016/5/10/chartex" xmlns:cx5="http://schemas.microsoft.com/office/drawing/2016/5/11/chartex" xmlns:cx6="http://schemas.microsoft.com/office/drawing/2016/5/12/chartex" xmlns:cx7="http://schemas.microsoft.com/office/drawing/2016/5/13/chartex" xmlns:cx8="http://schemas.microsoft.com/office/drawing/2016/5/14/chartex" xmlns:mc="http://schemas.openxmlformats.org/markup-compatibility/2006" xmlns:aink="http://schemas.microsoft.com/office/drawing/2016/ink" xmlns:am3d="http://schemas.microsoft.com/office/drawing/2017/model3d" xmlns:o="urn:schemas-microsoft-com:office:office" xmlns:oel="http://schemas.microsoft.com/office/2019/extlst" xmlns:r="http://schemas.openxmlformats.org/officeDocument/2006/relationships" xmlns:m="http://schemas.openxmlformats.org/officeDocument/2006/math" xmlns:v="urn:schemas-microsoft-com:vml" xmlns:wp14="http://schemas.microsoft.com/office/word/2010/wordprocessingDrawing" xmlns:wp="http://schemas.openxmlformats.org/drawingml/2006/wordprocessingDrawing" xmlns:w10="urn:schemas-microsoft-com:office:word" xmlns:w="http://schemas.openxmlformats.org/wordprocessingml/2006/main" xmlns:w14="http://schemas.microsoft.com/office/word/2010/wordml" xmlns:w15="http://schemas.microsoft.com/office/word/2012/wordml" xmlns:w16cex="http://schemas.microsoft.com/office/word/2018/wordml/cex" xmlns:w16cid="http://schemas.microsoft.com/office/word/2016/wordml/cid" xmlns:w16="http://schemas.microsoft.com/office/word/2018/wordml" xmlns:w16du="http://schemas.microsoft.com/office/word/2023/wordml/word16du" xmlns:w16sdtdh="http://schemas.microsoft.com/office/word/2020/wordml/sdtdatahash" xmlns:w16se="http://schemas.microsoft.com/office/word/2015/wordml/symex" xmlns:wpg="http://schemas.microsoft.com/office/word/2010/wordprocessingGroup" xmlns:wpi="http://schemas.microsoft.com/office/word/2010/wordprocessingInk" xmlns:wne="http://schemas.microsoft.com/office/word/2006/wordml" xmlns:wps="http://schemas.microsoft.com/office/word/2010/wordprocessingShape" mc:Ignorable="w14 w15 w16se w16cid w16 w16cex w16sdtdh wp14">
   <w:footnote w:type="separator" w:id="-1">
     <w:p>
       <w:pPr>
@@ -13678,13 +14061,13 @@
 </file>
 
 <file path=word/header1.xml><?xml version="1.0" encoding="utf-8"?>
-<w:hdr xmlns:wpc="http://schemas.microsoft.com/office/word/2010/wordprocessingCanvas" xmlns:cx="http://schemas.microsoft.com/office/drawing/2014/chartex" xmlns:cx1="http://schemas.microsoft.com/office/drawing/2015/9/8/chartex" xmlns:cx2="http://schemas.microsoft.com/office/drawing/2015/10/21/chartex" xmlns:cx3="http://schemas.microsoft.com/office/drawing/2016/5/9/chartex" xmlns:cx4="http://schemas.microsoft.com/office/drawing/2016/5/10/chartex" xmlns:cx5="http://schemas.microsoft.com/office/drawing/2016/5/11/chartex" xmlns:cx6="http://schemas.microsoft.com/office/drawing/2016/5/12/chartex" xmlns:cx7="http://schemas.microsoft.com/office/drawing/2016/5/13/chartex" xmlns:cx8="http://schemas.microsoft.com/office/drawing/2016/5/14/chartex" xmlns:mc="http://schemas.openxmlformats.org/markup-compatibility/2006" xmlns:aink="http://schemas.microsoft.com/office/drawing/2016/ink" xmlns:am3d="http://schemas.microsoft.com/office/drawing/2017/model3d" xmlns:o="urn:schemas-microsoft-com:office:office" xmlns:oel="http://schemas.microsoft.com/office/2019/extlst" xmlns:r="http://schemas.openxmlformats.org/officeDocument/2006/relationships" xmlns:m="http://schemas.openxmlformats.org/officeDocument/2006/math" xmlns:v="urn:schemas-microsoft-com:vml" xmlns:wp14="http://schemas.microsoft.com/office/word/2010/wordprocessingDrawing" xmlns:wp="http://schemas.openxmlformats.org/drawingml/2006/wordprocessingDrawing" xmlns:w10="urn:schemas-microsoft-com:office:word" xmlns:w="http://schemas.openxmlformats.org/wordprocessingml/2006/main" xmlns:w14="http://schemas.microsoft.com/office/word/2010/wordml" xmlns:w15="http://schemas.microsoft.com/office/word/2012/wordml" xmlns:w16cex="http://schemas.microsoft.com/office/word/2018/wordml/cex" xmlns:w16cid="http://schemas.microsoft.com/office/word/2016/wordml/cid" xmlns:w16="http://schemas.microsoft.com/office/word/2018/wordml" xmlns:w16sdtdh="http://schemas.microsoft.com/office/word/2020/wordml/sdtdatahash" xmlns:w16se="http://schemas.microsoft.com/office/word/2015/wordml/symex" xmlns:wpg="http://schemas.microsoft.com/office/word/2010/wordprocessingGroup" xmlns:wpi="http://schemas.microsoft.com/office/word/2010/wordprocessingInk" xmlns:wne="http://schemas.microsoft.com/office/word/2006/wordml" xmlns:wps="http://schemas.microsoft.com/office/word/2010/wordprocessingShape" mc:Ignorable="w14 w15 w16se w16cid w16 w16cex w16sdtdh wp14">
+<w:hdr xmlns:wpc="http://schemas.microsoft.com/office/word/2010/wordprocessingCanvas" xmlns:cx="http://schemas.microsoft.com/office/drawing/2014/chartex" xmlns:cx1="http://schemas.microsoft.com/office/drawing/2015/9/8/chartex" xmlns:cx2="http://schemas.microsoft.com/office/drawing/2015/10/21/chartex" xmlns:cx3="http://schemas.microsoft.com/office/drawing/2016/5/9/chartex" xmlns:cx4="http://schemas.microsoft.com/office/drawing/2016/5/10/chartex" xmlns:cx5="http://schemas.microsoft.com/office/drawing/2016/5/11/chartex" xmlns:cx6="http://schemas.microsoft.com/office/drawing/2016/5/12/chartex" xmlns:cx7="http://schemas.microsoft.com/office/drawing/2016/5/13/chartex" xmlns:cx8="http://schemas.microsoft.com/office/drawing/2016/5/14/chartex" xmlns:mc="http://schemas.openxmlformats.org/markup-compatibility/2006" xmlns:aink="http://schemas.microsoft.com/office/drawing/2016/ink" xmlns:am3d="http://schemas.microsoft.com/office/drawing/2017/model3d" xmlns:o="urn:schemas-microsoft-com:office:office" xmlns:oel="http://schemas.microsoft.com/office/2019/extlst" xmlns:r="http://schemas.openxmlformats.org/officeDocument/2006/relationships" xmlns:m="http://schemas.openxmlformats.org/officeDocument/2006/math" xmlns:v="urn:schemas-microsoft-com:vml" xmlns:wp14="http://schemas.microsoft.com/office/word/2010/wordprocessingDrawing" xmlns:wp="http://schemas.openxmlformats.org/drawingml/2006/wordprocessingDrawing" xmlns:w10="urn:schemas-microsoft-com:office:word" xmlns:w="http://schemas.openxmlformats.org/wordprocessingml/2006/main" xmlns:w14="http://schemas.microsoft.com/office/word/2010/wordml" xmlns:w15="http://schemas.microsoft.com/office/word/2012/wordml" xmlns:w16cex="http://schemas.microsoft.com/office/word/2018/wordml/cex" xmlns:w16cid="http://schemas.microsoft.com/office/word/2016/wordml/cid" xmlns:w16="http://schemas.microsoft.com/office/word/2018/wordml" xmlns:w16du="http://schemas.microsoft.com/office/word/2023/wordml/word16du" xmlns:w16sdtdh="http://schemas.microsoft.com/office/word/2020/wordml/sdtdatahash" xmlns:w16se="http://schemas.microsoft.com/office/word/2015/wordml/symex" xmlns:wpg="http://schemas.microsoft.com/office/word/2010/wordprocessingGroup" xmlns:wpi="http://schemas.microsoft.com/office/word/2010/wordprocessingInk" xmlns:wne="http://schemas.microsoft.com/office/word/2006/wordml" xmlns:wps="http://schemas.microsoft.com/office/word/2010/wordprocessingShape" mc:Ignorable="w14 w15 w16se w16cid w16 w16cex w16sdtdh wp14">
   <w:p/>
 </w:hdr>
 </file>
 
 <file path=word/numbering.xml><?xml version="1.0" encoding="utf-8"?>
-<w:numbering xmlns:wpc="http://schemas.microsoft.com/office/word/2010/wordprocessingCanvas" xmlns:cx="http://schemas.microsoft.com/office/drawing/2014/chartex" xmlns:cx1="http://schemas.microsoft.com/office/drawing/2015/9/8/chartex" xmlns:cx2="http://schemas.microsoft.com/office/drawing/2015/10/21/chartex" xmlns:cx3="http://schemas.microsoft.com/office/drawing/2016/5/9/chartex" xmlns:cx4="http://schemas.microsoft.com/office/drawing/2016/5/10/chartex" xmlns:cx5="http://schemas.microsoft.com/office/drawing/2016/5/11/chartex" xmlns:cx6="http://schemas.microsoft.com/office/drawing/2016/5/12/chartex" xmlns:cx7="http://schemas.microsoft.com/office/drawing/2016/5/13/chartex" xmlns:cx8="http://schemas.microsoft.com/office/drawing/2016/5/14/chartex" xmlns:mc="http://schemas.openxmlformats.org/markup-compatibility/2006" xmlns:aink="http://schemas.microsoft.com/office/drawing/2016/ink" xmlns:am3d="http://schemas.microsoft.com/office/drawing/2017/model3d" xmlns:o="urn:schemas-microsoft-com:office:office" xmlns:oel="http://schemas.microsoft.com/office/2019/extlst" xmlns:r="http://schemas.openxmlformats.org/officeDocument/2006/relationships" xmlns:m="http://schemas.openxmlformats.org/officeDocument/2006/math" xmlns:v="urn:schemas-microsoft-com:vml" xmlns:wp14="http://schemas.microsoft.com/office/word/2010/wordprocessingDrawing" xmlns:wp="http://schemas.openxmlformats.org/drawingml/2006/wordprocessingDrawing" xmlns:w10="urn:schemas-microsoft-com:office:word" xmlns:w="http://schemas.openxmlformats.org/wordprocessingml/2006/main" xmlns:w14="http://schemas.microsoft.com/office/word/2010/wordml" xmlns:w15="http://schemas.microsoft.com/office/word/2012/wordml" xmlns:w16cex="http://schemas.microsoft.com/office/word/2018/wordml/cex" xmlns:w16cid="http://schemas.microsoft.com/office/word/2016/wordml/cid" xmlns:w16="http://schemas.microsoft.com/office/word/2018/wordml" xmlns:w16sdtdh="http://schemas.microsoft.com/office/word/2020/wordml/sdtdatahash" xmlns:w16se="http://schemas.microsoft.com/office/word/2015/wordml/symex" xmlns:wpg="http://schemas.microsoft.com/office/word/2010/wordprocessingGroup" xmlns:wpi="http://schemas.microsoft.com/office/word/2010/wordprocessingInk" xmlns:wne="http://schemas.microsoft.com/office/word/2006/wordml" xmlns:wps="http://schemas.microsoft.com/office/word/2010/wordprocessingShape" mc:Ignorable="w14 w15 w16se w16cid w16 w16cex w16sdtdh wp14">
+<w:numbering xmlns:wpc="http://schemas.microsoft.com/office/word/2010/wordprocessingCanvas" xmlns:cx="http://schemas.microsoft.com/office/drawing/2014/chartex" xmlns:cx1="http://schemas.microsoft.com/office/drawing/2015/9/8/chartex" xmlns:cx2="http://schemas.microsoft.com/office/drawing/2015/10/21/chartex" xmlns:cx3="http://schemas.microsoft.com/office/drawing/2016/5/9/chartex" xmlns:cx4="http://schemas.microsoft.com/office/drawing/2016/5/10/chartex" xmlns:cx5="http://schemas.microsoft.com/office/drawing/2016/5/11/chartex" xmlns:cx6="http://schemas.microsoft.com/office/drawing/2016/5/12/chartex" xmlns:cx7="http://schemas.microsoft.com/office/drawing/2016/5/13/chartex" xmlns:cx8="http://schemas.microsoft.com/office/drawing/2016/5/14/chartex" xmlns:mc="http://schemas.openxmlformats.org/markup-compatibility/2006" xmlns:aink="http://schemas.microsoft.com/office/drawing/2016/ink" xmlns:am3d="http://schemas.microsoft.com/office/drawing/2017/model3d" xmlns:o="urn:schemas-microsoft-com:office:office" xmlns:oel="http://schemas.microsoft.com/office/2019/extlst" xmlns:r="http://schemas.openxmlformats.org/officeDocument/2006/relationships" xmlns:m="http://schemas.openxmlformats.org/officeDocument/2006/math" xmlns:v="urn:schemas-microsoft-com:vml" xmlns:wp14="http://schemas.microsoft.com/office/word/2010/wordprocessingDrawing" xmlns:wp="http://schemas.openxmlformats.org/drawingml/2006/wordprocessingDrawing" xmlns:w10="urn:schemas-microsoft-com:office:word" xmlns:w="http://schemas.openxmlformats.org/wordprocessingml/2006/main" xmlns:w14="http://schemas.microsoft.com/office/word/2010/wordml" xmlns:w15="http://schemas.microsoft.com/office/word/2012/wordml" xmlns:w16cex="http://schemas.microsoft.com/office/word/2018/wordml/cex" xmlns:w16cid="http://schemas.microsoft.com/office/word/2016/wordml/cid" xmlns:w16="http://schemas.microsoft.com/office/word/2018/wordml" xmlns:w16du="http://schemas.microsoft.com/office/word/2023/wordml/word16du" xmlns:w16sdtdh="http://schemas.microsoft.com/office/word/2020/wordml/sdtdatahash" xmlns:w16se="http://schemas.microsoft.com/office/word/2015/wordml/symex" xmlns:wpg="http://schemas.microsoft.com/office/word/2010/wordprocessingGroup" xmlns:wpi="http://schemas.microsoft.com/office/word/2010/wordprocessingInk" xmlns:wne="http://schemas.microsoft.com/office/word/2006/wordml" xmlns:wps="http://schemas.microsoft.com/office/word/2010/wordprocessingShape" mc:Ignorable="w14 w15 w16se w16cid w16 w16cex w16sdtdh wp14">
   <w:abstractNum w:abstractNumId="0" w15:restartNumberingAfterBreak="0">
     <w:nsid w:val="0005698D"/>
     <w:multiLevelType w:val="hybridMultilevel"/>
@@ -19245,28 +19628,28 @@
 </file>
 
 <file path=customXml/item1.xml><?xml version="1.0" encoding="utf-8"?>
-<b:Sources xmlns:b="http://schemas.openxmlformats.org/officeDocument/2006/bibliography" xmlns="http://schemas.openxmlformats.org/officeDocument/2006/bibliography" SelectedStyle="\APASixthEditionOfficeOnline.xsl" StyleName="APA" Version="6"/>
-</file>
-
-<file path=customXml/item2.xml><?xml version="1.0" encoding="utf-8"?>
 <go:gDocsCustomXmlDataStorage xmlns:go="http://customooxmlschemas.google.com/" xmlns:r="http://schemas.openxmlformats.org/officeDocument/2006/relationships" uri="GoogleDocsCustomDataVersion1">
   <go:docsCustomData xmlns:go="http://customooxmlschemas.google.com/" roundtripDataSignature="AMtx7mgYJ+ftToyKawK5OkJj3YLKccec1w==">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</go:docsCustomData>
 </go:gDocsCustomXmlDataStorage>
 </file>
 
-<file path=customXml/itemProps1.xml><?xml version="1.0" encoding="utf-8"?>
-<ds:datastoreItem xmlns:ds="http://schemas.openxmlformats.org/officeDocument/2006/customXml" ds:itemID="{F7864229-27F5-4F90-8414-352B29F4C5E8}">
-  <ds:schemaRefs>
-    <ds:schemaRef ds:uri="http://schemas.openxmlformats.org/officeDocument/2006/bibliography"/>
-  </ds:schemaRefs>
-</ds:datastoreItem>
+<file path=customXml/item2.xml><?xml version="1.0" encoding="utf-8"?>
+<b:Sources xmlns:b="http://schemas.openxmlformats.org/officeDocument/2006/bibliography" xmlns="http://schemas.openxmlformats.org/officeDocument/2006/bibliography" SelectedStyle="\APASixthEditionOfficeOnline.xsl" StyleName="APA" Version="6"/>
 </file>
 
-<file path=customXml/itemProps2.xml><?xml version="1.0" encoding="utf-8"?>
+<file path=customXml/itemProps1.xml><?xml version="1.0" encoding="utf-8"?>
 <ds:datastoreItem xmlns:ds="http://schemas.openxmlformats.org/officeDocument/2006/customXml" ds:itemID="{11111111-1234-1234-1234-123412341234}">
   <ds:schemaRefs>
     <ds:schemaRef ds:uri="http://customooxmlschemas.google.com/"/>
     <ds:schemaRef ds:uri="http://schemas.openxmlformats.org/officeDocument/2006/relationships"/>
   </ds:schemaRefs>
 </ds:datastoreItem>
+</file>
+
+<file path=customXml/itemProps2.xml><?xml version="1.0" encoding="utf-8"?>
+<ds:datastoreItem xmlns:ds="http://schemas.openxmlformats.org/officeDocument/2006/customXml" ds:itemID="{F7864229-27F5-4F90-8414-352B29F4C5E8}">
+  <ds:schemaRefs>
+    <ds:schemaRef ds:uri="http://schemas.openxmlformats.org/officeDocument/2006/bibliography"/>
+  </ds:schemaRefs>
+</ds:datastoreItem>
 </file>
</xml_diff>

<commit_message>
Update add car feature
update some error messages.
</commit_message>
<xml_diff>
--- a/2- Reqs/SRS.docx
+++ b/2- Reqs/SRS.docx
@@ -4728,25 +4728,7 @@
           <w:sz w:val="24"/>
           <w:szCs w:val="24"/>
         </w:rPr>
-        <w:t xml:space="preserve">The purpose of this software requirement specification is to provide a clear, documented model of the requirements for the online car purchasing web application. This system will host a huge database of vehicles, allowing vendors to advertise and market their vehicles and buyers to find the vehicles they're looking for. This document </w:t>
-      </w:r>
-      <w:proofErr w:type="gramStart"/>
-      <w:r>
-        <w:rPr>
-          <w:rFonts w:asciiTheme="minorBidi" w:hAnsiTheme="minorBidi" w:cstheme="minorBidi"/>
-          <w:sz w:val="24"/>
-          <w:szCs w:val="24"/>
-        </w:rPr>
-        <w:t>provides  high</w:t>
-      </w:r>
-      <w:proofErr w:type="gramEnd"/>
-      <w:r>
-        <w:rPr>
-          <w:rFonts w:asciiTheme="minorBidi" w:hAnsiTheme="minorBidi" w:cstheme="minorBidi"/>
-          <w:sz w:val="24"/>
-          <w:szCs w:val="24"/>
-        </w:rPr>
-        <w:t xml:space="preserve">-level description for customers who want to purchase cars. The system provides the customer a way to browse easily through various brands and price ranges. So that customer will easily reserve the car that he wants with an intuitive and easy to use portal. </w:t>
+        <w:t xml:space="preserve">The purpose of this software requirement specification is to provide a clear, documented model of the requirements for the online car purchasing web application. This system will host a huge database of vehicles, allowing vendors to advertise and market their vehicles and buyers to find the vehicles they're looking for. This document provides  high-level description for customers who want to purchase cars. The system provides the customer a way to browse easily through various brands and price ranges. So that customer will easily reserve the car that he wants with an intuitive and easy to use portal. </w:t>
       </w:r>
     </w:p>
     <w:p>
@@ -5857,18 +5839,8 @@
           <w:sz w:val="24"/>
           <w:szCs w:val="24"/>
         </w:rPr>
-        <w:t xml:space="preserve"> be available to these 2 different </w:t>
-      </w:r>
-      <w:proofErr w:type="gramStart"/>
-      <w:r>
-        <w:rPr>
-          <w:rFonts w:asciiTheme="minorBidi" w:eastAsia="Droid Sans" w:hAnsiTheme="minorBidi" w:cstheme="minorBidi"/>
-          <w:sz w:val="24"/>
-          <w:szCs w:val="24"/>
-        </w:rPr>
-        <w:t>roles</w:t>
-      </w:r>
-      <w:proofErr w:type="gramEnd"/>
+        <w:t xml:space="preserve"> be available to these 2 different roles</w:t>
+      </w:r>
     </w:p>
     <w:p>
       <w:pPr>
@@ -7097,18 +7069,8 @@
           <w:sz w:val="24"/>
           <w:szCs w:val="24"/>
         </w:rPr>
-        <w:t xml:space="preserve">If the user enters an email that already </w:t>
-      </w:r>
-      <w:proofErr w:type="gramStart"/>
-      <w:r>
-        <w:rPr>
-          <w:rFonts w:asciiTheme="minorBidi" w:hAnsiTheme="minorBidi" w:cstheme="minorBidi"/>
-          <w:sz w:val="24"/>
-          <w:szCs w:val="24"/>
-        </w:rPr>
-        <w:t>exist</w:t>
-      </w:r>
-      <w:proofErr w:type="gramEnd"/>
+        <w:t>If the user enters an email that already exist</w:t>
+      </w:r>
       <w:r>
         <w:rPr>
           <w:rFonts w:asciiTheme="minorBidi" w:hAnsiTheme="minorBidi" w:cstheme="minorBidi"/>
@@ -7780,25 +7742,7 @@
           <w:sz w:val="24"/>
           <w:szCs w:val="24"/>
         </w:rPr>
-        <w:t xml:space="preserve">Password- must be </w:t>
-      </w:r>
-      <w:proofErr w:type="gramStart"/>
-      <w:r>
-        <w:rPr>
-          <w:rFonts w:asciiTheme="minorBidi" w:hAnsiTheme="minorBidi" w:cstheme="minorBidi"/>
-          <w:sz w:val="24"/>
-          <w:szCs w:val="24"/>
-        </w:rPr>
-        <w:t>at-least</w:t>
-      </w:r>
-      <w:proofErr w:type="gramEnd"/>
-      <w:r>
-        <w:rPr>
-          <w:rFonts w:asciiTheme="minorBidi" w:hAnsiTheme="minorBidi" w:cstheme="minorBidi"/>
-          <w:sz w:val="24"/>
-          <w:szCs w:val="24"/>
-        </w:rPr>
-        <w:t xml:space="preserve"> 8 characters.</w:t>
+        <w:t>Password- must be at-least 8 characters.</w:t>
       </w:r>
     </w:p>
     <w:p>
@@ -9222,7 +9166,6 @@
         </w:rPr>
         <w:t xml:space="preserve"> button, the system should navigate to the </w:t>
       </w:r>
-      <w:proofErr w:type="gramStart"/>
       <w:r>
         <w:rPr>
           <w:rFonts w:asciiTheme="minorBidi" w:hAnsiTheme="minorBidi" w:cstheme="minorBidi"/>
@@ -9231,7 +9174,6 @@
         </w:rPr>
         <w:t>sign-up</w:t>
       </w:r>
-      <w:proofErr w:type="gramEnd"/>
     </w:p>
     <w:p>
       <w:pPr>
@@ -12028,15 +11970,7 @@
           <w:sz w:val="24"/>
           <w:szCs w:val="24"/>
         </w:rPr>
-        <w:t xml:space="preserve"> </w:t>
-      </w:r>
-      <w:r>
-        <w:rPr>
-          <w:rFonts w:asciiTheme="minorBidi" w:hAnsiTheme="minorBidi" w:cstheme="minorBidi"/>
-          <w:sz w:val="24"/>
-          <w:szCs w:val="24"/>
-        </w:rPr>
-        <w:t xml:space="preserve">home </w:t>
+        <w:t xml:space="preserve"> home </w:t>
       </w:r>
       <w:r>
         <w:rPr>
@@ -12451,25 +12385,7 @@
           <w:sz w:val="24"/>
           <w:szCs w:val="24"/>
         </w:rPr>
-        <w:t xml:space="preserve"> and after </w:t>
-      </w:r>
-      <w:proofErr w:type="gramStart"/>
-      <w:r>
-        <w:rPr>
-          <w:rFonts w:asciiTheme="minorBidi" w:hAnsiTheme="minorBidi" w:cstheme="minorBidi"/>
-          <w:sz w:val="24"/>
-          <w:szCs w:val="24"/>
-        </w:rPr>
-        <w:t>filling</w:t>
-      </w:r>
-      <w:proofErr w:type="gramEnd"/>
-      <w:r>
-        <w:rPr>
-          <w:rFonts w:asciiTheme="minorBidi" w:hAnsiTheme="minorBidi" w:cstheme="minorBidi"/>
-          <w:sz w:val="24"/>
-          <w:szCs w:val="24"/>
-        </w:rPr>
-        <w:t xml:space="preserve"> the form the admin will press on the “save” button to add the car to the system.</w:t>
+        <w:t xml:space="preserve"> and after filling the form the admin will press on the “save” button to add the car to the system.</w:t>
       </w:r>
     </w:p>
     <w:p>
@@ -12910,23 +12826,179 @@
           <w:sz w:val="24"/>
           <w:szCs w:val="24"/>
         </w:rPr>
-        <w:t xml:space="preserve">               ○ Fill the add car </w:t>
-      </w:r>
-      <w:r>
-        <w:rPr>
-          <w:rFonts w:asciiTheme="minorBidi" w:hAnsiTheme="minorBidi" w:cstheme="minorBidi"/>
-          <w:sz w:val="24"/>
-          <w:szCs w:val="24"/>
-        </w:rPr>
-        <w:t>form</w:t>
-      </w:r>
-      <w:r>
-        <w:rPr>
-          <w:rFonts w:asciiTheme="minorBidi" w:hAnsiTheme="minorBidi" w:cstheme="minorBidi"/>
-          <w:sz w:val="24"/>
-          <w:szCs w:val="24"/>
-        </w:rPr>
-        <w:t xml:space="preserve"> (photo, price, brand, model, description)</w:t>
+        <w:t xml:space="preserve">               ○ </w:t>
+      </w:r>
+      <w:r>
+        <w:rPr>
+          <w:rFonts w:asciiTheme="minorBidi" w:hAnsiTheme="minorBidi" w:cstheme="minorBidi"/>
+          <w:sz w:val="24"/>
+          <w:szCs w:val="24"/>
+        </w:rPr>
+        <w:t>upload photo</w:t>
+      </w:r>
+    </w:p>
+    <w:p>
+      <w:pPr>
+        <w:rPr>
+          <w:rFonts w:asciiTheme="minorBidi" w:hAnsiTheme="minorBidi" w:cstheme="minorBidi"/>
+          <w:sz w:val="24"/>
+          <w:szCs w:val="24"/>
+        </w:rPr>
+      </w:pPr>
+      <w:r>
+        <w:rPr>
+          <w:rFonts w:asciiTheme="minorBidi" w:hAnsiTheme="minorBidi" w:cstheme="minorBidi"/>
+          <w:sz w:val="24"/>
+          <w:szCs w:val="24"/>
+        </w:rPr>
+        <w:t xml:space="preserve">               </w:t>
+      </w:r>
+      <w:r>
+        <w:rPr>
+          <w:rFonts w:asciiTheme="minorBidi" w:hAnsiTheme="minorBidi" w:cstheme="minorBidi"/>
+          <w:sz w:val="24"/>
+          <w:szCs w:val="24"/>
+        </w:rPr>
+        <w:t xml:space="preserve">○ </w:t>
+      </w:r>
+      <w:r>
+        <w:rPr>
+          <w:rFonts w:asciiTheme="minorBidi" w:hAnsiTheme="minorBidi" w:cstheme="minorBidi"/>
+          <w:sz w:val="24"/>
+          <w:szCs w:val="24"/>
+        </w:rPr>
+        <w:t>choose brand from the dropdown list.</w:t>
+      </w:r>
+    </w:p>
+    <w:p>
+      <w:pPr>
+        <w:rPr>
+          <w:rFonts w:asciiTheme="minorBidi" w:hAnsiTheme="minorBidi" w:cstheme="minorBidi"/>
+          <w:sz w:val="24"/>
+          <w:szCs w:val="24"/>
+        </w:rPr>
+      </w:pPr>
+      <w:r>
+        <w:rPr>
+          <w:rFonts w:asciiTheme="minorBidi" w:hAnsiTheme="minorBidi" w:cstheme="minorBidi"/>
+          <w:sz w:val="24"/>
+          <w:szCs w:val="24"/>
+        </w:rPr>
+        <w:t xml:space="preserve">               </w:t>
+      </w:r>
+      <w:r>
+        <w:rPr>
+          <w:rFonts w:asciiTheme="minorBidi" w:hAnsiTheme="minorBidi" w:cstheme="minorBidi"/>
+          <w:sz w:val="24"/>
+          <w:szCs w:val="24"/>
+        </w:rPr>
+        <w:t xml:space="preserve">○ </w:t>
+      </w:r>
+      <w:r>
+        <w:rPr>
+          <w:rFonts w:asciiTheme="minorBidi" w:hAnsiTheme="minorBidi" w:cstheme="minorBidi"/>
+          <w:sz w:val="24"/>
+          <w:szCs w:val="24"/>
+        </w:rPr>
+        <w:t xml:space="preserve">choose </w:t>
+      </w:r>
+      <w:r>
+        <w:rPr>
+          <w:rFonts w:asciiTheme="minorBidi" w:hAnsiTheme="minorBidi" w:cstheme="minorBidi"/>
+          <w:sz w:val="24"/>
+          <w:szCs w:val="24"/>
+        </w:rPr>
+        <w:t>car model</w:t>
+      </w:r>
+      <w:r>
+        <w:rPr>
+          <w:rFonts w:asciiTheme="minorBidi" w:hAnsiTheme="minorBidi" w:cstheme="minorBidi"/>
+          <w:sz w:val="24"/>
+          <w:szCs w:val="24"/>
+        </w:rPr>
+        <w:t xml:space="preserve"> from the dropdown list.</w:t>
+      </w:r>
+    </w:p>
+    <w:p>
+      <w:pPr>
+        <w:rPr>
+          <w:rFonts w:asciiTheme="minorBidi" w:hAnsiTheme="minorBidi" w:cstheme="minorBidi"/>
+          <w:sz w:val="24"/>
+          <w:szCs w:val="24"/>
+        </w:rPr>
+      </w:pPr>
+      <w:r>
+        <w:rPr>
+          <w:rFonts w:asciiTheme="minorBidi" w:hAnsiTheme="minorBidi" w:cstheme="minorBidi"/>
+          <w:sz w:val="24"/>
+          <w:szCs w:val="24"/>
+        </w:rPr>
+        <w:t xml:space="preserve">               </w:t>
+      </w:r>
+      <w:r>
+        <w:rPr>
+          <w:rFonts w:asciiTheme="minorBidi" w:hAnsiTheme="minorBidi" w:cstheme="minorBidi"/>
+          <w:sz w:val="24"/>
+          <w:szCs w:val="24"/>
+        </w:rPr>
+        <w:t xml:space="preserve">○ </w:t>
+      </w:r>
+      <w:r>
+        <w:rPr>
+          <w:rFonts w:asciiTheme="minorBidi" w:hAnsiTheme="minorBidi" w:cstheme="minorBidi"/>
+          <w:sz w:val="24"/>
+          <w:szCs w:val="24"/>
+        </w:rPr>
+        <w:t>fill price field.</w:t>
+      </w:r>
+    </w:p>
+    <w:p>
+      <w:pPr>
+        <w:rPr>
+          <w:rFonts w:asciiTheme="minorBidi" w:hAnsiTheme="minorBidi" w:cstheme="minorBidi"/>
+          <w:sz w:val="24"/>
+          <w:szCs w:val="24"/>
+        </w:rPr>
+      </w:pPr>
+      <w:r>
+        <w:rPr>
+          <w:rFonts w:asciiTheme="minorBidi" w:hAnsiTheme="minorBidi" w:cstheme="minorBidi"/>
+          <w:sz w:val="24"/>
+          <w:szCs w:val="24"/>
+        </w:rPr>
+        <w:t xml:space="preserve">               </w:t>
+      </w:r>
+      <w:r>
+        <w:rPr>
+          <w:rFonts w:asciiTheme="minorBidi" w:hAnsiTheme="minorBidi" w:cstheme="minorBidi"/>
+          <w:sz w:val="24"/>
+          <w:szCs w:val="24"/>
+        </w:rPr>
+        <w:t xml:space="preserve">○ </w:t>
+      </w:r>
+      <w:r>
+        <w:rPr>
+          <w:rFonts w:asciiTheme="minorBidi" w:hAnsiTheme="minorBidi" w:cstheme="minorBidi"/>
+          <w:sz w:val="24"/>
+          <w:szCs w:val="24"/>
+        </w:rPr>
+        <w:t xml:space="preserve">fill </w:t>
+      </w:r>
+      <w:r>
+        <w:rPr>
+          <w:rFonts w:asciiTheme="minorBidi" w:hAnsiTheme="minorBidi" w:cstheme="minorBidi"/>
+          <w:sz w:val="24"/>
+          <w:szCs w:val="24"/>
+        </w:rPr>
+        <w:t>description</w:t>
+      </w:r>
+      <w:r>
+        <w:rPr>
+          <w:rFonts w:asciiTheme="minorBidi" w:hAnsiTheme="minorBidi" w:cstheme="minorBidi"/>
+          <w:sz w:val="24"/>
+          <w:szCs w:val="24"/>
+        </w:rPr>
+        <w:t xml:space="preserve"> field.</w:t>
       </w:r>
     </w:p>
     <w:p>
@@ -13105,8 +13177,58 @@
           <w:sz w:val="24"/>
           <w:szCs w:val="24"/>
         </w:rPr>
-        <w:t>27</w:t>
-      </w:r>
+        <w:t>28</w:t>
+      </w:r>
+      <w:r>
+        <w:rPr>
+          <w:rFonts w:asciiTheme="minorBidi" w:hAnsiTheme="minorBidi" w:cstheme="minorBidi"/>
+          <w:sz w:val="24"/>
+          <w:szCs w:val="24"/>
+        </w:rPr>
+        <w:t xml:space="preserve"> </w:t>
+      </w:r>
+      <w:r>
+        <w:rPr>
+          <w:rFonts w:asciiTheme="minorBidi" w:hAnsiTheme="minorBidi" w:cstheme="minorBidi"/>
+          <w:sz w:val="24"/>
+          <w:szCs w:val="24"/>
+        </w:rPr>
+        <w:t>price</w:t>
+      </w:r>
+      <w:r>
+        <w:rPr>
+          <w:rFonts w:asciiTheme="minorBidi" w:hAnsiTheme="minorBidi" w:cstheme="minorBidi"/>
+          <w:sz w:val="24"/>
+          <w:szCs w:val="24"/>
+        </w:rPr>
+        <w:t xml:space="preserve">- </w:t>
+      </w:r>
+      <w:r>
+        <w:rPr>
+          <w:rFonts w:asciiTheme="minorBidi" w:hAnsiTheme="minorBidi" w:cstheme="minorBidi"/>
+          <w:sz w:val="24"/>
+          <w:szCs w:val="24"/>
+        </w:rPr>
+        <w:t>does not accept special characters</w:t>
+      </w:r>
+      <w:r>
+        <w:rPr>
+          <w:rFonts w:asciiTheme="minorBidi" w:hAnsiTheme="minorBidi" w:cstheme="minorBidi"/>
+          <w:sz w:val="24"/>
+          <w:szCs w:val="24"/>
+        </w:rPr>
+        <w:t>.</w:t>
+      </w:r>
+    </w:p>
+    <w:p>
+      <w:pPr>
+        <w:spacing w:before="240" w:after="240"/>
+        <w:rPr>
+          <w:rFonts w:asciiTheme="minorBidi" w:hAnsiTheme="minorBidi" w:cstheme="minorBidi"/>
+          <w:sz w:val="24"/>
+          <w:szCs w:val="24"/>
+        </w:rPr>
+      </w:pPr>
       <w:r>
         <w:rPr>
           <w:rFonts w:asciiTheme="minorBidi" w:eastAsia="Droid Sans" w:hAnsiTheme="minorBidi" w:cstheme="minorBidi"/>
@@ -13114,24 +13236,359 @@
           <w:sz w:val="24"/>
           <w:szCs w:val="24"/>
         </w:rPr>
+        <w:t>T0</w:t>
+      </w:r>
+      <w:r>
+        <w:rPr>
+          <w:rFonts w:asciiTheme="minorBidi" w:eastAsia="Droid Sans" w:hAnsiTheme="minorBidi" w:cstheme="minorBidi"/>
+          <w:b/>
+          <w:sz w:val="24"/>
+          <w:szCs w:val="24"/>
+        </w:rPr>
+        <w:t>29</w:t>
+      </w:r>
+      <w:r>
+        <w:rPr>
+          <w:rFonts w:asciiTheme="minorBidi" w:hAnsiTheme="minorBidi" w:cstheme="minorBidi"/>
+          <w:sz w:val="24"/>
+          <w:szCs w:val="24"/>
+        </w:rPr>
+        <w:t xml:space="preserve"> Price– </w:t>
+      </w:r>
+      <w:r>
+        <w:rPr>
+          <w:rFonts w:asciiTheme="minorBidi" w:hAnsiTheme="minorBidi" w:cstheme="minorBidi"/>
+          <w:sz w:val="24"/>
+          <w:szCs w:val="24"/>
+        </w:rPr>
+        <w:t>accept numbers only</w:t>
+      </w:r>
+      <w:r>
+        <w:rPr>
+          <w:rFonts w:asciiTheme="minorBidi" w:hAnsiTheme="minorBidi" w:cstheme="minorBidi"/>
+          <w:sz w:val="24"/>
+          <w:szCs w:val="24"/>
+        </w:rPr>
+        <w:t>.</w:t>
+      </w:r>
+    </w:p>
+    <w:p>
+      <w:pPr>
+        <w:spacing w:before="240" w:after="240"/>
+        <w:rPr>
+          <w:rFonts w:asciiTheme="minorBidi" w:hAnsiTheme="minorBidi" w:cstheme="minorBidi"/>
+          <w:sz w:val="24"/>
+          <w:szCs w:val="24"/>
+        </w:rPr>
+      </w:pPr>
+      <w:r>
+        <w:rPr>
+          <w:rFonts w:asciiTheme="minorBidi" w:eastAsia="Droid Sans" w:hAnsiTheme="minorBidi" w:cstheme="minorBidi"/>
+          <w:b/>
+          <w:sz w:val="24"/>
+          <w:szCs w:val="24"/>
+        </w:rPr>
+        <w:t>T0</w:t>
+      </w:r>
+      <w:r>
+        <w:rPr>
+          <w:rFonts w:asciiTheme="minorBidi" w:eastAsia="Droid Sans" w:hAnsiTheme="minorBidi" w:cstheme="minorBidi"/>
+          <w:b/>
+          <w:sz w:val="24"/>
+          <w:szCs w:val="24"/>
+        </w:rPr>
+        <w:t>30</w:t>
+      </w:r>
+      <w:r>
+        <w:rPr>
+          <w:rFonts w:asciiTheme="minorBidi" w:hAnsiTheme="minorBidi" w:cstheme="minorBidi"/>
+          <w:sz w:val="24"/>
+          <w:szCs w:val="24"/>
+        </w:rPr>
+        <w:t xml:space="preserve"> Price- must not be blank.</w:t>
+      </w:r>
+    </w:p>
+    <w:p>
+      <w:pPr>
+        <w:spacing w:before="240" w:after="240"/>
+        <w:rPr>
+          <w:rFonts w:asciiTheme="minorBidi" w:hAnsiTheme="minorBidi" w:cstheme="minorBidi"/>
+          <w:sz w:val="24"/>
+          <w:szCs w:val="24"/>
+        </w:rPr>
+      </w:pPr>
+      <w:r>
+        <w:rPr>
+          <w:rFonts w:asciiTheme="minorBidi" w:eastAsia="Droid Sans" w:hAnsiTheme="minorBidi" w:cstheme="minorBidi"/>
+          <w:b/>
+          <w:sz w:val="24"/>
+          <w:szCs w:val="24"/>
+        </w:rPr>
+        <w:t>T0</w:t>
+      </w:r>
+      <w:r>
+        <w:rPr>
+          <w:rFonts w:asciiTheme="minorBidi" w:eastAsia="Droid Sans" w:hAnsiTheme="minorBidi" w:cstheme="minorBidi"/>
+          <w:b/>
+          <w:sz w:val="24"/>
+          <w:szCs w:val="24"/>
+        </w:rPr>
+        <w:t>31</w:t>
+      </w:r>
+      <w:r>
+        <w:rPr>
+          <w:rFonts w:asciiTheme="minorBidi" w:eastAsia="Droid Sans" w:hAnsiTheme="minorBidi" w:cstheme="minorBidi"/>
+          <w:b/>
+          <w:sz w:val="24"/>
+          <w:szCs w:val="24"/>
+        </w:rPr>
         <w:t xml:space="preserve"> </w:t>
       </w:r>
       <w:r>
         <w:rPr>
-          <w:rFonts w:asciiTheme="minorBidi" w:eastAsia="Droid Sans" w:hAnsiTheme="minorBidi" w:cstheme="minorBidi"/>
+          <w:rFonts w:asciiTheme="minorBidi" w:hAnsiTheme="minorBidi" w:cstheme="minorBidi"/>
+          <w:sz w:val="24"/>
+          <w:szCs w:val="24"/>
+        </w:rPr>
+        <w:t>Description- must not be blank.</w:t>
+      </w:r>
+    </w:p>
+    <w:p>
+      <w:pPr>
+        <w:rPr>
+          <w:rFonts w:asciiTheme="minorBidi" w:hAnsiTheme="minorBidi" w:cstheme="minorBidi"/>
+          <w:sz w:val="24"/>
+          <w:szCs w:val="24"/>
+        </w:rPr>
+      </w:pPr>
+      <w:r>
+        <w:rPr>
+          <w:rFonts w:asciiTheme="minorBidi" w:hAnsiTheme="minorBidi" w:cstheme="minorBidi"/>
+          <w:b/>
+          <w:sz w:val="24"/>
+          <w:szCs w:val="24"/>
+        </w:rPr>
+        <w:t>T03</w:t>
+      </w:r>
+      <w:r>
+        <w:rPr>
+          <w:rFonts w:asciiTheme="minorBidi" w:hAnsiTheme="minorBidi" w:cstheme="minorBidi"/>
+          <w:b/>
+          <w:sz w:val="24"/>
+          <w:szCs w:val="24"/>
+        </w:rPr>
+        <w:t>2</w:t>
+      </w:r>
+      <w:r>
+        <w:rPr>
+          <w:rFonts w:asciiTheme="minorBidi" w:hAnsiTheme="minorBidi" w:cstheme="minorBidi"/>
+          <w:b/>
+          <w:sz w:val="24"/>
+          <w:szCs w:val="24"/>
+        </w:rPr>
+        <w:t xml:space="preserve"> </w:t>
+      </w:r>
+      <w:r>
+        <w:rPr>
+          <w:rFonts w:asciiTheme="minorBidi" w:hAnsiTheme="minorBidi" w:cstheme="minorBidi"/>
           <w:bCs/>
           <w:sz w:val="24"/>
           <w:szCs w:val="24"/>
         </w:rPr>
-        <w:t>brand</w:t>
-      </w:r>
-      <w:r>
-        <w:rPr>
-          <w:rFonts w:asciiTheme="minorBidi" w:hAnsiTheme="minorBidi" w:cstheme="minorBidi"/>
-          <w:sz w:val="24"/>
-          <w:szCs w:val="24"/>
-        </w:rPr>
-        <w:t>- must not be blank.</w:t>
+        <w:t>Error-</w:t>
+      </w:r>
+      <w:r>
+        <w:rPr>
+          <w:rFonts w:asciiTheme="minorBidi" w:hAnsiTheme="minorBidi" w:cstheme="minorBidi"/>
+          <w:b/>
+          <w:sz w:val="24"/>
+          <w:szCs w:val="24"/>
+        </w:rPr>
+        <w:t xml:space="preserve"> </w:t>
+      </w:r>
+      <w:r>
+        <w:rPr>
+          <w:rFonts w:asciiTheme="minorBidi" w:hAnsiTheme="minorBidi" w:cstheme="minorBidi"/>
+          <w:sz w:val="24"/>
+          <w:szCs w:val="24"/>
+        </w:rPr>
+        <w:t xml:space="preserve">If the data the </w:t>
+      </w:r>
+      <w:r>
+        <w:rPr>
+          <w:rFonts w:asciiTheme="minorBidi" w:hAnsiTheme="minorBidi" w:cstheme="minorBidi"/>
+          <w:sz w:val="24"/>
+          <w:szCs w:val="24"/>
+        </w:rPr>
+        <w:t>admin</w:t>
+      </w:r>
+      <w:r>
+        <w:rPr>
+          <w:rFonts w:asciiTheme="minorBidi" w:hAnsiTheme="minorBidi" w:cstheme="minorBidi"/>
+          <w:sz w:val="24"/>
+          <w:szCs w:val="24"/>
+        </w:rPr>
+        <w:t xml:space="preserve"> enter</w:t>
+      </w:r>
+      <w:r>
+        <w:rPr>
+          <w:rFonts w:asciiTheme="minorBidi" w:hAnsiTheme="minorBidi" w:cstheme="minorBidi"/>
+          <w:sz w:val="24"/>
+          <w:szCs w:val="24"/>
+        </w:rPr>
+        <w:t>s</w:t>
+      </w:r>
+      <w:r>
+        <w:rPr>
+          <w:rFonts w:asciiTheme="minorBidi" w:hAnsiTheme="minorBidi" w:cstheme="minorBidi"/>
+          <w:sz w:val="24"/>
+          <w:szCs w:val="24"/>
+        </w:rPr>
+        <w:t xml:space="preserve"> in the </w:t>
+      </w:r>
+      <w:r>
+        <w:rPr>
+          <w:rFonts w:asciiTheme="minorBidi" w:hAnsiTheme="minorBidi" w:cstheme="minorBidi"/>
+          <w:sz w:val="24"/>
+          <w:szCs w:val="24"/>
+        </w:rPr>
+        <w:t>price field</w:t>
+      </w:r>
+      <w:r>
+        <w:rPr>
+          <w:rFonts w:asciiTheme="minorBidi" w:hAnsiTheme="minorBidi" w:cstheme="minorBidi"/>
+          <w:sz w:val="24"/>
+          <w:szCs w:val="24"/>
+        </w:rPr>
+        <w:t xml:space="preserve"> doesn't follow the </w:t>
+      </w:r>
+    </w:p>
+    <w:p>
+      <w:pPr>
+        <w:rPr>
+          <w:rFonts w:asciiTheme="minorBidi" w:hAnsiTheme="minorBidi" w:cstheme="minorBidi"/>
+          <w:sz w:val="24"/>
+          <w:szCs w:val="24"/>
+        </w:rPr>
+      </w:pPr>
+      <w:r>
+        <w:rPr>
+          <w:rFonts w:asciiTheme="minorBidi" w:hAnsiTheme="minorBidi" w:cstheme="minorBidi"/>
+          <w:sz w:val="24"/>
+          <w:szCs w:val="24"/>
+        </w:rPr>
+        <w:t xml:space="preserve">          </w:t>
+      </w:r>
+      <w:r>
+        <w:rPr>
+          <w:rFonts w:asciiTheme="minorBidi" w:hAnsiTheme="minorBidi" w:cstheme="minorBidi"/>
+          <w:sz w:val="24"/>
+          <w:szCs w:val="24"/>
+        </w:rPr>
+        <w:t xml:space="preserve">previously mentioned constraint </w:t>
+      </w:r>
+      <w:r>
+        <w:rPr>
+          <w:rFonts w:asciiTheme="minorBidi" w:hAnsiTheme="minorBidi" w:cstheme="minorBidi"/>
+          <w:sz w:val="24"/>
+          <w:szCs w:val="24"/>
+        </w:rPr>
+        <w:t>in</w:t>
+      </w:r>
+      <w:r>
+        <w:rPr>
+          <w:rFonts w:asciiTheme="minorBidi" w:hAnsiTheme="minorBidi" w:cstheme="minorBidi"/>
+          <w:sz w:val="24"/>
+          <w:szCs w:val="24"/>
+        </w:rPr>
+        <w:t>(</w:t>
+      </w:r>
+      <w:r>
+        <w:rPr>
+          <w:rFonts w:asciiTheme="minorBidi" w:hAnsiTheme="minorBidi" w:cstheme="minorBidi"/>
+          <w:b/>
+          <w:bCs/>
+          <w:sz w:val="24"/>
+          <w:szCs w:val="24"/>
+        </w:rPr>
+        <w:t>T0</w:t>
+      </w:r>
+      <w:r>
+        <w:rPr>
+          <w:rFonts w:asciiTheme="minorBidi" w:hAnsiTheme="minorBidi" w:cstheme="minorBidi"/>
+          <w:b/>
+          <w:bCs/>
+          <w:sz w:val="24"/>
+          <w:szCs w:val="24"/>
+        </w:rPr>
+        <w:t>2</w:t>
+      </w:r>
+      <w:r>
+        <w:rPr>
+          <w:rFonts w:asciiTheme="minorBidi" w:hAnsiTheme="minorBidi" w:cstheme="minorBidi"/>
+          <w:b/>
+          <w:bCs/>
+          <w:sz w:val="24"/>
+          <w:szCs w:val="24"/>
+        </w:rPr>
+        <w:t>8</w:t>
+      </w:r>
+      <w:r>
+        <w:rPr>
+          <w:rFonts w:asciiTheme="minorBidi" w:hAnsiTheme="minorBidi" w:cstheme="minorBidi"/>
+          <w:sz w:val="24"/>
+          <w:szCs w:val="24"/>
+        </w:rPr>
+        <w:t>), an error message should appear</w:t>
+      </w:r>
+      <w:r>
+        <w:rPr>
+          <w:rFonts w:asciiTheme="minorBidi" w:hAnsiTheme="minorBidi" w:cstheme="minorBidi"/>
+          <w:sz w:val="24"/>
+          <w:szCs w:val="24"/>
+        </w:rPr>
+        <w:t xml:space="preserve"> </w:t>
+      </w:r>
+    </w:p>
+    <w:p>
+      <w:pPr>
+        <w:rPr>
+          <w:rFonts w:asciiTheme="minorBidi" w:hAnsiTheme="minorBidi" w:cstheme="minorBidi"/>
+          <w:sz w:val="24"/>
+          <w:szCs w:val="24"/>
+        </w:rPr>
+      </w:pPr>
+      <w:r>
+        <w:rPr>
+          <w:rFonts w:asciiTheme="minorBidi" w:hAnsiTheme="minorBidi" w:cstheme="minorBidi"/>
+          <w:sz w:val="24"/>
+          <w:szCs w:val="24"/>
+        </w:rPr>
+        <w:t xml:space="preserve">          “</w:t>
+      </w:r>
+      <w:r>
+        <w:rPr>
+          <w:rFonts w:asciiTheme="minorBidi" w:hAnsiTheme="minorBidi" w:cstheme="minorBidi"/>
+          <w:sz w:val="24"/>
+          <w:szCs w:val="24"/>
+        </w:rPr>
+        <w:t>enter valid price</w:t>
+      </w:r>
+      <w:r>
+        <w:rPr>
+          <w:rFonts w:asciiTheme="minorBidi" w:hAnsiTheme="minorBidi" w:cstheme="minorBidi"/>
+          <w:sz w:val="24"/>
+          <w:szCs w:val="24"/>
+        </w:rPr>
+        <w:t>”</w:t>
+      </w:r>
+      <w:r>
+        <w:rPr>
+          <w:rFonts w:asciiTheme="minorBidi" w:hAnsiTheme="minorBidi" w:cstheme="minorBidi"/>
+          <w:sz w:val="24"/>
+          <w:szCs w:val="24"/>
+        </w:rPr>
+        <w:t>.</w:t>
       </w:r>
     </w:p>
     <w:p>
@@ -13143,127 +13600,446 @@
           <w:szCs w:val="24"/>
         </w:rPr>
       </w:pPr>
-      <w:r>
-        <w:rPr>
-          <w:rFonts w:asciiTheme="minorBidi" w:eastAsia="Droid Sans" w:hAnsiTheme="minorBidi" w:cstheme="minorBidi"/>
-          <w:b/>
-          <w:sz w:val="24"/>
-          <w:szCs w:val="24"/>
-        </w:rPr>
-        <w:t>T0</w:t>
-      </w:r>
-      <w:r>
-        <w:rPr>
-          <w:rFonts w:asciiTheme="minorBidi" w:eastAsia="Droid Sans" w:hAnsiTheme="minorBidi" w:cstheme="minorBidi"/>
-          <w:b/>
-          <w:sz w:val="24"/>
-          <w:szCs w:val="24"/>
-        </w:rPr>
-        <w:t>28</w:t>
-      </w:r>
-      <w:r>
-        <w:rPr>
-          <w:rFonts w:asciiTheme="minorBidi" w:hAnsiTheme="minorBidi" w:cstheme="minorBidi"/>
-          <w:sz w:val="24"/>
-          <w:szCs w:val="24"/>
-        </w:rPr>
-        <w:t xml:space="preserve"> model- must not be blank.</w:t>
-      </w:r>
-    </w:p>
-    <w:p>
-      <w:pPr>
-        <w:spacing w:before="240" w:after="240"/>
-        <w:rPr>
-          <w:rFonts w:asciiTheme="minorBidi" w:hAnsiTheme="minorBidi" w:cstheme="minorBidi"/>
-          <w:sz w:val="24"/>
-          <w:szCs w:val="24"/>
-        </w:rPr>
-      </w:pPr>
-      <w:r>
-        <w:rPr>
-          <w:rFonts w:asciiTheme="minorBidi" w:eastAsia="Droid Sans" w:hAnsiTheme="minorBidi" w:cstheme="minorBidi"/>
-          <w:b/>
-          <w:sz w:val="24"/>
-          <w:szCs w:val="24"/>
-        </w:rPr>
-        <w:t>T0</w:t>
-      </w:r>
-      <w:r>
-        <w:rPr>
-          <w:rFonts w:asciiTheme="minorBidi" w:eastAsia="Droid Sans" w:hAnsiTheme="minorBidi" w:cstheme="minorBidi"/>
-          <w:b/>
-          <w:sz w:val="24"/>
-          <w:szCs w:val="24"/>
-        </w:rPr>
-        <w:t>29</w:t>
-      </w:r>
-      <w:r>
-        <w:rPr>
-          <w:rFonts w:asciiTheme="minorBidi" w:hAnsiTheme="minorBidi" w:cstheme="minorBidi"/>
-          <w:sz w:val="24"/>
-          <w:szCs w:val="24"/>
-        </w:rPr>
-        <w:t xml:space="preserve"> Price– Special characters are not allowed.</w:t>
-      </w:r>
-    </w:p>
-    <w:p>
-      <w:pPr>
-        <w:spacing w:before="240" w:after="240"/>
-        <w:rPr>
-          <w:rFonts w:asciiTheme="minorBidi" w:hAnsiTheme="minorBidi" w:cstheme="minorBidi"/>
-          <w:sz w:val="24"/>
-          <w:szCs w:val="24"/>
-        </w:rPr>
-      </w:pPr>
-      <w:r>
-        <w:rPr>
-          <w:rFonts w:asciiTheme="minorBidi" w:eastAsia="Droid Sans" w:hAnsiTheme="minorBidi" w:cstheme="minorBidi"/>
-          <w:b/>
-          <w:sz w:val="24"/>
-          <w:szCs w:val="24"/>
-        </w:rPr>
-        <w:t>T0</w:t>
-      </w:r>
-      <w:r>
-        <w:rPr>
-          <w:rFonts w:asciiTheme="minorBidi" w:eastAsia="Droid Sans" w:hAnsiTheme="minorBidi" w:cstheme="minorBidi"/>
-          <w:b/>
-          <w:sz w:val="24"/>
-          <w:szCs w:val="24"/>
-        </w:rPr>
-        <w:t>30</w:t>
-      </w:r>
-      <w:r>
-        <w:rPr>
-          <w:rFonts w:asciiTheme="minorBidi" w:hAnsiTheme="minorBidi" w:cstheme="minorBidi"/>
-          <w:sz w:val="24"/>
-          <w:szCs w:val="24"/>
-        </w:rPr>
-        <w:t xml:space="preserve"> Price- must not be blank.</w:t>
-      </w:r>
-    </w:p>
-    <w:p>
-      <w:pPr>
-        <w:spacing w:before="240" w:after="240"/>
-        <w:rPr>
-          <w:rFonts w:asciiTheme="minorBidi" w:hAnsiTheme="minorBidi" w:cstheme="minorBidi"/>
-          <w:sz w:val="24"/>
-          <w:szCs w:val="24"/>
-        </w:rPr>
-      </w:pPr>
-      <w:r>
-        <w:rPr>
-          <w:rFonts w:asciiTheme="minorBidi" w:eastAsia="Droid Sans" w:hAnsiTheme="minorBidi" w:cstheme="minorBidi"/>
-          <w:b/>
-          <w:sz w:val="24"/>
-          <w:szCs w:val="24"/>
-        </w:rPr>
-        <w:t>T0</w:t>
-      </w:r>
-      <w:r>
-        <w:rPr>
-          <w:rFonts w:asciiTheme="minorBidi" w:eastAsia="Droid Sans" w:hAnsiTheme="minorBidi" w:cstheme="minorBidi"/>
-          <w:b/>
+    </w:p>
+    <w:p>
+      <w:pPr>
+        <w:rPr>
+          <w:rFonts w:asciiTheme="minorBidi" w:hAnsiTheme="minorBidi" w:cstheme="minorBidi"/>
+          <w:sz w:val="24"/>
+          <w:szCs w:val="24"/>
+        </w:rPr>
+      </w:pPr>
+      <w:r>
+        <w:rPr>
+          <w:rFonts w:asciiTheme="minorBidi" w:hAnsiTheme="minorBidi" w:cstheme="minorBidi"/>
+          <w:b/>
+          <w:sz w:val="24"/>
+          <w:szCs w:val="24"/>
+        </w:rPr>
+        <w:t>T03</w:t>
+      </w:r>
+      <w:r>
+        <w:rPr>
+          <w:rFonts w:asciiTheme="minorBidi" w:hAnsiTheme="minorBidi" w:cstheme="minorBidi"/>
+          <w:b/>
+          <w:sz w:val="24"/>
+          <w:szCs w:val="24"/>
+        </w:rPr>
+        <w:t>3</w:t>
+      </w:r>
+      <w:r>
+        <w:rPr>
+          <w:rFonts w:asciiTheme="minorBidi" w:hAnsiTheme="minorBidi" w:cstheme="minorBidi"/>
+          <w:b/>
+          <w:sz w:val="24"/>
+          <w:szCs w:val="24"/>
+        </w:rPr>
+        <w:t xml:space="preserve"> </w:t>
+      </w:r>
+      <w:r>
+        <w:rPr>
+          <w:rFonts w:asciiTheme="minorBidi" w:hAnsiTheme="minorBidi" w:cstheme="minorBidi"/>
+          <w:bCs/>
+          <w:sz w:val="24"/>
+          <w:szCs w:val="24"/>
+        </w:rPr>
+        <w:t>Error-</w:t>
+      </w:r>
+      <w:r>
+        <w:rPr>
+          <w:rFonts w:asciiTheme="minorBidi" w:hAnsiTheme="minorBidi" w:cstheme="minorBidi"/>
+          <w:b/>
+          <w:sz w:val="24"/>
+          <w:szCs w:val="24"/>
+        </w:rPr>
+        <w:t xml:space="preserve"> </w:t>
+      </w:r>
+      <w:r>
+        <w:rPr>
+          <w:rFonts w:asciiTheme="minorBidi" w:hAnsiTheme="minorBidi" w:cstheme="minorBidi"/>
+          <w:sz w:val="24"/>
+          <w:szCs w:val="24"/>
+        </w:rPr>
+        <w:t xml:space="preserve">If the data the </w:t>
+      </w:r>
+      <w:r>
+        <w:rPr>
+          <w:rFonts w:asciiTheme="minorBidi" w:hAnsiTheme="minorBidi" w:cstheme="minorBidi"/>
+          <w:sz w:val="24"/>
+          <w:szCs w:val="24"/>
+        </w:rPr>
+        <w:t>admin</w:t>
+      </w:r>
+      <w:r>
+        <w:rPr>
+          <w:rFonts w:asciiTheme="minorBidi" w:hAnsiTheme="minorBidi" w:cstheme="minorBidi"/>
+          <w:sz w:val="24"/>
+          <w:szCs w:val="24"/>
+        </w:rPr>
+        <w:t xml:space="preserve"> enter</w:t>
+      </w:r>
+      <w:r>
+        <w:rPr>
+          <w:rFonts w:asciiTheme="minorBidi" w:hAnsiTheme="minorBidi" w:cstheme="minorBidi"/>
+          <w:sz w:val="24"/>
+          <w:szCs w:val="24"/>
+        </w:rPr>
+        <w:t>s</w:t>
+      </w:r>
+      <w:r>
+        <w:rPr>
+          <w:rFonts w:asciiTheme="minorBidi" w:hAnsiTheme="minorBidi" w:cstheme="minorBidi"/>
+          <w:sz w:val="24"/>
+          <w:szCs w:val="24"/>
+        </w:rPr>
+        <w:t xml:space="preserve"> in the </w:t>
+      </w:r>
+      <w:r>
+        <w:rPr>
+          <w:rFonts w:asciiTheme="minorBidi" w:hAnsiTheme="minorBidi" w:cstheme="minorBidi"/>
+          <w:sz w:val="24"/>
+          <w:szCs w:val="24"/>
+        </w:rPr>
+        <w:t>price field</w:t>
+      </w:r>
+      <w:r>
+        <w:rPr>
+          <w:rFonts w:asciiTheme="minorBidi" w:hAnsiTheme="minorBidi" w:cstheme="minorBidi"/>
+          <w:sz w:val="24"/>
+          <w:szCs w:val="24"/>
+        </w:rPr>
+        <w:t xml:space="preserve"> doesn't follow the </w:t>
+      </w:r>
+    </w:p>
+    <w:p>
+      <w:pPr>
+        <w:rPr>
+          <w:rFonts w:asciiTheme="minorBidi" w:hAnsiTheme="minorBidi" w:cstheme="minorBidi"/>
+          <w:sz w:val="24"/>
+          <w:szCs w:val="24"/>
+        </w:rPr>
+      </w:pPr>
+      <w:r>
+        <w:rPr>
+          <w:rFonts w:asciiTheme="minorBidi" w:hAnsiTheme="minorBidi" w:cstheme="minorBidi"/>
+          <w:sz w:val="24"/>
+          <w:szCs w:val="24"/>
+        </w:rPr>
+        <w:t xml:space="preserve">         </w:t>
+      </w:r>
+      <w:r>
+        <w:rPr>
+          <w:rFonts w:asciiTheme="minorBidi" w:hAnsiTheme="minorBidi" w:cstheme="minorBidi"/>
+          <w:sz w:val="24"/>
+          <w:szCs w:val="24"/>
+        </w:rPr>
+        <w:t xml:space="preserve"> </w:t>
+      </w:r>
+      <w:r>
+        <w:rPr>
+          <w:rFonts w:asciiTheme="minorBidi" w:hAnsiTheme="minorBidi" w:cstheme="minorBidi"/>
+          <w:sz w:val="24"/>
+          <w:szCs w:val="24"/>
+        </w:rPr>
+        <w:t xml:space="preserve">previously mentioned constraints </w:t>
+      </w:r>
+      <w:r>
+        <w:rPr>
+          <w:rFonts w:asciiTheme="minorBidi" w:hAnsiTheme="minorBidi" w:cstheme="minorBidi"/>
+          <w:sz w:val="24"/>
+          <w:szCs w:val="24"/>
+        </w:rPr>
+        <w:t>in</w:t>
+      </w:r>
+      <w:r>
+        <w:rPr>
+          <w:rFonts w:asciiTheme="minorBidi" w:hAnsiTheme="minorBidi" w:cstheme="minorBidi"/>
+          <w:sz w:val="24"/>
+          <w:szCs w:val="24"/>
+        </w:rPr>
+        <w:t>(</w:t>
+      </w:r>
+      <w:r>
+        <w:rPr>
+          <w:rFonts w:asciiTheme="minorBidi" w:hAnsiTheme="minorBidi" w:cstheme="minorBidi"/>
+          <w:b/>
+          <w:bCs/>
+          <w:sz w:val="24"/>
+          <w:szCs w:val="24"/>
+        </w:rPr>
+        <w:t>T</w:t>
+      </w:r>
+      <w:r>
+        <w:rPr>
+          <w:rFonts w:asciiTheme="minorBidi" w:hAnsiTheme="minorBidi" w:cstheme="minorBidi"/>
+          <w:b/>
+          <w:bCs/>
+          <w:sz w:val="24"/>
+          <w:szCs w:val="24"/>
+        </w:rPr>
+        <w:t>0</w:t>
+      </w:r>
+      <w:r>
+        <w:rPr>
+          <w:rFonts w:asciiTheme="minorBidi" w:hAnsiTheme="minorBidi" w:cstheme="minorBidi"/>
+          <w:b/>
+          <w:bCs/>
+          <w:sz w:val="24"/>
+          <w:szCs w:val="24"/>
+        </w:rPr>
+        <w:t>29, T</w:t>
+      </w:r>
+      <w:r>
+        <w:rPr>
+          <w:rFonts w:asciiTheme="minorBidi" w:hAnsiTheme="minorBidi" w:cstheme="minorBidi"/>
+          <w:b/>
+          <w:bCs/>
+          <w:sz w:val="24"/>
+          <w:szCs w:val="24"/>
+        </w:rPr>
+        <w:t>039</w:t>
+      </w:r>
+      <w:r>
+        <w:rPr>
+          <w:rFonts w:asciiTheme="minorBidi" w:hAnsiTheme="minorBidi" w:cstheme="minorBidi"/>
+          <w:sz w:val="24"/>
+          <w:szCs w:val="24"/>
+        </w:rPr>
+        <w:t>), an error message should appear</w:t>
+      </w:r>
+      <w:r>
+        <w:rPr>
+          <w:rFonts w:asciiTheme="minorBidi" w:hAnsiTheme="minorBidi" w:cstheme="minorBidi"/>
+          <w:sz w:val="24"/>
+          <w:szCs w:val="24"/>
+        </w:rPr>
+        <w:t xml:space="preserve"> </w:t>
+      </w:r>
+    </w:p>
+    <w:p>
+      <w:pPr>
+        <w:rPr>
+          <w:rFonts w:asciiTheme="minorBidi" w:hAnsiTheme="minorBidi" w:cstheme="minorBidi"/>
+          <w:sz w:val="24"/>
+          <w:szCs w:val="24"/>
+        </w:rPr>
+      </w:pPr>
+      <w:r>
+        <w:rPr>
+          <w:rFonts w:asciiTheme="minorBidi" w:hAnsiTheme="minorBidi" w:cstheme="minorBidi"/>
+          <w:sz w:val="24"/>
+          <w:szCs w:val="24"/>
+        </w:rPr>
+        <w:t xml:space="preserve">          “Please enter a number”</w:t>
+      </w:r>
+      <w:r>
+        <w:rPr>
+          <w:rFonts w:asciiTheme="minorBidi" w:hAnsiTheme="minorBidi" w:cstheme="minorBidi"/>
+          <w:sz w:val="24"/>
+          <w:szCs w:val="24"/>
+        </w:rPr>
+        <w:t>.</w:t>
+      </w:r>
+    </w:p>
+    <w:p>
+      <w:pPr>
+        <w:rPr>
+          <w:rFonts w:asciiTheme="minorBidi" w:hAnsiTheme="minorBidi" w:cstheme="minorBidi"/>
+          <w:sz w:val="24"/>
+          <w:szCs w:val="24"/>
+        </w:rPr>
+      </w:pPr>
+      <w:r>
+        <w:rPr>
+          <w:rFonts w:asciiTheme="minorBidi" w:hAnsiTheme="minorBidi" w:cstheme="minorBidi"/>
+          <w:b/>
+          <w:sz w:val="24"/>
+          <w:szCs w:val="24"/>
+        </w:rPr>
+        <w:t>T03</w:t>
+      </w:r>
+      <w:r>
+        <w:rPr>
+          <w:rFonts w:asciiTheme="minorBidi" w:hAnsiTheme="minorBidi" w:cstheme="minorBidi"/>
+          <w:b/>
+          <w:sz w:val="24"/>
+          <w:szCs w:val="24"/>
+        </w:rPr>
+        <w:t>3</w:t>
+      </w:r>
+      <w:r>
+        <w:rPr>
+          <w:rFonts w:asciiTheme="minorBidi" w:hAnsiTheme="minorBidi" w:cstheme="minorBidi"/>
+          <w:b/>
+          <w:sz w:val="24"/>
+          <w:szCs w:val="24"/>
+        </w:rPr>
+        <w:t xml:space="preserve"> </w:t>
+      </w:r>
+      <w:r>
+        <w:rPr>
+          <w:rFonts w:asciiTheme="minorBidi" w:hAnsiTheme="minorBidi" w:cstheme="minorBidi"/>
+          <w:bCs/>
+          <w:sz w:val="24"/>
+          <w:szCs w:val="24"/>
+        </w:rPr>
+        <w:t>Error-</w:t>
+      </w:r>
+      <w:r>
+        <w:rPr>
+          <w:rFonts w:asciiTheme="minorBidi" w:hAnsiTheme="minorBidi" w:cstheme="minorBidi"/>
+          <w:b/>
+          <w:sz w:val="24"/>
+          <w:szCs w:val="24"/>
+        </w:rPr>
+        <w:t xml:space="preserve"> </w:t>
+      </w:r>
+      <w:r>
+        <w:rPr>
+          <w:rFonts w:asciiTheme="minorBidi" w:hAnsiTheme="minorBidi" w:cstheme="minorBidi"/>
+          <w:sz w:val="24"/>
+          <w:szCs w:val="24"/>
+        </w:rPr>
+        <w:t xml:space="preserve">If the data the </w:t>
+      </w:r>
+      <w:r>
+        <w:rPr>
+          <w:rFonts w:asciiTheme="minorBidi" w:hAnsiTheme="minorBidi" w:cstheme="minorBidi"/>
+          <w:sz w:val="24"/>
+          <w:szCs w:val="24"/>
+        </w:rPr>
+        <w:t>admin</w:t>
+      </w:r>
+      <w:r>
+        <w:rPr>
+          <w:rFonts w:asciiTheme="minorBidi" w:hAnsiTheme="minorBidi" w:cstheme="minorBidi"/>
+          <w:sz w:val="24"/>
+          <w:szCs w:val="24"/>
+        </w:rPr>
+        <w:t xml:space="preserve"> enter</w:t>
+      </w:r>
+      <w:r>
+        <w:rPr>
+          <w:rFonts w:asciiTheme="minorBidi" w:hAnsiTheme="minorBidi" w:cstheme="minorBidi"/>
+          <w:sz w:val="24"/>
+          <w:szCs w:val="24"/>
+        </w:rPr>
+        <w:t>s</w:t>
+      </w:r>
+      <w:r>
+        <w:rPr>
+          <w:rFonts w:asciiTheme="minorBidi" w:hAnsiTheme="minorBidi" w:cstheme="minorBidi"/>
+          <w:sz w:val="24"/>
+          <w:szCs w:val="24"/>
+        </w:rPr>
+        <w:t xml:space="preserve"> in the </w:t>
+      </w:r>
+      <w:r>
+        <w:rPr>
+          <w:rFonts w:asciiTheme="minorBidi" w:hAnsiTheme="minorBidi" w:cstheme="minorBidi"/>
+          <w:sz w:val="24"/>
+          <w:szCs w:val="24"/>
+        </w:rPr>
+        <w:t>price</w:t>
+      </w:r>
+      <w:r>
+        <w:rPr>
+          <w:rFonts w:asciiTheme="minorBidi" w:hAnsiTheme="minorBidi" w:cstheme="minorBidi"/>
+          <w:sz w:val="24"/>
+          <w:szCs w:val="24"/>
+        </w:rPr>
+        <w:t xml:space="preserve"> and description</w:t>
+      </w:r>
+      <w:r>
+        <w:rPr>
+          <w:rFonts w:asciiTheme="minorBidi" w:hAnsiTheme="minorBidi" w:cstheme="minorBidi"/>
+          <w:sz w:val="24"/>
+          <w:szCs w:val="24"/>
+        </w:rPr>
+        <w:t xml:space="preserve"> field</w:t>
+      </w:r>
+      <w:r>
+        <w:rPr>
+          <w:rFonts w:asciiTheme="minorBidi" w:hAnsiTheme="minorBidi" w:cstheme="minorBidi"/>
+          <w:sz w:val="24"/>
+          <w:szCs w:val="24"/>
+        </w:rPr>
+        <w:t>s</w:t>
+      </w:r>
+      <w:r>
+        <w:rPr>
+          <w:rFonts w:asciiTheme="minorBidi" w:hAnsiTheme="minorBidi" w:cstheme="minorBidi"/>
+          <w:sz w:val="24"/>
+          <w:szCs w:val="24"/>
+        </w:rPr>
+        <w:t xml:space="preserve"> doesn't follow the </w:t>
+      </w:r>
+    </w:p>
+    <w:p>
+      <w:pPr>
+        <w:rPr>
+          <w:rFonts w:asciiTheme="minorBidi" w:hAnsiTheme="minorBidi" w:cstheme="minorBidi"/>
+          <w:sz w:val="24"/>
+          <w:szCs w:val="24"/>
+        </w:rPr>
+      </w:pPr>
+      <w:r>
+        <w:rPr>
+          <w:rFonts w:asciiTheme="minorBidi" w:hAnsiTheme="minorBidi" w:cstheme="minorBidi"/>
+          <w:sz w:val="24"/>
+          <w:szCs w:val="24"/>
+        </w:rPr>
+        <w:t xml:space="preserve">          </w:t>
+      </w:r>
+      <w:r>
+        <w:rPr>
+          <w:rFonts w:asciiTheme="minorBidi" w:hAnsiTheme="minorBidi" w:cstheme="minorBidi"/>
+          <w:sz w:val="24"/>
+          <w:szCs w:val="24"/>
+        </w:rPr>
+        <w:t xml:space="preserve">previously mentioned constraints </w:t>
+      </w:r>
+      <w:r>
+        <w:rPr>
+          <w:rFonts w:asciiTheme="minorBidi" w:hAnsiTheme="minorBidi" w:cstheme="minorBidi"/>
+          <w:sz w:val="24"/>
+          <w:szCs w:val="24"/>
+        </w:rPr>
+        <w:t>in</w:t>
+      </w:r>
+      <w:r>
+        <w:rPr>
+          <w:rFonts w:asciiTheme="minorBidi" w:hAnsiTheme="minorBidi" w:cstheme="minorBidi"/>
+          <w:sz w:val="24"/>
+          <w:szCs w:val="24"/>
+        </w:rPr>
+        <w:t xml:space="preserve"> (</w:t>
+      </w:r>
+      <w:r>
+        <w:rPr>
+          <w:rFonts w:asciiTheme="minorBidi" w:hAnsiTheme="minorBidi" w:cstheme="minorBidi"/>
+          <w:b/>
+          <w:bCs/>
+          <w:sz w:val="24"/>
+          <w:szCs w:val="24"/>
+        </w:rPr>
+        <w:t>T</w:t>
+      </w:r>
+      <w:r>
+        <w:rPr>
+          <w:rFonts w:asciiTheme="minorBidi" w:hAnsiTheme="minorBidi" w:cstheme="minorBidi"/>
+          <w:b/>
+          <w:bCs/>
+          <w:sz w:val="24"/>
+          <w:szCs w:val="24"/>
+        </w:rPr>
+        <w:t>0</w:t>
+      </w:r>
+      <w:r>
+        <w:rPr>
+          <w:rFonts w:asciiTheme="minorBidi" w:hAnsiTheme="minorBidi" w:cstheme="minorBidi"/>
+          <w:b/>
+          <w:bCs/>
           <w:sz w:val="24"/>
           <w:szCs w:val="24"/>
         </w:rPr>
@@ -13271,154 +14047,70 @@
       </w:r>
       <w:r>
         <w:rPr>
-          <w:rFonts w:asciiTheme="minorBidi" w:eastAsia="Droid Sans" w:hAnsiTheme="minorBidi" w:cstheme="minorBidi"/>
-          <w:b/>
+          <w:rFonts w:asciiTheme="minorBidi" w:hAnsiTheme="minorBidi" w:cstheme="minorBidi"/>
+          <w:sz w:val="24"/>
+          <w:szCs w:val="24"/>
+        </w:rPr>
+        <w:t>), an error message should appear</w:t>
+      </w:r>
+      <w:r>
+        <w:rPr>
+          <w:rFonts w:asciiTheme="minorBidi" w:hAnsiTheme="minorBidi" w:cstheme="minorBidi"/>
           <w:sz w:val="24"/>
           <w:szCs w:val="24"/>
         </w:rPr>
         <w:t xml:space="preserve"> </w:t>
       </w:r>
-      <w:r>
-        <w:rPr>
-          <w:rFonts w:asciiTheme="minorBidi" w:hAnsiTheme="minorBidi" w:cstheme="minorBidi"/>
-          <w:sz w:val="24"/>
-          <w:szCs w:val="24"/>
-        </w:rPr>
-        <w:t>Description- must not be blank.</w:t>
-      </w:r>
-    </w:p>
-    <w:p>
-      <w:pPr>
-        <w:rPr>
-          <w:rFonts w:asciiTheme="minorBidi" w:hAnsiTheme="minorBidi" w:cstheme="minorBidi"/>
-          <w:sz w:val="24"/>
-          <w:szCs w:val="24"/>
-        </w:rPr>
-      </w:pPr>
-      <w:r>
-        <w:rPr>
-          <w:rFonts w:asciiTheme="minorBidi" w:hAnsiTheme="minorBidi" w:cstheme="minorBidi"/>
-          <w:b/>
-          <w:sz w:val="24"/>
-          <w:szCs w:val="24"/>
-        </w:rPr>
-        <w:t xml:space="preserve">T032 </w:t>
-      </w:r>
-      <w:r>
-        <w:rPr>
-          <w:rFonts w:asciiTheme="minorBidi" w:hAnsiTheme="minorBidi" w:cstheme="minorBidi"/>
-          <w:bCs/>
-          <w:sz w:val="24"/>
-          <w:szCs w:val="24"/>
-        </w:rPr>
-        <w:t>Error-</w:t>
-      </w:r>
-      <w:r>
-        <w:rPr>
-          <w:rFonts w:asciiTheme="minorBidi" w:hAnsiTheme="minorBidi" w:cstheme="minorBidi"/>
-          <w:b/>
-          <w:sz w:val="24"/>
-          <w:szCs w:val="24"/>
-        </w:rPr>
-        <w:t xml:space="preserve"> </w:t>
-      </w:r>
-      <w:r>
-        <w:rPr>
-          <w:rFonts w:asciiTheme="minorBidi" w:hAnsiTheme="minorBidi" w:cstheme="minorBidi"/>
-          <w:sz w:val="24"/>
-          <w:szCs w:val="24"/>
-        </w:rPr>
-        <w:t xml:space="preserve">If the data the </w:t>
-      </w:r>
-      <w:r>
-        <w:rPr>
-          <w:rFonts w:asciiTheme="minorBidi" w:hAnsiTheme="minorBidi" w:cstheme="minorBidi"/>
-          <w:sz w:val="24"/>
-          <w:szCs w:val="24"/>
-        </w:rPr>
-        <w:t>admin</w:t>
-      </w:r>
-      <w:r>
-        <w:rPr>
-          <w:rFonts w:asciiTheme="minorBidi" w:hAnsiTheme="minorBidi" w:cstheme="minorBidi"/>
-          <w:sz w:val="24"/>
-          <w:szCs w:val="24"/>
-        </w:rPr>
-        <w:t xml:space="preserve"> entered in the fields doesn't follow the </w:t>
-      </w:r>
-    </w:p>
-    <w:p>
-      <w:pPr>
-        <w:rPr>
-          <w:rFonts w:asciiTheme="minorBidi" w:hAnsiTheme="minorBidi" w:cstheme="minorBidi"/>
-          <w:sz w:val="24"/>
-          <w:szCs w:val="24"/>
-        </w:rPr>
-      </w:pPr>
-      <w:r>
-        <w:rPr>
-          <w:rFonts w:asciiTheme="minorBidi" w:hAnsiTheme="minorBidi" w:cstheme="minorBidi"/>
-          <w:sz w:val="24"/>
-          <w:szCs w:val="24"/>
-        </w:rPr>
-        <w:t xml:space="preserve">            </w:t>
-      </w:r>
-      <w:r>
-        <w:rPr>
-          <w:rFonts w:asciiTheme="minorBidi" w:hAnsiTheme="minorBidi" w:cstheme="minorBidi"/>
-          <w:sz w:val="24"/>
-          <w:szCs w:val="24"/>
-        </w:rPr>
-        <w:t>previously mentioned constraints from (</w:t>
-      </w:r>
-      <w:r>
-        <w:rPr>
-          <w:rFonts w:asciiTheme="minorBidi" w:hAnsiTheme="minorBidi" w:cstheme="minorBidi"/>
-          <w:b/>
-          <w:bCs/>
-          <w:sz w:val="24"/>
-          <w:szCs w:val="24"/>
-        </w:rPr>
-        <w:t>T0</w:t>
-      </w:r>
-      <w:r>
-        <w:rPr>
-          <w:rFonts w:asciiTheme="minorBidi" w:hAnsiTheme="minorBidi" w:cstheme="minorBidi"/>
-          <w:b/>
-          <w:bCs/>
-          <w:sz w:val="24"/>
-          <w:szCs w:val="24"/>
-        </w:rPr>
-        <w:t>26</w:t>
-      </w:r>
-      <w:r>
-        <w:rPr>
-          <w:rFonts w:asciiTheme="minorBidi" w:hAnsiTheme="minorBidi" w:cstheme="minorBidi"/>
-          <w:b/>
-          <w:bCs/>
-          <w:sz w:val="24"/>
-          <w:szCs w:val="24"/>
-        </w:rPr>
-        <w:t>: T0</w:t>
-      </w:r>
-      <w:r>
-        <w:rPr>
-          <w:rFonts w:asciiTheme="minorBidi" w:hAnsiTheme="minorBidi" w:cstheme="minorBidi"/>
-          <w:b/>
-          <w:bCs/>
-          <w:sz w:val="24"/>
-          <w:szCs w:val="24"/>
-        </w:rPr>
-        <w:t>31</w:t>
-      </w:r>
-      <w:r>
-        <w:rPr>
-          <w:rFonts w:asciiTheme="minorBidi" w:hAnsiTheme="minorBidi" w:cstheme="minorBidi"/>
-          <w:sz w:val="24"/>
-          <w:szCs w:val="24"/>
-        </w:rPr>
-        <w:t>), an error message should appear.</w:t>
-      </w:r>
+    </w:p>
+    <w:p>
+      <w:pPr>
+        <w:rPr>
+          <w:rFonts w:asciiTheme="minorBidi" w:hAnsiTheme="minorBidi" w:cstheme="minorBidi"/>
+          <w:sz w:val="24"/>
+          <w:szCs w:val="24"/>
+        </w:rPr>
+      </w:pPr>
+      <w:r>
+        <w:rPr>
+          <w:rFonts w:asciiTheme="minorBidi" w:hAnsiTheme="minorBidi" w:cstheme="minorBidi"/>
+          <w:sz w:val="24"/>
+          <w:szCs w:val="24"/>
+        </w:rPr>
+        <w:t xml:space="preserve">          “</w:t>
+      </w:r>
+      <w:r>
+        <w:rPr>
+          <w:rFonts w:asciiTheme="minorBidi" w:hAnsiTheme="minorBidi" w:cstheme="minorBidi"/>
+          <w:sz w:val="24"/>
+          <w:szCs w:val="24"/>
+        </w:rPr>
+        <w:t>Please fill this field</w:t>
+      </w:r>
+      <w:r>
+        <w:rPr>
+          <w:rFonts w:asciiTheme="minorBidi" w:hAnsiTheme="minorBidi" w:cstheme="minorBidi"/>
+          <w:sz w:val="24"/>
+          <w:szCs w:val="24"/>
+        </w:rPr>
+        <w:t>”</w:t>
+      </w:r>
+      <w:r>
+        <w:rPr>
+          <w:rFonts w:asciiTheme="minorBidi" w:hAnsiTheme="minorBidi" w:cstheme="minorBidi"/>
+          <w:sz w:val="24"/>
+          <w:szCs w:val="24"/>
+        </w:rPr>
+        <w:t>.</w:t>
+      </w:r>
+    </w:p>
+    <w:p>
+      <w:pPr>
+        <w:rPr>
+          <w:rFonts w:asciiTheme="minorBidi" w:hAnsiTheme="minorBidi" w:cstheme="minorBidi"/>
+          <w:sz w:val="24"/>
+          <w:szCs w:val="24"/>
+        </w:rPr>
+      </w:pPr>
     </w:p>
     <w:p>
       <w:pPr>
@@ -13456,7 +14148,6 @@
           <w:sz w:val="36"/>
           <w:szCs w:val="36"/>
         </w:rPr>
-        <w:lastRenderedPageBreak/>
         <w:t xml:space="preserve">3.9 Delete </w:t>
       </w:r>
       <w:r>

</xml_diff>

<commit_message>
Update SRS (coding phase)
All functional and technical requirements have been updated according to the code and design.
</commit_message>
<xml_diff>
--- a/2- Reqs/SRS.docx
+++ b/2- Reqs/SRS.docx
@@ -4728,7 +4728,43 @@
           <w:sz w:val="24"/>
           <w:szCs w:val="24"/>
         </w:rPr>
-        <w:t xml:space="preserve">The purpose of this software requirement specification is to provide a clear, documented model of the requirements for the online car purchasing web application. This system will host a huge database of vehicles, allowing vendors to advertise and market their vehicles and buyers to find the vehicles they're looking for. This document provides  high-level description for customers who want to purchase cars. The system provides the customer a way to browse easily through various brands and price ranges. So that customer will easily reserve the car that he wants with an intuitive and easy to use portal. </w:t>
+        <w:t xml:space="preserve">The purpose of this software requirement specification is to provide a clear, documented model of the requirements for the online car purchasing web application. This system will host a huge database of vehicles, allowing vendors to advertise and market their vehicles and buyers to find the vehicles they're looking for. This document </w:t>
+      </w:r>
+      <w:proofErr w:type="gramStart"/>
+      <w:r>
+        <w:rPr>
+          <w:rFonts w:asciiTheme="minorBidi" w:hAnsiTheme="minorBidi" w:cstheme="minorBidi"/>
+          <w:sz w:val="24"/>
+          <w:szCs w:val="24"/>
+        </w:rPr>
+        <w:t>provides  high</w:t>
+      </w:r>
+      <w:proofErr w:type="gramEnd"/>
+      <w:r>
+        <w:rPr>
+          <w:rFonts w:asciiTheme="minorBidi" w:hAnsiTheme="minorBidi" w:cstheme="minorBidi"/>
+          <w:sz w:val="24"/>
+          <w:szCs w:val="24"/>
+        </w:rPr>
+        <w:t xml:space="preserve">-level description for customers who want to purchase cars. The system provides the </w:t>
+      </w:r>
+      <w:proofErr w:type="gramStart"/>
+      <w:r>
+        <w:rPr>
+          <w:rFonts w:asciiTheme="minorBidi" w:hAnsiTheme="minorBidi" w:cstheme="minorBidi"/>
+          <w:sz w:val="24"/>
+          <w:szCs w:val="24"/>
+        </w:rPr>
+        <w:t>customer</w:t>
+      </w:r>
+      <w:proofErr w:type="gramEnd"/>
+      <w:r>
+        <w:rPr>
+          <w:rFonts w:asciiTheme="minorBidi" w:hAnsiTheme="minorBidi" w:cstheme="minorBidi"/>
+          <w:sz w:val="24"/>
+          <w:szCs w:val="24"/>
+        </w:rPr>
+        <w:t xml:space="preserve"> a way to browse easily through various brands and price ranges. So that customer will easily reserve the car that he wants with an intuitive and easy to use portal. </w:t>
       </w:r>
     </w:p>
     <w:p>
@@ -5283,7 +5319,25 @@
           <w:sz w:val="24"/>
           <w:szCs w:val="24"/>
         </w:rPr>
-        <w:t xml:space="preserve"> The Internet is a basic necessity for the system to be accessed.</w:t>
+        <w:t xml:space="preserve"> The Internet is </w:t>
+      </w:r>
+      <w:proofErr w:type="gramStart"/>
+      <w:r>
+        <w:rPr>
+          <w:rFonts w:asciiTheme="minorBidi" w:hAnsiTheme="minorBidi" w:cstheme="minorBidi"/>
+          <w:sz w:val="24"/>
+          <w:szCs w:val="24"/>
+        </w:rPr>
+        <w:t>a basic necessity</w:t>
+      </w:r>
+      <w:proofErr w:type="gramEnd"/>
+      <w:r>
+        <w:rPr>
+          <w:rFonts w:asciiTheme="minorBidi" w:hAnsiTheme="minorBidi" w:cstheme="minorBidi"/>
+          <w:sz w:val="24"/>
+          <w:szCs w:val="24"/>
+        </w:rPr>
+        <w:t xml:space="preserve"> for the system to be accessed.</w:t>
       </w:r>
       <w:r>
         <w:rPr>
@@ -5839,8 +5893,18 @@
           <w:sz w:val="24"/>
           <w:szCs w:val="24"/>
         </w:rPr>
-        <w:t xml:space="preserve"> be available to these 2 different roles</w:t>
-      </w:r>
+        <w:t xml:space="preserve"> be available to these 2 different </w:t>
+      </w:r>
+      <w:proofErr w:type="gramStart"/>
+      <w:r>
+        <w:rPr>
+          <w:rFonts w:asciiTheme="minorBidi" w:eastAsia="Droid Sans" w:hAnsiTheme="minorBidi" w:cstheme="minorBidi"/>
+          <w:sz w:val="24"/>
+          <w:szCs w:val="24"/>
+        </w:rPr>
+        <w:t>roles</w:t>
+      </w:r>
+      <w:proofErr w:type="gramEnd"/>
     </w:p>
     <w:p>
       <w:pPr>
@@ -6347,13 +6411,23 @@
           <w:szCs w:val="24"/>
         </w:rPr>
       </w:pPr>
-      <w:r>
-        <w:rPr>
-          <w:rFonts w:asciiTheme="minorBidi" w:hAnsiTheme="minorBidi" w:cstheme="minorBidi"/>
-          <w:sz w:val="24"/>
-          <w:szCs w:val="24"/>
-        </w:rPr>
-        <w:t xml:space="preserve">User must have an account </w:t>
+      <w:proofErr w:type="gramStart"/>
+      <w:r>
+        <w:rPr>
+          <w:rFonts w:asciiTheme="minorBidi" w:hAnsiTheme="minorBidi" w:cstheme="minorBidi"/>
+          <w:sz w:val="24"/>
+          <w:szCs w:val="24"/>
+        </w:rPr>
+        <w:t>User</w:t>
+      </w:r>
+      <w:proofErr w:type="gramEnd"/>
+      <w:r>
+        <w:rPr>
+          <w:rFonts w:asciiTheme="minorBidi" w:hAnsiTheme="minorBidi" w:cstheme="minorBidi"/>
+          <w:sz w:val="24"/>
+          <w:szCs w:val="24"/>
+        </w:rPr>
+        <w:t xml:space="preserve"> must have an account </w:t>
       </w:r>
       <w:r>
         <w:rPr>
@@ -7069,104 +7143,6 @@
           <w:sz w:val="24"/>
           <w:szCs w:val="24"/>
         </w:rPr>
-        <w:t>If the user enters an email that already exist</w:t>
-      </w:r>
-      <w:r>
-        <w:rPr>
-          <w:rFonts w:asciiTheme="minorBidi" w:hAnsiTheme="minorBidi" w:cstheme="minorBidi"/>
-          <w:sz w:val="24"/>
-          <w:szCs w:val="24"/>
-        </w:rPr>
-        <w:t xml:space="preserve">, ask user to re-enter a valid </w:t>
-      </w:r>
-      <w:r>
-        <w:rPr>
-          <w:rFonts w:asciiTheme="minorBidi" w:hAnsiTheme="minorBidi" w:cstheme="minorBidi"/>
-          <w:sz w:val="24"/>
-          <w:szCs w:val="24"/>
-        </w:rPr>
-        <w:t>one.</w:t>
-      </w:r>
-    </w:p>
-    <w:p>
-      <w:pPr>
-        <w:pStyle w:val="ListParagraph"/>
-        <w:numPr>
-          <w:ilvl w:val="1"/>
-          <w:numId w:val="33"/>
-        </w:numPr>
-        <w:rPr>
-          <w:rFonts w:asciiTheme="minorBidi" w:hAnsiTheme="minorBidi" w:cstheme="minorBidi"/>
-          <w:sz w:val="24"/>
-          <w:szCs w:val="24"/>
-        </w:rPr>
-      </w:pPr>
-      <w:r>
-        <w:rPr>
-          <w:rFonts w:asciiTheme="minorBidi" w:hAnsiTheme="minorBidi" w:cstheme="minorBidi"/>
-          <w:sz w:val="24"/>
-          <w:szCs w:val="24"/>
-        </w:rPr>
-        <w:t xml:space="preserve">In case the user enters email that doesn’t match the email format, </w:t>
-      </w:r>
-      <w:r>
-        <w:rPr>
-          <w:rFonts w:asciiTheme="minorBidi" w:hAnsiTheme="minorBidi" w:cstheme="minorBidi"/>
-          <w:sz w:val="24"/>
-          <w:szCs w:val="24"/>
-        </w:rPr>
-        <w:t xml:space="preserve">ask user to re-enter a valid </w:t>
-      </w:r>
-      <w:r>
-        <w:rPr>
-          <w:rFonts w:asciiTheme="minorBidi" w:hAnsiTheme="minorBidi" w:cstheme="minorBidi"/>
-          <w:sz w:val="24"/>
-          <w:szCs w:val="24"/>
-        </w:rPr>
-        <w:t>one.</w:t>
-      </w:r>
-    </w:p>
-    <w:p>
-      <w:pPr>
-        <w:pStyle w:val="ListParagraph"/>
-        <w:numPr>
-          <w:ilvl w:val="1"/>
-          <w:numId w:val="33"/>
-        </w:numPr>
-        <w:rPr>
-          <w:rFonts w:asciiTheme="minorBidi" w:hAnsiTheme="minorBidi" w:cstheme="minorBidi"/>
-          <w:sz w:val="24"/>
-          <w:szCs w:val="24"/>
-        </w:rPr>
-      </w:pPr>
-      <w:r>
-        <w:rPr>
-          <w:rFonts w:asciiTheme="minorBidi" w:hAnsiTheme="minorBidi" w:cstheme="minorBidi"/>
-          <w:sz w:val="24"/>
-          <w:szCs w:val="24"/>
-        </w:rPr>
-        <w:t>In case of repeated phone number, ask user to re-enter another one.</w:t>
-      </w:r>
-    </w:p>
-    <w:p>
-      <w:pPr>
-        <w:pStyle w:val="ListParagraph"/>
-        <w:numPr>
-          <w:ilvl w:val="1"/>
-          <w:numId w:val="33"/>
-        </w:numPr>
-        <w:rPr>
-          <w:rFonts w:asciiTheme="minorBidi" w:hAnsiTheme="minorBidi" w:cstheme="minorBidi"/>
-          <w:sz w:val="24"/>
-          <w:szCs w:val="24"/>
-        </w:rPr>
-      </w:pPr>
-      <w:r>
-        <w:rPr>
-          <w:rFonts w:asciiTheme="minorBidi" w:hAnsiTheme="minorBidi" w:cstheme="minorBidi"/>
-          <w:sz w:val="24"/>
-          <w:szCs w:val="24"/>
-        </w:rPr>
         <w:t xml:space="preserve">If the user clicks on the login button, the system should navigate to the </w:t>
       </w:r>
       <w:r>
@@ -7298,16 +7274,7 @@
           <w:sz w:val="24"/>
           <w:szCs w:val="24"/>
         </w:rPr>
-        <w:t>T00</w:t>
-      </w:r>
-      <w:r>
-        <w:rPr>
-          <w:rFonts w:asciiTheme="minorBidi" w:hAnsiTheme="minorBidi" w:cstheme="minorBidi"/>
-          <w:b/>
-          <w:sz w:val="24"/>
-          <w:szCs w:val="24"/>
-        </w:rPr>
-        <w:t>1</w:t>
+        <w:t>T001</w:t>
       </w:r>
       <w:r>
         <w:rPr>
@@ -7742,7 +7709,23 @@
           <w:sz w:val="24"/>
           <w:szCs w:val="24"/>
         </w:rPr>
-        <w:t>Password- must be at-least 8 characters.</w:t>
+        <w:t xml:space="preserve">Password- must be </w:t>
+      </w:r>
+      <w:r>
+        <w:rPr>
+          <w:rFonts w:asciiTheme="minorBidi" w:hAnsiTheme="minorBidi" w:cstheme="minorBidi"/>
+          <w:sz w:val="24"/>
+          <w:szCs w:val="24"/>
+        </w:rPr>
+        <w:t>at least</w:t>
+      </w:r>
+      <w:r>
+        <w:rPr>
+          <w:rFonts w:asciiTheme="minorBidi" w:hAnsiTheme="minorBidi" w:cstheme="minorBidi"/>
+          <w:sz w:val="24"/>
+          <w:szCs w:val="24"/>
+        </w:rPr>
+        <w:t xml:space="preserve"> 8 characters.</w:t>
       </w:r>
     </w:p>
     <w:p>
@@ -7864,7 +7847,16 @@
           <w:sz w:val="24"/>
           <w:szCs w:val="24"/>
         </w:rPr>
-        <w:t>11</w:t>
+        <w:t>1</w:t>
+      </w:r>
+      <w:r>
+        <w:rPr>
+          <w:rFonts w:asciiTheme="minorBidi" w:hAnsiTheme="minorBidi" w:cstheme="minorBidi"/>
+          <w:b/>
+          <w:sz w:val="24"/>
+          <w:szCs w:val="24"/>
+        </w:rPr>
+        <w:t>1</w:t>
       </w:r>
       <w:r>
         <w:rPr>
@@ -7878,10 +7870,19 @@
       <w:r>
         <w:rPr>
           <w:rFonts w:asciiTheme="minorBidi" w:hAnsiTheme="minorBidi" w:cstheme="minorBidi"/>
-          <w:sz w:val="24"/>
-          <w:szCs w:val="24"/>
-        </w:rPr>
-        <w:t>Password - password must be encrypted.</w:t>
+          <w:bCs/>
+          <w:sz w:val="24"/>
+          <w:szCs w:val="24"/>
+        </w:rPr>
+        <w:t>Phone</w:t>
+      </w:r>
+      <w:r>
+        <w:rPr>
+          <w:rFonts w:asciiTheme="minorBidi" w:hAnsiTheme="minorBidi" w:cstheme="minorBidi"/>
+          <w:sz w:val="24"/>
+          <w:szCs w:val="24"/>
+        </w:rPr>
+        <w:t xml:space="preserve"> Number –must not be blank.</w:t>
       </w:r>
     </w:p>
     <w:p>
@@ -7902,16 +7903,25 @@
           <w:sz w:val="24"/>
           <w:szCs w:val="24"/>
         </w:rPr>
-        <w:t>T0</w:t>
-      </w:r>
-      <w:r>
-        <w:rPr>
-          <w:rFonts w:asciiTheme="minorBidi" w:hAnsiTheme="minorBidi" w:cstheme="minorBidi"/>
-          <w:b/>
-          <w:sz w:val="24"/>
-          <w:szCs w:val="24"/>
-        </w:rPr>
-        <w:t>12</w:t>
+        <w:t>T</w:t>
+      </w:r>
+      <w:r>
+        <w:rPr>
+          <w:rFonts w:asciiTheme="minorBidi" w:hAnsiTheme="minorBidi" w:cstheme="minorBidi"/>
+          <w:b/>
+          <w:sz w:val="24"/>
+          <w:szCs w:val="24"/>
+        </w:rPr>
+        <w:t>01</w:t>
+      </w:r>
+      <w:r>
+        <w:rPr>
+          <w:rFonts w:asciiTheme="minorBidi" w:hAnsiTheme="minorBidi" w:cstheme="minorBidi"/>
+          <w:b/>
+          <w:sz w:val="24"/>
+          <w:szCs w:val="24"/>
+        </w:rPr>
+        <w:t>2</w:t>
       </w:r>
       <w:r>
         <w:rPr>
@@ -7937,7 +7947,23 @@
           <w:sz w:val="24"/>
           <w:szCs w:val="24"/>
         </w:rPr>
-        <w:t xml:space="preserve"> Number –must not be blank.</w:t>
+        <w:t xml:space="preserve"> Number – </w:t>
+      </w:r>
+      <w:r>
+        <w:rPr>
+          <w:rFonts w:asciiTheme="minorBidi" w:hAnsiTheme="minorBidi" w:cstheme="minorBidi"/>
+          <w:sz w:val="24"/>
+          <w:szCs w:val="24"/>
+        </w:rPr>
+        <w:t>s</w:t>
+      </w:r>
+      <w:r>
+        <w:rPr>
+          <w:rFonts w:asciiTheme="minorBidi" w:hAnsiTheme="minorBidi" w:cstheme="minorBidi"/>
+          <w:sz w:val="24"/>
+          <w:szCs w:val="24"/>
+        </w:rPr>
+        <w:t>pecial characters are not allowed.</w:t>
       </w:r>
     </w:p>
     <w:p>
@@ -7958,16 +7984,25 @@
           <w:sz w:val="24"/>
           <w:szCs w:val="24"/>
         </w:rPr>
-        <w:t>T</w:t>
-      </w:r>
-      <w:r>
-        <w:rPr>
-          <w:rFonts w:asciiTheme="minorBidi" w:hAnsiTheme="minorBidi" w:cstheme="minorBidi"/>
-          <w:b/>
-          <w:sz w:val="24"/>
-          <w:szCs w:val="24"/>
-        </w:rPr>
-        <w:t>013</w:t>
+        <w:t>T0</w:t>
+      </w:r>
+      <w:r>
+        <w:rPr>
+          <w:rFonts w:asciiTheme="minorBidi" w:hAnsiTheme="minorBidi" w:cstheme="minorBidi"/>
+          <w:b/>
+          <w:sz w:val="24"/>
+          <w:szCs w:val="24"/>
+        </w:rPr>
+        <w:t>1</w:t>
+      </w:r>
+      <w:r>
+        <w:rPr>
+          <w:rFonts w:asciiTheme="minorBidi" w:hAnsiTheme="minorBidi" w:cstheme="minorBidi"/>
+          <w:b/>
+          <w:sz w:val="24"/>
+          <w:szCs w:val="24"/>
+        </w:rPr>
+        <w:t>3</w:t>
       </w:r>
       <w:r>
         <w:rPr>
@@ -8001,15 +8036,15 @@
           <w:sz w:val="24"/>
           <w:szCs w:val="24"/>
         </w:rPr>
-        <w:t>s</w:t>
-      </w:r>
-      <w:r>
-        <w:rPr>
-          <w:rFonts w:asciiTheme="minorBidi" w:hAnsiTheme="minorBidi" w:cstheme="minorBidi"/>
-          <w:sz w:val="24"/>
-          <w:szCs w:val="24"/>
-        </w:rPr>
-        <w:t>pecial characters are not allowed.</w:t>
+        <w:t>c</w:t>
+      </w:r>
+      <w:r>
+        <w:rPr>
+          <w:rFonts w:asciiTheme="minorBidi" w:hAnsiTheme="minorBidi" w:cstheme="minorBidi"/>
+          <w:sz w:val="24"/>
+          <w:szCs w:val="24"/>
+        </w:rPr>
+        <w:t>haracters are not allowed.</w:t>
       </w:r>
     </w:p>
     <w:p>
@@ -8030,7 +8065,6 @@
           <w:sz w:val="24"/>
           <w:szCs w:val="24"/>
         </w:rPr>
-        <w:lastRenderedPageBreak/>
         <w:t>T0</w:t>
       </w:r>
       <w:r>
@@ -8040,12 +8074,20 @@
           <w:sz w:val="24"/>
           <w:szCs w:val="24"/>
         </w:rPr>
-        <w:t>14</w:t>
-      </w:r>
-      <w:r>
-        <w:rPr>
-          <w:rFonts w:asciiTheme="minorBidi" w:hAnsiTheme="minorBidi" w:cstheme="minorBidi"/>
-          <w:b/>
+        <w:t>1</w:t>
+      </w:r>
+      <w:r>
+        <w:rPr>
+          <w:rFonts w:asciiTheme="minorBidi" w:hAnsiTheme="minorBidi" w:cstheme="minorBidi"/>
+          <w:b/>
+          <w:sz w:val="24"/>
+          <w:szCs w:val="24"/>
+        </w:rPr>
+        <w:t>4</w:t>
+      </w:r>
+      <w:r>
+        <w:rPr>
+          <w:rFonts w:asciiTheme="minorBidi" w:hAnsiTheme="minorBidi" w:cstheme="minorBidi"/>
           <w:sz w:val="24"/>
           <w:szCs w:val="24"/>
         </w:rPr>
@@ -8054,35 +8096,10 @@
       <w:r>
         <w:rPr>
           <w:rFonts w:asciiTheme="minorBidi" w:hAnsiTheme="minorBidi" w:cstheme="minorBidi"/>
-          <w:bCs/>
-          <w:sz w:val="24"/>
-          <w:szCs w:val="24"/>
-        </w:rPr>
-        <w:t>Phone</w:t>
-      </w:r>
-      <w:r>
-        <w:rPr>
-          <w:rFonts w:asciiTheme="minorBidi" w:hAnsiTheme="minorBidi" w:cstheme="minorBidi"/>
-          <w:sz w:val="24"/>
-          <w:szCs w:val="24"/>
-        </w:rPr>
-        <w:t xml:space="preserve"> Number – </w:t>
-      </w:r>
-      <w:r>
-        <w:rPr>
-          <w:rFonts w:asciiTheme="minorBidi" w:hAnsiTheme="minorBidi" w:cstheme="minorBidi"/>
-          <w:sz w:val="24"/>
-          <w:szCs w:val="24"/>
-        </w:rPr>
-        <w:t>c</w:t>
-      </w:r>
-      <w:r>
-        <w:rPr>
-          <w:rFonts w:asciiTheme="minorBidi" w:hAnsiTheme="minorBidi" w:cstheme="minorBidi"/>
-          <w:sz w:val="24"/>
-          <w:szCs w:val="24"/>
-        </w:rPr>
-        <w:t>haracters are not allowed.</w:t>
+          <w:sz w:val="24"/>
+          <w:szCs w:val="24"/>
+        </w:rPr>
+        <w:t>Email - must not be blank.</w:t>
       </w:r>
     </w:p>
     <w:p>
@@ -8112,7 +8129,16 @@
           <w:sz w:val="24"/>
           <w:szCs w:val="24"/>
         </w:rPr>
-        <w:t>15</w:t>
+        <w:t>1</w:t>
+      </w:r>
+      <w:r>
+        <w:rPr>
+          <w:rFonts w:asciiTheme="minorBidi" w:hAnsiTheme="minorBidi" w:cstheme="minorBidi"/>
+          <w:b/>
+          <w:sz w:val="24"/>
+          <w:szCs w:val="24"/>
+        </w:rPr>
+        <w:t>5</w:t>
       </w:r>
       <w:r>
         <w:rPr>
@@ -8128,7 +8154,39 @@
           <w:sz w:val="24"/>
           <w:szCs w:val="24"/>
         </w:rPr>
-        <w:t>Email - must not be blank.</w:t>
+        <w:t>Email - must be in email format</w:t>
+      </w:r>
+      <w:r>
+        <w:rPr>
+          <w:rFonts w:asciiTheme="minorBidi" w:hAnsiTheme="minorBidi" w:cstheme="minorBidi"/>
+          <w:sz w:val="24"/>
+          <w:szCs w:val="24"/>
+        </w:rPr>
+        <w:t xml:space="preserve"> (ex: </w:t>
+      </w:r>
+      <w:r>
+        <w:rPr>
+          <w:rFonts w:asciiTheme="minorBidi" w:hAnsiTheme="minorBidi" w:cstheme="minorBidi"/>
+          <w:sz w:val="24"/>
+          <w:szCs w:val="24"/>
+        </w:rPr>
+        <w:t>abc@gmail.com</w:t>
+      </w:r>
+      <w:r>
+        <w:rPr>
+          <w:rFonts w:asciiTheme="minorBidi" w:hAnsiTheme="minorBidi" w:cstheme="minorBidi"/>
+          <w:sz w:val="24"/>
+          <w:szCs w:val="24"/>
+        </w:rPr>
+        <w:t>)</w:t>
+      </w:r>
+      <w:r>
+        <w:rPr>
+          <w:rFonts w:asciiTheme="minorBidi" w:hAnsiTheme="minorBidi" w:cstheme="minorBidi"/>
+          <w:sz w:val="24"/>
+          <w:szCs w:val="24"/>
+        </w:rPr>
+        <w:t>.</w:t>
       </w:r>
     </w:p>
     <w:p>
@@ -8142,10 +8200,331 @@
           <w:szCs w:val="24"/>
         </w:rPr>
       </w:pPr>
-      <w:r>
-        <w:rPr>
-          <w:rFonts w:asciiTheme="minorBidi" w:hAnsiTheme="minorBidi" w:cstheme="minorBidi"/>
-          <w:b/>
+    </w:p>
+    <w:p>
+      <w:pPr>
+        <w:rPr>
+          <w:rFonts w:asciiTheme="minorBidi" w:hAnsiTheme="minorBidi" w:cstheme="minorBidi"/>
+          <w:sz w:val="24"/>
+          <w:szCs w:val="24"/>
+        </w:rPr>
+      </w:pPr>
+      <w:r>
+        <w:rPr>
+          <w:rFonts w:asciiTheme="minorBidi" w:hAnsiTheme="minorBidi" w:cstheme="minorBidi"/>
+          <w:b/>
+          <w:sz w:val="24"/>
+          <w:szCs w:val="24"/>
+        </w:rPr>
+        <w:lastRenderedPageBreak/>
+        <w:t xml:space="preserve">           T01</w:t>
+      </w:r>
+      <w:r>
+        <w:rPr>
+          <w:rFonts w:asciiTheme="minorBidi" w:hAnsiTheme="minorBidi" w:cstheme="minorBidi"/>
+          <w:b/>
+          <w:sz w:val="24"/>
+          <w:szCs w:val="24"/>
+        </w:rPr>
+        <w:t>6</w:t>
+      </w:r>
+      <w:r>
+        <w:rPr>
+          <w:rFonts w:asciiTheme="minorBidi" w:hAnsiTheme="minorBidi" w:cstheme="minorBidi"/>
+          <w:b/>
+          <w:sz w:val="24"/>
+          <w:szCs w:val="24"/>
+        </w:rPr>
+        <w:t xml:space="preserve"> </w:t>
+      </w:r>
+      <w:r>
+        <w:rPr>
+          <w:rFonts w:asciiTheme="minorBidi" w:hAnsiTheme="minorBidi" w:cstheme="minorBidi"/>
+          <w:bCs/>
+          <w:sz w:val="24"/>
+          <w:szCs w:val="24"/>
+        </w:rPr>
+        <w:t>Error-</w:t>
+      </w:r>
+      <w:r>
+        <w:rPr>
+          <w:rFonts w:asciiTheme="minorBidi" w:hAnsiTheme="minorBidi" w:cstheme="minorBidi"/>
+          <w:b/>
+          <w:sz w:val="24"/>
+          <w:szCs w:val="24"/>
+        </w:rPr>
+        <w:t xml:space="preserve"> </w:t>
+      </w:r>
+      <w:r>
+        <w:rPr>
+          <w:rFonts w:asciiTheme="minorBidi" w:hAnsiTheme="minorBidi" w:cstheme="minorBidi"/>
+          <w:sz w:val="24"/>
+          <w:szCs w:val="24"/>
+        </w:rPr>
+        <w:t xml:space="preserve">If the data the user entered in the fields doesn't follow the </w:t>
+      </w:r>
+    </w:p>
+    <w:p>
+      <w:pPr>
+        <w:rPr>
+          <w:rFonts w:asciiTheme="minorBidi" w:hAnsiTheme="minorBidi" w:cstheme="minorBidi"/>
+          <w:sz w:val="24"/>
+          <w:szCs w:val="24"/>
+        </w:rPr>
+      </w:pPr>
+      <w:r>
+        <w:rPr>
+          <w:rFonts w:asciiTheme="minorBidi" w:hAnsiTheme="minorBidi" w:cstheme="minorBidi"/>
+          <w:sz w:val="24"/>
+          <w:szCs w:val="24"/>
+        </w:rPr>
+        <w:t xml:space="preserve">            </w:t>
+      </w:r>
+      <w:r>
+        <w:rPr>
+          <w:rFonts w:asciiTheme="minorBidi" w:hAnsiTheme="minorBidi" w:cstheme="minorBidi"/>
+          <w:sz w:val="24"/>
+          <w:szCs w:val="24"/>
+        </w:rPr>
+        <w:t>previously mentioned constraints from (</w:t>
+      </w:r>
+      <w:r>
+        <w:rPr>
+          <w:rFonts w:asciiTheme="minorBidi" w:hAnsiTheme="minorBidi" w:cstheme="minorBidi"/>
+          <w:b/>
+          <w:bCs/>
+          <w:sz w:val="24"/>
+          <w:szCs w:val="24"/>
+        </w:rPr>
+        <w:t>T001</w:t>
+      </w:r>
+      <w:r>
+        <w:rPr>
+          <w:rFonts w:asciiTheme="minorBidi" w:hAnsiTheme="minorBidi" w:cstheme="minorBidi"/>
+          <w:b/>
+          <w:bCs/>
+          <w:sz w:val="24"/>
+          <w:szCs w:val="24"/>
+        </w:rPr>
+        <w:t>, T003, T005, T0</w:t>
+      </w:r>
+      <w:r>
+        <w:rPr>
+          <w:rFonts w:asciiTheme="minorBidi" w:hAnsiTheme="minorBidi" w:cstheme="minorBidi"/>
+          <w:b/>
+          <w:bCs/>
+          <w:sz w:val="24"/>
+          <w:szCs w:val="24"/>
+        </w:rPr>
+        <w:t>11</w:t>
+      </w:r>
+      <w:r>
+        <w:rPr>
+          <w:rFonts w:asciiTheme="minorBidi" w:hAnsiTheme="minorBidi" w:cstheme="minorBidi"/>
+          <w:b/>
+          <w:bCs/>
+          <w:sz w:val="24"/>
+          <w:szCs w:val="24"/>
+        </w:rPr>
+        <w:t>, T014</w:t>
+      </w:r>
+      <w:r>
+        <w:rPr>
+          <w:rFonts w:asciiTheme="minorBidi" w:hAnsiTheme="minorBidi" w:cstheme="minorBidi"/>
+          <w:sz w:val="24"/>
+          <w:szCs w:val="24"/>
+        </w:rPr>
+        <w:t xml:space="preserve">), an </w:t>
+      </w:r>
+    </w:p>
+    <w:p>
+      <w:pPr>
+        <w:rPr>
+          <w:rFonts w:asciiTheme="minorBidi" w:hAnsiTheme="minorBidi" w:cstheme="minorBidi"/>
+          <w:sz w:val="24"/>
+          <w:szCs w:val="24"/>
+        </w:rPr>
+      </w:pPr>
+      <w:r>
+        <w:rPr>
+          <w:rFonts w:asciiTheme="minorBidi" w:hAnsiTheme="minorBidi" w:cstheme="minorBidi"/>
+          <w:sz w:val="24"/>
+          <w:szCs w:val="24"/>
+        </w:rPr>
+        <w:t xml:space="preserve">            </w:t>
+      </w:r>
+      <w:r>
+        <w:rPr>
+          <w:rFonts w:asciiTheme="minorBidi" w:hAnsiTheme="minorBidi" w:cstheme="minorBidi"/>
+          <w:sz w:val="24"/>
+          <w:szCs w:val="24"/>
+        </w:rPr>
+        <w:t>error messag</w:t>
+      </w:r>
+      <w:r>
+        <w:rPr>
+          <w:rFonts w:asciiTheme="minorBidi" w:hAnsiTheme="minorBidi" w:cstheme="minorBidi"/>
+          <w:sz w:val="24"/>
+          <w:szCs w:val="24"/>
+        </w:rPr>
+        <w:t xml:space="preserve">e </w:t>
+      </w:r>
+      <w:r>
+        <w:rPr>
+          <w:rFonts w:asciiTheme="minorBidi" w:hAnsiTheme="minorBidi" w:cstheme="minorBidi"/>
+          <w:sz w:val="24"/>
+          <w:szCs w:val="24"/>
+        </w:rPr>
+        <w:t>should appear</w:t>
+      </w:r>
+      <w:r>
+        <w:rPr>
+          <w:rFonts w:asciiTheme="minorBidi" w:hAnsiTheme="minorBidi" w:cstheme="minorBidi"/>
+          <w:sz w:val="24"/>
+          <w:szCs w:val="24"/>
+        </w:rPr>
+        <w:t xml:space="preserve"> “Please fill out this field.”</w:t>
+      </w:r>
+      <w:r>
+        <w:rPr>
+          <w:rFonts w:asciiTheme="minorBidi" w:hAnsiTheme="minorBidi" w:cstheme="minorBidi"/>
+          <w:sz w:val="24"/>
+          <w:szCs w:val="24"/>
+        </w:rPr>
+        <w:t>.</w:t>
+      </w:r>
+    </w:p>
+    <w:p>
+      <w:pPr>
+        <w:rPr>
+          <w:rFonts w:asciiTheme="minorBidi" w:hAnsiTheme="minorBidi" w:cstheme="minorBidi"/>
+          <w:sz w:val="24"/>
+          <w:szCs w:val="24"/>
+        </w:rPr>
+      </w:pPr>
+      <w:r>
+        <w:rPr>
+          <w:rFonts w:asciiTheme="minorBidi" w:hAnsiTheme="minorBidi" w:cstheme="minorBidi"/>
+          <w:sz w:val="24"/>
+          <w:szCs w:val="24"/>
+        </w:rPr>
+        <w:t xml:space="preserve">           </w:t>
+      </w:r>
+      <w:r>
+        <w:rPr>
+          <w:rFonts w:asciiTheme="minorBidi" w:hAnsiTheme="minorBidi" w:cstheme="minorBidi"/>
+          <w:b/>
+          <w:sz w:val="24"/>
+          <w:szCs w:val="24"/>
+        </w:rPr>
+        <w:t>T01</w:t>
+      </w:r>
+      <w:r>
+        <w:rPr>
+          <w:rFonts w:asciiTheme="minorBidi" w:hAnsiTheme="minorBidi" w:cstheme="minorBidi"/>
+          <w:b/>
+          <w:sz w:val="24"/>
+          <w:szCs w:val="24"/>
+        </w:rPr>
+        <w:t>7</w:t>
+      </w:r>
+      <w:r>
+        <w:rPr>
+          <w:rFonts w:asciiTheme="minorBidi" w:hAnsiTheme="minorBidi" w:cstheme="minorBidi"/>
+          <w:b/>
+          <w:sz w:val="24"/>
+          <w:szCs w:val="24"/>
+        </w:rPr>
+        <w:t xml:space="preserve"> </w:t>
+      </w:r>
+      <w:r>
+        <w:rPr>
+          <w:rFonts w:asciiTheme="minorBidi" w:hAnsiTheme="minorBidi" w:cstheme="minorBidi"/>
+          <w:bCs/>
+          <w:sz w:val="24"/>
+          <w:szCs w:val="24"/>
+        </w:rPr>
+        <w:t>Error-</w:t>
+      </w:r>
+      <w:r>
+        <w:rPr>
+          <w:rFonts w:asciiTheme="minorBidi" w:hAnsiTheme="minorBidi" w:cstheme="minorBidi"/>
+          <w:b/>
+          <w:sz w:val="24"/>
+          <w:szCs w:val="24"/>
+        </w:rPr>
+        <w:t xml:space="preserve"> </w:t>
+      </w:r>
+      <w:r>
+        <w:rPr>
+          <w:rFonts w:asciiTheme="minorBidi" w:hAnsiTheme="minorBidi" w:cstheme="minorBidi"/>
+          <w:sz w:val="24"/>
+          <w:szCs w:val="24"/>
+        </w:rPr>
+        <w:t xml:space="preserve">If the data the user entered in the </w:t>
+      </w:r>
+      <w:r>
+        <w:rPr>
+          <w:rFonts w:asciiTheme="minorBidi" w:hAnsiTheme="minorBidi" w:cstheme="minorBidi"/>
+          <w:sz w:val="24"/>
+          <w:szCs w:val="24"/>
+        </w:rPr>
+        <w:t>email field</w:t>
+      </w:r>
+      <w:r>
+        <w:rPr>
+          <w:rFonts w:asciiTheme="minorBidi" w:hAnsiTheme="minorBidi" w:cstheme="minorBidi"/>
+          <w:sz w:val="24"/>
+          <w:szCs w:val="24"/>
+        </w:rPr>
+        <w:t xml:space="preserve"> doesn't follow the </w:t>
+      </w:r>
+    </w:p>
+    <w:p>
+      <w:pPr>
+        <w:rPr>
+          <w:rFonts w:asciiTheme="minorBidi" w:hAnsiTheme="minorBidi" w:cstheme="minorBidi"/>
+          <w:sz w:val="24"/>
+          <w:szCs w:val="24"/>
+        </w:rPr>
+      </w:pPr>
+      <w:r>
+        <w:rPr>
+          <w:rFonts w:asciiTheme="minorBidi" w:hAnsiTheme="minorBidi" w:cstheme="minorBidi"/>
+          <w:sz w:val="24"/>
+          <w:szCs w:val="24"/>
+        </w:rPr>
+        <w:t xml:space="preserve">            </w:t>
+      </w:r>
+      <w:r>
+        <w:rPr>
+          <w:rFonts w:asciiTheme="minorBidi" w:hAnsiTheme="minorBidi" w:cstheme="minorBidi"/>
+          <w:sz w:val="24"/>
+          <w:szCs w:val="24"/>
+        </w:rPr>
+        <w:t xml:space="preserve">previously mentioned constraint </w:t>
+      </w:r>
+      <w:r>
+        <w:rPr>
+          <w:rFonts w:asciiTheme="minorBidi" w:hAnsiTheme="minorBidi" w:cstheme="minorBidi"/>
+          <w:sz w:val="24"/>
+          <w:szCs w:val="24"/>
+        </w:rPr>
+        <w:t>in</w:t>
+      </w:r>
+      <w:r>
+        <w:rPr>
+          <w:rFonts w:asciiTheme="minorBidi" w:hAnsiTheme="minorBidi" w:cstheme="minorBidi"/>
+          <w:sz w:val="24"/>
+          <w:szCs w:val="24"/>
+        </w:rPr>
+        <w:t xml:space="preserve"> (</w:t>
+      </w:r>
+      <w:r>
+        <w:rPr>
+          <w:rFonts w:asciiTheme="minorBidi" w:hAnsiTheme="minorBidi" w:cstheme="minorBidi"/>
+          <w:b/>
+          <w:bCs/>
           <w:sz w:val="24"/>
           <w:szCs w:val="24"/>
         </w:rPr>
@@ -8155,14 +8534,120 @@
         <w:rPr>
           <w:rFonts w:asciiTheme="minorBidi" w:hAnsiTheme="minorBidi" w:cstheme="minorBidi"/>
           <w:b/>
-          <w:sz w:val="24"/>
-          <w:szCs w:val="24"/>
-        </w:rPr>
-        <w:t>16</w:t>
-      </w:r>
-      <w:r>
-        <w:rPr>
-          <w:rFonts w:asciiTheme="minorBidi" w:hAnsiTheme="minorBidi" w:cstheme="minorBidi"/>
+          <w:bCs/>
+          <w:sz w:val="24"/>
+          <w:szCs w:val="24"/>
+        </w:rPr>
+        <w:t>1</w:t>
+      </w:r>
+      <w:r>
+        <w:rPr>
+          <w:rFonts w:asciiTheme="minorBidi" w:hAnsiTheme="minorBidi" w:cstheme="minorBidi"/>
+          <w:b/>
+          <w:bCs/>
+          <w:sz w:val="24"/>
+          <w:szCs w:val="24"/>
+        </w:rPr>
+        <w:t>5</w:t>
+      </w:r>
+      <w:r>
+        <w:rPr>
+          <w:rFonts w:asciiTheme="minorBidi" w:hAnsiTheme="minorBidi" w:cstheme="minorBidi"/>
+          <w:b/>
+          <w:bCs/>
+          <w:sz w:val="24"/>
+          <w:szCs w:val="24"/>
+        </w:rPr>
+        <w:t>)</w:t>
+      </w:r>
+      <w:r>
+        <w:rPr>
+          <w:rFonts w:asciiTheme="minorBidi" w:hAnsiTheme="minorBidi" w:cstheme="minorBidi"/>
+          <w:sz w:val="24"/>
+          <w:szCs w:val="24"/>
+        </w:rPr>
+        <w:t>, an error message</w:t>
+      </w:r>
+    </w:p>
+    <w:p>
+      <w:pPr>
+        <w:rPr>
+          <w:rFonts w:asciiTheme="minorBidi" w:hAnsiTheme="minorBidi" w:cstheme="minorBidi"/>
+          <w:sz w:val="24"/>
+          <w:szCs w:val="24"/>
+        </w:rPr>
+      </w:pPr>
+      <w:r>
+        <w:rPr>
+          <w:rFonts w:asciiTheme="minorBidi" w:hAnsiTheme="minorBidi" w:cstheme="minorBidi"/>
+          <w:sz w:val="24"/>
+          <w:szCs w:val="24"/>
+        </w:rPr>
+        <w:t xml:space="preserve">           </w:t>
+      </w:r>
+      <w:r>
+        <w:rPr>
+          <w:rFonts w:asciiTheme="minorBidi" w:hAnsiTheme="minorBidi" w:cstheme="minorBidi"/>
+          <w:sz w:val="24"/>
+          <w:szCs w:val="24"/>
+        </w:rPr>
+        <w:t xml:space="preserve"> should appear</w:t>
+      </w:r>
+      <w:r>
+        <w:rPr>
+          <w:rFonts w:asciiTheme="minorBidi" w:hAnsiTheme="minorBidi" w:cstheme="minorBidi"/>
+          <w:sz w:val="24"/>
+          <w:szCs w:val="24"/>
+        </w:rPr>
+        <w:t xml:space="preserve"> “Please include an ‘@’ in the email address.”</w:t>
+      </w:r>
+      <w:r>
+        <w:rPr>
+          <w:rFonts w:asciiTheme="minorBidi" w:hAnsiTheme="minorBidi" w:cstheme="minorBidi"/>
+          <w:sz w:val="24"/>
+          <w:szCs w:val="24"/>
+        </w:rPr>
+        <w:t>.</w:t>
+      </w:r>
+    </w:p>
+    <w:p>
+      <w:pPr>
+        <w:rPr>
+          <w:rFonts w:asciiTheme="minorBidi" w:hAnsiTheme="minorBidi" w:cstheme="minorBidi"/>
+          <w:sz w:val="24"/>
+          <w:szCs w:val="24"/>
+        </w:rPr>
+      </w:pPr>
+      <w:r>
+        <w:rPr>
+          <w:rFonts w:asciiTheme="minorBidi" w:hAnsiTheme="minorBidi" w:cstheme="minorBidi"/>
+          <w:sz w:val="24"/>
+          <w:szCs w:val="24"/>
+        </w:rPr>
+        <w:t xml:space="preserve">            </w:t>
+      </w:r>
+      <w:r>
+        <w:rPr>
+          <w:rFonts w:asciiTheme="minorBidi" w:hAnsiTheme="minorBidi" w:cstheme="minorBidi"/>
+          <w:b/>
+          <w:sz w:val="24"/>
+          <w:szCs w:val="24"/>
+        </w:rPr>
+        <w:t>T01</w:t>
+      </w:r>
+      <w:r>
+        <w:rPr>
+          <w:rFonts w:asciiTheme="minorBidi" w:hAnsiTheme="minorBidi" w:cstheme="minorBidi"/>
+          <w:b/>
+          <w:sz w:val="24"/>
+          <w:szCs w:val="24"/>
+        </w:rPr>
+        <w:t>8</w:t>
+      </w:r>
+      <w:r>
+        <w:rPr>
+          <w:rFonts w:asciiTheme="minorBidi" w:hAnsiTheme="minorBidi" w:cstheme="minorBidi"/>
+          <w:b/>
           <w:sz w:val="24"/>
           <w:szCs w:val="24"/>
         </w:rPr>
@@ -8171,34 +8656,214 @@
       <w:r>
         <w:rPr>
           <w:rFonts w:asciiTheme="minorBidi" w:hAnsiTheme="minorBidi" w:cstheme="minorBidi"/>
-          <w:sz w:val="24"/>
-          <w:szCs w:val="24"/>
-        </w:rPr>
-        <w:t>Email - must be in email format</w:t>
-      </w:r>
-      <w:r>
-        <w:rPr>
-          <w:rFonts w:asciiTheme="minorBidi" w:hAnsiTheme="minorBidi" w:cstheme="minorBidi"/>
-          <w:sz w:val="24"/>
-          <w:szCs w:val="24"/>
-        </w:rPr>
-        <w:t xml:space="preserve"> (ex: </w:t>
-      </w:r>
-      <w:r>
-        <w:rPr>
-          <w:rFonts w:asciiTheme="minorBidi" w:hAnsiTheme="minorBidi" w:cstheme="minorBidi"/>
-          <w:sz w:val="24"/>
-          <w:szCs w:val="24"/>
-        </w:rPr>
-        <w:t>abc@gmail.com</w:t>
-      </w:r>
-      <w:r>
-        <w:rPr>
-          <w:rFonts w:asciiTheme="minorBidi" w:hAnsiTheme="minorBidi" w:cstheme="minorBidi"/>
-          <w:sz w:val="24"/>
-          <w:szCs w:val="24"/>
-        </w:rPr>
-        <w:t>)</w:t>
+          <w:bCs/>
+          <w:sz w:val="24"/>
+          <w:szCs w:val="24"/>
+        </w:rPr>
+        <w:t>Error-</w:t>
+      </w:r>
+      <w:r>
+        <w:rPr>
+          <w:rFonts w:asciiTheme="minorBidi" w:hAnsiTheme="minorBidi" w:cstheme="minorBidi"/>
+          <w:b/>
+          <w:sz w:val="24"/>
+          <w:szCs w:val="24"/>
+        </w:rPr>
+        <w:t xml:space="preserve"> </w:t>
+      </w:r>
+      <w:r>
+        <w:rPr>
+          <w:rFonts w:asciiTheme="minorBidi" w:hAnsiTheme="minorBidi" w:cstheme="minorBidi"/>
+          <w:sz w:val="24"/>
+          <w:szCs w:val="24"/>
+        </w:rPr>
+        <w:t xml:space="preserve">If the data the user entered in the </w:t>
+      </w:r>
+      <w:r>
+        <w:rPr>
+          <w:rFonts w:asciiTheme="minorBidi" w:hAnsiTheme="minorBidi" w:cstheme="minorBidi"/>
+          <w:sz w:val="24"/>
+          <w:szCs w:val="24"/>
+        </w:rPr>
+        <w:t>field</w:t>
+      </w:r>
+      <w:r>
+        <w:rPr>
+          <w:rFonts w:asciiTheme="minorBidi" w:hAnsiTheme="minorBidi" w:cstheme="minorBidi"/>
+          <w:sz w:val="24"/>
+          <w:szCs w:val="24"/>
+        </w:rPr>
+        <w:t xml:space="preserve"> doesn't follow the </w:t>
+      </w:r>
+    </w:p>
+    <w:p>
+      <w:pPr>
+        <w:rPr>
+          <w:rFonts w:asciiTheme="minorBidi" w:hAnsiTheme="minorBidi" w:cstheme="minorBidi"/>
+          <w:b/>
+          <w:bCs/>
+          <w:sz w:val="24"/>
+          <w:szCs w:val="24"/>
+        </w:rPr>
+      </w:pPr>
+      <w:r>
+        <w:rPr>
+          <w:rFonts w:asciiTheme="minorBidi" w:hAnsiTheme="minorBidi" w:cstheme="minorBidi"/>
+          <w:sz w:val="24"/>
+          <w:szCs w:val="24"/>
+        </w:rPr>
+        <w:t xml:space="preserve">            </w:t>
+      </w:r>
+      <w:r>
+        <w:rPr>
+          <w:rFonts w:asciiTheme="minorBidi" w:hAnsiTheme="minorBidi" w:cstheme="minorBidi"/>
+          <w:sz w:val="24"/>
+          <w:szCs w:val="24"/>
+        </w:rPr>
+        <w:t xml:space="preserve">previously mentioned constraint </w:t>
+      </w:r>
+      <w:r>
+        <w:rPr>
+          <w:rFonts w:asciiTheme="minorBidi" w:hAnsiTheme="minorBidi" w:cstheme="minorBidi"/>
+          <w:sz w:val="24"/>
+          <w:szCs w:val="24"/>
+        </w:rPr>
+        <w:t>in</w:t>
+      </w:r>
+      <w:r>
+        <w:rPr>
+          <w:rFonts w:asciiTheme="minorBidi" w:hAnsiTheme="minorBidi" w:cstheme="minorBidi"/>
+          <w:sz w:val="24"/>
+          <w:szCs w:val="24"/>
+        </w:rPr>
+        <w:t xml:space="preserve"> (</w:t>
+      </w:r>
+      <w:r>
+        <w:rPr>
+          <w:rFonts w:asciiTheme="minorBidi" w:hAnsiTheme="minorBidi" w:cstheme="minorBidi"/>
+          <w:b/>
+          <w:bCs/>
+          <w:sz w:val="24"/>
+          <w:szCs w:val="24"/>
+        </w:rPr>
+        <w:t>T0</w:t>
+      </w:r>
+      <w:r>
+        <w:rPr>
+          <w:rFonts w:asciiTheme="minorBidi" w:hAnsiTheme="minorBidi" w:cstheme="minorBidi"/>
+          <w:b/>
+          <w:bCs/>
+          <w:sz w:val="24"/>
+          <w:szCs w:val="24"/>
+        </w:rPr>
+        <w:t>02, T004, T006, T007, T008, T009, T010, T012</w:t>
+      </w:r>
+    </w:p>
+    <w:p>
+      <w:pPr>
+        <w:rPr>
+          <w:rFonts w:asciiTheme="minorBidi" w:hAnsiTheme="minorBidi" w:cstheme="minorBidi"/>
+          <w:sz w:val="24"/>
+          <w:szCs w:val="24"/>
+        </w:rPr>
+      </w:pPr>
+      <w:r>
+        <w:rPr>
+          <w:rFonts w:asciiTheme="minorBidi" w:hAnsiTheme="minorBidi" w:cstheme="minorBidi"/>
+          <w:b/>
+          <w:bCs/>
+          <w:sz w:val="24"/>
+          <w:szCs w:val="24"/>
+        </w:rPr>
+        <w:t xml:space="preserve">            </w:t>
+      </w:r>
+      <w:proofErr w:type="gramStart"/>
+      <w:r>
+        <w:rPr>
+          <w:rFonts w:asciiTheme="minorBidi" w:hAnsiTheme="minorBidi" w:cstheme="minorBidi"/>
+          <w:b/>
+          <w:bCs/>
+          <w:sz w:val="24"/>
+          <w:szCs w:val="24"/>
+        </w:rPr>
+        <w:t>, T</w:t>
+      </w:r>
+      <w:r>
+        <w:rPr>
+          <w:rFonts w:asciiTheme="minorBidi" w:hAnsiTheme="minorBidi" w:cstheme="minorBidi"/>
+          <w:b/>
+          <w:bCs/>
+          <w:sz w:val="24"/>
+          <w:szCs w:val="24"/>
+        </w:rPr>
+        <w:t>013, T014</w:t>
+      </w:r>
+      <w:r>
+        <w:rPr>
+          <w:rFonts w:asciiTheme="minorBidi" w:hAnsiTheme="minorBidi" w:cstheme="minorBidi"/>
+          <w:b/>
+          <w:bCs/>
+          <w:sz w:val="24"/>
+          <w:szCs w:val="24"/>
+        </w:rPr>
+        <w:t xml:space="preserve">), </w:t>
+      </w:r>
+      <w:r>
+        <w:rPr>
+          <w:rFonts w:asciiTheme="minorBidi" w:hAnsiTheme="minorBidi" w:cstheme="minorBidi"/>
+          <w:sz w:val="24"/>
+          <w:szCs w:val="24"/>
+        </w:rPr>
+        <w:t>an</w:t>
+      </w:r>
+      <w:proofErr w:type="gramEnd"/>
+      <w:r>
+        <w:rPr>
+          <w:rFonts w:asciiTheme="minorBidi" w:hAnsiTheme="minorBidi" w:cstheme="minorBidi"/>
+          <w:sz w:val="24"/>
+          <w:szCs w:val="24"/>
+        </w:rPr>
+        <w:t xml:space="preserve"> error messag</w:t>
+      </w:r>
+      <w:r>
+        <w:rPr>
+          <w:rFonts w:asciiTheme="minorBidi" w:hAnsiTheme="minorBidi" w:cstheme="minorBidi"/>
+          <w:sz w:val="24"/>
+          <w:szCs w:val="24"/>
+        </w:rPr>
+        <w:t xml:space="preserve">e </w:t>
+      </w:r>
+      <w:r>
+        <w:rPr>
+          <w:rFonts w:asciiTheme="minorBidi" w:hAnsiTheme="minorBidi" w:cstheme="minorBidi"/>
+          <w:sz w:val="24"/>
+          <w:szCs w:val="24"/>
+        </w:rPr>
+        <w:t>should appear</w:t>
+      </w:r>
+      <w:r>
+        <w:rPr>
+          <w:rFonts w:asciiTheme="minorBidi" w:hAnsiTheme="minorBidi" w:cstheme="minorBidi"/>
+          <w:sz w:val="24"/>
+          <w:szCs w:val="24"/>
+        </w:rPr>
+        <w:t xml:space="preserve"> “</w:t>
+      </w:r>
+      <w:r>
+        <w:rPr>
+          <w:rFonts w:asciiTheme="minorBidi" w:hAnsiTheme="minorBidi" w:cstheme="minorBidi"/>
+          <w:sz w:val="24"/>
+          <w:szCs w:val="24"/>
+        </w:rPr>
+        <w:t>You Entered invalid Data</w:t>
+      </w:r>
+      <w:r>
+        <w:rPr>
+          <w:rFonts w:asciiTheme="minorBidi" w:hAnsiTheme="minorBidi" w:cstheme="minorBidi"/>
+          <w:sz w:val="24"/>
+          <w:szCs w:val="24"/>
+        </w:rPr>
+        <w:t>”</w:t>
       </w:r>
       <w:r>
         <w:rPr>
@@ -8207,348 +8872,6 @@
           <w:szCs w:val="24"/>
         </w:rPr>
         <w:t>.</w:t>
-      </w:r>
-    </w:p>
-    <w:p>
-      <w:pPr>
-        <w:rPr>
-          <w:rFonts w:asciiTheme="minorBidi" w:hAnsiTheme="minorBidi" w:cstheme="minorBidi"/>
-          <w:sz w:val="24"/>
-          <w:szCs w:val="24"/>
-        </w:rPr>
-      </w:pPr>
-      <w:r>
-        <w:rPr>
-          <w:rFonts w:asciiTheme="minorBidi" w:hAnsiTheme="minorBidi" w:cstheme="minorBidi"/>
-          <w:b/>
-          <w:sz w:val="24"/>
-          <w:szCs w:val="24"/>
-        </w:rPr>
-        <w:t xml:space="preserve">           T017 </w:t>
-      </w:r>
-      <w:r>
-        <w:rPr>
-          <w:rFonts w:asciiTheme="minorBidi" w:hAnsiTheme="minorBidi" w:cstheme="minorBidi"/>
-          <w:bCs/>
-          <w:sz w:val="24"/>
-          <w:szCs w:val="24"/>
-        </w:rPr>
-        <w:t>Error-</w:t>
-      </w:r>
-      <w:r>
-        <w:rPr>
-          <w:rFonts w:asciiTheme="minorBidi" w:hAnsiTheme="minorBidi" w:cstheme="minorBidi"/>
-          <w:b/>
-          <w:sz w:val="24"/>
-          <w:szCs w:val="24"/>
-        </w:rPr>
-        <w:t xml:space="preserve"> </w:t>
-      </w:r>
-      <w:r>
-        <w:rPr>
-          <w:rFonts w:asciiTheme="minorBidi" w:hAnsiTheme="minorBidi" w:cstheme="minorBidi"/>
-          <w:sz w:val="24"/>
-          <w:szCs w:val="24"/>
-        </w:rPr>
-        <w:t xml:space="preserve">If the data the user entered in the fields doesn't follow the </w:t>
-      </w:r>
-    </w:p>
-    <w:p>
-      <w:pPr>
-        <w:rPr>
-          <w:rFonts w:asciiTheme="minorBidi" w:hAnsiTheme="minorBidi" w:cstheme="minorBidi"/>
-          <w:sz w:val="24"/>
-          <w:szCs w:val="24"/>
-        </w:rPr>
-      </w:pPr>
-      <w:r>
-        <w:rPr>
-          <w:rFonts w:asciiTheme="minorBidi" w:hAnsiTheme="minorBidi" w:cstheme="minorBidi"/>
-          <w:sz w:val="24"/>
-          <w:szCs w:val="24"/>
-        </w:rPr>
-        <w:t xml:space="preserve">            </w:t>
-      </w:r>
-      <w:r>
-        <w:rPr>
-          <w:rFonts w:asciiTheme="minorBidi" w:hAnsiTheme="minorBidi" w:cstheme="minorBidi"/>
-          <w:sz w:val="24"/>
-          <w:szCs w:val="24"/>
-        </w:rPr>
-        <w:t>previously mentioned constraints from (</w:t>
-      </w:r>
-      <w:r>
-        <w:rPr>
-          <w:rFonts w:asciiTheme="minorBidi" w:hAnsiTheme="minorBidi" w:cstheme="minorBidi"/>
-          <w:b/>
-          <w:bCs/>
-          <w:sz w:val="24"/>
-          <w:szCs w:val="24"/>
-        </w:rPr>
-        <w:t>T001: T01</w:t>
-      </w:r>
-      <w:r>
-        <w:rPr>
-          <w:rFonts w:asciiTheme="minorBidi" w:hAnsiTheme="minorBidi" w:cstheme="minorBidi"/>
-          <w:b/>
-          <w:bCs/>
-          <w:sz w:val="24"/>
-          <w:szCs w:val="24"/>
-        </w:rPr>
-        <w:t>5</w:t>
-      </w:r>
-      <w:r>
-        <w:rPr>
-          <w:rFonts w:asciiTheme="minorBidi" w:hAnsiTheme="minorBidi" w:cstheme="minorBidi"/>
-          <w:sz w:val="24"/>
-          <w:szCs w:val="24"/>
-        </w:rPr>
-        <w:t>), an error message</w:t>
-      </w:r>
-    </w:p>
-    <w:p>
-      <w:pPr>
-        <w:rPr>
-          <w:rFonts w:asciiTheme="minorBidi" w:hAnsiTheme="minorBidi" w:cstheme="minorBidi"/>
-          <w:sz w:val="24"/>
-          <w:szCs w:val="24"/>
-        </w:rPr>
-      </w:pPr>
-      <w:r>
-        <w:rPr>
-          <w:rFonts w:asciiTheme="minorBidi" w:hAnsiTheme="minorBidi" w:cstheme="minorBidi"/>
-          <w:sz w:val="24"/>
-          <w:szCs w:val="24"/>
-        </w:rPr>
-        <w:t xml:space="preserve">           </w:t>
-      </w:r>
-      <w:r>
-        <w:rPr>
-          <w:rFonts w:asciiTheme="minorBidi" w:hAnsiTheme="minorBidi" w:cstheme="minorBidi"/>
-          <w:sz w:val="24"/>
-          <w:szCs w:val="24"/>
-        </w:rPr>
-        <w:t xml:space="preserve"> should appear</w:t>
-      </w:r>
-      <w:r>
-        <w:rPr>
-          <w:rFonts w:asciiTheme="minorBidi" w:hAnsiTheme="minorBidi" w:cstheme="minorBidi"/>
-          <w:sz w:val="24"/>
-          <w:szCs w:val="24"/>
-        </w:rPr>
-        <w:t xml:space="preserve"> “Please fill out this field.”</w:t>
-      </w:r>
-      <w:r>
-        <w:rPr>
-          <w:rFonts w:asciiTheme="minorBidi" w:hAnsiTheme="minorBidi" w:cstheme="minorBidi"/>
-          <w:sz w:val="24"/>
-          <w:szCs w:val="24"/>
-        </w:rPr>
-        <w:t>.</w:t>
-      </w:r>
-    </w:p>
-    <w:p>
-      <w:pPr>
-        <w:rPr>
-          <w:rFonts w:asciiTheme="minorBidi" w:hAnsiTheme="minorBidi" w:cstheme="minorBidi"/>
-          <w:sz w:val="24"/>
-          <w:szCs w:val="24"/>
-        </w:rPr>
-      </w:pPr>
-      <w:r>
-        <w:rPr>
-          <w:rFonts w:asciiTheme="minorBidi" w:hAnsiTheme="minorBidi" w:cstheme="minorBidi"/>
-          <w:sz w:val="24"/>
-          <w:szCs w:val="24"/>
-        </w:rPr>
-        <w:t xml:space="preserve">           </w:t>
-      </w:r>
-      <w:r>
-        <w:rPr>
-          <w:rFonts w:asciiTheme="minorBidi" w:hAnsiTheme="minorBidi" w:cstheme="minorBidi"/>
-          <w:b/>
-          <w:sz w:val="24"/>
-          <w:szCs w:val="24"/>
-        </w:rPr>
-        <w:t xml:space="preserve">T018 </w:t>
-      </w:r>
-      <w:r>
-        <w:rPr>
-          <w:rFonts w:asciiTheme="minorBidi" w:hAnsiTheme="minorBidi" w:cstheme="minorBidi"/>
-          <w:bCs/>
-          <w:sz w:val="24"/>
-          <w:szCs w:val="24"/>
-        </w:rPr>
-        <w:t>Error-</w:t>
-      </w:r>
-      <w:r>
-        <w:rPr>
-          <w:rFonts w:asciiTheme="minorBidi" w:hAnsiTheme="minorBidi" w:cstheme="minorBidi"/>
-          <w:b/>
-          <w:sz w:val="24"/>
-          <w:szCs w:val="24"/>
-        </w:rPr>
-        <w:t xml:space="preserve"> </w:t>
-      </w:r>
-      <w:r>
-        <w:rPr>
-          <w:rFonts w:asciiTheme="minorBidi" w:hAnsiTheme="minorBidi" w:cstheme="minorBidi"/>
-          <w:sz w:val="24"/>
-          <w:szCs w:val="24"/>
-        </w:rPr>
-        <w:t xml:space="preserve">If the data the user entered in the </w:t>
-      </w:r>
-      <w:r>
-        <w:rPr>
-          <w:rFonts w:asciiTheme="minorBidi" w:hAnsiTheme="minorBidi" w:cstheme="minorBidi"/>
-          <w:sz w:val="24"/>
-          <w:szCs w:val="24"/>
-        </w:rPr>
-        <w:t>email field</w:t>
-      </w:r>
-      <w:r>
-        <w:rPr>
-          <w:rFonts w:asciiTheme="minorBidi" w:hAnsiTheme="minorBidi" w:cstheme="minorBidi"/>
-          <w:sz w:val="24"/>
-          <w:szCs w:val="24"/>
-        </w:rPr>
-        <w:t xml:space="preserve"> doesn't follow the </w:t>
-      </w:r>
-    </w:p>
-    <w:p>
-      <w:pPr>
-        <w:rPr>
-          <w:rFonts w:asciiTheme="minorBidi" w:hAnsiTheme="minorBidi" w:cstheme="minorBidi"/>
-          <w:sz w:val="24"/>
-          <w:szCs w:val="24"/>
-        </w:rPr>
-      </w:pPr>
-      <w:r>
-        <w:rPr>
-          <w:rFonts w:asciiTheme="minorBidi" w:hAnsiTheme="minorBidi" w:cstheme="minorBidi"/>
-          <w:sz w:val="24"/>
-          <w:szCs w:val="24"/>
-        </w:rPr>
-        <w:t xml:space="preserve">            </w:t>
-      </w:r>
-      <w:r>
-        <w:rPr>
-          <w:rFonts w:asciiTheme="minorBidi" w:hAnsiTheme="minorBidi" w:cstheme="minorBidi"/>
-          <w:sz w:val="24"/>
-          <w:szCs w:val="24"/>
-        </w:rPr>
-        <w:t xml:space="preserve">previously mentioned constraint </w:t>
-      </w:r>
-      <w:r>
-        <w:rPr>
-          <w:rFonts w:asciiTheme="minorBidi" w:hAnsiTheme="minorBidi" w:cstheme="minorBidi"/>
-          <w:sz w:val="24"/>
-          <w:szCs w:val="24"/>
-        </w:rPr>
-        <w:t>in</w:t>
-      </w:r>
-      <w:r>
-        <w:rPr>
-          <w:rFonts w:asciiTheme="minorBidi" w:hAnsiTheme="minorBidi" w:cstheme="minorBidi"/>
-          <w:sz w:val="24"/>
-          <w:szCs w:val="24"/>
-        </w:rPr>
-        <w:t xml:space="preserve"> (</w:t>
-      </w:r>
-      <w:r>
-        <w:rPr>
-          <w:rFonts w:asciiTheme="minorBidi" w:hAnsiTheme="minorBidi" w:cstheme="minorBidi"/>
-          <w:b/>
-          <w:bCs/>
-          <w:sz w:val="24"/>
-          <w:szCs w:val="24"/>
-        </w:rPr>
-        <w:t>T0</w:t>
-      </w:r>
-      <w:r>
-        <w:rPr>
-          <w:rFonts w:asciiTheme="minorBidi" w:hAnsiTheme="minorBidi" w:cstheme="minorBidi"/>
-          <w:b/>
-          <w:bCs/>
-          <w:sz w:val="24"/>
-          <w:szCs w:val="24"/>
-        </w:rPr>
-        <w:t>17)</w:t>
-      </w:r>
-      <w:r>
-        <w:rPr>
-          <w:rFonts w:asciiTheme="minorBidi" w:hAnsiTheme="minorBidi" w:cstheme="minorBidi"/>
-          <w:sz w:val="24"/>
-          <w:szCs w:val="24"/>
-        </w:rPr>
-        <w:t>, an error message</w:t>
-      </w:r>
-    </w:p>
-    <w:p>
-      <w:pPr>
-        <w:rPr>
-          <w:rFonts w:asciiTheme="minorBidi" w:hAnsiTheme="minorBidi" w:cstheme="minorBidi"/>
-          <w:sz w:val="24"/>
-          <w:szCs w:val="24"/>
-        </w:rPr>
-      </w:pPr>
-      <w:r>
-        <w:rPr>
-          <w:rFonts w:asciiTheme="minorBidi" w:hAnsiTheme="minorBidi" w:cstheme="minorBidi"/>
-          <w:sz w:val="24"/>
-          <w:szCs w:val="24"/>
-        </w:rPr>
-        <w:t xml:space="preserve">           </w:t>
-      </w:r>
-      <w:r>
-        <w:rPr>
-          <w:rFonts w:asciiTheme="minorBidi" w:hAnsiTheme="minorBidi" w:cstheme="minorBidi"/>
-          <w:sz w:val="24"/>
-          <w:szCs w:val="24"/>
-        </w:rPr>
-        <w:t xml:space="preserve"> should appear</w:t>
-      </w:r>
-      <w:r>
-        <w:rPr>
-          <w:rFonts w:asciiTheme="minorBidi" w:hAnsiTheme="minorBidi" w:cstheme="minorBidi"/>
-          <w:sz w:val="24"/>
-          <w:szCs w:val="24"/>
-        </w:rPr>
-        <w:t xml:space="preserve"> “Please include an ‘@’ in the email address.”</w:t>
-      </w:r>
-      <w:r>
-        <w:rPr>
-          <w:rFonts w:asciiTheme="minorBidi" w:hAnsiTheme="minorBidi" w:cstheme="minorBidi"/>
-          <w:sz w:val="24"/>
-          <w:szCs w:val="24"/>
-        </w:rPr>
-        <w:t>.</w:t>
-      </w:r>
-    </w:p>
-    <w:p>
-      <w:pPr>
-        <w:rPr>
-          <w:rFonts w:asciiTheme="minorBidi" w:hAnsiTheme="minorBidi" w:cstheme="minorBidi"/>
-          <w:sz w:val="24"/>
-          <w:szCs w:val="24"/>
-        </w:rPr>
-      </w:pPr>
-    </w:p>
-    <w:p>
-      <w:pPr>
-        <w:rPr>
-          <w:rFonts w:asciiTheme="minorBidi" w:hAnsiTheme="minorBidi" w:cstheme="minorBidi"/>
-          <w:sz w:val="24"/>
-          <w:szCs w:val="24"/>
-        </w:rPr>
-      </w:pPr>
-      <w:r>
-        <w:rPr>
-          <w:rFonts w:asciiTheme="minorBidi" w:hAnsiTheme="minorBidi" w:cstheme="minorBidi"/>
-          <w:sz w:val="24"/>
-          <w:szCs w:val="24"/>
-        </w:rPr>
-        <w:t xml:space="preserve">           </w:t>
       </w:r>
     </w:p>
     <w:p>
@@ -8641,7 +8964,23 @@
           <w:sz w:val="24"/>
           <w:szCs w:val="24"/>
         </w:rPr>
-        <w:t xml:space="preserve"> Login feature will help in authentication of user and admin accounts. Users who have valid email and password can only login into respective accounts. After that users will be able to navigate to the home page successfully. </w:t>
+        <w:t xml:space="preserve"> </w:t>
+      </w:r>
+      <w:r>
+        <w:rPr>
+          <w:rFonts w:asciiTheme="minorBidi" w:hAnsiTheme="minorBidi" w:cstheme="minorBidi"/>
+          <w:sz w:val="24"/>
+          <w:szCs w:val="24"/>
+        </w:rPr>
+        <w:t>The login</w:t>
+      </w:r>
+      <w:r>
+        <w:rPr>
+          <w:rFonts w:asciiTheme="minorBidi" w:hAnsiTheme="minorBidi" w:cstheme="minorBidi"/>
+          <w:sz w:val="24"/>
+          <w:szCs w:val="24"/>
+        </w:rPr>
+        <w:t xml:space="preserve"> feature will help in authentication of user and admin accounts. Users who have valid email and password can only login into respective accounts. After that users will be able to navigate to the home page successfully. </w:t>
       </w:r>
     </w:p>
     <w:p>
@@ -8867,42 +9206,6 @@
     </w:p>
     <w:p>
       <w:pPr>
-        <w:rPr>
-          <w:rFonts w:asciiTheme="minorBidi" w:hAnsiTheme="minorBidi" w:cstheme="minorBidi"/>
-          <w:sz w:val="24"/>
-          <w:szCs w:val="24"/>
-        </w:rPr>
-      </w:pPr>
-    </w:p>
-    <w:p>
-      <w:pPr>
-        <w:rPr>
-          <w:rFonts w:asciiTheme="minorBidi" w:hAnsiTheme="minorBidi" w:cstheme="minorBidi"/>
-          <w:sz w:val="24"/>
-          <w:szCs w:val="24"/>
-        </w:rPr>
-      </w:pPr>
-    </w:p>
-    <w:p>
-      <w:pPr>
-        <w:rPr>
-          <w:rFonts w:asciiTheme="minorBidi" w:hAnsiTheme="minorBidi" w:cstheme="minorBidi"/>
-          <w:sz w:val="24"/>
-          <w:szCs w:val="24"/>
-        </w:rPr>
-      </w:pPr>
-    </w:p>
-    <w:p>
-      <w:pPr>
-        <w:rPr>
-          <w:rFonts w:asciiTheme="minorBidi" w:hAnsiTheme="minorBidi" w:cstheme="minorBidi"/>
-          <w:sz w:val="24"/>
-          <w:szCs w:val="24"/>
-        </w:rPr>
-      </w:pPr>
-    </w:p>
-    <w:p>
-      <w:pPr>
         <w:pStyle w:val="Heading3"/>
         <w:keepNext w:val="0"/>
         <w:keepLines w:val="0"/>
@@ -8920,121 +9223,121 @@
           <w:b/>
           <w:color w:val="000000"/>
         </w:rPr>
+        <w:t>3.2.4   Functional Requirements</w:t>
+      </w:r>
+      <w:bookmarkEnd w:id="23"/>
+      <w:r>
+        <w:rPr>
+          <w:rFonts w:asciiTheme="minorBidi" w:eastAsia="Times New Roman" w:hAnsiTheme="minorBidi" w:cstheme="minorBidi"/>
+          <w:b/>
+          <w:color w:val="000000"/>
+        </w:rPr>
+        <w:t xml:space="preserve"> </w:t>
+      </w:r>
+    </w:p>
+    <w:p/>
+    <w:p>
+      <w:pPr>
+        <w:rPr>
+          <w:rFonts w:asciiTheme="minorBidi" w:hAnsiTheme="minorBidi" w:cstheme="minorBidi"/>
+          <w:b/>
+          <w:sz w:val="24"/>
+          <w:szCs w:val="24"/>
+        </w:rPr>
+      </w:pPr>
+      <w:r>
+        <w:rPr>
+          <w:rFonts w:asciiTheme="minorBidi" w:eastAsia="Times New Roman" w:hAnsiTheme="minorBidi" w:cstheme="minorBidi"/>
+          <w:b/>
+          <w:sz w:val="24"/>
+          <w:szCs w:val="24"/>
+        </w:rPr>
+        <w:t>REQ-2: Login</w:t>
+      </w:r>
+    </w:p>
+    <w:p>
+      <w:pPr>
+        <w:rPr>
+          <w:rFonts w:asciiTheme="minorBidi" w:hAnsiTheme="minorBidi" w:cstheme="minorBidi"/>
+          <w:sz w:val="24"/>
+          <w:szCs w:val="24"/>
+        </w:rPr>
+      </w:pPr>
+      <w:r>
+        <w:rPr>
+          <w:rFonts w:asciiTheme="minorBidi" w:hAnsiTheme="minorBidi" w:cstheme="minorBidi"/>
+          <w:sz w:val="24"/>
+          <w:szCs w:val="24"/>
+        </w:rPr>
+        <w:t>● User: User and Admin</w:t>
+      </w:r>
+    </w:p>
+    <w:p>
+      <w:pPr>
+        <w:rPr>
+          <w:rFonts w:asciiTheme="minorBidi" w:hAnsiTheme="minorBidi" w:cstheme="minorBidi"/>
+          <w:sz w:val="24"/>
+          <w:szCs w:val="24"/>
+        </w:rPr>
+      </w:pPr>
+      <w:r>
+        <w:rPr>
+          <w:rFonts w:asciiTheme="minorBidi" w:hAnsiTheme="minorBidi" w:cstheme="minorBidi"/>
+          <w:sz w:val="24"/>
+          <w:szCs w:val="24"/>
+        </w:rPr>
+        <w:t>● Input:   ○ In login page</w:t>
+      </w:r>
+    </w:p>
+    <w:p>
+      <w:pPr>
+        <w:rPr>
+          <w:rFonts w:asciiTheme="minorBidi" w:hAnsiTheme="minorBidi" w:cstheme="minorBidi"/>
+          <w:sz w:val="24"/>
+          <w:szCs w:val="24"/>
+        </w:rPr>
+      </w:pPr>
+      <w:r>
+        <w:rPr>
+          <w:rFonts w:asciiTheme="minorBidi" w:hAnsiTheme="minorBidi" w:cstheme="minorBidi"/>
+          <w:sz w:val="24"/>
+          <w:szCs w:val="24"/>
+        </w:rPr>
+        <w:t xml:space="preserve">               ○ User- enters registered email and password</w:t>
+      </w:r>
+    </w:p>
+    <w:p>
+      <w:pPr>
+        <w:rPr>
+          <w:rFonts w:asciiTheme="minorBidi" w:hAnsiTheme="minorBidi" w:cstheme="minorBidi"/>
+          <w:sz w:val="24"/>
+          <w:szCs w:val="24"/>
+        </w:rPr>
+      </w:pPr>
+      <w:r>
+        <w:rPr>
+          <w:rFonts w:asciiTheme="minorBidi" w:hAnsiTheme="minorBidi" w:cstheme="minorBidi"/>
+          <w:sz w:val="24"/>
+          <w:szCs w:val="24"/>
+        </w:rPr>
+        <w:t xml:space="preserve">               ○ Admin- enters email and password</w:t>
+      </w:r>
+    </w:p>
+    <w:p>
+      <w:pPr>
+        <w:rPr>
+          <w:rFonts w:asciiTheme="minorBidi" w:hAnsiTheme="minorBidi" w:cstheme="minorBidi"/>
+          <w:sz w:val="24"/>
+          <w:szCs w:val="24"/>
+        </w:rPr>
+      </w:pPr>
+      <w:r>
+        <w:rPr>
+          <w:rFonts w:asciiTheme="minorBidi" w:hAnsiTheme="minorBidi" w:cstheme="minorBidi"/>
+          <w:sz w:val="24"/>
+          <w:szCs w:val="24"/>
+        </w:rPr>
         <w:lastRenderedPageBreak/>
-        <w:t>3.2.4   Functional Requirements</w:t>
-      </w:r>
-      <w:bookmarkEnd w:id="23"/>
-      <w:r>
-        <w:rPr>
-          <w:rFonts w:asciiTheme="minorBidi" w:eastAsia="Times New Roman" w:hAnsiTheme="minorBidi" w:cstheme="minorBidi"/>
-          <w:b/>
-          <w:color w:val="000000"/>
-        </w:rPr>
-        <w:t xml:space="preserve"> </w:t>
-      </w:r>
-    </w:p>
-    <w:p/>
-    <w:p>
-      <w:pPr>
-        <w:rPr>
-          <w:rFonts w:asciiTheme="minorBidi" w:hAnsiTheme="minorBidi" w:cstheme="minorBidi"/>
-          <w:b/>
-          <w:sz w:val="24"/>
-          <w:szCs w:val="24"/>
-        </w:rPr>
-      </w:pPr>
-      <w:r>
-        <w:rPr>
-          <w:rFonts w:asciiTheme="minorBidi" w:eastAsia="Times New Roman" w:hAnsiTheme="minorBidi" w:cstheme="minorBidi"/>
-          <w:b/>
-          <w:sz w:val="24"/>
-          <w:szCs w:val="24"/>
-        </w:rPr>
-        <w:t>REQ-2: Login</w:t>
-      </w:r>
-    </w:p>
-    <w:p>
-      <w:pPr>
-        <w:rPr>
-          <w:rFonts w:asciiTheme="minorBidi" w:hAnsiTheme="minorBidi" w:cstheme="minorBidi"/>
-          <w:sz w:val="24"/>
-          <w:szCs w:val="24"/>
-        </w:rPr>
-      </w:pPr>
-      <w:r>
-        <w:rPr>
-          <w:rFonts w:asciiTheme="minorBidi" w:hAnsiTheme="minorBidi" w:cstheme="minorBidi"/>
-          <w:sz w:val="24"/>
-          <w:szCs w:val="24"/>
-        </w:rPr>
-        <w:t>● User: User and Admin</w:t>
-      </w:r>
-    </w:p>
-    <w:p>
-      <w:pPr>
-        <w:rPr>
-          <w:rFonts w:asciiTheme="minorBidi" w:hAnsiTheme="minorBidi" w:cstheme="minorBidi"/>
-          <w:sz w:val="24"/>
-          <w:szCs w:val="24"/>
-        </w:rPr>
-      </w:pPr>
-      <w:r>
-        <w:rPr>
-          <w:rFonts w:asciiTheme="minorBidi" w:hAnsiTheme="minorBidi" w:cstheme="minorBidi"/>
-          <w:sz w:val="24"/>
-          <w:szCs w:val="24"/>
-        </w:rPr>
-        <w:t>● Input:   ○ In login page</w:t>
-      </w:r>
-    </w:p>
-    <w:p>
-      <w:pPr>
-        <w:rPr>
-          <w:rFonts w:asciiTheme="minorBidi" w:hAnsiTheme="minorBidi" w:cstheme="minorBidi"/>
-          <w:sz w:val="24"/>
-          <w:szCs w:val="24"/>
-        </w:rPr>
-      </w:pPr>
-      <w:r>
-        <w:rPr>
-          <w:rFonts w:asciiTheme="minorBidi" w:hAnsiTheme="minorBidi" w:cstheme="minorBidi"/>
-          <w:sz w:val="24"/>
-          <w:szCs w:val="24"/>
-        </w:rPr>
-        <w:t xml:space="preserve">               ○ User- enters registered email and password</w:t>
-      </w:r>
-    </w:p>
-    <w:p>
-      <w:pPr>
-        <w:rPr>
-          <w:rFonts w:asciiTheme="minorBidi" w:hAnsiTheme="minorBidi" w:cstheme="minorBidi"/>
-          <w:sz w:val="24"/>
-          <w:szCs w:val="24"/>
-        </w:rPr>
-      </w:pPr>
-      <w:r>
-        <w:rPr>
-          <w:rFonts w:asciiTheme="minorBidi" w:hAnsiTheme="minorBidi" w:cstheme="minorBidi"/>
-          <w:sz w:val="24"/>
-          <w:szCs w:val="24"/>
-        </w:rPr>
-        <w:t xml:space="preserve">               ○ Admin- enters email and password</w:t>
-      </w:r>
-    </w:p>
-    <w:p>
-      <w:pPr>
-        <w:rPr>
-          <w:rFonts w:asciiTheme="minorBidi" w:hAnsiTheme="minorBidi" w:cstheme="minorBidi"/>
-          <w:sz w:val="24"/>
-          <w:szCs w:val="24"/>
-        </w:rPr>
-      </w:pPr>
-      <w:r>
-        <w:rPr>
-          <w:rFonts w:asciiTheme="minorBidi" w:hAnsiTheme="minorBidi" w:cstheme="minorBidi"/>
-          <w:sz w:val="24"/>
-          <w:szCs w:val="24"/>
-        </w:rPr>
         <w:t>● Output: ○Successfully logged in, the home page is displayed</w:t>
       </w:r>
     </w:p>
@@ -9077,71 +9380,8 @@
           <w:sz w:val="24"/>
           <w:szCs w:val="24"/>
         </w:rPr>
-        <w:t xml:space="preserve">○ In case of a mismatch between user id and password, </w:t>
-      </w:r>
-      <w:r>
-        <w:rPr>
-          <w:rFonts w:asciiTheme="minorBidi" w:hAnsiTheme="minorBidi" w:cstheme="minorBidi"/>
-          <w:sz w:val="24"/>
-          <w:szCs w:val="24"/>
-        </w:rPr>
-        <w:t xml:space="preserve">an error message </w:t>
-      </w:r>
-    </w:p>
-    <w:p>
-      <w:pPr>
-        <w:rPr>
-          <w:rFonts w:asciiTheme="minorBidi" w:hAnsiTheme="minorBidi" w:cstheme="minorBidi"/>
-          <w:sz w:val="24"/>
-          <w:szCs w:val="24"/>
-        </w:rPr>
-      </w:pPr>
-      <w:r>
-        <w:rPr>
-          <w:rFonts w:asciiTheme="minorBidi" w:hAnsiTheme="minorBidi" w:cstheme="minorBidi"/>
-          <w:sz w:val="24"/>
-          <w:szCs w:val="24"/>
-        </w:rPr>
-        <w:t xml:space="preserve">                   </w:t>
-      </w:r>
-      <w:r>
-        <w:rPr>
-          <w:rFonts w:asciiTheme="minorBidi" w:hAnsiTheme="minorBidi" w:cstheme="minorBidi"/>
-          <w:sz w:val="24"/>
-          <w:szCs w:val="24"/>
-        </w:rPr>
-        <w:t>should appear</w:t>
-      </w:r>
-      <w:r>
-        <w:rPr>
-          <w:rFonts w:asciiTheme="minorBidi" w:hAnsiTheme="minorBidi" w:cstheme="minorBidi"/>
-          <w:sz w:val="24"/>
-          <w:szCs w:val="24"/>
-        </w:rPr>
-        <w:t xml:space="preserve"> “Invalid email or password”</w:t>
-      </w:r>
-      <w:r>
-        <w:rPr>
-          <w:rFonts w:asciiTheme="minorBidi" w:hAnsiTheme="minorBidi" w:cstheme="minorBidi"/>
-          <w:sz w:val="24"/>
-          <w:szCs w:val="24"/>
-        </w:rPr>
-        <w:t>.</w:t>
-      </w:r>
-    </w:p>
-    <w:p>
-      <w:pPr>
-        <w:pStyle w:val="ListParagraph"/>
-        <w:numPr>
-          <w:ilvl w:val="1"/>
-          <w:numId w:val="33"/>
-        </w:numPr>
-        <w:rPr>
-          <w:rFonts w:asciiTheme="minorBidi" w:hAnsiTheme="minorBidi" w:cstheme="minorBidi"/>
-          <w:sz w:val="24"/>
-          <w:szCs w:val="24"/>
-        </w:rPr>
-      </w:pPr>
+        <w:t xml:space="preserve">○ </w:t>
+      </w:r>
       <w:r>
         <w:rPr>
           <w:rFonts w:asciiTheme="minorBidi" w:hAnsiTheme="minorBidi" w:cstheme="minorBidi"/>
@@ -9246,15 +9486,6 @@
         </w:rPr>
         <w:t>.</w:t>
       </w:r>
-    </w:p>
-    <w:p>
-      <w:pPr>
-        <w:rPr>
-          <w:rFonts w:asciiTheme="minorBidi" w:hAnsiTheme="minorBidi" w:cstheme="minorBidi"/>
-          <w:sz w:val="24"/>
-          <w:szCs w:val="24"/>
-        </w:rPr>
-      </w:pPr>
     </w:p>
     <w:p>
       <w:pPr>
@@ -9633,6 +9864,189 @@
           <w:sz w:val="24"/>
           <w:szCs w:val="24"/>
         </w:rPr>
+        <w:t xml:space="preserve">           </w:t>
+      </w:r>
+      <w:r>
+        <w:rPr>
+          <w:rFonts w:asciiTheme="minorBidi" w:hAnsiTheme="minorBidi" w:cstheme="minorBidi"/>
+          <w:b/>
+          <w:sz w:val="24"/>
+          <w:szCs w:val="24"/>
+        </w:rPr>
+        <w:t xml:space="preserve">T026 </w:t>
+      </w:r>
+      <w:r>
+        <w:rPr>
+          <w:rFonts w:asciiTheme="minorBidi" w:hAnsiTheme="minorBidi" w:cstheme="minorBidi"/>
+          <w:bCs/>
+          <w:sz w:val="24"/>
+          <w:szCs w:val="24"/>
+        </w:rPr>
+        <w:t>Error-</w:t>
+      </w:r>
+      <w:r>
+        <w:rPr>
+          <w:rFonts w:asciiTheme="minorBidi" w:hAnsiTheme="minorBidi" w:cstheme="minorBidi"/>
+          <w:b/>
+          <w:sz w:val="24"/>
+          <w:szCs w:val="24"/>
+        </w:rPr>
+        <w:t xml:space="preserve"> </w:t>
+      </w:r>
+      <w:r>
+        <w:rPr>
+          <w:rFonts w:asciiTheme="minorBidi" w:hAnsiTheme="minorBidi" w:cstheme="minorBidi"/>
+          <w:sz w:val="24"/>
+          <w:szCs w:val="24"/>
+        </w:rPr>
+        <w:t xml:space="preserve">If the data the user entered in the fields doesn't follow the </w:t>
+      </w:r>
+    </w:p>
+    <w:p>
+      <w:pPr>
+        <w:rPr>
+          <w:rFonts w:asciiTheme="minorBidi" w:hAnsiTheme="minorBidi" w:cstheme="minorBidi"/>
+          <w:sz w:val="24"/>
+          <w:szCs w:val="24"/>
+        </w:rPr>
+      </w:pPr>
+      <w:r>
+        <w:rPr>
+          <w:rFonts w:asciiTheme="minorBidi" w:hAnsiTheme="minorBidi" w:cstheme="minorBidi"/>
+          <w:sz w:val="24"/>
+          <w:szCs w:val="24"/>
+        </w:rPr>
+        <w:t xml:space="preserve">            </w:t>
+      </w:r>
+      <w:r>
+        <w:rPr>
+          <w:rFonts w:asciiTheme="minorBidi" w:hAnsiTheme="minorBidi" w:cstheme="minorBidi"/>
+          <w:sz w:val="24"/>
+          <w:szCs w:val="24"/>
+        </w:rPr>
+        <w:t>previously mentioned constraints from (</w:t>
+      </w:r>
+      <w:r>
+        <w:rPr>
+          <w:rFonts w:asciiTheme="minorBidi" w:hAnsiTheme="minorBidi" w:cstheme="minorBidi"/>
+          <w:b/>
+          <w:bCs/>
+          <w:sz w:val="24"/>
+          <w:szCs w:val="24"/>
+        </w:rPr>
+        <w:t>T0</w:t>
+      </w:r>
+      <w:r>
+        <w:rPr>
+          <w:rFonts w:asciiTheme="minorBidi" w:hAnsiTheme="minorBidi" w:cstheme="minorBidi"/>
+          <w:b/>
+          <w:bCs/>
+          <w:sz w:val="24"/>
+          <w:szCs w:val="24"/>
+        </w:rPr>
+        <w:t>1</w:t>
+      </w:r>
+      <w:r>
+        <w:rPr>
+          <w:rFonts w:asciiTheme="minorBidi" w:hAnsiTheme="minorBidi" w:cstheme="minorBidi"/>
+          <w:b/>
+          <w:bCs/>
+          <w:sz w:val="24"/>
+          <w:szCs w:val="24"/>
+        </w:rPr>
+        <w:t>9, T</w:t>
+      </w:r>
+      <w:r>
+        <w:rPr>
+          <w:rFonts w:asciiTheme="minorBidi" w:hAnsiTheme="minorBidi" w:cstheme="minorBidi"/>
+          <w:b/>
+          <w:bCs/>
+          <w:sz w:val="24"/>
+          <w:szCs w:val="24"/>
+        </w:rPr>
+        <w:t>021</w:t>
+      </w:r>
+      <w:r>
+        <w:rPr>
+          <w:rFonts w:asciiTheme="minorBidi" w:hAnsiTheme="minorBidi" w:cstheme="minorBidi"/>
+          <w:sz w:val="24"/>
+          <w:szCs w:val="24"/>
+        </w:rPr>
+        <w:t xml:space="preserve">), an error message </w:t>
+      </w:r>
+    </w:p>
+    <w:p>
+      <w:pPr>
+        <w:rPr>
+          <w:rFonts w:asciiTheme="minorBidi" w:hAnsiTheme="minorBidi" w:cstheme="minorBidi"/>
+          <w:sz w:val="24"/>
+          <w:szCs w:val="24"/>
+        </w:rPr>
+      </w:pPr>
+      <w:r>
+        <w:rPr>
+          <w:rFonts w:asciiTheme="minorBidi" w:hAnsiTheme="minorBidi" w:cstheme="minorBidi"/>
+          <w:sz w:val="24"/>
+          <w:szCs w:val="24"/>
+        </w:rPr>
+        <w:t xml:space="preserve">            </w:t>
+      </w:r>
+      <w:r>
+        <w:rPr>
+          <w:rFonts w:asciiTheme="minorBidi" w:hAnsiTheme="minorBidi" w:cstheme="minorBidi"/>
+          <w:sz w:val="24"/>
+          <w:szCs w:val="24"/>
+        </w:rPr>
+        <w:t>should appear</w:t>
+      </w:r>
+      <w:r>
+        <w:rPr>
+          <w:rFonts w:asciiTheme="minorBidi" w:hAnsiTheme="minorBidi" w:cstheme="minorBidi"/>
+          <w:sz w:val="24"/>
+          <w:szCs w:val="24"/>
+        </w:rPr>
+        <w:t xml:space="preserve"> “</w:t>
+      </w:r>
+      <w:r>
+        <w:rPr>
+          <w:rFonts w:asciiTheme="minorBidi" w:hAnsiTheme="minorBidi" w:cstheme="minorBidi"/>
+          <w:sz w:val="24"/>
+          <w:szCs w:val="24"/>
+        </w:rPr>
+        <w:t>Please fill out this field</w:t>
+      </w:r>
+      <w:r>
+        <w:rPr>
+          <w:rFonts w:asciiTheme="minorBidi" w:hAnsiTheme="minorBidi" w:cstheme="minorBidi"/>
+          <w:sz w:val="24"/>
+          <w:szCs w:val="24"/>
+        </w:rPr>
+        <w:t>”</w:t>
+      </w:r>
+      <w:r>
+        <w:rPr>
+          <w:rFonts w:asciiTheme="minorBidi" w:hAnsiTheme="minorBidi" w:cstheme="minorBidi"/>
+          <w:sz w:val="24"/>
+          <w:szCs w:val="24"/>
+        </w:rPr>
+        <w:t>.</w:t>
+      </w:r>
+    </w:p>
+    <w:p>
+      <w:pPr>
+        <w:rPr>
+          <w:rFonts w:asciiTheme="minorBidi" w:hAnsiTheme="minorBidi" w:cstheme="minorBidi"/>
+          <w:sz w:val="24"/>
+          <w:szCs w:val="24"/>
+        </w:rPr>
+      </w:pPr>
+      <w:r>
+        <w:rPr>
+          <w:rFonts w:asciiTheme="minorBidi" w:hAnsiTheme="minorBidi" w:cstheme="minorBidi"/>
+          <w:b/>
+          <w:sz w:val="24"/>
+          <w:szCs w:val="24"/>
+        </w:rPr>
         <w:t xml:space="preserve">           T026 </w:t>
       </w:r>
       <w:r>
@@ -9704,7 +10118,7 @@
           <w:sz w:val="24"/>
           <w:szCs w:val="24"/>
         </w:rPr>
-        <w:t>1</w:t>
+        <w:t>20, T022, T023, T024,</w:t>
       </w:r>
       <w:r>
         <w:rPr>
@@ -9714,7 +10128,7 @@
           <w:sz w:val="24"/>
           <w:szCs w:val="24"/>
         </w:rPr>
-        <w:t>9</w:t>
+        <w:t xml:space="preserve"> </w:t>
       </w:r>
       <w:r>
         <w:rPr>
@@ -9724,25 +10138,15 @@
           <w:sz w:val="24"/>
           <w:szCs w:val="24"/>
         </w:rPr>
-        <w:t>: T0</w:t>
-      </w:r>
-      <w:r>
-        <w:rPr>
-          <w:rFonts w:asciiTheme="minorBidi" w:hAnsiTheme="minorBidi" w:cstheme="minorBidi"/>
-          <w:b/>
-          <w:bCs/>
-          <w:sz w:val="24"/>
-          <w:szCs w:val="24"/>
-        </w:rPr>
-        <w:t>25</w:t>
-      </w:r>
-      <w:r>
-        <w:rPr>
-          <w:rFonts w:asciiTheme="minorBidi" w:hAnsiTheme="minorBidi" w:cstheme="minorBidi"/>
-          <w:sz w:val="24"/>
-          <w:szCs w:val="24"/>
-        </w:rPr>
-        <w:t xml:space="preserve">), an error message </w:t>
+        <w:t>T025</w:t>
+      </w:r>
+      <w:r>
+        <w:rPr>
+          <w:rFonts w:asciiTheme="minorBidi" w:hAnsiTheme="minorBidi" w:cstheme="minorBidi"/>
+          <w:sz w:val="24"/>
+          <w:szCs w:val="24"/>
+        </w:rPr>
+        <w:t xml:space="preserve">), an </w:t>
       </w:r>
     </w:p>
     <w:p>
@@ -9767,7 +10171,7 @@
           <w:sz w:val="24"/>
           <w:szCs w:val="24"/>
         </w:rPr>
-        <w:t>should appear</w:t>
+        <w:t>error message should appear</w:t>
       </w:r>
       <w:r>
         <w:rPr>
@@ -9785,17 +10189,6 @@
         </w:rPr>
         <w:t>.</w:t>
       </w:r>
-    </w:p>
-    <w:p>
-      <w:pPr>
-        <w:widowControl w:val="0"/>
-        <w:spacing w:after="240"/>
-        <w:rPr>
-          <w:rFonts w:asciiTheme="minorBidi" w:hAnsiTheme="minorBidi" w:cstheme="minorBidi"/>
-          <w:sz w:val="24"/>
-          <w:szCs w:val="24"/>
-        </w:rPr>
-      </w:pPr>
     </w:p>
     <w:p>
       <w:pPr>
@@ -9903,7 +10296,6 @@
           <w:b/>
           <w:color w:val="000000"/>
         </w:rPr>
-        <w:lastRenderedPageBreak/>
         <w:t>3.3.</w:t>
       </w:r>
       <w:r>
@@ -9969,6 +10361,26 @@
         </w:rPr>
         <w:t>.</w:t>
       </w:r>
+    </w:p>
+    <w:p>
+      <w:pPr>
+        <w:rPr>
+          <w:rFonts w:asciiTheme="minorBidi" w:hAnsiTheme="minorBidi" w:cstheme="minorBidi"/>
+          <w:b/>
+          <w:sz w:val="24"/>
+          <w:szCs w:val="24"/>
+        </w:rPr>
+      </w:pPr>
+    </w:p>
+    <w:p>
+      <w:pPr>
+        <w:rPr>
+          <w:rFonts w:asciiTheme="minorBidi" w:hAnsiTheme="minorBidi" w:cstheme="minorBidi"/>
+          <w:b/>
+          <w:sz w:val="24"/>
+          <w:szCs w:val="24"/>
+        </w:rPr>
+      </w:pPr>
     </w:p>
     <w:p>
       <w:pPr>
@@ -10009,6 +10421,7 @@
           <w:b/>
           <w:color w:val="000000"/>
         </w:rPr>
+        <w:lastRenderedPageBreak/>
         <w:t>3.3.</w:t>
       </w:r>
       <w:r>
@@ -10292,7 +10705,23 @@
           <w:sz w:val="24"/>
           <w:szCs w:val="24"/>
         </w:rPr>
-        <w:t xml:space="preserve">and below each car he will be able to know the cars’ (price, brand, model, </w:t>
+        <w:t xml:space="preserve">and below each car </w:t>
+      </w:r>
+      <w:r>
+        <w:rPr>
+          <w:rFonts w:asciiTheme="minorBidi" w:hAnsiTheme="minorBidi" w:cstheme="minorBidi"/>
+          <w:sz w:val="24"/>
+          <w:szCs w:val="24"/>
+        </w:rPr>
+        <w:t>they</w:t>
+      </w:r>
+      <w:r>
+        <w:rPr>
+          <w:rFonts w:asciiTheme="minorBidi" w:hAnsiTheme="minorBidi" w:cstheme="minorBidi"/>
+          <w:sz w:val="24"/>
+          <w:szCs w:val="24"/>
+        </w:rPr>
+        <w:t xml:space="preserve"> will be able to know the cars’ (price, brand, model, </w:t>
       </w:r>
       <w:r>
         <w:rPr>
@@ -10599,7 +11028,6 @@
           <w:sz w:val="40"/>
           <w:szCs w:val="40"/>
         </w:rPr>
-        <w:lastRenderedPageBreak/>
         <w:t xml:space="preserve"> </w:t>
       </w:r>
       <w:bookmarkStart w:id="37" w:name="_Toc129953976"/>
@@ -10721,6 +11149,7 @@
           <w:b/>
           <w:color w:val="000000"/>
         </w:rPr>
+        <w:lastRenderedPageBreak/>
         <w:t>3.5.</w:t>
       </w:r>
       <w:r>
@@ -11582,7 +12011,6 @@
           <w:b/>
           <w:color w:val="000000"/>
         </w:rPr>
-        <w:lastRenderedPageBreak/>
         <w:t>3.</w:t>
       </w:r>
       <w:r>
@@ -11653,7 +12081,25 @@
           <w:sz w:val="24"/>
           <w:szCs w:val="24"/>
         </w:rPr>
-        <w:t xml:space="preserve">In the home page, the users can navigate from enormous data of available cars. Once the user chooses any of the available cars, then he/she could press on the </w:t>
+        <w:t xml:space="preserve">In the home page, the users can navigate from enormous data of available cars. Once the user chooses any of the available cars, then he/she </w:t>
+      </w:r>
+      <w:proofErr w:type="gramStart"/>
+      <w:r>
+        <w:rPr>
+          <w:rFonts w:asciiTheme="minorBidi" w:hAnsiTheme="minorBidi" w:cstheme="minorBidi"/>
+          <w:sz w:val="24"/>
+          <w:szCs w:val="24"/>
+        </w:rPr>
+        <w:t>could</w:t>
+      </w:r>
+      <w:proofErr w:type="gramEnd"/>
+      <w:r>
+        <w:rPr>
+          <w:rFonts w:asciiTheme="minorBidi" w:hAnsiTheme="minorBidi" w:cstheme="minorBidi"/>
+          <w:sz w:val="24"/>
+          <w:szCs w:val="24"/>
+        </w:rPr>
+        <w:t xml:space="preserve"> press on the </w:t>
       </w:r>
       <w:r>
         <w:rPr>
@@ -11708,6 +12154,7 @@
           <w:b/>
           <w:color w:val="000000"/>
         </w:rPr>
+        <w:lastRenderedPageBreak/>
         <w:t>3.</w:t>
       </w:r>
       <w:r>
@@ -11890,7 +12337,23 @@
           <w:sz w:val="24"/>
           <w:szCs w:val="24"/>
         </w:rPr>
-        <w:t>● Output: ○ Reservation successfully placed.</w:t>
+        <w:t xml:space="preserve">● Output: ○ </w:t>
+      </w:r>
+      <w:r>
+        <w:rPr>
+          <w:rFonts w:asciiTheme="minorBidi" w:hAnsiTheme="minorBidi" w:cstheme="minorBidi"/>
+          <w:sz w:val="24"/>
+          <w:szCs w:val="24"/>
+        </w:rPr>
+        <w:t>Car is reserved Successfully</w:t>
+      </w:r>
+      <w:r>
+        <w:rPr>
+          <w:rFonts w:asciiTheme="minorBidi" w:hAnsiTheme="minorBidi" w:cstheme="minorBidi"/>
+          <w:sz w:val="24"/>
+          <w:szCs w:val="24"/>
+        </w:rPr>
+        <w:t>.</w:t>
       </w:r>
     </w:p>
     <w:p>
@@ -12385,35 +12848,26 @@
           <w:sz w:val="24"/>
           <w:szCs w:val="24"/>
         </w:rPr>
-        <w:t xml:space="preserve"> and after filling the form the admin will press on the “save” button to add the car to the system.</w:t>
-      </w:r>
-    </w:p>
-    <w:p>
-      <w:pPr>
-        <w:rPr>
-          <w:rFonts w:asciiTheme="minorBidi" w:hAnsiTheme="minorBidi" w:cstheme="minorBidi"/>
-          <w:sz w:val="24"/>
-          <w:szCs w:val="24"/>
-        </w:rPr>
-      </w:pPr>
-    </w:p>
-    <w:p>
-      <w:pPr>
-        <w:rPr>
-          <w:rFonts w:asciiTheme="minorBidi" w:hAnsiTheme="minorBidi" w:cstheme="minorBidi"/>
-          <w:sz w:val="24"/>
-          <w:szCs w:val="24"/>
-        </w:rPr>
-      </w:pPr>
-    </w:p>
-    <w:p>
-      <w:pPr>
-        <w:rPr>
-          <w:rFonts w:asciiTheme="minorBidi" w:hAnsiTheme="minorBidi" w:cstheme="minorBidi"/>
-          <w:sz w:val="24"/>
-          <w:szCs w:val="24"/>
-        </w:rPr>
-      </w:pPr>
+        <w:t xml:space="preserve"> and after </w:t>
+      </w:r>
+      <w:proofErr w:type="gramStart"/>
+      <w:r>
+        <w:rPr>
+          <w:rFonts w:asciiTheme="minorBidi" w:hAnsiTheme="minorBidi" w:cstheme="minorBidi"/>
+          <w:sz w:val="24"/>
+          <w:szCs w:val="24"/>
+        </w:rPr>
+        <w:t>filling</w:t>
+      </w:r>
+      <w:proofErr w:type="gramEnd"/>
+      <w:r>
+        <w:rPr>
+          <w:rFonts w:asciiTheme="minorBidi" w:hAnsiTheme="minorBidi" w:cstheme="minorBidi"/>
+          <w:sz w:val="24"/>
+          <w:szCs w:val="24"/>
+        </w:rPr>
+        <w:t xml:space="preserve"> the form the admin will press on the “save” button to add the car to the system.</w:t>
+      </w:r>
     </w:p>
     <w:p>
       <w:pPr>
@@ -12440,7 +12894,6 @@
           <w:sz w:val="28"/>
           <w:szCs w:val="28"/>
         </w:rPr>
-        <w:lastRenderedPageBreak/>
         <w:t>3.</w:t>
       </w:r>
       <w:r>
@@ -12674,6 +13127,7 @@
           <w:sz w:val="28"/>
           <w:szCs w:val="28"/>
         </w:rPr>
+        <w:lastRenderedPageBreak/>
         <w:t xml:space="preserve"> </w:t>
       </w:r>
       <w:r>
@@ -12900,23 +13354,7 @@
           <w:sz w:val="24"/>
           <w:szCs w:val="24"/>
         </w:rPr>
-        <w:t xml:space="preserve">choose </w:t>
-      </w:r>
-      <w:r>
-        <w:rPr>
-          <w:rFonts w:asciiTheme="minorBidi" w:hAnsiTheme="minorBidi" w:cstheme="minorBidi"/>
-          <w:sz w:val="24"/>
-          <w:szCs w:val="24"/>
-        </w:rPr>
-        <w:t>car model</w:t>
-      </w:r>
-      <w:r>
-        <w:rPr>
-          <w:rFonts w:asciiTheme="minorBidi" w:hAnsiTheme="minorBidi" w:cstheme="minorBidi"/>
-          <w:sz w:val="24"/>
-          <w:szCs w:val="24"/>
-        </w:rPr>
-        <w:t xml:space="preserve"> from the dropdown list.</w:t>
+        <w:t>choose car model from the dropdown list.</w:t>
       </w:r>
     </w:p>
     <w:p>
@@ -12982,23 +13420,7 @@
           <w:sz w:val="24"/>
           <w:szCs w:val="24"/>
         </w:rPr>
-        <w:t xml:space="preserve">fill </w:t>
-      </w:r>
-      <w:r>
-        <w:rPr>
-          <w:rFonts w:asciiTheme="minorBidi" w:hAnsiTheme="minorBidi" w:cstheme="minorBidi"/>
-          <w:sz w:val="24"/>
-          <w:szCs w:val="24"/>
-        </w:rPr>
-        <w:t>description</w:t>
-      </w:r>
-      <w:r>
-        <w:rPr>
-          <w:rFonts w:asciiTheme="minorBidi" w:hAnsiTheme="minorBidi" w:cstheme="minorBidi"/>
-          <w:sz w:val="24"/>
-          <w:szCs w:val="24"/>
-        </w:rPr>
-        <w:t xml:space="preserve"> field.</w:t>
+        <w:t>fill description field.</w:t>
       </w:r>
     </w:p>
     <w:p>
@@ -13368,16 +13790,16 @@
           <w:sz w:val="24"/>
           <w:szCs w:val="24"/>
         </w:rPr>
-        <w:t>T03</w:t>
-      </w:r>
-      <w:r>
-        <w:rPr>
-          <w:rFonts w:asciiTheme="minorBidi" w:hAnsiTheme="minorBidi" w:cstheme="minorBidi"/>
-          <w:b/>
-          <w:sz w:val="24"/>
-          <w:szCs w:val="24"/>
-        </w:rPr>
-        <w:t>2</w:t>
+        <w:t xml:space="preserve">T032 </w:t>
+      </w:r>
+      <w:r>
+        <w:rPr>
+          <w:rFonts w:asciiTheme="minorBidi" w:hAnsiTheme="minorBidi" w:cstheme="minorBidi"/>
+          <w:bCs/>
+          <w:sz w:val="24"/>
+          <w:szCs w:val="24"/>
+        </w:rPr>
+        <w:t>Error-</w:t>
       </w:r>
       <w:r>
         <w:rPr>
@@ -13391,164 +13813,146 @@
       <w:r>
         <w:rPr>
           <w:rFonts w:asciiTheme="minorBidi" w:hAnsiTheme="minorBidi" w:cstheme="minorBidi"/>
+          <w:sz w:val="24"/>
+          <w:szCs w:val="24"/>
+        </w:rPr>
+        <w:t xml:space="preserve">If the data the </w:t>
+      </w:r>
+      <w:r>
+        <w:rPr>
+          <w:rFonts w:asciiTheme="minorBidi" w:hAnsiTheme="minorBidi" w:cstheme="minorBidi"/>
+          <w:sz w:val="24"/>
+          <w:szCs w:val="24"/>
+        </w:rPr>
+        <w:t>admin</w:t>
+      </w:r>
+      <w:r>
+        <w:rPr>
+          <w:rFonts w:asciiTheme="minorBidi" w:hAnsiTheme="minorBidi" w:cstheme="minorBidi"/>
+          <w:sz w:val="24"/>
+          <w:szCs w:val="24"/>
+        </w:rPr>
+        <w:t xml:space="preserve"> enter</w:t>
+      </w:r>
+      <w:r>
+        <w:rPr>
+          <w:rFonts w:asciiTheme="minorBidi" w:hAnsiTheme="minorBidi" w:cstheme="minorBidi"/>
+          <w:sz w:val="24"/>
+          <w:szCs w:val="24"/>
+        </w:rPr>
+        <w:t>s</w:t>
+      </w:r>
+      <w:r>
+        <w:rPr>
+          <w:rFonts w:asciiTheme="minorBidi" w:hAnsiTheme="minorBidi" w:cstheme="minorBidi"/>
+          <w:sz w:val="24"/>
+          <w:szCs w:val="24"/>
+        </w:rPr>
+        <w:t xml:space="preserve"> in the </w:t>
+      </w:r>
+      <w:r>
+        <w:rPr>
+          <w:rFonts w:asciiTheme="minorBidi" w:hAnsiTheme="minorBidi" w:cstheme="minorBidi"/>
+          <w:sz w:val="24"/>
+          <w:szCs w:val="24"/>
+        </w:rPr>
+        <w:t>price field</w:t>
+      </w:r>
+      <w:r>
+        <w:rPr>
+          <w:rFonts w:asciiTheme="minorBidi" w:hAnsiTheme="minorBidi" w:cstheme="minorBidi"/>
+          <w:sz w:val="24"/>
+          <w:szCs w:val="24"/>
+        </w:rPr>
+        <w:t xml:space="preserve"> doesn't follow the </w:t>
+      </w:r>
+    </w:p>
+    <w:p>
+      <w:pPr>
+        <w:rPr>
+          <w:rFonts w:asciiTheme="minorBidi" w:hAnsiTheme="minorBidi" w:cstheme="minorBidi"/>
+          <w:sz w:val="24"/>
+          <w:szCs w:val="24"/>
+        </w:rPr>
+      </w:pPr>
+      <w:r>
+        <w:rPr>
+          <w:rFonts w:asciiTheme="minorBidi" w:hAnsiTheme="minorBidi" w:cstheme="minorBidi"/>
+          <w:sz w:val="24"/>
+          <w:szCs w:val="24"/>
+        </w:rPr>
+        <w:t xml:space="preserve">          </w:t>
+      </w:r>
+      <w:r>
+        <w:rPr>
+          <w:rFonts w:asciiTheme="minorBidi" w:hAnsiTheme="minorBidi" w:cstheme="minorBidi"/>
+          <w:sz w:val="24"/>
+          <w:szCs w:val="24"/>
+        </w:rPr>
+        <w:t xml:space="preserve">previously mentioned constraint </w:t>
+      </w:r>
+      <w:r>
+        <w:rPr>
+          <w:rFonts w:asciiTheme="minorBidi" w:hAnsiTheme="minorBidi" w:cstheme="minorBidi"/>
+          <w:sz w:val="24"/>
+          <w:szCs w:val="24"/>
+        </w:rPr>
+        <w:t>in</w:t>
+      </w:r>
+      <w:r>
+        <w:rPr>
+          <w:rFonts w:asciiTheme="minorBidi" w:hAnsiTheme="minorBidi" w:cstheme="minorBidi"/>
+          <w:sz w:val="24"/>
+          <w:szCs w:val="24"/>
+        </w:rPr>
+        <w:t xml:space="preserve"> (</w:t>
+      </w:r>
+      <w:r>
+        <w:rPr>
+          <w:rFonts w:asciiTheme="minorBidi" w:hAnsiTheme="minorBidi" w:cstheme="minorBidi"/>
+          <w:b/>
           <w:bCs/>
           <w:sz w:val="24"/>
           <w:szCs w:val="24"/>
         </w:rPr>
-        <w:t>Error-</w:t>
-      </w:r>
-      <w:r>
-        <w:rPr>
-          <w:rFonts w:asciiTheme="minorBidi" w:hAnsiTheme="minorBidi" w:cstheme="minorBidi"/>
-          <w:b/>
+        <w:t>T0</w:t>
+      </w:r>
+      <w:r>
+        <w:rPr>
+          <w:rFonts w:asciiTheme="minorBidi" w:hAnsiTheme="minorBidi" w:cstheme="minorBidi"/>
+          <w:b/>
+          <w:bCs/>
+          <w:sz w:val="24"/>
+          <w:szCs w:val="24"/>
+        </w:rPr>
+        <w:t>30, T031</w:t>
+      </w:r>
+      <w:r>
+        <w:rPr>
+          <w:rFonts w:asciiTheme="minorBidi" w:hAnsiTheme="minorBidi" w:cstheme="minorBidi"/>
+          <w:sz w:val="24"/>
+          <w:szCs w:val="24"/>
+        </w:rPr>
+        <w:t xml:space="preserve">), an error message should </w:t>
+      </w:r>
+      <w:proofErr w:type="gramStart"/>
+      <w:r>
+        <w:rPr>
+          <w:rFonts w:asciiTheme="minorBidi" w:hAnsiTheme="minorBidi" w:cstheme="minorBidi"/>
+          <w:sz w:val="24"/>
+          <w:szCs w:val="24"/>
+        </w:rPr>
+        <w:t>appear</w:t>
+      </w:r>
+      <w:proofErr w:type="gramEnd"/>
+      <w:r>
+        <w:rPr>
+          <w:rFonts w:asciiTheme="minorBidi" w:hAnsiTheme="minorBidi" w:cstheme="minorBidi"/>
           <w:sz w:val="24"/>
           <w:szCs w:val="24"/>
         </w:rPr>
         <w:t xml:space="preserve"> </w:t>
       </w:r>
-      <w:r>
-        <w:rPr>
-          <w:rFonts w:asciiTheme="minorBidi" w:hAnsiTheme="minorBidi" w:cstheme="minorBidi"/>
-          <w:sz w:val="24"/>
-          <w:szCs w:val="24"/>
-        </w:rPr>
-        <w:t xml:space="preserve">If the data the </w:t>
-      </w:r>
-      <w:r>
-        <w:rPr>
-          <w:rFonts w:asciiTheme="minorBidi" w:hAnsiTheme="minorBidi" w:cstheme="minorBidi"/>
-          <w:sz w:val="24"/>
-          <w:szCs w:val="24"/>
-        </w:rPr>
-        <w:t>admin</w:t>
-      </w:r>
-      <w:r>
-        <w:rPr>
-          <w:rFonts w:asciiTheme="minorBidi" w:hAnsiTheme="minorBidi" w:cstheme="minorBidi"/>
-          <w:sz w:val="24"/>
-          <w:szCs w:val="24"/>
-        </w:rPr>
-        <w:t xml:space="preserve"> enter</w:t>
-      </w:r>
-      <w:r>
-        <w:rPr>
-          <w:rFonts w:asciiTheme="minorBidi" w:hAnsiTheme="minorBidi" w:cstheme="minorBidi"/>
-          <w:sz w:val="24"/>
-          <w:szCs w:val="24"/>
-        </w:rPr>
-        <w:t>s</w:t>
-      </w:r>
-      <w:r>
-        <w:rPr>
-          <w:rFonts w:asciiTheme="minorBidi" w:hAnsiTheme="minorBidi" w:cstheme="minorBidi"/>
-          <w:sz w:val="24"/>
-          <w:szCs w:val="24"/>
-        </w:rPr>
-        <w:t xml:space="preserve"> in the </w:t>
-      </w:r>
-      <w:r>
-        <w:rPr>
-          <w:rFonts w:asciiTheme="minorBidi" w:hAnsiTheme="minorBidi" w:cstheme="minorBidi"/>
-          <w:sz w:val="24"/>
-          <w:szCs w:val="24"/>
-        </w:rPr>
-        <w:t>price field</w:t>
-      </w:r>
-      <w:r>
-        <w:rPr>
-          <w:rFonts w:asciiTheme="minorBidi" w:hAnsiTheme="minorBidi" w:cstheme="minorBidi"/>
-          <w:sz w:val="24"/>
-          <w:szCs w:val="24"/>
-        </w:rPr>
-        <w:t xml:space="preserve"> doesn't follow the </w:t>
-      </w:r>
-    </w:p>
-    <w:p>
-      <w:pPr>
-        <w:rPr>
-          <w:rFonts w:asciiTheme="minorBidi" w:hAnsiTheme="minorBidi" w:cstheme="minorBidi"/>
-          <w:sz w:val="24"/>
-          <w:szCs w:val="24"/>
-        </w:rPr>
-      </w:pPr>
-      <w:r>
-        <w:rPr>
-          <w:rFonts w:asciiTheme="minorBidi" w:hAnsiTheme="minorBidi" w:cstheme="minorBidi"/>
-          <w:sz w:val="24"/>
-          <w:szCs w:val="24"/>
-        </w:rPr>
-        <w:t xml:space="preserve">          </w:t>
-      </w:r>
-      <w:r>
-        <w:rPr>
-          <w:rFonts w:asciiTheme="minorBidi" w:hAnsiTheme="minorBidi" w:cstheme="minorBidi"/>
-          <w:sz w:val="24"/>
-          <w:szCs w:val="24"/>
-        </w:rPr>
-        <w:t xml:space="preserve">previously mentioned constraint </w:t>
-      </w:r>
-      <w:r>
-        <w:rPr>
-          <w:rFonts w:asciiTheme="minorBidi" w:hAnsiTheme="minorBidi" w:cstheme="minorBidi"/>
-          <w:sz w:val="24"/>
-          <w:szCs w:val="24"/>
-        </w:rPr>
-        <w:t>in</w:t>
-      </w:r>
-      <w:r>
-        <w:rPr>
-          <w:rFonts w:asciiTheme="minorBidi" w:hAnsiTheme="minorBidi" w:cstheme="minorBidi"/>
-          <w:sz w:val="24"/>
-          <w:szCs w:val="24"/>
-        </w:rPr>
-        <w:t>(</w:t>
-      </w:r>
-      <w:r>
-        <w:rPr>
-          <w:rFonts w:asciiTheme="minorBidi" w:hAnsiTheme="minorBidi" w:cstheme="minorBidi"/>
-          <w:b/>
-          <w:bCs/>
-          <w:sz w:val="24"/>
-          <w:szCs w:val="24"/>
-        </w:rPr>
-        <w:t>T0</w:t>
-      </w:r>
-      <w:r>
-        <w:rPr>
-          <w:rFonts w:asciiTheme="minorBidi" w:hAnsiTheme="minorBidi" w:cstheme="minorBidi"/>
-          <w:b/>
-          <w:bCs/>
-          <w:sz w:val="24"/>
-          <w:szCs w:val="24"/>
-        </w:rPr>
-        <w:t>2</w:t>
-      </w:r>
-      <w:r>
-        <w:rPr>
-          <w:rFonts w:asciiTheme="minorBidi" w:hAnsiTheme="minorBidi" w:cstheme="minorBidi"/>
-          <w:b/>
-          <w:bCs/>
-          <w:sz w:val="24"/>
-          <w:szCs w:val="24"/>
-        </w:rPr>
-        <w:t>8</w:t>
-      </w:r>
-      <w:r>
-        <w:rPr>
-          <w:rFonts w:asciiTheme="minorBidi" w:hAnsiTheme="minorBidi" w:cstheme="minorBidi"/>
-          <w:sz w:val="24"/>
-          <w:szCs w:val="24"/>
-        </w:rPr>
-        <w:t>), an error message should appear</w:t>
-      </w:r>
-      <w:r>
-        <w:rPr>
-          <w:rFonts w:asciiTheme="minorBidi" w:hAnsiTheme="minorBidi" w:cstheme="minorBidi"/>
-          <w:sz w:val="24"/>
-          <w:szCs w:val="24"/>
-        </w:rPr>
-        <w:t xml:space="preserve"> </w:t>
-      </w:r>
     </w:p>
     <w:p>
       <w:pPr>
@@ -13572,7 +13976,15 @@
           <w:sz w:val="24"/>
           <w:szCs w:val="24"/>
         </w:rPr>
-        <w:t>enter valid price</w:t>
+        <w:t xml:space="preserve">Please fill out this </w:t>
+      </w:r>
+      <w:r>
+        <w:rPr>
+          <w:rFonts w:asciiTheme="minorBidi" w:hAnsiTheme="minorBidi" w:cstheme="minorBidi"/>
+          <w:sz w:val="24"/>
+          <w:szCs w:val="24"/>
+        </w:rPr>
+        <w:t>field.</w:t>
       </w:r>
       <w:r>
         <w:rPr>
@@ -13582,535 +13994,6 @@
         </w:rPr>
         <w:t>”</w:t>
       </w:r>
-      <w:r>
-        <w:rPr>
-          <w:rFonts w:asciiTheme="minorBidi" w:hAnsiTheme="minorBidi" w:cstheme="minorBidi"/>
-          <w:sz w:val="24"/>
-          <w:szCs w:val="24"/>
-        </w:rPr>
-        <w:t>.</w:t>
-      </w:r>
-    </w:p>
-    <w:p>
-      <w:pPr>
-        <w:spacing w:before="240" w:after="240"/>
-        <w:rPr>
-          <w:rFonts w:asciiTheme="minorBidi" w:hAnsiTheme="minorBidi" w:cstheme="minorBidi"/>
-          <w:sz w:val="24"/>
-          <w:szCs w:val="24"/>
-        </w:rPr>
-      </w:pPr>
-    </w:p>
-    <w:p>
-      <w:pPr>
-        <w:rPr>
-          <w:rFonts w:asciiTheme="minorBidi" w:hAnsiTheme="minorBidi" w:cstheme="minorBidi"/>
-          <w:sz w:val="24"/>
-          <w:szCs w:val="24"/>
-        </w:rPr>
-      </w:pPr>
-      <w:r>
-        <w:rPr>
-          <w:rFonts w:asciiTheme="minorBidi" w:hAnsiTheme="minorBidi" w:cstheme="minorBidi"/>
-          <w:b/>
-          <w:sz w:val="24"/>
-          <w:szCs w:val="24"/>
-        </w:rPr>
-        <w:t>T03</w:t>
-      </w:r>
-      <w:r>
-        <w:rPr>
-          <w:rFonts w:asciiTheme="minorBidi" w:hAnsiTheme="minorBidi" w:cstheme="minorBidi"/>
-          <w:b/>
-          <w:sz w:val="24"/>
-          <w:szCs w:val="24"/>
-        </w:rPr>
-        <w:t>3</w:t>
-      </w:r>
-      <w:r>
-        <w:rPr>
-          <w:rFonts w:asciiTheme="minorBidi" w:hAnsiTheme="minorBidi" w:cstheme="minorBidi"/>
-          <w:b/>
-          <w:sz w:val="24"/>
-          <w:szCs w:val="24"/>
-        </w:rPr>
-        <w:t xml:space="preserve"> </w:t>
-      </w:r>
-      <w:r>
-        <w:rPr>
-          <w:rFonts w:asciiTheme="minorBidi" w:hAnsiTheme="minorBidi" w:cstheme="minorBidi"/>
-          <w:bCs/>
-          <w:sz w:val="24"/>
-          <w:szCs w:val="24"/>
-        </w:rPr>
-        <w:t>Error-</w:t>
-      </w:r>
-      <w:r>
-        <w:rPr>
-          <w:rFonts w:asciiTheme="minorBidi" w:hAnsiTheme="minorBidi" w:cstheme="minorBidi"/>
-          <w:b/>
-          <w:sz w:val="24"/>
-          <w:szCs w:val="24"/>
-        </w:rPr>
-        <w:t xml:space="preserve"> </w:t>
-      </w:r>
-      <w:r>
-        <w:rPr>
-          <w:rFonts w:asciiTheme="minorBidi" w:hAnsiTheme="minorBidi" w:cstheme="minorBidi"/>
-          <w:sz w:val="24"/>
-          <w:szCs w:val="24"/>
-        </w:rPr>
-        <w:t xml:space="preserve">If the data the </w:t>
-      </w:r>
-      <w:r>
-        <w:rPr>
-          <w:rFonts w:asciiTheme="minorBidi" w:hAnsiTheme="minorBidi" w:cstheme="minorBidi"/>
-          <w:sz w:val="24"/>
-          <w:szCs w:val="24"/>
-        </w:rPr>
-        <w:t>admin</w:t>
-      </w:r>
-      <w:r>
-        <w:rPr>
-          <w:rFonts w:asciiTheme="minorBidi" w:hAnsiTheme="minorBidi" w:cstheme="minorBidi"/>
-          <w:sz w:val="24"/>
-          <w:szCs w:val="24"/>
-        </w:rPr>
-        <w:t xml:space="preserve"> enter</w:t>
-      </w:r>
-      <w:r>
-        <w:rPr>
-          <w:rFonts w:asciiTheme="minorBidi" w:hAnsiTheme="minorBidi" w:cstheme="minorBidi"/>
-          <w:sz w:val="24"/>
-          <w:szCs w:val="24"/>
-        </w:rPr>
-        <w:t>s</w:t>
-      </w:r>
-      <w:r>
-        <w:rPr>
-          <w:rFonts w:asciiTheme="minorBidi" w:hAnsiTheme="minorBidi" w:cstheme="minorBidi"/>
-          <w:sz w:val="24"/>
-          <w:szCs w:val="24"/>
-        </w:rPr>
-        <w:t xml:space="preserve"> in the </w:t>
-      </w:r>
-      <w:r>
-        <w:rPr>
-          <w:rFonts w:asciiTheme="minorBidi" w:hAnsiTheme="minorBidi" w:cstheme="minorBidi"/>
-          <w:sz w:val="24"/>
-          <w:szCs w:val="24"/>
-        </w:rPr>
-        <w:t>price field</w:t>
-      </w:r>
-      <w:r>
-        <w:rPr>
-          <w:rFonts w:asciiTheme="minorBidi" w:hAnsiTheme="minorBidi" w:cstheme="minorBidi"/>
-          <w:sz w:val="24"/>
-          <w:szCs w:val="24"/>
-        </w:rPr>
-        <w:t xml:space="preserve"> doesn't follow the </w:t>
-      </w:r>
-    </w:p>
-    <w:p>
-      <w:pPr>
-        <w:rPr>
-          <w:rFonts w:asciiTheme="minorBidi" w:hAnsiTheme="minorBidi" w:cstheme="minorBidi"/>
-          <w:sz w:val="24"/>
-          <w:szCs w:val="24"/>
-        </w:rPr>
-      </w:pPr>
-      <w:r>
-        <w:rPr>
-          <w:rFonts w:asciiTheme="minorBidi" w:hAnsiTheme="minorBidi" w:cstheme="minorBidi"/>
-          <w:sz w:val="24"/>
-          <w:szCs w:val="24"/>
-        </w:rPr>
-        <w:t xml:space="preserve">         </w:t>
-      </w:r>
-      <w:r>
-        <w:rPr>
-          <w:rFonts w:asciiTheme="minorBidi" w:hAnsiTheme="minorBidi" w:cstheme="minorBidi"/>
-          <w:sz w:val="24"/>
-          <w:szCs w:val="24"/>
-        </w:rPr>
-        <w:t xml:space="preserve"> </w:t>
-      </w:r>
-      <w:r>
-        <w:rPr>
-          <w:rFonts w:asciiTheme="minorBidi" w:hAnsiTheme="minorBidi" w:cstheme="minorBidi"/>
-          <w:sz w:val="24"/>
-          <w:szCs w:val="24"/>
-        </w:rPr>
-        <w:t xml:space="preserve">previously mentioned constraints </w:t>
-      </w:r>
-      <w:r>
-        <w:rPr>
-          <w:rFonts w:asciiTheme="minorBidi" w:hAnsiTheme="minorBidi" w:cstheme="minorBidi"/>
-          <w:sz w:val="24"/>
-          <w:szCs w:val="24"/>
-        </w:rPr>
-        <w:t>in</w:t>
-      </w:r>
-      <w:r>
-        <w:rPr>
-          <w:rFonts w:asciiTheme="minorBidi" w:hAnsiTheme="minorBidi" w:cstheme="minorBidi"/>
-          <w:sz w:val="24"/>
-          <w:szCs w:val="24"/>
-        </w:rPr>
-        <w:t>(</w:t>
-      </w:r>
-      <w:r>
-        <w:rPr>
-          <w:rFonts w:asciiTheme="minorBidi" w:hAnsiTheme="minorBidi" w:cstheme="minorBidi"/>
-          <w:b/>
-          <w:bCs/>
-          <w:sz w:val="24"/>
-          <w:szCs w:val="24"/>
-        </w:rPr>
-        <w:t>T</w:t>
-      </w:r>
-      <w:r>
-        <w:rPr>
-          <w:rFonts w:asciiTheme="minorBidi" w:hAnsiTheme="minorBidi" w:cstheme="minorBidi"/>
-          <w:b/>
-          <w:bCs/>
-          <w:sz w:val="24"/>
-          <w:szCs w:val="24"/>
-        </w:rPr>
-        <w:t>0</w:t>
-      </w:r>
-      <w:r>
-        <w:rPr>
-          <w:rFonts w:asciiTheme="minorBidi" w:hAnsiTheme="minorBidi" w:cstheme="minorBidi"/>
-          <w:b/>
-          <w:bCs/>
-          <w:sz w:val="24"/>
-          <w:szCs w:val="24"/>
-        </w:rPr>
-        <w:t>29, T</w:t>
-      </w:r>
-      <w:r>
-        <w:rPr>
-          <w:rFonts w:asciiTheme="minorBidi" w:hAnsiTheme="minorBidi" w:cstheme="minorBidi"/>
-          <w:b/>
-          <w:bCs/>
-          <w:sz w:val="24"/>
-          <w:szCs w:val="24"/>
-        </w:rPr>
-        <w:t>039</w:t>
-      </w:r>
-      <w:r>
-        <w:rPr>
-          <w:rFonts w:asciiTheme="minorBidi" w:hAnsiTheme="minorBidi" w:cstheme="minorBidi"/>
-          <w:sz w:val="24"/>
-          <w:szCs w:val="24"/>
-        </w:rPr>
-        <w:t>), an error message should appear</w:t>
-      </w:r>
-      <w:r>
-        <w:rPr>
-          <w:rFonts w:asciiTheme="minorBidi" w:hAnsiTheme="minorBidi" w:cstheme="minorBidi"/>
-          <w:sz w:val="24"/>
-          <w:szCs w:val="24"/>
-        </w:rPr>
-        <w:t xml:space="preserve"> </w:t>
-      </w:r>
-    </w:p>
-    <w:p>
-      <w:pPr>
-        <w:rPr>
-          <w:rFonts w:asciiTheme="minorBidi" w:hAnsiTheme="minorBidi" w:cstheme="minorBidi"/>
-          <w:sz w:val="24"/>
-          <w:szCs w:val="24"/>
-        </w:rPr>
-      </w:pPr>
-      <w:r>
-        <w:rPr>
-          <w:rFonts w:asciiTheme="minorBidi" w:hAnsiTheme="minorBidi" w:cstheme="minorBidi"/>
-          <w:sz w:val="24"/>
-          <w:szCs w:val="24"/>
-        </w:rPr>
-        <w:t xml:space="preserve">          “Please enter a number”</w:t>
-      </w:r>
-      <w:r>
-        <w:rPr>
-          <w:rFonts w:asciiTheme="minorBidi" w:hAnsiTheme="minorBidi" w:cstheme="minorBidi"/>
-          <w:sz w:val="24"/>
-          <w:szCs w:val="24"/>
-        </w:rPr>
-        <w:t>.</w:t>
-      </w:r>
-    </w:p>
-    <w:p>
-      <w:pPr>
-        <w:rPr>
-          <w:rFonts w:asciiTheme="minorBidi" w:hAnsiTheme="minorBidi" w:cstheme="minorBidi"/>
-          <w:sz w:val="24"/>
-          <w:szCs w:val="24"/>
-        </w:rPr>
-      </w:pPr>
-      <w:r>
-        <w:rPr>
-          <w:rFonts w:asciiTheme="minorBidi" w:hAnsiTheme="minorBidi" w:cstheme="minorBidi"/>
-          <w:b/>
-          <w:sz w:val="24"/>
-          <w:szCs w:val="24"/>
-        </w:rPr>
-        <w:t>T03</w:t>
-      </w:r>
-      <w:r>
-        <w:rPr>
-          <w:rFonts w:asciiTheme="minorBidi" w:hAnsiTheme="minorBidi" w:cstheme="minorBidi"/>
-          <w:b/>
-          <w:sz w:val="24"/>
-          <w:szCs w:val="24"/>
-        </w:rPr>
-        <w:t>3</w:t>
-      </w:r>
-      <w:r>
-        <w:rPr>
-          <w:rFonts w:asciiTheme="minorBidi" w:hAnsiTheme="minorBidi" w:cstheme="minorBidi"/>
-          <w:b/>
-          <w:sz w:val="24"/>
-          <w:szCs w:val="24"/>
-        </w:rPr>
-        <w:t xml:space="preserve"> </w:t>
-      </w:r>
-      <w:r>
-        <w:rPr>
-          <w:rFonts w:asciiTheme="minorBidi" w:hAnsiTheme="minorBidi" w:cstheme="minorBidi"/>
-          <w:bCs/>
-          <w:sz w:val="24"/>
-          <w:szCs w:val="24"/>
-        </w:rPr>
-        <w:t>Error-</w:t>
-      </w:r>
-      <w:r>
-        <w:rPr>
-          <w:rFonts w:asciiTheme="minorBidi" w:hAnsiTheme="minorBidi" w:cstheme="minorBidi"/>
-          <w:b/>
-          <w:sz w:val="24"/>
-          <w:szCs w:val="24"/>
-        </w:rPr>
-        <w:t xml:space="preserve"> </w:t>
-      </w:r>
-      <w:r>
-        <w:rPr>
-          <w:rFonts w:asciiTheme="minorBidi" w:hAnsiTheme="minorBidi" w:cstheme="minorBidi"/>
-          <w:sz w:val="24"/>
-          <w:szCs w:val="24"/>
-        </w:rPr>
-        <w:t xml:space="preserve">If the data the </w:t>
-      </w:r>
-      <w:r>
-        <w:rPr>
-          <w:rFonts w:asciiTheme="minorBidi" w:hAnsiTheme="minorBidi" w:cstheme="minorBidi"/>
-          <w:sz w:val="24"/>
-          <w:szCs w:val="24"/>
-        </w:rPr>
-        <w:t>admin</w:t>
-      </w:r>
-      <w:r>
-        <w:rPr>
-          <w:rFonts w:asciiTheme="minorBidi" w:hAnsiTheme="minorBidi" w:cstheme="minorBidi"/>
-          <w:sz w:val="24"/>
-          <w:szCs w:val="24"/>
-        </w:rPr>
-        <w:t xml:space="preserve"> enter</w:t>
-      </w:r>
-      <w:r>
-        <w:rPr>
-          <w:rFonts w:asciiTheme="minorBidi" w:hAnsiTheme="minorBidi" w:cstheme="minorBidi"/>
-          <w:sz w:val="24"/>
-          <w:szCs w:val="24"/>
-        </w:rPr>
-        <w:t>s</w:t>
-      </w:r>
-      <w:r>
-        <w:rPr>
-          <w:rFonts w:asciiTheme="minorBidi" w:hAnsiTheme="minorBidi" w:cstheme="minorBidi"/>
-          <w:sz w:val="24"/>
-          <w:szCs w:val="24"/>
-        </w:rPr>
-        <w:t xml:space="preserve"> in the </w:t>
-      </w:r>
-      <w:r>
-        <w:rPr>
-          <w:rFonts w:asciiTheme="minorBidi" w:hAnsiTheme="minorBidi" w:cstheme="minorBidi"/>
-          <w:sz w:val="24"/>
-          <w:szCs w:val="24"/>
-        </w:rPr>
-        <w:t>price</w:t>
-      </w:r>
-      <w:r>
-        <w:rPr>
-          <w:rFonts w:asciiTheme="minorBidi" w:hAnsiTheme="minorBidi" w:cstheme="minorBidi"/>
-          <w:sz w:val="24"/>
-          <w:szCs w:val="24"/>
-        </w:rPr>
-        <w:t xml:space="preserve"> and description</w:t>
-      </w:r>
-      <w:r>
-        <w:rPr>
-          <w:rFonts w:asciiTheme="minorBidi" w:hAnsiTheme="minorBidi" w:cstheme="minorBidi"/>
-          <w:sz w:val="24"/>
-          <w:szCs w:val="24"/>
-        </w:rPr>
-        <w:t xml:space="preserve"> field</w:t>
-      </w:r>
-      <w:r>
-        <w:rPr>
-          <w:rFonts w:asciiTheme="minorBidi" w:hAnsiTheme="minorBidi" w:cstheme="minorBidi"/>
-          <w:sz w:val="24"/>
-          <w:szCs w:val="24"/>
-        </w:rPr>
-        <w:t>s</w:t>
-      </w:r>
-      <w:r>
-        <w:rPr>
-          <w:rFonts w:asciiTheme="minorBidi" w:hAnsiTheme="minorBidi" w:cstheme="minorBidi"/>
-          <w:sz w:val="24"/>
-          <w:szCs w:val="24"/>
-        </w:rPr>
-        <w:t xml:space="preserve"> doesn't follow the </w:t>
-      </w:r>
-    </w:p>
-    <w:p>
-      <w:pPr>
-        <w:rPr>
-          <w:rFonts w:asciiTheme="minorBidi" w:hAnsiTheme="minorBidi" w:cstheme="minorBidi"/>
-          <w:sz w:val="24"/>
-          <w:szCs w:val="24"/>
-        </w:rPr>
-      </w:pPr>
-      <w:r>
-        <w:rPr>
-          <w:rFonts w:asciiTheme="minorBidi" w:hAnsiTheme="minorBidi" w:cstheme="minorBidi"/>
-          <w:sz w:val="24"/>
-          <w:szCs w:val="24"/>
-        </w:rPr>
-        <w:t xml:space="preserve">          </w:t>
-      </w:r>
-      <w:r>
-        <w:rPr>
-          <w:rFonts w:asciiTheme="minorBidi" w:hAnsiTheme="minorBidi" w:cstheme="minorBidi"/>
-          <w:sz w:val="24"/>
-          <w:szCs w:val="24"/>
-        </w:rPr>
-        <w:t xml:space="preserve">previously mentioned constraints </w:t>
-      </w:r>
-      <w:r>
-        <w:rPr>
-          <w:rFonts w:asciiTheme="minorBidi" w:hAnsiTheme="minorBidi" w:cstheme="minorBidi"/>
-          <w:sz w:val="24"/>
-          <w:szCs w:val="24"/>
-        </w:rPr>
-        <w:t>in</w:t>
-      </w:r>
-      <w:r>
-        <w:rPr>
-          <w:rFonts w:asciiTheme="minorBidi" w:hAnsiTheme="minorBidi" w:cstheme="minorBidi"/>
-          <w:sz w:val="24"/>
-          <w:szCs w:val="24"/>
-        </w:rPr>
-        <w:t xml:space="preserve"> (</w:t>
-      </w:r>
-      <w:r>
-        <w:rPr>
-          <w:rFonts w:asciiTheme="minorBidi" w:hAnsiTheme="minorBidi" w:cstheme="minorBidi"/>
-          <w:b/>
-          <w:bCs/>
-          <w:sz w:val="24"/>
-          <w:szCs w:val="24"/>
-        </w:rPr>
-        <w:t>T</w:t>
-      </w:r>
-      <w:r>
-        <w:rPr>
-          <w:rFonts w:asciiTheme="minorBidi" w:hAnsiTheme="minorBidi" w:cstheme="minorBidi"/>
-          <w:b/>
-          <w:bCs/>
-          <w:sz w:val="24"/>
-          <w:szCs w:val="24"/>
-        </w:rPr>
-        <w:t>0</w:t>
-      </w:r>
-      <w:r>
-        <w:rPr>
-          <w:rFonts w:asciiTheme="minorBidi" w:hAnsiTheme="minorBidi" w:cstheme="minorBidi"/>
-          <w:b/>
-          <w:bCs/>
-          <w:sz w:val="24"/>
-          <w:szCs w:val="24"/>
-        </w:rPr>
-        <w:t>31</w:t>
-      </w:r>
-      <w:r>
-        <w:rPr>
-          <w:rFonts w:asciiTheme="minorBidi" w:hAnsiTheme="minorBidi" w:cstheme="minorBidi"/>
-          <w:sz w:val="24"/>
-          <w:szCs w:val="24"/>
-        </w:rPr>
-        <w:t>), an error message should appear</w:t>
-      </w:r>
-      <w:r>
-        <w:rPr>
-          <w:rFonts w:asciiTheme="minorBidi" w:hAnsiTheme="minorBidi" w:cstheme="minorBidi"/>
-          <w:sz w:val="24"/>
-          <w:szCs w:val="24"/>
-        </w:rPr>
-        <w:t xml:space="preserve"> </w:t>
-      </w:r>
-    </w:p>
-    <w:p>
-      <w:pPr>
-        <w:rPr>
-          <w:rFonts w:asciiTheme="minorBidi" w:hAnsiTheme="minorBidi" w:cstheme="minorBidi"/>
-          <w:sz w:val="24"/>
-          <w:szCs w:val="24"/>
-        </w:rPr>
-      </w:pPr>
-      <w:r>
-        <w:rPr>
-          <w:rFonts w:asciiTheme="minorBidi" w:hAnsiTheme="minorBidi" w:cstheme="minorBidi"/>
-          <w:sz w:val="24"/>
-          <w:szCs w:val="24"/>
-        </w:rPr>
-        <w:t xml:space="preserve">          “</w:t>
-      </w:r>
-      <w:r>
-        <w:rPr>
-          <w:rFonts w:asciiTheme="minorBidi" w:hAnsiTheme="minorBidi" w:cstheme="minorBidi"/>
-          <w:sz w:val="24"/>
-          <w:szCs w:val="24"/>
-        </w:rPr>
-        <w:t>Please fill this field</w:t>
-      </w:r>
-      <w:r>
-        <w:rPr>
-          <w:rFonts w:asciiTheme="minorBidi" w:hAnsiTheme="minorBidi" w:cstheme="minorBidi"/>
-          <w:sz w:val="24"/>
-          <w:szCs w:val="24"/>
-        </w:rPr>
-        <w:t>”</w:t>
-      </w:r>
-      <w:r>
-        <w:rPr>
-          <w:rFonts w:asciiTheme="minorBidi" w:hAnsiTheme="minorBidi" w:cstheme="minorBidi"/>
-          <w:sz w:val="24"/>
-          <w:szCs w:val="24"/>
-        </w:rPr>
-        <w:t>.</w:t>
-      </w:r>
-    </w:p>
-    <w:p>
-      <w:pPr>
-        <w:rPr>
-          <w:rFonts w:asciiTheme="minorBidi" w:hAnsiTheme="minorBidi" w:cstheme="minorBidi"/>
-          <w:sz w:val="24"/>
-          <w:szCs w:val="24"/>
-        </w:rPr>
-      </w:pPr>
     </w:p>
     <w:p>
       <w:pPr>
@@ -14284,6 +14167,7 @@
           <w:b/>
           <w:color w:val="000000"/>
         </w:rPr>
+        <w:lastRenderedPageBreak/>
         <w:t>3.</w:t>
       </w:r>
       <w:r>
@@ -14536,7 +14420,23 @@
           <w:sz w:val="24"/>
           <w:szCs w:val="24"/>
         </w:rPr>
-        <w:t>● Output: ○ Car deleted successfully.</w:t>
+        <w:t>● Output: ○ Car</w:t>
+      </w:r>
+      <w:r>
+        <w:rPr>
+          <w:rFonts w:asciiTheme="minorBidi" w:hAnsiTheme="minorBidi" w:cstheme="minorBidi"/>
+          <w:sz w:val="24"/>
+          <w:szCs w:val="24"/>
+        </w:rPr>
+        <w:t xml:space="preserve"> is</w:t>
+      </w:r>
+      <w:r>
+        <w:rPr>
+          <w:rFonts w:asciiTheme="minorBidi" w:hAnsiTheme="minorBidi" w:cstheme="minorBidi"/>
+          <w:sz w:val="24"/>
+          <w:szCs w:val="24"/>
+        </w:rPr>
+        <w:t xml:space="preserve"> deleted successfully.</w:t>
       </w:r>
     </w:p>
     <w:p>
@@ -14642,6 +14542,8 @@
       </w:r>
       <w:bookmarkEnd w:id="55"/>
     </w:p>
+    <w:p/>
+    <w:p/>
     <w:sectPr>
       <w:headerReference w:type="default" r:id="rId9"/>
       <w:footerReference w:type="default" r:id="rId10"/>

</xml_diff>

<commit_message>
Edit Srs according to the review tracker + SIQ
SRS:
Added id to alternative flows
edit delete and reserved features output
add functional requirements to view car list.

Review Tracker:
update it with the coaches' comments on srs

SIQ:
created new version to send it to client with updates
</commit_message>
<xml_diff>
--- a/2- Reqs/SRS.docx
+++ b/2- Reqs/SRS.docx
@@ -4746,25 +4746,7 @@
           <w:sz w:val="24"/>
           <w:szCs w:val="24"/>
         </w:rPr>
-        <w:t xml:space="preserve">-level description for customers who want to purchase cars. The system provides the </w:t>
-      </w:r>
-      <w:proofErr w:type="gramStart"/>
-      <w:r>
-        <w:rPr>
-          <w:rFonts w:asciiTheme="minorBidi" w:hAnsiTheme="minorBidi" w:cstheme="minorBidi"/>
-          <w:sz w:val="24"/>
-          <w:szCs w:val="24"/>
-        </w:rPr>
-        <w:t>customer</w:t>
-      </w:r>
-      <w:proofErr w:type="gramEnd"/>
-      <w:r>
-        <w:rPr>
-          <w:rFonts w:asciiTheme="minorBidi" w:hAnsiTheme="minorBidi" w:cstheme="minorBidi"/>
-          <w:sz w:val="24"/>
-          <w:szCs w:val="24"/>
-        </w:rPr>
-        <w:t xml:space="preserve"> a way to browse easily through various brands and price ranges. So that customer will easily reserve the car that he wants with an intuitive and easy to use portal. </w:t>
+        <w:t xml:space="preserve">-level description for customers who want to purchase cars. The system provides the customer a way to browse easily through various brands and price ranges. So that customer will easily reserve the car that he wants with an intuitive and easy to use portal. </w:t>
       </w:r>
     </w:p>
     <w:p>
@@ -6411,23 +6393,13 @@
           <w:szCs w:val="24"/>
         </w:rPr>
       </w:pPr>
-      <w:proofErr w:type="gramStart"/>
-      <w:r>
-        <w:rPr>
-          <w:rFonts w:asciiTheme="minorBidi" w:hAnsiTheme="minorBidi" w:cstheme="minorBidi"/>
-          <w:sz w:val="24"/>
-          <w:szCs w:val="24"/>
-        </w:rPr>
-        <w:t>User</w:t>
-      </w:r>
-      <w:proofErr w:type="gramEnd"/>
-      <w:r>
-        <w:rPr>
-          <w:rFonts w:asciiTheme="minorBidi" w:hAnsiTheme="minorBidi" w:cstheme="minorBidi"/>
-          <w:sz w:val="24"/>
-          <w:szCs w:val="24"/>
-        </w:rPr>
-        <w:t xml:space="preserve"> must have an account </w:t>
+      <w:r>
+        <w:rPr>
+          <w:rFonts w:asciiTheme="minorBidi" w:hAnsiTheme="minorBidi" w:cstheme="minorBidi"/>
+          <w:sz w:val="24"/>
+          <w:szCs w:val="24"/>
+        </w:rPr>
+        <w:t xml:space="preserve">User must have an account </w:t>
       </w:r>
       <w:r>
         <w:rPr>
@@ -7117,11 +7089,29 @@
       </w:pPr>
       <w:r>
         <w:rPr>
-          <w:rFonts w:asciiTheme="minorBidi" w:hAnsiTheme="minorBidi" w:cstheme="minorBidi"/>
-          <w:sz w:val="24"/>
-          <w:szCs w:val="24"/>
-        </w:rPr>
-        <w:t>● Alternative flow(s):</w:t>
+          <w:rFonts w:asciiTheme="minorBidi" w:eastAsia="Times New Roman" w:hAnsiTheme="minorBidi" w:cstheme="minorBidi"/>
+          <w:b/>
+          <w:sz w:val="24"/>
+          <w:szCs w:val="24"/>
+        </w:rPr>
+        <w:t>REQ-1</w:t>
+      </w:r>
+      <w:r>
+        <w:rPr>
+          <w:rFonts w:asciiTheme="minorBidi" w:eastAsia="Times New Roman" w:hAnsiTheme="minorBidi" w:cstheme="minorBidi"/>
+          <w:b/>
+          <w:sz w:val="24"/>
+          <w:szCs w:val="24"/>
+        </w:rPr>
+        <w:t>.1</w:t>
+      </w:r>
+      <w:r>
+        <w:rPr>
+          <w:rFonts w:asciiTheme="minorBidi" w:hAnsiTheme="minorBidi" w:cstheme="minorBidi"/>
+          <w:sz w:val="24"/>
+          <w:szCs w:val="24"/>
+        </w:rPr>
+        <w:t xml:space="preserve"> Alternative flow(s):</w:t>
       </w:r>
     </w:p>
     <w:p>
@@ -8624,80 +8614,113 @@
           <w:sz w:val="24"/>
           <w:szCs w:val="24"/>
         </w:rPr>
+        <w:t xml:space="preserve">           </w:t>
+      </w:r>
+      <w:r>
+        <w:rPr>
+          <w:rFonts w:asciiTheme="minorBidi" w:hAnsiTheme="minorBidi" w:cstheme="minorBidi"/>
+          <w:b/>
+          <w:sz w:val="24"/>
+          <w:szCs w:val="24"/>
+        </w:rPr>
+        <w:t xml:space="preserve">T018 </w:t>
+      </w:r>
+      <w:r>
+        <w:rPr>
+          <w:rFonts w:asciiTheme="minorBidi" w:hAnsiTheme="minorBidi" w:cstheme="minorBidi"/>
+          <w:bCs/>
+          <w:sz w:val="24"/>
+          <w:szCs w:val="24"/>
+        </w:rPr>
+        <w:t>Error-</w:t>
+      </w:r>
+      <w:r>
+        <w:rPr>
+          <w:rFonts w:asciiTheme="minorBidi" w:hAnsiTheme="minorBidi" w:cstheme="minorBidi"/>
+          <w:b/>
+          <w:sz w:val="24"/>
+          <w:szCs w:val="24"/>
+        </w:rPr>
+        <w:t xml:space="preserve"> </w:t>
+      </w:r>
+      <w:r>
+        <w:rPr>
+          <w:rFonts w:asciiTheme="minorBidi" w:hAnsiTheme="minorBidi" w:cstheme="minorBidi"/>
+          <w:sz w:val="24"/>
+          <w:szCs w:val="24"/>
+        </w:rPr>
+        <w:t xml:space="preserve">If the data the user entered in the </w:t>
+      </w:r>
+      <w:r>
+        <w:rPr>
+          <w:rFonts w:asciiTheme="minorBidi" w:hAnsiTheme="minorBidi" w:cstheme="minorBidi"/>
+          <w:sz w:val="24"/>
+          <w:szCs w:val="24"/>
+        </w:rPr>
+        <w:t>field</w:t>
+      </w:r>
+      <w:r>
+        <w:rPr>
+          <w:rFonts w:asciiTheme="minorBidi" w:hAnsiTheme="minorBidi" w:cstheme="minorBidi"/>
+          <w:sz w:val="24"/>
+          <w:szCs w:val="24"/>
+        </w:rPr>
+        <w:t xml:space="preserve"> doesn't follow the </w:t>
+      </w:r>
+    </w:p>
+    <w:p>
+      <w:pPr>
+        <w:rPr>
+          <w:rFonts w:asciiTheme="minorBidi" w:hAnsiTheme="minorBidi" w:cstheme="minorBidi"/>
+          <w:b/>
+          <w:bCs/>
+          <w:sz w:val="24"/>
+          <w:szCs w:val="24"/>
+        </w:rPr>
+      </w:pPr>
+      <w:r>
+        <w:rPr>
+          <w:rFonts w:asciiTheme="minorBidi" w:hAnsiTheme="minorBidi" w:cstheme="minorBidi"/>
+          <w:sz w:val="24"/>
+          <w:szCs w:val="24"/>
+        </w:rPr>
         <w:t xml:space="preserve">            </w:t>
       </w:r>
       <w:r>
         <w:rPr>
           <w:rFonts w:asciiTheme="minorBidi" w:hAnsiTheme="minorBidi" w:cstheme="minorBidi"/>
-          <w:b/>
-          <w:sz w:val="24"/>
-          <w:szCs w:val="24"/>
-        </w:rPr>
-        <w:t>T01</w:t>
-      </w:r>
-      <w:r>
-        <w:rPr>
-          <w:rFonts w:asciiTheme="minorBidi" w:hAnsiTheme="minorBidi" w:cstheme="minorBidi"/>
-          <w:b/>
-          <w:sz w:val="24"/>
-          <w:szCs w:val="24"/>
-        </w:rPr>
-        <w:t>8</w:t>
-      </w:r>
-      <w:r>
-        <w:rPr>
-          <w:rFonts w:asciiTheme="minorBidi" w:hAnsiTheme="minorBidi" w:cstheme="minorBidi"/>
-          <w:b/>
-          <w:sz w:val="24"/>
-          <w:szCs w:val="24"/>
-        </w:rPr>
-        <w:t xml:space="preserve"> </w:t>
-      </w:r>
-      <w:r>
-        <w:rPr>
-          <w:rFonts w:asciiTheme="minorBidi" w:hAnsiTheme="minorBidi" w:cstheme="minorBidi"/>
+          <w:sz w:val="24"/>
+          <w:szCs w:val="24"/>
+        </w:rPr>
+        <w:t xml:space="preserve">previously mentioned constraint </w:t>
+      </w:r>
+      <w:r>
+        <w:rPr>
+          <w:rFonts w:asciiTheme="minorBidi" w:hAnsiTheme="minorBidi" w:cstheme="minorBidi"/>
+          <w:sz w:val="24"/>
+          <w:szCs w:val="24"/>
+        </w:rPr>
+        <w:t>in</w:t>
+      </w:r>
+      <w:r>
+        <w:rPr>
+          <w:rFonts w:asciiTheme="minorBidi" w:hAnsiTheme="minorBidi" w:cstheme="minorBidi"/>
+          <w:sz w:val="24"/>
+          <w:szCs w:val="24"/>
+        </w:rPr>
+        <w:t xml:space="preserve"> (</w:t>
+      </w:r>
+      <w:r>
+        <w:rPr>
+          <w:rFonts w:asciiTheme="minorBidi" w:hAnsiTheme="minorBidi" w:cstheme="minorBidi"/>
+          <w:b/>
           <w:bCs/>
           <w:sz w:val="24"/>
           <w:szCs w:val="24"/>
         </w:rPr>
-        <w:t>Error-</w:t>
-      </w:r>
-      <w:r>
-        <w:rPr>
-          <w:rFonts w:asciiTheme="minorBidi" w:hAnsiTheme="minorBidi" w:cstheme="minorBidi"/>
-          <w:b/>
-          <w:sz w:val="24"/>
-          <w:szCs w:val="24"/>
-        </w:rPr>
-        <w:t xml:space="preserve"> </w:t>
-      </w:r>
-      <w:r>
-        <w:rPr>
-          <w:rFonts w:asciiTheme="minorBidi" w:hAnsiTheme="minorBidi" w:cstheme="minorBidi"/>
-          <w:sz w:val="24"/>
-          <w:szCs w:val="24"/>
-        </w:rPr>
-        <w:t xml:space="preserve">If the data the user entered in the </w:t>
-      </w:r>
-      <w:r>
-        <w:rPr>
-          <w:rFonts w:asciiTheme="minorBidi" w:hAnsiTheme="minorBidi" w:cstheme="minorBidi"/>
-          <w:sz w:val="24"/>
-          <w:szCs w:val="24"/>
-        </w:rPr>
-        <w:t>field</w:t>
-      </w:r>
-      <w:r>
-        <w:rPr>
-          <w:rFonts w:asciiTheme="minorBidi" w:hAnsiTheme="minorBidi" w:cstheme="minorBidi"/>
-          <w:sz w:val="24"/>
-          <w:szCs w:val="24"/>
-        </w:rPr>
-        <w:t xml:space="preserve"> doesn't follow the </w:t>
-      </w:r>
-    </w:p>
-    <w:p>
-      <w:pPr>
+        <w:t>T0</w:t>
+      </w:r>
+      <w:r>
         <w:rPr>
           <w:rFonts w:asciiTheme="minorBidi" w:hAnsiTheme="minorBidi" w:cstheme="minorBidi"/>
           <w:b/>
@@ -8705,39 +8728,28 @@
           <w:sz w:val="24"/>
           <w:szCs w:val="24"/>
         </w:rPr>
-      </w:pPr>
-      <w:r>
-        <w:rPr>
-          <w:rFonts w:asciiTheme="minorBidi" w:hAnsiTheme="minorBidi" w:cstheme="minorBidi"/>
+        <w:t>02, T004, T006, T007, T008, T009, T010, T012</w:t>
+      </w:r>
+    </w:p>
+    <w:p>
+      <w:pPr>
+        <w:rPr>
+          <w:rFonts w:asciiTheme="minorBidi" w:hAnsiTheme="minorBidi" w:cstheme="minorBidi"/>
+          <w:sz w:val="24"/>
+          <w:szCs w:val="24"/>
+        </w:rPr>
+      </w:pPr>
+      <w:r>
+        <w:rPr>
+          <w:rFonts w:asciiTheme="minorBidi" w:hAnsiTheme="minorBidi" w:cstheme="minorBidi"/>
+          <w:b/>
+          <w:bCs/>
           <w:sz w:val="24"/>
           <w:szCs w:val="24"/>
         </w:rPr>
         <w:t xml:space="preserve">            </w:t>
       </w:r>
-      <w:r>
-        <w:rPr>
-          <w:rFonts w:asciiTheme="minorBidi" w:hAnsiTheme="minorBidi" w:cstheme="minorBidi"/>
-          <w:sz w:val="24"/>
-          <w:szCs w:val="24"/>
-        </w:rPr>
-        <w:t xml:space="preserve">previously mentioned constraint </w:t>
-      </w:r>
-      <w:r>
-        <w:rPr>
-          <w:rFonts w:asciiTheme="minorBidi" w:hAnsiTheme="minorBidi" w:cstheme="minorBidi"/>
-          <w:sz w:val="24"/>
-          <w:szCs w:val="24"/>
-        </w:rPr>
-        <w:t>in</w:t>
-      </w:r>
-      <w:r>
-        <w:rPr>
-          <w:rFonts w:asciiTheme="minorBidi" w:hAnsiTheme="minorBidi" w:cstheme="minorBidi"/>
-          <w:sz w:val="24"/>
-          <w:szCs w:val="24"/>
-        </w:rPr>
-        <w:t xml:space="preserve"> (</w:t>
-      </w:r>
+      <w:proofErr w:type="gramStart"/>
       <w:r>
         <w:rPr>
           <w:rFonts w:asciiTheme="minorBidi" w:hAnsiTheme="minorBidi" w:cstheme="minorBidi"/>
@@ -8746,8 +8758,9 @@
           <w:sz w:val="24"/>
           <w:szCs w:val="24"/>
         </w:rPr>
-        <w:t>T0</w:t>
-      </w:r>
+        <w:t>,T</w:t>
+      </w:r>
+      <w:proofErr w:type="gramEnd"/>
       <w:r>
         <w:rPr>
           <w:rFonts w:asciiTheme="minorBidi" w:hAnsiTheme="minorBidi" w:cstheme="minorBidi"/>
@@ -8756,17 +8769,8 @@
           <w:sz w:val="24"/>
           <w:szCs w:val="24"/>
         </w:rPr>
-        <w:t>02, T004, T006, T007, T008, T009, T010, T012</w:t>
-      </w:r>
-    </w:p>
-    <w:p>
-      <w:pPr>
-        <w:rPr>
-          <w:rFonts w:asciiTheme="minorBidi" w:hAnsiTheme="minorBidi" w:cstheme="minorBidi"/>
-          <w:sz w:val="24"/>
-          <w:szCs w:val="24"/>
-        </w:rPr>
-      </w:pPr>
+        <w:t>013, T014</w:t>
+      </w:r>
       <w:r>
         <w:rPr>
           <w:rFonts w:asciiTheme="minorBidi" w:hAnsiTheme="minorBidi" w:cstheme="minorBidi"/>
@@ -8775,37 +8779,6 @@
           <w:sz w:val="24"/>
           <w:szCs w:val="24"/>
         </w:rPr>
-        <w:t xml:space="preserve">            </w:t>
-      </w:r>
-      <w:proofErr w:type="gramStart"/>
-      <w:r>
-        <w:rPr>
-          <w:rFonts w:asciiTheme="minorBidi" w:hAnsiTheme="minorBidi" w:cstheme="minorBidi"/>
-          <w:b/>
-          <w:bCs/>
-          <w:sz w:val="24"/>
-          <w:szCs w:val="24"/>
-        </w:rPr>
-        <w:t>, T</w:t>
-      </w:r>
-      <w:r>
-        <w:rPr>
-          <w:rFonts w:asciiTheme="minorBidi" w:hAnsiTheme="minorBidi" w:cstheme="minorBidi"/>
-          <w:b/>
-          <w:bCs/>
-          <w:sz w:val="24"/>
-          <w:szCs w:val="24"/>
-        </w:rPr>
-        <w:t>013, T014</w:t>
-      </w:r>
-      <w:r>
-        <w:rPr>
-          <w:rFonts w:asciiTheme="minorBidi" w:hAnsiTheme="minorBidi" w:cstheme="minorBidi"/>
-          <w:b/>
-          <w:bCs/>
-          <w:sz w:val="24"/>
-          <w:szCs w:val="24"/>
-        </w:rPr>
         <w:t xml:space="preserve">), </w:t>
       </w:r>
       <w:r>
@@ -8816,7 +8789,6 @@
         </w:rPr>
         <w:t>an</w:t>
       </w:r>
-      <w:proofErr w:type="gramEnd"/>
       <w:r>
         <w:rPr>
           <w:rFonts w:asciiTheme="minorBidi" w:hAnsiTheme="minorBidi" w:cstheme="minorBidi"/>
@@ -8847,23 +8819,7 @@
           <w:sz w:val="24"/>
           <w:szCs w:val="24"/>
         </w:rPr>
-        <w:t xml:space="preserve"> “</w:t>
-      </w:r>
-      <w:r>
-        <w:rPr>
-          <w:rFonts w:asciiTheme="minorBidi" w:hAnsiTheme="minorBidi" w:cstheme="minorBidi"/>
-          <w:sz w:val="24"/>
-          <w:szCs w:val="24"/>
-        </w:rPr>
-        <w:t>You Entered invalid Data</w:t>
-      </w:r>
-      <w:r>
-        <w:rPr>
-          <w:rFonts w:asciiTheme="minorBidi" w:hAnsiTheme="minorBidi" w:cstheme="minorBidi"/>
-          <w:sz w:val="24"/>
-          <w:szCs w:val="24"/>
-        </w:rPr>
-        <w:t>”</w:t>
+        <w:t xml:space="preserve"> “You Entered invalid Data”</w:t>
       </w:r>
       <w:r>
         <w:rPr>
@@ -9351,11 +9307,29 @@
       </w:pPr>
       <w:r>
         <w:rPr>
-          <w:rFonts w:asciiTheme="minorBidi" w:hAnsiTheme="minorBidi" w:cstheme="minorBidi"/>
-          <w:sz w:val="24"/>
-          <w:szCs w:val="24"/>
-        </w:rPr>
-        <w:t>● Alternative flow(s)</w:t>
+          <w:rFonts w:asciiTheme="minorBidi" w:eastAsia="Times New Roman" w:hAnsiTheme="minorBidi" w:cstheme="minorBidi"/>
+          <w:b/>
+          <w:sz w:val="24"/>
+          <w:szCs w:val="24"/>
+        </w:rPr>
+        <w:t>REQ-2</w:t>
+      </w:r>
+      <w:r>
+        <w:rPr>
+          <w:rFonts w:asciiTheme="minorBidi" w:eastAsia="Times New Roman" w:hAnsiTheme="minorBidi" w:cstheme="minorBidi"/>
+          <w:b/>
+          <w:sz w:val="24"/>
+          <w:szCs w:val="24"/>
+        </w:rPr>
+        <w:t>.1</w:t>
+      </w:r>
+      <w:r>
+        <w:rPr>
+          <w:rFonts w:asciiTheme="minorBidi" w:hAnsiTheme="minorBidi" w:cstheme="minorBidi"/>
+          <w:sz w:val="24"/>
+          <w:szCs w:val="24"/>
+        </w:rPr>
+        <w:t xml:space="preserve"> Alternative flow(s)</w:t>
       </w:r>
     </w:p>
     <w:p>
@@ -9864,16 +9838,7 @@
           <w:sz w:val="24"/>
           <w:szCs w:val="24"/>
         </w:rPr>
-        <w:t xml:space="preserve">           </w:t>
-      </w:r>
-      <w:r>
-        <w:rPr>
-          <w:rFonts w:asciiTheme="minorBidi" w:hAnsiTheme="minorBidi" w:cstheme="minorBidi"/>
-          <w:b/>
-          <w:sz w:val="24"/>
-          <w:szCs w:val="24"/>
-        </w:rPr>
-        <w:t xml:space="preserve">T026 </w:t>
+        <w:t xml:space="preserve">           T026 </w:t>
       </w:r>
       <w:r>
         <w:rPr>
@@ -9944,17 +9909,7 @@
           <w:sz w:val="24"/>
           <w:szCs w:val="24"/>
         </w:rPr>
-        <w:t>1</w:t>
-      </w:r>
-      <w:r>
-        <w:rPr>
-          <w:rFonts w:asciiTheme="minorBidi" w:hAnsiTheme="minorBidi" w:cstheme="minorBidi"/>
-          <w:b/>
-          <w:bCs/>
-          <w:sz w:val="24"/>
-          <w:szCs w:val="24"/>
-        </w:rPr>
-        <w:t>9, T</w:t>
+        <w:t>19, T</w:t>
       </w:r>
       <w:r>
         <w:rPr>
@@ -10729,23 +10684,7 @@
           <w:sz w:val="24"/>
           <w:szCs w:val="24"/>
         </w:rPr>
-        <w:t>the</w:t>
-      </w:r>
-      <w:r>
-        <w:rPr>
-          <w:rFonts w:asciiTheme="minorBidi" w:hAnsiTheme="minorBidi" w:cstheme="minorBidi"/>
-          <w:sz w:val="24"/>
-          <w:szCs w:val="24"/>
-        </w:rPr>
-        <w:t xml:space="preserve"> reaming</w:t>
-      </w:r>
-      <w:r>
-        <w:rPr>
-          <w:rFonts w:asciiTheme="minorBidi" w:hAnsiTheme="minorBidi" w:cstheme="minorBidi"/>
-          <w:sz w:val="24"/>
-          <w:szCs w:val="24"/>
-        </w:rPr>
-        <w:t xml:space="preserve"> number of each car and description)</w:t>
+        <w:t>and description)</w:t>
       </w:r>
       <w:r>
         <w:rPr>
@@ -10903,7 +10842,7 @@
         <w:keepLines w:val="0"/>
         <w:spacing w:before="240" w:after="240"/>
         <w:rPr>
-          <w:rFonts w:asciiTheme="minorBidi" w:hAnsiTheme="minorBidi" w:cstheme="minorBidi"/>
+          <w:rFonts w:asciiTheme="minorBidi" w:eastAsia="Times New Roman" w:hAnsiTheme="minorBidi" w:cstheme="minorBidi"/>
           <w:color w:val="000000"/>
           <w:sz w:val="24"/>
           <w:szCs w:val="24"/>
@@ -10916,7 +10855,7 @@
           <w:b/>
           <w:color w:val="000000"/>
         </w:rPr>
-        <w:t>3.4.</w:t>
+        <w:t>3.4.3 Functional</w:t>
       </w:r>
       <w:r>
         <w:rPr>
@@ -10924,32 +10863,16 @@
           <w:b/>
           <w:color w:val="000000"/>
         </w:rPr>
-        <w:t>3</w:t>
-      </w:r>
-      <w:r>
-        <w:rPr>
-          <w:rFonts w:asciiTheme="minorBidi" w:eastAsia="Times New Roman" w:hAnsiTheme="minorBidi" w:cstheme="minorBidi"/>
-          <w:b/>
+        <w:t xml:space="preserve"> Requirements:</w:t>
+      </w:r>
+      <w:r>
+        <w:rPr>
+          <w:rFonts w:asciiTheme="minorBidi" w:eastAsia="Times New Roman" w:hAnsiTheme="minorBidi" w:cstheme="minorBidi"/>
           <w:color w:val="000000"/>
-        </w:rPr>
-        <w:t xml:space="preserve"> Functional</w:t>
-      </w:r>
-      <w:r>
-        <w:rPr>
-          <w:rFonts w:asciiTheme="minorBidi" w:eastAsia="Times New Roman" w:hAnsiTheme="minorBidi" w:cstheme="minorBidi"/>
-          <w:b/>
-          <w:color w:val="000000"/>
-        </w:rPr>
-        <w:t xml:space="preserve"> Requirements:</w:t>
-      </w:r>
-      <w:r>
-        <w:rPr>
-          <w:rFonts w:asciiTheme="minorBidi" w:eastAsia="Times New Roman" w:hAnsiTheme="minorBidi" w:cstheme="minorBidi"/>
-          <w:color w:val="000000"/>
-          <w:sz w:val="24"/>
-          <w:szCs w:val="24"/>
-        </w:rPr>
-        <w:t xml:space="preserve">  None</w:t>
+          <w:sz w:val="24"/>
+          <w:szCs w:val="24"/>
+        </w:rPr>
+        <w:t xml:space="preserve"> </w:t>
       </w:r>
       <w:bookmarkEnd w:id="34"/>
     </w:p>
@@ -10966,108 +10889,179 @@
           <w:szCs w:val="24"/>
         </w:rPr>
       </w:pPr>
-      <w:bookmarkStart w:id="35" w:name="_Toc129953975"/>
-      <w:r>
-        <w:rPr>
-          <w:rFonts w:asciiTheme="minorBidi" w:eastAsia="Times New Roman" w:hAnsiTheme="minorBidi" w:cstheme="minorBidi"/>
-          <w:b/>
-          <w:color w:val="000000"/>
-        </w:rPr>
-        <w:t>3.4.</w:t>
-      </w:r>
-      <w:r>
-        <w:rPr>
-          <w:rFonts w:asciiTheme="minorBidi" w:eastAsia="Times New Roman" w:hAnsiTheme="minorBidi" w:cstheme="minorBidi"/>
-          <w:b/>
-          <w:color w:val="000000"/>
-        </w:rPr>
-        <w:t>4</w:t>
-      </w:r>
-      <w:r>
-        <w:rPr>
-          <w:rFonts w:asciiTheme="minorBidi" w:eastAsia="Times New Roman" w:hAnsiTheme="minorBidi" w:cstheme="minorBidi"/>
-          <w:b/>
-          <w:color w:val="000000"/>
-        </w:rPr>
-        <w:t xml:space="preserve"> Technical Requirements:</w:t>
-      </w:r>
-      <w:r>
-        <w:rPr>
-          <w:rFonts w:asciiTheme="minorBidi" w:eastAsia="Times New Roman" w:hAnsiTheme="minorBidi" w:cstheme="minorBidi"/>
-          <w:color w:val="000000"/>
-        </w:rPr>
-        <w:t xml:space="preserve">  </w:t>
-      </w:r>
-      <w:r>
-        <w:rPr>
-          <w:rFonts w:asciiTheme="minorBidi" w:eastAsia="Times New Roman" w:hAnsiTheme="minorBidi" w:cstheme="minorBidi"/>
-          <w:color w:val="000000"/>
-          <w:sz w:val="24"/>
-          <w:szCs w:val="24"/>
-        </w:rPr>
-        <w:t>None</w:t>
-      </w:r>
-      <w:bookmarkStart w:id="36" w:name="_6s2ubfxov8hd" w:colFirst="0" w:colLast="0"/>
-      <w:bookmarkEnd w:id="35"/>
-      <w:bookmarkEnd w:id="36"/>
-    </w:p>
-    <w:p>
-      <w:pPr>
-        <w:pStyle w:val="Heading2"/>
-        <w:rPr>
-          <w:rFonts w:asciiTheme="minorBidi" w:eastAsia="Times New Roman" w:hAnsiTheme="minorBidi" w:cstheme="minorBidi"/>
-          <w:b/>
-          <w:sz w:val="40"/>
-          <w:szCs w:val="40"/>
-        </w:rPr>
-      </w:pPr>
-      <w:r>
-        <w:rPr>
-          <w:rFonts w:asciiTheme="minorBidi" w:hAnsiTheme="minorBidi" w:cstheme="minorBidi"/>
-          <w:b/>
-          <w:sz w:val="40"/>
-          <w:szCs w:val="40"/>
-        </w:rPr>
+      <w:r>
         <w:t xml:space="preserve"> </w:t>
       </w:r>
-      <w:bookmarkStart w:id="37" w:name="_Toc129953976"/>
-      <w:r>
-        <w:rPr>
-          <w:rFonts w:asciiTheme="minorBidi" w:hAnsiTheme="minorBidi" w:cstheme="minorBidi"/>
-          <w:b/>
-          <w:sz w:val="40"/>
-          <w:szCs w:val="40"/>
-        </w:rPr>
-        <w:t>3.5</w:t>
-      </w:r>
-      <w:r>
-        <w:rPr>
-          <w:rFonts w:asciiTheme="minorBidi" w:hAnsiTheme="minorBidi" w:cstheme="minorBidi"/>
-          <w:sz w:val="40"/>
-          <w:szCs w:val="40"/>
-        </w:rPr>
-        <w:t xml:space="preserve">   </w:t>
-      </w:r>
-      <w:r>
-        <w:rPr>
-          <w:rFonts w:asciiTheme="minorBidi" w:eastAsia="Times New Roman" w:hAnsiTheme="minorBidi" w:cstheme="minorBidi"/>
-          <w:b/>
-          <w:sz w:val="40"/>
-          <w:szCs w:val="40"/>
-        </w:rPr>
-        <w:t>Search</w:t>
-      </w:r>
-      <w:bookmarkEnd w:id="37"/>
-      <w:r>
-        <w:rPr>
-          <w:rFonts w:asciiTheme="minorBidi" w:eastAsia="Times New Roman" w:hAnsiTheme="minorBidi" w:cstheme="minorBidi"/>
-          <w:b/>
-          <w:sz w:val="40"/>
-          <w:szCs w:val="40"/>
-        </w:rPr>
-        <w:t xml:space="preserve">  </w:t>
-      </w:r>
-    </w:p>
+      <w:r>
+        <w:rPr>
+          <w:b/>
+          <w:bCs/>
+        </w:rPr>
+        <w:t xml:space="preserve">REQ </w:t>
+      </w:r>
+      <w:r>
+        <w:rPr>
+          <w:b/>
+          <w:bCs/>
+        </w:rPr>
+        <w:t>0</w:t>
+      </w:r>
+      <w:r>
+        <w:t>:</w:t>
+      </w:r>
+      <w:r>
+        <w:t xml:space="preserve"> </w:t>
+      </w:r>
+      <w:r>
+        <w:rPr>
+          <w:b/>
+          <w:bCs/>
+        </w:rPr>
+        <w:t>Home Page</w:t>
+      </w:r>
+      <w:r>
+        <w:t xml:space="preserve"> </w:t>
+      </w:r>
+    </w:p>
+    <w:p>
+      <w:r>
+        <w:t xml:space="preserve">     On load all unreserved cars in the database will be displayed on the screen with the following information beneath each car</w:t>
+      </w:r>
+      <w:r>
+        <w:t>:</w:t>
+      </w:r>
+    </w:p>
+    <w:p>
+      <w:pPr>
+        <w:pStyle w:val="ListParagraph"/>
+        <w:numPr>
+          <w:ilvl w:val="0"/>
+          <w:numId w:val="39"/>
+        </w:numPr>
+      </w:pPr>
+      <w:r>
+        <w:t>photo</w:t>
+      </w:r>
+    </w:p>
+    <w:p>
+      <w:pPr>
+        <w:pStyle w:val="ListParagraph"/>
+        <w:numPr>
+          <w:ilvl w:val="0"/>
+          <w:numId w:val="39"/>
+        </w:numPr>
+        <w:rPr>
+          <w:rFonts w:asciiTheme="minorBidi" w:hAnsiTheme="minorBidi" w:cstheme="minorBidi"/>
+          <w:sz w:val="24"/>
+          <w:szCs w:val="24"/>
+        </w:rPr>
+      </w:pPr>
+      <w:r>
+        <w:rPr>
+          <w:rFonts w:asciiTheme="minorBidi" w:hAnsiTheme="minorBidi" w:cstheme="minorBidi"/>
+          <w:sz w:val="24"/>
+          <w:szCs w:val="24"/>
+        </w:rPr>
+        <w:t xml:space="preserve">price </w:t>
+      </w:r>
+    </w:p>
+    <w:p>
+      <w:pPr>
+        <w:pStyle w:val="ListParagraph"/>
+        <w:numPr>
+          <w:ilvl w:val="0"/>
+          <w:numId w:val="39"/>
+        </w:numPr>
+        <w:rPr>
+          <w:rFonts w:asciiTheme="minorBidi" w:hAnsiTheme="minorBidi" w:cstheme="minorBidi"/>
+          <w:sz w:val="24"/>
+          <w:szCs w:val="24"/>
+        </w:rPr>
+      </w:pPr>
+      <w:r>
+        <w:rPr>
+          <w:rFonts w:asciiTheme="minorBidi" w:hAnsiTheme="minorBidi" w:cstheme="minorBidi"/>
+          <w:sz w:val="24"/>
+          <w:szCs w:val="24"/>
+        </w:rPr>
+        <w:t>brand</w:t>
+      </w:r>
+    </w:p>
+    <w:p>
+      <w:pPr>
+        <w:pStyle w:val="ListParagraph"/>
+        <w:numPr>
+          <w:ilvl w:val="0"/>
+          <w:numId w:val="39"/>
+        </w:numPr>
+        <w:rPr>
+          <w:rFonts w:asciiTheme="minorBidi" w:hAnsiTheme="minorBidi" w:cstheme="minorBidi"/>
+          <w:sz w:val="24"/>
+          <w:szCs w:val="24"/>
+        </w:rPr>
+      </w:pPr>
+      <w:r>
+        <w:rPr>
+          <w:rFonts w:asciiTheme="minorBidi" w:hAnsiTheme="minorBidi" w:cstheme="minorBidi"/>
+          <w:sz w:val="24"/>
+          <w:szCs w:val="24"/>
+        </w:rPr>
+        <w:t>model</w:t>
+      </w:r>
+    </w:p>
+    <w:p>
+      <w:pPr>
+        <w:pStyle w:val="ListParagraph"/>
+        <w:numPr>
+          <w:ilvl w:val="0"/>
+          <w:numId w:val="39"/>
+        </w:numPr>
+        <w:rPr>
+          <w:rFonts w:asciiTheme="minorBidi" w:hAnsiTheme="minorBidi" w:cstheme="minorBidi"/>
+          <w:sz w:val="24"/>
+          <w:szCs w:val="24"/>
+        </w:rPr>
+      </w:pPr>
+      <w:r>
+        <w:rPr>
+          <w:rFonts w:asciiTheme="minorBidi" w:hAnsiTheme="minorBidi" w:cstheme="minorBidi"/>
+          <w:sz w:val="24"/>
+          <w:szCs w:val="24"/>
+        </w:rPr>
+        <w:t>description</w:t>
+      </w:r>
+    </w:p>
+    <w:p>
+      <w:pPr>
+        <w:pStyle w:val="ListParagraph"/>
+        <w:numPr>
+          <w:ilvl w:val="0"/>
+          <w:numId w:val="39"/>
+        </w:numPr>
+        <w:rPr>
+          <w:rFonts w:asciiTheme="minorBidi" w:hAnsiTheme="minorBidi" w:cstheme="minorBidi"/>
+          <w:sz w:val="24"/>
+          <w:szCs w:val="24"/>
+        </w:rPr>
+      </w:pPr>
+      <w:r>
+        <w:rPr>
+          <w:rFonts w:asciiTheme="minorBidi" w:hAnsiTheme="minorBidi" w:cstheme="minorBidi"/>
+          <w:sz w:val="24"/>
+          <w:szCs w:val="24"/>
+        </w:rPr>
+        <w:t>Reserve Button</w:t>
+      </w:r>
+      <w:r>
+        <w:rPr>
+          <w:rFonts w:asciiTheme="minorBidi" w:hAnsiTheme="minorBidi" w:cstheme="minorBidi"/>
+          <w:sz w:val="24"/>
+          <w:szCs w:val="24"/>
+        </w:rPr>
+        <w:t xml:space="preserve"> </w:t>
+      </w:r>
+    </w:p>
+    <w:p/>
     <w:p>
       <w:pPr>
         <w:pStyle w:val="Heading3"/>
@@ -11076,6 +11070,122 @@
         <w:spacing w:before="240" w:after="240"/>
         <w:rPr>
           <w:rFonts w:asciiTheme="minorBidi" w:eastAsia="Times New Roman" w:hAnsiTheme="minorBidi" w:cstheme="minorBidi"/>
+          <w:color w:val="000000"/>
+          <w:sz w:val="24"/>
+          <w:szCs w:val="24"/>
+        </w:rPr>
+      </w:pPr>
+      <w:bookmarkStart w:id="35" w:name="_Toc129953975"/>
+      <w:r>
+        <w:rPr>
+          <w:rFonts w:asciiTheme="minorBidi" w:eastAsia="Times New Roman" w:hAnsiTheme="minorBidi" w:cstheme="minorBidi"/>
+          <w:b/>
+          <w:color w:val="000000"/>
+        </w:rPr>
+        <w:lastRenderedPageBreak/>
+        <w:t>3.4.</w:t>
+      </w:r>
+      <w:r>
+        <w:rPr>
+          <w:rFonts w:asciiTheme="minorBidi" w:eastAsia="Times New Roman" w:hAnsiTheme="minorBidi" w:cstheme="minorBidi"/>
+          <w:b/>
+          <w:color w:val="000000"/>
+        </w:rPr>
+        <w:t>4</w:t>
+      </w:r>
+      <w:r>
+        <w:rPr>
+          <w:rFonts w:asciiTheme="minorBidi" w:eastAsia="Times New Roman" w:hAnsiTheme="minorBidi" w:cstheme="minorBidi"/>
+          <w:b/>
+          <w:color w:val="000000"/>
+        </w:rPr>
+        <w:t xml:space="preserve"> Technical Requirements:</w:t>
+      </w:r>
+      <w:r>
+        <w:rPr>
+          <w:rFonts w:asciiTheme="minorBidi" w:eastAsia="Times New Roman" w:hAnsiTheme="minorBidi" w:cstheme="minorBidi"/>
+          <w:color w:val="000000"/>
+        </w:rPr>
+        <w:t xml:space="preserve">  </w:t>
+      </w:r>
+      <w:r>
+        <w:rPr>
+          <w:rFonts w:asciiTheme="minorBidi" w:eastAsia="Times New Roman" w:hAnsiTheme="minorBidi" w:cstheme="minorBidi"/>
+          <w:color w:val="000000"/>
+          <w:sz w:val="24"/>
+          <w:szCs w:val="24"/>
+        </w:rPr>
+        <w:t>None</w:t>
+      </w:r>
+      <w:bookmarkStart w:id="36" w:name="_6s2ubfxov8hd" w:colFirst="0" w:colLast="0"/>
+      <w:bookmarkEnd w:id="35"/>
+      <w:bookmarkEnd w:id="36"/>
+    </w:p>
+    <w:p>
+      <w:pPr>
+        <w:pStyle w:val="Heading2"/>
+        <w:rPr>
+          <w:rFonts w:asciiTheme="minorBidi" w:eastAsia="Times New Roman" w:hAnsiTheme="minorBidi" w:cstheme="minorBidi"/>
+          <w:b/>
+          <w:sz w:val="40"/>
+          <w:szCs w:val="40"/>
+        </w:rPr>
+      </w:pPr>
+      <w:r>
+        <w:rPr>
+          <w:rFonts w:asciiTheme="minorBidi" w:hAnsiTheme="minorBidi" w:cstheme="minorBidi"/>
+          <w:b/>
+          <w:sz w:val="40"/>
+          <w:szCs w:val="40"/>
+        </w:rPr>
+        <w:t xml:space="preserve"> </w:t>
+      </w:r>
+      <w:bookmarkStart w:id="37" w:name="_Toc129953976"/>
+      <w:r>
+        <w:rPr>
+          <w:rFonts w:asciiTheme="minorBidi" w:hAnsiTheme="minorBidi" w:cstheme="minorBidi"/>
+          <w:b/>
+          <w:sz w:val="40"/>
+          <w:szCs w:val="40"/>
+        </w:rPr>
+        <w:t>3.5</w:t>
+      </w:r>
+      <w:r>
+        <w:rPr>
+          <w:rFonts w:asciiTheme="minorBidi" w:hAnsiTheme="minorBidi" w:cstheme="minorBidi"/>
+          <w:sz w:val="40"/>
+          <w:szCs w:val="40"/>
+        </w:rPr>
+        <w:t xml:space="preserve">   </w:t>
+      </w:r>
+      <w:r>
+        <w:rPr>
+          <w:rFonts w:asciiTheme="minorBidi" w:eastAsia="Times New Roman" w:hAnsiTheme="minorBidi" w:cstheme="minorBidi"/>
+          <w:b/>
+          <w:sz w:val="40"/>
+          <w:szCs w:val="40"/>
+        </w:rPr>
+        <w:t>Search</w:t>
+      </w:r>
+      <w:bookmarkEnd w:id="37"/>
+      <w:r>
+        <w:rPr>
+          <w:rFonts w:asciiTheme="minorBidi" w:eastAsia="Times New Roman" w:hAnsiTheme="minorBidi" w:cstheme="minorBidi"/>
+          <w:b/>
+          <w:sz w:val="40"/>
+          <w:szCs w:val="40"/>
+        </w:rPr>
+        <w:t xml:space="preserve">  </w:t>
+      </w:r>
+    </w:p>
+    <w:p>
+      <w:pPr>
+        <w:pStyle w:val="Heading3"/>
+        <w:keepNext w:val="0"/>
+        <w:keepLines w:val="0"/>
+        <w:spacing w:before="240" w:after="240"/>
+        <w:rPr>
+          <w:rFonts w:asciiTheme="minorBidi" w:eastAsia="Times New Roman" w:hAnsiTheme="minorBidi" w:cstheme="minorBidi"/>
           <w:b/>
           <w:color w:val="000000"/>
         </w:rPr>
@@ -11149,7 +11259,6 @@
           <w:b/>
           <w:color w:val="000000"/>
         </w:rPr>
-        <w:lastRenderedPageBreak/>
         <w:t>3.5.</w:t>
       </w:r>
       <w:r>
@@ -11680,10 +11789,20 @@
       <w:r>
         <w:rPr>
           <w:rFonts w:asciiTheme="minorBidi" w:hAnsiTheme="minorBidi" w:cstheme="minorBidi"/>
-          <w:sz w:val="24"/>
-          <w:szCs w:val="24"/>
-        </w:rPr>
-        <w:t>● Alternative flow(s):</w:t>
+          <w:b/>
+          <w:bCs/>
+          <w:sz w:val="24"/>
+          <w:szCs w:val="24"/>
+        </w:rPr>
+        <w:t>REQ-4.1:</w:t>
+      </w:r>
+      <w:r>
+        <w:rPr>
+          <w:rFonts w:asciiTheme="minorBidi" w:hAnsiTheme="minorBidi" w:cstheme="minorBidi"/>
+          <w:sz w:val="24"/>
+          <w:szCs w:val="24"/>
+        </w:rPr>
+        <w:t xml:space="preserve"> Alternative flow(s):</w:t>
       </w:r>
     </w:p>
     <w:p>
@@ -11716,7 +11835,23 @@
           <w:sz w:val="24"/>
           <w:szCs w:val="24"/>
         </w:rPr>
-        <w:t xml:space="preserve">ars from a specific brand or range of price are not available, </w:t>
+        <w:t xml:space="preserve">ars from a specific brand </w:t>
+      </w:r>
+      <w:r>
+        <w:rPr>
+          <w:rFonts w:asciiTheme="minorBidi" w:hAnsiTheme="minorBidi" w:cstheme="minorBidi"/>
+          <w:sz w:val="24"/>
+          <w:szCs w:val="24"/>
+        </w:rPr>
+        <w:t>or price</w:t>
+      </w:r>
+      <w:r>
+        <w:rPr>
+          <w:rFonts w:asciiTheme="minorBidi" w:hAnsiTheme="minorBidi" w:cstheme="minorBidi"/>
+          <w:sz w:val="24"/>
+          <w:szCs w:val="24"/>
+        </w:rPr>
+        <w:t xml:space="preserve"> are not available, </w:t>
       </w:r>
       <w:r>
         <w:rPr>
@@ -11820,7 +11955,7 @@
       <w:pPr>
         <w:spacing w:before="240" w:after="240"/>
         <w:rPr>
-          <w:rFonts w:asciiTheme="minorBidi" w:hAnsiTheme="minorBidi" w:cstheme="minorBidi"/>
+          <w:rFonts w:asciiTheme="minorBidi" w:eastAsia="Times New Roman" w:hAnsiTheme="minorBidi" w:cstheme="minorBidi"/>
           <w:sz w:val="24"/>
           <w:szCs w:val="24"/>
         </w:rPr>
@@ -11851,6 +11986,26 @@
         </w:rPr>
         <w:t xml:space="preserve">  None</w:t>
       </w:r>
+    </w:p>
+    <w:p>
+      <w:pPr>
+        <w:spacing w:before="240" w:after="240"/>
+        <w:rPr>
+          <w:rFonts w:asciiTheme="minorBidi" w:eastAsia="Times New Roman" w:hAnsiTheme="minorBidi" w:cstheme="minorBidi"/>
+          <w:sz w:val="24"/>
+          <w:szCs w:val="24"/>
+        </w:rPr>
+      </w:pPr>
+    </w:p>
+    <w:p>
+      <w:pPr>
+        <w:spacing w:before="240" w:after="240"/>
+        <w:rPr>
+          <w:rFonts w:asciiTheme="minorBidi" w:hAnsiTheme="minorBidi" w:cstheme="minorBidi"/>
+          <w:sz w:val="24"/>
+          <w:szCs w:val="24"/>
+        </w:rPr>
+      </w:pPr>
     </w:p>
     <w:p>
       <w:pPr>
@@ -11873,6 +12028,7 @@
           <w:szCs w:val="40"/>
           <w:highlight w:val="white"/>
         </w:rPr>
+        <w:lastRenderedPageBreak/>
         <w:t>3.</w:t>
       </w:r>
       <w:r>
@@ -12081,25 +12237,7 @@
           <w:sz w:val="24"/>
           <w:szCs w:val="24"/>
         </w:rPr>
-        <w:t xml:space="preserve">In the home page, the users can navigate from enormous data of available cars. Once the user chooses any of the available cars, then he/she </w:t>
-      </w:r>
-      <w:proofErr w:type="gramStart"/>
-      <w:r>
-        <w:rPr>
-          <w:rFonts w:asciiTheme="minorBidi" w:hAnsiTheme="minorBidi" w:cstheme="minorBidi"/>
-          <w:sz w:val="24"/>
-          <w:szCs w:val="24"/>
-        </w:rPr>
-        <w:t>could</w:t>
-      </w:r>
-      <w:proofErr w:type="gramEnd"/>
-      <w:r>
-        <w:rPr>
-          <w:rFonts w:asciiTheme="minorBidi" w:hAnsiTheme="minorBidi" w:cstheme="minorBidi"/>
-          <w:sz w:val="24"/>
-          <w:szCs w:val="24"/>
-        </w:rPr>
-        <w:t xml:space="preserve"> press on the </w:t>
+        <w:t xml:space="preserve">In the home page, the users can navigate from enormous data of available cars. Once the user chooses any of the available cars, then he/she could press on the </w:t>
       </w:r>
       <w:r>
         <w:rPr>
@@ -12154,7 +12292,6 @@
           <w:b/>
           <w:color w:val="000000"/>
         </w:rPr>
-        <w:lastRenderedPageBreak/>
         <w:t>3.</w:t>
       </w:r>
       <w:r>
@@ -12353,6 +12490,14 @@
           <w:sz w:val="24"/>
           <w:szCs w:val="24"/>
         </w:rPr>
+        <w:t xml:space="preserve"> in new page</w:t>
+      </w:r>
+      <w:r>
+        <w:rPr>
+          <w:rFonts w:asciiTheme="minorBidi" w:hAnsiTheme="minorBidi" w:cstheme="minorBidi"/>
+          <w:sz w:val="24"/>
+          <w:szCs w:val="24"/>
+        </w:rPr>
         <w:t>.</w:t>
       </w:r>
     </w:p>
@@ -12372,84 +12517,14 @@
         </w:rPr>
         <w:t xml:space="preserve">● Alternative flow(s): </w:t>
       </w:r>
-    </w:p>
-    <w:p>
-      <w:pPr>
-        <w:rPr>
-          <w:rFonts w:asciiTheme="minorBidi" w:hAnsiTheme="minorBidi" w:cstheme="minorBidi"/>
-          <w:sz w:val="24"/>
-          <w:szCs w:val="24"/>
-        </w:rPr>
-      </w:pPr>
-      <w:r>
-        <w:rPr>
-          <w:rFonts w:asciiTheme="minorBidi" w:hAnsiTheme="minorBidi" w:cstheme="minorBidi"/>
-          <w:b/>
-          <w:sz w:val="24"/>
-          <w:szCs w:val="24"/>
-        </w:rPr>
-        <w:t xml:space="preserve">                </w:t>
-      </w:r>
-      <w:r>
-        <w:rPr>
-          <w:rFonts w:asciiTheme="minorBidi" w:hAnsiTheme="minorBidi" w:cstheme="minorBidi"/>
-          <w:sz w:val="24"/>
-          <w:szCs w:val="24"/>
-        </w:rPr>
-        <w:t>○</w:t>
-      </w:r>
       <w:bookmarkStart w:id="46" w:name="_Toc129953985"/>
       <w:r>
-        <w:t xml:space="preserve"> </w:t>
-      </w:r>
-      <w:r>
-        <w:rPr>
-          <w:rFonts w:asciiTheme="minorBidi" w:hAnsiTheme="minorBidi" w:cstheme="minorBidi"/>
-          <w:sz w:val="24"/>
-          <w:szCs w:val="24"/>
-        </w:rPr>
-        <w:t>If the car that the user has chosen is already reserved, it will not exist on the</w:t>
-      </w:r>
-    </w:p>
-    <w:p>
-      <w:pPr>
-        <w:rPr>
-          <w:rFonts w:asciiTheme="minorBidi" w:hAnsiTheme="minorBidi" w:cstheme="minorBidi"/>
-          <w:sz w:val="24"/>
-          <w:szCs w:val="24"/>
-        </w:rPr>
-      </w:pPr>
-      <w:r>
-        <w:rPr>
-          <w:rFonts w:asciiTheme="minorBidi" w:hAnsiTheme="minorBidi" w:cstheme="minorBidi"/>
-          <w:sz w:val="24"/>
-          <w:szCs w:val="24"/>
-        </w:rPr>
-        <w:t xml:space="preserve">                  </w:t>
-      </w:r>
-      <w:r>
-        <w:rPr>
-          <w:rFonts w:asciiTheme="minorBidi" w:hAnsiTheme="minorBidi" w:cstheme="minorBidi"/>
-          <w:sz w:val="24"/>
-          <w:szCs w:val="24"/>
-        </w:rPr>
-        <w:t xml:space="preserve"> home </w:t>
-      </w:r>
-      <w:r>
-        <w:rPr>
-          <w:rFonts w:asciiTheme="minorBidi" w:hAnsiTheme="minorBidi" w:cstheme="minorBidi"/>
-          <w:sz w:val="24"/>
-          <w:szCs w:val="24"/>
-        </w:rPr>
-        <w:t>page</w:t>
-      </w:r>
-      <w:r>
-        <w:rPr>
-          <w:rFonts w:asciiTheme="minorBidi" w:hAnsiTheme="minorBidi" w:cstheme="minorBidi"/>
-          <w:sz w:val="24"/>
-          <w:szCs w:val="24"/>
-        </w:rPr>
-        <w:t>.</w:t>
+        <w:rPr>
+          <w:rFonts w:asciiTheme="minorBidi" w:hAnsiTheme="minorBidi" w:cstheme="minorBidi"/>
+          <w:sz w:val="24"/>
+          <w:szCs w:val="24"/>
+        </w:rPr>
+        <w:t>none</w:t>
       </w:r>
     </w:p>
     <w:p>
@@ -12832,7 +12907,16 @@
           <w:sz w:val="24"/>
           <w:szCs w:val="24"/>
         </w:rPr>
-        <w:t>photo, description, price. Brand, and model</w:t>
+        <w:t xml:space="preserve">photo, description, price. Brand, </w:t>
+      </w:r>
+      <w:r>
+        <w:rPr>
+          <w:rFonts w:asciiTheme="minorBidi" w:hAnsiTheme="minorBidi" w:cstheme="minorBidi"/>
+          <w:sz w:val="24"/>
+          <w:szCs w:val="24"/>
+        </w:rPr>
+        <w:lastRenderedPageBreak/>
+        <w:t>and model</w:t>
       </w:r>
       <w:r>
         <w:rPr>
@@ -12868,6 +12952,24 @@
         </w:rPr>
         <w:t xml:space="preserve"> the form the admin will press on the “save” button to add the car to the system.</w:t>
       </w:r>
+    </w:p>
+    <w:p>
+      <w:pPr>
+        <w:rPr>
+          <w:rFonts w:asciiTheme="minorBidi" w:hAnsiTheme="minorBidi" w:cstheme="minorBidi"/>
+          <w:sz w:val="24"/>
+          <w:szCs w:val="24"/>
+        </w:rPr>
+      </w:pPr>
+    </w:p>
+    <w:p>
+      <w:pPr>
+        <w:rPr>
+          <w:rFonts w:asciiTheme="minorBidi" w:hAnsiTheme="minorBidi" w:cstheme="minorBidi"/>
+          <w:sz w:val="24"/>
+          <w:szCs w:val="24"/>
+        </w:rPr>
+      </w:pPr>
     </w:p>
     <w:p>
       <w:pPr>
@@ -13127,7 +13229,6 @@
           <w:sz w:val="28"/>
           <w:szCs w:val="28"/>
         </w:rPr>
-        <w:lastRenderedPageBreak/>
         <w:t xml:space="preserve"> </w:t>
       </w:r>
       <w:r>
@@ -13321,7 +13422,7 @@
           <w:sz w:val="24"/>
           <w:szCs w:val="24"/>
         </w:rPr>
-        <w:t>choose brand from the dropdown list.</w:t>
+        <w:t>choose brand from the dropdown list</w:t>
       </w:r>
     </w:p>
     <w:p>
@@ -13354,7 +13455,7 @@
           <w:sz w:val="24"/>
           <w:szCs w:val="24"/>
         </w:rPr>
-        <w:t>choose car model from the dropdown list.</w:t>
+        <w:t>choose car model from the dropdown list</w:t>
       </w:r>
     </w:p>
     <w:p>
@@ -13387,7 +13488,23 @@
           <w:sz w:val="24"/>
           <w:szCs w:val="24"/>
         </w:rPr>
-        <w:t>fill price field.</w:t>
+        <w:t>fill price field</w:t>
+      </w:r>
+      <w:r>
+        <w:rPr>
+          <w:rFonts w:asciiTheme="minorBidi" w:hAnsiTheme="minorBidi" w:cstheme="minorBidi"/>
+          <w:sz w:val="24"/>
+          <w:szCs w:val="24"/>
+        </w:rPr>
+        <w:t xml:space="preserve"> </w:t>
+      </w:r>
+      <w:r>
+        <w:rPr>
+          <w:rFonts w:asciiTheme="minorBidi" w:hAnsiTheme="minorBidi" w:cstheme="minorBidi"/>
+          <w:sz w:val="24"/>
+          <w:szCs w:val="24"/>
+        </w:rPr>
+        <w:t>(counter).</w:t>
       </w:r>
     </w:p>
     <w:p>
@@ -13420,7 +13537,7 @@
           <w:sz w:val="24"/>
           <w:szCs w:val="24"/>
         </w:rPr>
-        <w:t>fill description field.</w:t>
+        <w:t>fill description field</w:t>
       </w:r>
     </w:p>
     <w:p>
@@ -13471,7 +13588,33 @@
           <w:sz w:val="24"/>
           <w:szCs w:val="24"/>
         </w:rPr>
-        <w:t xml:space="preserve">● Alternative flow(s): </w:t>
+        <w:t xml:space="preserve"> </w:t>
+      </w:r>
+      <w:r>
+        <w:rPr>
+          <w:rFonts w:asciiTheme="minorBidi" w:eastAsia="Times New Roman" w:hAnsiTheme="minorBidi" w:cstheme="minorBidi"/>
+          <w:b/>
+          <w:sz w:val="24"/>
+          <w:szCs w:val="24"/>
+        </w:rPr>
+        <w:t>REQ-</w:t>
+      </w:r>
+      <w:r>
+        <w:rPr>
+          <w:rFonts w:asciiTheme="minorBidi" w:eastAsia="Times New Roman" w:hAnsiTheme="minorBidi" w:cstheme="minorBidi"/>
+          <w:b/>
+          <w:sz w:val="24"/>
+          <w:szCs w:val="24"/>
+        </w:rPr>
+        <w:t xml:space="preserve">6.1: </w:t>
+      </w:r>
+      <w:r>
+        <w:rPr>
+          <w:rFonts w:asciiTheme="minorBidi" w:hAnsiTheme="minorBidi" w:cstheme="minorBidi"/>
+          <w:sz w:val="24"/>
+          <w:szCs w:val="24"/>
+        </w:rPr>
+        <w:t xml:space="preserve">Alternative flow(s): </w:t>
       </w:r>
     </w:p>
     <w:p>
@@ -13590,6 +13733,108 @@
           <w:sz w:val="24"/>
           <w:szCs w:val="24"/>
         </w:rPr>
+        <w:t>T028</w:t>
+      </w:r>
+      <w:r>
+        <w:rPr>
+          <w:rFonts w:asciiTheme="minorBidi" w:hAnsiTheme="minorBidi" w:cstheme="minorBidi"/>
+          <w:sz w:val="24"/>
+          <w:szCs w:val="24"/>
+        </w:rPr>
+        <w:t xml:space="preserve"> </w:t>
+      </w:r>
+      <w:r>
+        <w:rPr>
+          <w:rFonts w:asciiTheme="minorBidi" w:hAnsiTheme="minorBidi" w:cstheme="minorBidi"/>
+          <w:sz w:val="24"/>
+          <w:szCs w:val="24"/>
+        </w:rPr>
+        <w:t>price</w:t>
+      </w:r>
+      <w:r>
+        <w:rPr>
+          <w:rFonts w:asciiTheme="minorBidi" w:hAnsiTheme="minorBidi" w:cstheme="minorBidi"/>
+          <w:sz w:val="24"/>
+          <w:szCs w:val="24"/>
+        </w:rPr>
+        <w:t xml:space="preserve">- </w:t>
+      </w:r>
+      <w:r>
+        <w:rPr>
+          <w:rFonts w:asciiTheme="minorBidi" w:hAnsiTheme="minorBidi" w:cstheme="minorBidi"/>
+          <w:sz w:val="24"/>
+          <w:szCs w:val="24"/>
+        </w:rPr>
+        <w:t>does not accept special characters</w:t>
+      </w:r>
+      <w:r>
+        <w:rPr>
+          <w:rFonts w:asciiTheme="minorBidi" w:hAnsiTheme="minorBidi" w:cstheme="minorBidi"/>
+          <w:sz w:val="24"/>
+          <w:szCs w:val="24"/>
+        </w:rPr>
+        <w:t>.</w:t>
+      </w:r>
+    </w:p>
+    <w:p>
+      <w:pPr>
+        <w:spacing w:before="240" w:after="240"/>
+        <w:rPr>
+          <w:rFonts w:asciiTheme="minorBidi" w:hAnsiTheme="minorBidi" w:cstheme="minorBidi"/>
+          <w:sz w:val="24"/>
+          <w:szCs w:val="24"/>
+        </w:rPr>
+      </w:pPr>
+      <w:r>
+        <w:rPr>
+          <w:rFonts w:asciiTheme="minorBidi" w:eastAsia="Droid Sans" w:hAnsiTheme="minorBidi" w:cstheme="minorBidi"/>
+          <w:b/>
+          <w:sz w:val="24"/>
+          <w:szCs w:val="24"/>
+        </w:rPr>
+        <w:t>T029</w:t>
+      </w:r>
+      <w:r>
+        <w:rPr>
+          <w:rFonts w:asciiTheme="minorBidi" w:hAnsiTheme="minorBidi" w:cstheme="minorBidi"/>
+          <w:sz w:val="24"/>
+          <w:szCs w:val="24"/>
+        </w:rPr>
+        <w:t xml:space="preserve"> Price– </w:t>
+      </w:r>
+      <w:r>
+        <w:rPr>
+          <w:rFonts w:asciiTheme="minorBidi" w:hAnsiTheme="minorBidi" w:cstheme="minorBidi"/>
+          <w:sz w:val="24"/>
+          <w:szCs w:val="24"/>
+        </w:rPr>
+        <w:t>accept numbers only</w:t>
+      </w:r>
+      <w:r>
+        <w:rPr>
+          <w:rFonts w:asciiTheme="minorBidi" w:hAnsiTheme="minorBidi" w:cstheme="minorBidi"/>
+          <w:sz w:val="24"/>
+          <w:szCs w:val="24"/>
+        </w:rPr>
+        <w:t>.</w:t>
+      </w:r>
+    </w:p>
+    <w:p>
+      <w:pPr>
+        <w:spacing w:before="240" w:after="240"/>
+        <w:rPr>
+          <w:rFonts w:asciiTheme="minorBidi" w:hAnsiTheme="minorBidi" w:cstheme="minorBidi"/>
+          <w:sz w:val="24"/>
+          <w:szCs w:val="24"/>
+        </w:rPr>
+      </w:pPr>
+      <w:r>
+        <w:rPr>
+          <w:rFonts w:asciiTheme="minorBidi" w:eastAsia="Droid Sans" w:hAnsiTheme="minorBidi" w:cstheme="minorBidi"/>
+          <w:b/>
+          <w:sz w:val="24"/>
+          <w:szCs w:val="24"/>
+        </w:rPr>
         <w:t>T0</w:t>
       </w:r>
       <w:r>
@@ -13599,11 +13844,49 @@
           <w:sz w:val="24"/>
           <w:szCs w:val="24"/>
         </w:rPr>
-        <w:t>28</w:t>
-      </w:r>
-      <w:r>
-        <w:rPr>
-          <w:rFonts w:asciiTheme="minorBidi" w:hAnsiTheme="minorBidi" w:cstheme="minorBidi"/>
+        <w:t>30</w:t>
+      </w:r>
+      <w:r>
+        <w:rPr>
+          <w:rFonts w:asciiTheme="minorBidi" w:hAnsiTheme="minorBidi" w:cstheme="minorBidi"/>
+          <w:sz w:val="24"/>
+          <w:szCs w:val="24"/>
+        </w:rPr>
+        <w:t xml:space="preserve"> Price- must not be blank.</w:t>
+      </w:r>
+    </w:p>
+    <w:p>
+      <w:pPr>
+        <w:spacing w:before="240" w:after="240"/>
+        <w:rPr>
+          <w:rFonts w:asciiTheme="minorBidi" w:hAnsiTheme="minorBidi" w:cstheme="minorBidi"/>
+          <w:sz w:val="24"/>
+          <w:szCs w:val="24"/>
+        </w:rPr>
+      </w:pPr>
+      <w:r>
+        <w:rPr>
+          <w:rFonts w:asciiTheme="minorBidi" w:eastAsia="Droid Sans" w:hAnsiTheme="minorBidi" w:cstheme="minorBidi"/>
+          <w:b/>
+          <w:sz w:val="24"/>
+          <w:szCs w:val="24"/>
+        </w:rPr>
+        <w:lastRenderedPageBreak/>
+        <w:t>T0</w:t>
+      </w:r>
+      <w:r>
+        <w:rPr>
+          <w:rFonts w:asciiTheme="minorBidi" w:eastAsia="Droid Sans" w:hAnsiTheme="minorBidi" w:cstheme="minorBidi"/>
+          <w:b/>
+          <w:sz w:val="24"/>
+          <w:szCs w:val="24"/>
+        </w:rPr>
+        <w:t>31</w:t>
+      </w:r>
+      <w:r>
+        <w:rPr>
+          <w:rFonts w:asciiTheme="minorBidi" w:eastAsia="Droid Sans" w:hAnsiTheme="minorBidi" w:cstheme="minorBidi"/>
+          <w:b/>
           <w:sz w:val="24"/>
           <w:szCs w:val="24"/>
         </w:rPr>
@@ -13615,46 +13898,146 @@
           <w:sz w:val="24"/>
           <w:szCs w:val="24"/>
         </w:rPr>
-        <w:t>price</w:t>
-      </w:r>
-      <w:r>
-        <w:rPr>
-          <w:rFonts w:asciiTheme="minorBidi" w:hAnsiTheme="minorBidi" w:cstheme="minorBidi"/>
-          <w:sz w:val="24"/>
-          <w:szCs w:val="24"/>
-        </w:rPr>
-        <w:t xml:space="preserve">- </w:t>
-      </w:r>
-      <w:r>
-        <w:rPr>
-          <w:rFonts w:asciiTheme="minorBidi" w:hAnsiTheme="minorBidi" w:cstheme="minorBidi"/>
-          <w:sz w:val="24"/>
-          <w:szCs w:val="24"/>
-        </w:rPr>
-        <w:t>does not accept special characters</w:t>
-      </w:r>
-      <w:r>
-        <w:rPr>
-          <w:rFonts w:asciiTheme="minorBidi" w:hAnsiTheme="minorBidi" w:cstheme="minorBidi"/>
-          <w:sz w:val="24"/>
-          <w:szCs w:val="24"/>
-        </w:rPr>
-        <w:t>.</w:t>
-      </w:r>
-    </w:p>
-    <w:p>
-      <w:pPr>
-        <w:spacing w:before="240" w:after="240"/>
-        <w:rPr>
-          <w:rFonts w:asciiTheme="minorBidi" w:hAnsiTheme="minorBidi" w:cstheme="minorBidi"/>
-          <w:sz w:val="24"/>
-          <w:szCs w:val="24"/>
-        </w:rPr>
-      </w:pPr>
-      <w:r>
-        <w:rPr>
-          <w:rFonts w:asciiTheme="minorBidi" w:eastAsia="Droid Sans" w:hAnsiTheme="minorBidi" w:cstheme="minorBidi"/>
-          <w:b/>
+        <w:t>Description- must not be blank.</w:t>
+      </w:r>
+    </w:p>
+    <w:p>
+      <w:pPr>
+        <w:rPr>
+          <w:rFonts w:asciiTheme="minorBidi" w:hAnsiTheme="minorBidi" w:cstheme="minorBidi"/>
+          <w:sz w:val="24"/>
+          <w:szCs w:val="24"/>
+        </w:rPr>
+      </w:pPr>
+      <w:r>
+        <w:rPr>
+          <w:rFonts w:asciiTheme="minorBidi" w:hAnsiTheme="minorBidi" w:cstheme="minorBidi"/>
+          <w:b/>
+          <w:sz w:val="24"/>
+          <w:szCs w:val="24"/>
+        </w:rPr>
+        <w:t xml:space="preserve">T032 </w:t>
+      </w:r>
+      <w:r>
+        <w:rPr>
+          <w:rFonts w:asciiTheme="minorBidi" w:hAnsiTheme="minorBidi" w:cstheme="minorBidi"/>
+          <w:bCs/>
+          <w:sz w:val="24"/>
+          <w:szCs w:val="24"/>
+        </w:rPr>
+        <w:t>Error-</w:t>
+      </w:r>
+      <w:r>
+        <w:rPr>
+          <w:rFonts w:asciiTheme="minorBidi" w:hAnsiTheme="minorBidi" w:cstheme="minorBidi"/>
+          <w:b/>
+          <w:sz w:val="24"/>
+          <w:szCs w:val="24"/>
+        </w:rPr>
+        <w:t xml:space="preserve"> </w:t>
+      </w:r>
+      <w:r>
+        <w:rPr>
+          <w:rFonts w:asciiTheme="minorBidi" w:hAnsiTheme="minorBidi" w:cstheme="minorBidi"/>
+          <w:sz w:val="24"/>
+          <w:szCs w:val="24"/>
+        </w:rPr>
+        <w:t xml:space="preserve">If the data the </w:t>
+      </w:r>
+      <w:r>
+        <w:rPr>
+          <w:rFonts w:asciiTheme="minorBidi" w:hAnsiTheme="minorBidi" w:cstheme="minorBidi"/>
+          <w:sz w:val="24"/>
+          <w:szCs w:val="24"/>
+        </w:rPr>
+        <w:t>admin</w:t>
+      </w:r>
+      <w:r>
+        <w:rPr>
+          <w:rFonts w:asciiTheme="minorBidi" w:hAnsiTheme="minorBidi" w:cstheme="minorBidi"/>
+          <w:sz w:val="24"/>
+          <w:szCs w:val="24"/>
+        </w:rPr>
+        <w:t xml:space="preserve"> enter</w:t>
+      </w:r>
+      <w:r>
+        <w:rPr>
+          <w:rFonts w:asciiTheme="minorBidi" w:hAnsiTheme="minorBidi" w:cstheme="minorBidi"/>
+          <w:sz w:val="24"/>
+          <w:szCs w:val="24"/>
+        </w:rPr>
+        <w:t>s</w:t>
+      </w:r>
+      <w:r>
+        <w:rPr>
+          <w:rFonts w:asciiTheme="minorBidi" w:hAnsiTheme="minorBidi" w:cstheme="minorBidi"/>
+          <w:sz w:val="24"/>
+          <w:szCs w:val="24"/>
+        </w:rPr>
+        <w:t xml:space="preserve"> in the </w:t>
+      </w:r>
+      <w:r>
+        <w:rPr>
+          <w:rFonts w:asciiTheme="minorBidi" w:hAnsiTheme="minorBidi" w:cstheme="minorBidi"/>
+          <w:sz w:val="24"/>
+          <w:szCs w:val="24"/>
+        </w:rPr>
+        <w:t>price field</w:t>
+      </w:r>
+      <w:r>
+        <w:rPr>
+          <w:rFonts w:asciiTheme="minorBidi" w:hAnsiTheme="minorBidi" w:cstheme="minorBidi"/>
+          <w:sz w:val="24"/>
+          <w:szCs w:val="24"/>
+        </w:rPr>
+        <w:t xml:space="preserve"> doesn't follow the </w:t>
+      </w:r>
+    </w:p>
+    <w:p>
+      <w:pPr>
+        <w:rPr>
+          <w:rFonts w:asciiTheme="minorBidi" w:hAnsiTheme="minorBidi" w:cstheme="minorBidi"/>
+          <w:sz w:val="24"/>
+          <w:szCs w:val="24"/>
+        </w:rPr>
+      </w:pPr>
+      <w:r>
+        <w:rPr>
+          <w:rFonts w:asciiTheme="minorBidi" w:hAnsiTheme="minorBidi" w:cstheme="minorBidi"/>
+          <w:sz w:val="24"/>
+          <w:szCs w:val="24"/>
+        </w:rPr>
+        <w:t xml:space="preserve">          </w:t>
+      </w:r>
+      <w:r>
+        <w:rPr>
+          <w:rFonts w:asciiTheme="minorBidi" w:hAnsiTheme="minorBidi" w:cstheme="minorBidi"/>
+          <w:sz w:val="24"/>
+          <w:szCs w:val="24"/>
+        </w:rPr>
+        <w:t xml:space="preserve">previously mentioned constraint </w:t>
+      </w:r>
+      <w:r>
+        <w:rPr>
+          <w:rFonts w:asciiTheme="minorBidi" w:hAnsiTheme="minorBidi" w:cstheme="minorBidi"/>
+          <w:sz w:val="24"/>
+          <w:szCs w:val="24"/>
+        </w:rPr>
+        <w:t>in</w:t>
+      </w:r>
+      <w:r>
+        <w:rPr>
+          <w:rFonts w:asciiTheme="minorBidi" w:hAnsiTheme="minorBidi" w:cstheme="minorBidi"/>
+          <w:sz w:val="24"/>
+          <w:szCs w:val="24"/>
+        </w:rPr>
+        <w:t xml:space="preserve"> (</w:t>
+      </w:r>
+      <w:r>
+        <w:rPr>
+          <w:rFonts w:asciiTheme="minorBidi" w:hAnsiTheme="minorBidi" w:cstheme="minorBidi"/>
+          <w:b/>
+          <w:bCs/>
           <w:sz w:val="24"/>
           <w:szCs w:val="24"/>
         </w:rPr>
@@ -13662,297 +14045,40 @@
       </w:r>
       <w:r>
         <w:rPr>
-          <w:rFonts w:asciiTheme="minorBidi" w:eastAsia="Droid Sans" w:hAnsiTheme="minorBidi" w:cstheme="minorBidi"/>
-          <w:b/>
-          <w:sz w:val="24"/>
-          <w:szCs w:val="24"/>
-        </w:rPr>
-        <w:t>29</w:t>
-      </w:r>
-      <w:r>
-        <w:rPr>
-          <w:rFonts w:asciiTheme="minorBidi" w:hAnsiTheme="minorBidi" w:cstheme="minorBidi"/>
-          <w:sz w:val="24"/>
-          <w:szCs w:val="24"/>
-        </w:rPr>
-        <w:t xml:space="preserve"> Price– </w:t>
-      </w:r>
-      <w:r>
-        <w:rPr>
-          <w:rFonts w:asciiTheme="minorBidi" w:hAnsiTheme="minorBidi" w:cstheme="minorBidi"/>
-          <w:sz w:val="24"/>
-          <w:szCs w:val="24"/>
-        </w:rPr>
-        <w:t>accept numbers only</w:t>
-      </w:r>
-      <w:r>
-        <w:rPr>
-          <w:rFonts w:asciiTheme="minorBidi" w:hAnsiTheme="minorBidi" w:cstheme="minorBidi"/>
-          <w:sz w:val="24"/>
-          <w:szCs w:val="24"/>
-        </w:rPr>
-        <w:t>.</w:t>
-      </w:r>
-    </w:p>
-    <w:p>
-      <w:pPr>
-        <w:spacing w:before="240" w:after="240"/>
-        <w:rPr>
-          <w:rFonts w:asciiTheme="minorBidi" w:hAnsiTheme="minorBidi" w:cstheme="minorBidi"/>
-          <w:sz w:val="24"/>
-          <w:szCs w:val="24"/>
-        </w:rPr>
-      </w:pPr>
-      <w:r>
-        <w:rPr>
-          <w:rFonts w:asciiTheme="minorBidi" w:eastAsia="Droid Sans" w:hAnsiTheme="minorBidi" w:cstheme="minorBidi"/>
-          <w:b/>
-          <w:sz w:val="24"/>
-          <w:szCs w:val="24"/>
-        </w:rPr>
-        <w:t>T0</w:t>
-      </w:r>
-      <w:r>
-        <w:rPr>
-          <w:rFonts w:asciiTheme="minorBidi" w:eastAsia="Droid Sans" w:hAnsiTheme="minorBidi" w:cstheme="minorBidi"/>
-          <w:b/>
-          <w:sz w:val="24"/>
-          <w:szCs w:val="24"/>
-        </w:rPr>
-        <w:t>30</w:t>
-      </w:r>
-      <w:r>
-        <w:rPr>
-          <w:rFonts w:asciiTheme="minorBidi" w:hAnsiTheme="minorBidi" w:cstheme="minorBidi"/>
-          <w:sz w:val="24"/>
-          <w:szCs w:val="24"/>
-        </w:rPr>
-        <w:t xml:space="preserve"> Price- must not be blank.</w:t>
-      </w:r>
-    </w:p>
-    <w:p>
-      <w:pPr>
-        <w:spacing w:before="240" w:after="240"/>
-        <w:rPr>
-          <w:rFonts w:asciiTheme="minorBidi" w:hAnsiTheme="minorBidi" w:cstheme="minorBidi"/>
-          <w:sz w:val="24"/>
-          <w:szCs w:val="24"/>
-        </w:rPr>
-      </w:pPr>
-      <w:r>
-        <w:rPr>
-          <w:rFonts w:asciiTheme="minorBidi" w:eastAsia="Droid Sans" w:hAnsiTheme="minorBidi" w:cstheme="minorBidi"/>
-          <w:b/>
-          <w:sz w:val="24"/>
-          <w:szCs w:val="24"/>
-        </w:rPr>
-        <w:t>T0</w:t>
-      </w:r>
-      <w:r>
-        <w:rPr>
-          <w:rFonts w:asciiTheme="minorBidi" w:eastAsia="Droid Sans" w:hAnsiTheme="minorBidi" w:cstheme="minorBidi"/>
-          <w:b/>
-          <w:sz w:val="24"/>
-          <w:szCs w:val="24"/>
-        </w:rPr>
-        <w:t>31</w:t>
-      </w:r>
-      <w:r>
-        <w:rPr>
-          <w:rFonts w:asciiTheme="minorBidi" w:eastAsia="Droid Sans" w:hAnsiTheme="minorBidi" w:cstheme="minorBidi"/>
-          <w:b/>
+          <w:rFonts w:asciiTheme="minorBidi" w:hAnsiTheme="minorBidi" w:cstheme="minorBidi"/>
+          <w:b/>
+          <w:bCs/>
+          <w:sz w:val="24"/>
+          <w:szCs w:val="24"/>
+        </w:rPr>
+        <w:t>30, T031</w:t>
+      </w:r>
+      <w:r>
+        <w:rPr>
+          <w:rFonts w:asciiTheme="minorBidi" w:hAnsiTheme="minorBidi" w:cstheme="minorBidi"/>
+          <w:sz w:val="24"/>
+          <w:szCs w:val="24"/>
+        </w:rPr>
+        <w:t xml:space="preserve">), an error message should </w:t>
+      </w:r>
+      <w:proofErr w:type="gramStart"/>
+      <w:r>
+        <w:rPr>
+          <w:rFonts w:asciiTheme="minorBidi" w:hAnsiTheme="minorBidi" w:cstheme="minorBidi"/>
+          <w:sz w:val="24"/>
+          <w:szCs w:val="24"/>
+        </w:rPr>
+        <w:t>appear</w:t>
+      </w:r>
+      <w:proofErr w:type="gramEnd"/>
+      <w:r>
+        <w:rPr>
+          <w:rFonts w:asciiTheme="minorBidi" w:hAnsiTheme="minorBidi" w:cstheme="minorBidi"/>
           <w:sz w:val="24"/>
           <w:szCs w:val="24"/>
         </w:rPr>
         <w:t xml:space="preserve"> </w:t>
       </w:r>
-      <w:r>
-        <w:rPr>
-          <w:rFonts w:asciiTheme="minorBidi" w:hAnsiTheme="minorBidi" w:cstheme="minorBidi"/>
-          <w:sz w:val="24"/>
-          <w:szCs w:val="24"/>
-        </w:rPr>
-        <w:t>Description- must not be blank.</w:t>
-      </w:r>
-    </w:p>
-    <w:p>
-      <w:pPr>
-        <w:rPr>
-          <w:rFonts w:asciiTheme="minorBidi" w:hAnsiTheme="minorBidi" w:cstheme="minorBidi"/>
-          <w:sz w:val="24"/>
-          <w:szCs w:val="24"/>
-        </w:rPr>
-      </w:pPr>
-      <w:r>
-        <w:rPr>
-          <w:rFonts w:asciiTheme="minorBidi" w:hAnsiTheme="minorBidi" w:cstheme="minorBidi"/>
-          <w:b/>
-          <w:sz w:val="24"/>
-          <w:szCs w:val="24"/>
-        </w:rPr>
-        <w:t xml:space="preserve">T032 </w:t>
-      </w:r>
-      <w:r>
-        <w:rPr>
-          <w:rFonts w:asciiTheme="minorBidi" w:hAnsiTheme="minorBidi" w:cstheme="minorBidi"/>
-          <w:bCs/>
-          <w:sz w:val="24"/>
-          <w:szCs w:val="24"/>
-        </w:rPr>
-        <w:t>Error-</w:t>
-      </w:r>
-      <w:r>
-        <w:rPr>
-          <w:rFonts w:asciiTheme="minorBidi" w:hAnsiTheme="minorBidi" w:cstheme="minorBidi"/>
-          <w:b/>
-          <w:sz w:val="24"/>
-          <w:szCs w:val="24"/>
-        </w:rPr>
-        <w:t xml:space="preserve"> </w:t>
-      </w:r>
-      <w:r>
-        <w:rPr>
-          <w:rFonts w:asciiTheme="minorBidi" w:hAnsiTheme="minorBidi" w:cstheme="minorBidi"/>
-          <w:sz w:val="24"/>
-          <w:szCs w:val="24"/>
-        </w:rPr>
-        <w:t xml:space="preserve">If the data the </w:t>
-      </w:r>
-      <w:r>
-        <w:rPr>
-          <w:rFonts w:asciiTheme="minorBidi" w:hAnsiTheme="minorBidi" w:cstheme="minorBidi"/>
-          <w:sz w:val="24"/>
-          <w:szCs w:val="24"/>
-        </w:rPr>
-        <w:t>admin</w:t>
-      </w:r>
-      <w:r>
-        <w:rPr>
-          <w:rFonts w:asciiTheme="minorBidi" w:hAnsiTheme="minorBidi" w:cstheme="minorBidi"/>
-          <w:sz w:val="24"/>
-          <w:szCs w:val="24"/>
-        </w:rPr>
-        <w:t xml:space="preserve"> enter</w:t>
-      </w:r>
-      <w:r>
-        <w:rPr>
-          <w:rFonts w:asciiTheme="minorBidi" w:hAnsiTheme="minorBidi" w:cstheme="minorBidi"/>
-          <w:sz w:val="24"/>
-          <w:szCs w:val="24"/>
-        </w:rPr>
-        <w:t>s</w:t>
-      </w:r>
-      <w:r>
-        <w:rPr>
-          <w:rFonts w:asciiTheme="minorBidi" w:hAnsiTheme="minorBidi" w:cstheme="minorBidi"/>
-          <w:sz w:val="24"/>
-          <w:szCs w:val="24"/>
-        </w:rPr>
-        <w:t xml:space="preserve"> in the </w:t>
-      </w:r>
-      <w:r>
-        <w:rPr>
-          <w:rFonts w:asciiTheme="minorBidi" w:hAnsiTheme="minorBidi" w:cstheme="minorBidi"/>
-          <w:sz w:val="24"/>
-          <w:szCs w:val="24"/>
-        </w:rPr>
-        <w:t>price field</w:t>
-      </w:r>
-      <w:r>
-        <w:rPr>
-          <w:rFonts w:asciiTheme="minorBidi" w:hAnsiTheme="minorBidi" w:cstheme="minorBidi"/>
-          <w:sz w:val="24"/>
-          <w:szCs w:val="24"/>
-        </w:rPr>
-        <w:t xml:space="preserve"> doesn't follow the </w:t>
-      </w:r>
-    </w:p>
-    <w:p>
-      <w:pPr>
-        <w:rPr>
-          <w:rFonts w:asciiTheme="minorBidi" w:hAnsiTheme="minorBidi" w:cstheme="minorBidi"/>
-          <w:sz w:val="24"/>
-          <w:szCs w:val="24"/>
-        </w:rPr>
-      </w:pPr>
-      <w:r>
-        <w:rPr>
-          <w:rFonts w:asciiTheme="minorBidi" w:hAnsiTheme="minorBidi" w:cstheme="minorBidi"/>
-          <w:sz w:val="24"/>
-          <w:szCs w:val="24"/>
-        </w:rPr>
-        <w:t xml:space="preserve">          </w:t>
-      </w:r>
-      <w:r>
-        <w:rPr>
-          <w:rFonts w:asciiTheme="minorBidi" w:hAnsiTheme="minorBidi" w:cstheme="minorBidi"/>
-          <w:sz w:val="24"/>
-          <w:szCs w:val="24"/>
-        </w:rPr>
-        <w:t xml:space="preserve">previously mentioned constraint </w:t>
-      </w:r>
-      <w:r>
-        <w:rPr>
-          <w:rFonts w:asciiTheme="minorBidi" w:hAnsiTheme="minorBidi" w:cstheme="minorBidi"/>
-          <w:sz w:val="24"/>
-          <w:szCs w:val="24"/>
-        </w:rPr>
-        <w:t>in</w:t>
-      </w:r>
-      <w:r>
-        <w:rPr>
-          <w:rFonts w:asciiTheme="minorBidi" w:hAnsiTheme="minorBidi" w:cstheme="minorBidi"/>
-          <w:sz w:val="24"/>
-          <w:szCs w:val="24"/>
-        </w:rPr>
-        <w:t xml:space="preserve"> (</w:t>
-      </w:r>
-      <w:r>
-        <w:rPr>
-          <w:rFonts w:asciiTheme="minorBidi" w:hAnsiTheme="minorBidi" w:cstheme="minorBidi"/>
-          <w:b/>
-          <w:bCs/>
-          <w:sz w:val="24"/>
-          <w:szCs w:val="24"/>
-        </w:rPr>
-        <w:t>T0</w:t>
-      </w:r>
-      <w:r>
-        <w:rPr>
-          <w:rFonts w:asciiTheme="minorBidi" w:hAnsiTheme="minorBidi" w:cstheme="minorBidi"/>
-          <w:b/>
-          <w:bCs/>
-          <w:sz w:val="24"/>
-          <w:szCs w:val="24"/>
-        </w:rPr>
-        <w:t>30, T031</w:t>
-      </w:r>
-      <w:r>
-        <w:rPr>
-          <w:rFonts w:asciiTheme="minorBidi" w:hAnsiTheme="minorBidi" w:cstheme="minorBidi"/>
-          <w:sz w:val="24"/>
-          <w:szCs w:val="24"/>
-        </w:rPr>
-        <w:t xml:space="preserve">), an error message should </w:t>
-      </w:r>
-      <w:proofErr w:type="gramStart"/>
-      <w:r>
-        <w:rPr>
-          <w:rFonts w:asciiTheme="minorBidi" w:hAnsiTheme="minorBidi" w:cstheme="minorBidi"/>
-          <w:sz w:val="24"/>
-          <w:szCs w:val="24"/>
-        </w:rPr>
-        <w:t>appear</w:t>
-      </w:r>
-      <w:proofErr w:type="gramEnd"/>
-      <w:r>
-        <w:rPr>
-          <w:rFonts w:asciiTheme="minorBidi" w:hAnsiTheme="minorBidi" w:cstheme="minorBidi"/>
-          <w:sz w:val="24"/>
-          <w:szCs w:val="24"/>
-        </w:rPr>
-        <w:t xml:space="preserve"> </w:t>
-      </w:r>
     </w:p>
     <w:p>
       <w:pPr>
@@ -13976,15 +14102,7 @@
           <w:sz w:val="24"/>
           <w:szCs w:val="24"/>
         </w:rPr>
-        <w:t xml:space="preserve">Please fill out this </w:t>
-      </w:r>
-      <w:r>
-        <w:rPr>
-          <w:rFonts w:asciiTheme="minorBidi" w:hAnsiTheme="minorBidi" w:cstheme="minorBidi"/>
-          <w:sz w:val="24"/>
-          <w:szCs w:val="24"/>
-        </w:rPr>
-        <w:t>field.</w:t>
+        <w:t>Please fill out this field.</w:t>
       </w:r>
       <w:r>
         <w:rPr>
@@ -14167,7 +14285,6 @@
           <w:b/>
           <w:color w:val="000000"/>
         </w:rPr>
-        <w:lastRenderedPageBreak/>
         <w:t>3.</w:t>
       </w:r>
       <w:r>
@@ -14436,7 +14553,31 @@
           <w:sz w:val="24"/>
           <w:szCs w:val="24"/>
         </w:rPr>
-        <w:t xml:space="preserve"> deleted successfully.</w:t>
+        <w:t xml:space="preserve"> deleted successfully</w:t>
+      </w:r>
+      <w:r>
+        <w:rPr>
+          <w:rFonts w:asciiTheme="minorBidi" w:hAnsiTheme="minorBidi" w:cstheme="minorBidi"/>
+          <w:sz w:val="24"/>
+          <w:szCs w:val="24"/>
+        </w:rPr>
+        <w:t xml:space="preserve"> in new page</w:t>
+      </w:r>
+      <w:r>
+        <w:rPr>
+          <w:rFonts w:asciiTheme="minorBidi" w:hAnsiTheme="minorBidi" w:cstheme="minorBidi"/>
+          <w:sz w:val="24"/>
+          <w:szCs w:val="24"/>
+        </w:rPr>
+        <w:t>.</w:t>
+      </w:r>
+      <w:r>
+        <w:rPr>
+          <w:rFonts w:asciiTheme="minorBidi" w:hAnsiTheme="minorBidi" w:cstheme="minorBidi"/>
+          <w:sz w:val="24"/>
+          <w:szCs w:val="24"/>
+        </w:rPr>
+        <w:t xml:space="preserve"> </w:t>
       </w:r>
     </w:p>
     <w:p>
@@ -14861,6 +15002,119 @@
     </w:lvl>
   </w:abstractNum>
   <w:abstractNum w:abstractNumId="2" w15:restartNumberingAfterBreak="0">
+    <w:nsid w:val="0CB22C7E"/>
+    <w:multiLevelType w:val="hybridMultilevel"/>
+    <w:tmpl w:val="155E09DA"/>
+    <w:lvl w:ilvl="0" w:tplc="04090001">
+      <w:start w:val="1"/>
+      <w:numFmt w:val="bullet"/>
+      <w:lvlText w:val=""/>
+      <w:lvlJc w:val="left"/>
+      <w:pPr>
+        <w:ind w:left="720" w:hanging="360"/>
+      </w:pPr>
+      <w:rPr>
+        <w:rFonts w:ascii="Symbol" w:hAnsi="Symbol" w:hint="default"/>
+      </w:rPr>
+    </w:lvl>
+    <w:lvl w:ilvl="1" w:tplc="04090003" w:tentative="1">
+      <w:start w:val="1"/>
+      <w:numFmt w:val="bullet"/>
+      <w:lvlText w:val="o"/>
+      <w:lvlJc w:val="left"/>
+      <w:pPr>
+        <w:ind w:left="1440" w:hanging="360"/>
+      </w:pPr>
+      <w:rPr>
+        <w:rFonts w:ascii="Courier New" w:hAnsi="Courier New" w:cs="Courier New" w:hint="default"/>
+      </w:rPr>
+    </w:lvl>
+    <w:lvl w:ilvl="2" w:tplc="04090005" w:tentative="1">
+      <w:start w:val="1"/>
+      <w:numFmt w:val="bullet"/>
+      <w:lvlText w:val=""/>
+      <w:lvlJc w:val="left"/>
+      <w:pPr>
+        <w:ind w:left="2160" w:hanging="360"/>
+      </w:pPr>
+      <w:rPr>
+        <w:rFonts w:ascii="Wingdings" w:hAnsi="Wingdings" w:hint="default"/>
+      </w:rPr>
+    </w:lvl>
+    <w:lvl w:ilvl="3" w:tplc="04090001" w:tentative="1">
+      <w:start w:val="1"/>
+      <w:numFmt w:val="bullet"/>
+      <w:lvlText w:val=""/>
+      <w:lvlJc w:val="left"/>
+      <w:pPr>
+        <w:ind w:left="2880" w:hanging="360"/>
+      </w:pPr>
+      <w:rPr>
+        <w:rFonts w:ascii="Symbol" w:hAnsi="Symbol" w:hint="default"/>
+      </w:rPr>
+    </w:lvl>
+    <w:lvl w:ilvl="4" w:tplc="04090003" w:tentative="1">
+      <w:start w:val="1"/>
+      <w:numFmt w:val="bullet"/>
+      <w:lvlText w:val="o"/>
+      <w:lvlJc w:val="left"/>
+      <w:pPr>
+        <w:ind w:left="3600" w:hanging="360"/>
+      </w:pPr>
+      <w:rPr>
+        <w:rFonts w:ascii="Courier New" w:hAnsi="Courier New" w:cs="Courier New" w:hint="default"/>
+      </w:rPr>
+    </w:lvl>
+    <w:lvl w:ilvl="5" w:tplc="04090005" w:tentative="1">
+      <w:start w:val="1"/>
+      <w:numFmt w:val="bullet"/>
+      <w:lvlText w:val=""/>
+      <w:lvlJc w:val="left"/>
+      <w:pPr>
+        <w:ind w:left="4320" w:hanging="360"/>
+      </w:pPr>
+      <w:rPr>
+        <w:rFonts w:ascii="Wingdings" w:hAnsi="Wingdings" w:hint="default"/>
+      </w:rPr>
+    </w:lvl>
+    <w:lvl w:ilvl="6" w:tplc="04090001" w:tentative="1">
+      <w:start w:val="1"/>
+      <w:numFmt w:val="bullet"/>
+      <w:lvlText w:val=""/>
+      <w:lvlJc w:val="left"/>
+      <w:pPr>
+        <w:ind w:left="5040" w:hanging="360"/>
+      </w:pPr>
+      <w:rPr>
+        <w:rFonts w:ascii="Symbol" w:hAnsi="Symbol" w:hint="default"/>
+      </w:rPr>
+    </w:lvl>
+    <w:lvl w:ilvl="7" w:tplc="04090003" w:tentative="1">
+      <w:start w:val="1"/>
+      <w:numFmt w:val="bullet"/>
+      <w:lvlText w:val="o"/>
+      <w:lvlJc w:val="left"/>
+      <w:pPr>
+        <w:ind w:left="5760" w:hanging="360"/>
+      </w:pPr>
+      <w:rPr>
+        <w:rFonts w:ascii="Courier New" w:hAnsi="Courier New" w:cs="Courier New" w:hint="default"/>
+      </w:rPr>
+    </w:lvl>
+    <w:lvl w:ilvl="8" w:tplc="04090005" w:tentative="1">
+      <w:start w:val="1"/>
+      <w:numFmt w:val="bullet"/>
+      <w:lvlText w:val=""/>
+      <w:lvlJc w:val="left"/>
+      <w:pPr>
+        <w:ind w:left="6480" w:hanging="360"/>
+      </w:pPr>
+      <w:rPr>
+        <w:rFonts w:ascii="Wingdings" w:hAnsi="Wingdings" w:hint="default"/>
+      </w:rPr>
+    </w:lvl>
+  </w:abstractNum>
+  <w:abstractNum w:abstractNumId="3" w15:restartNumberingAfterBreak="0">
     <w:nsid w:val="0D761592"/>
     <w:multiLevelType w:val="hybridMultilevel"/>
     <w:tmpl w:val="5A1C41EE"/>
@@ -14973,7 +15227,7 @@
       </w:rPr>
     </w:lvl>
   </w:abstractNum>
-  <w:abstractNum w:abstractNumId="3" w15:restartNumberingAfterBreak="0">
+  <w:abstractNum w:abstractNumId="4" w15:restartNumberingAfterBreak="0">
     <w:nsid w:val="0E8C4495"/>
     <w:multiLevelType w:val="multilevel"/>
     <w:tmpl w:val="B71A0508"/>
@@ -15086,7 +15340,7 @@
       </w:rPr>
     </w:lvl>
   </w:abstractNum>
-  <w:abstractNum w:abstractNumId="4" w15:restartNumberingAfterBreak="0">
+  <w:abstractNum w:abstractNumId="5" w15:restartNumberingAfterBreak="0">
     <w:nsid w:val="13F37B62"/>
     <w:multiLevelType w:val="multilevel"/>
     <w:tmpl w:val="63EAA530"/>
@@ -15199,7 +15453,7 @@
       </w:rPr>
     </w:lvl>
   </w:abstractNum>
-  <w:abstractNum w:abstractNumId="5" w15:restartNumberingAfterBreak="0">
+  <w:abstractNum w:abstractNumId="6" w15:restartNumberingAfterBreak="0">
     <w:nsid w:val="14687FB4"/>
     <w:multiLevelType w:val="hybridMultilevel"/>
     <w:tmpl w:val="D130B116"/>
@@ -15312,7 +15566,7 @@
       </w:rPr>
     </w:lvl>
   </w:abstractNum>
-  <w:abstractNum w:abstractNumId="6" w15:restartNumberingAfterBreak="0">
+  <w:abstractNum w:abstractNumId="7" w15:restartNumberingAfterBreak="0">
     <w:nsid w:val="1A9B6C7A"/>
     <w:multiLevelType w:val="hybridMultilevel"/>
     <w:tmpl w:val="B6DCA292"/>
@@ -15425,7 +15679,7 @@
       </w:rPr>
     </w:lvl>
   </w:abstractNum>
-  <w:abstractNum w:abstractNumId="7" w15:restartNumberingAfterBreak="0">
+  <w:abstractNum w:abstractNumId="8" w15:restartNumberingAfterBreak="0">
     <w:nsid w:val="1B066717"/>
     <w:multiLevelType w:val="hybridMultilevel"/>
     <w:tmpl w:val="4C1A06EC"/>
@@ -15538,7 +15792,7 @@
       </w:rPr>
     </w:lvl>
   </w:abstractNum>
-  <w:abstractNum w:abstractNumId="8" w15:restartNumberingAfterBreak="0">
+  <w:abstractNum w:abstractNumId="9" w15:restartNumberingAfterBreak="0">
     <w:nsid w:val="28D06CF1"/>
     <w:multiLevelType w:val="multilevel"/>
     <w:tmpl w:val="3F2C0B52"/>
@@ -15651,7 +15905,7 @@
       </w:rPr>
     </w:lvl>
   </w:abstractNum>
-  <w:abstractNum w:abstractNumId="9" w15:restartNumberingAfterBreak="0">
+  <w:abstractNum w:abstractNumId="10" w15:restartNumberingAfterBreak="0">
     <w:nsid w:val="2EDC6621"/>
     <w:multiLevelType w:val="hybridMultilevel"/>
     <w:tmpl w:val="79CCE45C"/>
@@ -15764,7 +16018,7 @@
       </w:rPr>
     </w:lvl>
   </w:abstractNum>
-  <w:abstractNum w:abstractNumId="10" w15:restartNumberingAfterBreak="0">
+  <w:abstractNum w:abstractNumId="11" w15:restartNumberingAfterBreak="0">
     <w:nsid w:val="33AE4A70"/>
     <w:multiLevelType w:val="multilevel"/>
     <w:tmpl w:val="C438354C"/>
@@ -15877,7 +16131,7 @@
       </w:rPr>
     </w:lvl>
   </w:abstractNum>
-  <w:abstractNum w:abstractNumId="11" w15:restartNumberingAfterBreak="0">
+  <w:abstractNum w:abstractNumId="12" w15:restartNumberingAfterBreak="0">
     <w:nsid w:val="345A2878"/>
     <w:multiLevelType w:val="multilevel"/>
     <w:tmpl w:val="98600BEE"/>
@@ -15990,7 +16244,7 @@
       </w:rPr>
     </w:lvl>
   </w:abstractNum>
-  <w:abstractNum w:abstractNumId="12" w15:restartNumberingAfterBreak="0">
+  <w:abstractNum w:abstractNumId="13" w15:restartNumberingAfterBreak="0">
     <w:nsid w:val="35F40669"/>
     <w:multiLevelType w:val="hybridMultilevel"/>
     <w:tmpl w:val="0F5E0FA0"/>
@@ -16103,7 +16357,7 @@
       </w:rPr>
     </w:lvl>
   </w:abstractNum>
-  <w:abstractNum w:abstractNumId="13" w15:restartNumberingAfterBreak="0">
+  <w:abstractNum w:abstractNumId="14" w15:restartNumberingAfterBreak="0">
     <w:nsid w:val="368E1AF1"/>
     <w:multiLevelType w:val="hybridMultilevel"/>
     <w:tmpl w:val="76A29EB6"/>
@@ -16216,7 +16470,7 @@
       </w:rPr>
     </w:lvl>
   </w:abstractNum>
-  <w:abstractNum w:abstractNumId="14" w15:restartNumberingAfterBreak="0">
+  <w:abstractNum w:abstractNumId="15" w15:restartNumberingAfterBreak="0">
     <w:nsid w:val="38817DDF"/>
     <w:multiLevelType w:val="hybridMultilevel"/>
     <w:tmpl w:val="3FB8E506"/>
@@ -16329,7 +16583,7 @@
       </w:rPr>
     </w:lvl>
   </w:abstractNum>
-  <w:abstractNum w:abstractNumId="15" w15:restartNumberingAfterBreak="0">
+  <w:abstractNum w:abstractNumId="16" w15:restartNumberingAfterBreak="0">
     <w:nsid w:val="3D885958"/>
     <w:multiLevelType w:val="multilevel"/>
     <w:tmpl w:val="869238A0"/>
@@ -16442,7 +16696,7 @@
       </w:rPr>
     </w:lvl>
   </w:abstractNum>
-  <w:abstractNum w:abstractNumId="16" w15:restartNumberingAfterBreak="0">
+  <w:abstractNum w:abstractNumId="17" w15:restartNumberingAfterBreak="0">
     <w:nsid w:val="3F611C8F"/>
     <w:multiLevelType w:val="multilevel"/>
     <w:tmpl w:val="88FA6AF4"/>
@@ -16555,7 +16809,7 @@
       </w:rPr>
     </w:lvl>
   </w:abstractNum>
-  <w:abstractNum w:abstractNumId="17" w15:restartNumberingAfterBreak="0">
+  <w:abstractNum w:abstractNumId="18" w15:restartNumberingAfterBreak="0">
     <w:nsid w:val="45592DF0"/>
     <w:multiLevelType w:val="multilevel"/>
     <w:tmpl w:val="F75C2F8A"/>
@@ -16668,7 +16922,7 @@
       </w:rPr>
     </w:lvl>
   </w:abstractNum>
-  <w:abstractNum w:abstractNumId="18" w15:restartNumberingAfterBreak="0">
+  <w:abstractNum w:abstractNumId="19" w15:restartNumberingAfterBreak="0">
     <w:nsid w:val="459D5FCF"/>
     <w:multiLevelType w:val="multilevel"/>
     <w:tmpl w:val="B90CB366"/>
@@ -16781,7 +17035,7 @@
       </w:rPr>
     </w:lvl>
   </w:abstractNum>
-  <w:abstractNum w:abstractNumId="19" w15:restartNumberingAfterBreak="0">
+  <w:abstractNum w:abstractNumId="20" w15:restartNumberingAfterBreak="0">
     <w:nsid w:val="48B51774"/>
     <w:multiLevelType w:val="hybridMultilevel"/>
     <w:tmpl w:val="CAC44832"/>
@@ -16894,7 +17148,7 @@
       </w:rPr>
     </w:lvl>
   </w:abstractNum>
-  <w:abstractNum w:abstractNumId="20" w15:restartNumberingAfterBreak="0">
+  <w:abstractNum w:abstractNumId="21" w15:restartNumberingAfterBreak="0">
     <w:nsid w:val="48E11490"/>
     <w:multiLevelType w:val="hybridMultilevel"/>
     <w:tmpl w:val="FF006EAA"/>
@@ -17007,7 +17261,7 @@
       </w:rPr>
     </w:lvl>
   </w:abstractNum>
-  <w:abstractNum w:abstractNumId="21" w15:restartNumberingAfterBreak="0">
+  <w:abstractNum w:abstractNumId="22" w15:restartNumberingAfterBreak="0">
     <w:nsid w:val="4E461E83"/>
     <w:multiLevelType w:val="hybridMultilevel"/>
     <w:tmpl w:val="7CA08B32"/>
@@ -17120,7 +17374,7 @@
       </w:rPr>
     </w:lvl>
   </w:abstractNum>
-  <w:abstractNum w:abstractNumId="22" w15:restartNumberingAfterBreak="0">
+  <w:abstractNum w:abstractNumId="23" w15:restartNumberingAfterBreak="0">
     <w:nsid w:val="52A00692"/>
     <w:multiLevelType w:val="multilevel"/>
     <w:tmpl w:val="9D1EFC14"/>
@@ -17233,7 +17487,7 @@
       </w:rPr>
     </w:lvl>
   </w:abstractNum>
-  <w:abstractNum w:abstractNumId="23" w15:restartNumberingAfterBreak="0">
+  <w:abstractNum w:abstractNumId="24" w15:restartNumberingAfterBreak="0">
     <w:nsid w:val="579C517C"/>
     <w:multiLevelType w:val="multilevel"/>
     <w:tmpl w:val="871E0B8E"/>
@@ -17346,7 +17600,7 @@
       </w:rPr>
     </w:lvl>
   </w:abstractNum>
-  <w:abstractNum w:abstractNumId="24" w15:restartNumberingAfterBreak="0">
+  <w:abstractNum w:abstractNumId="25" w15:restartNumberingAfterBreak="0">
     <w:nsid w:val="58A907FC"/>
     <w:multiLevelType w:val="hybridMultilevel"/>
     <w:tmpl w:val="FD50A3EA"/>
@@ -17459,7 +17713,7 @@
       </w:rPr>
     </w:lvl>
   </w:abstractNum>
-  <w:abstractNum w:abstractNumId="25" w15:restartNumberingAfterBreak="0">
+  <w:abstractNum w:abstractNumId="26" w15:restartNumberingAfterBreak="0">
     <w:nsid w:val="59695DBD"/>
     <w:multiLevelType w:val="hybridMultilevel"/>
     <w:tmpl w:val="DA184D1E"/>
@@ -17572,7 +17826,7 @@
       </w:rPr>
     </w:lvl>
   </w:abstractNum>
-  <w:abstractNum w:abstractNumId="26" w15:restartNumberingAfterBreak="0">
+  <w:abstractNum w:abstractNumId="27" w15:restartNumberingAfterBreak="0">
     <w:nsid w:val="59BC5AE1"/>
     <w:multiLevelType w:val="multilevel"/>
     <w:tmpl w:val="8C5893A0"/>
@@ -17685,7 +17939,7 @@
       </w:rPr>
     </w:lvl>
   </w:abstractNum>
-  <w:abstractNum w:abstractNumId="27" w15:restartNumberingAfterBreak="0">
+  <w:abstractNum w:abstractNumId="28" w15:restartNumberingAfterBreak="0">
     <w:nsid w:val="5C987A5C"/>
     <w:multiLevelType w:val="multilevel"/>
     <w:tmpl w:val="C7E07C96"/>
@@ -17798,7 +18052,7 @@
       </w:rPr>
     </w:lvl>
   </w:abstractNum>
-  <w:abstractNum w:abstractNumId="28" w15:restartNumberingAfterBreak="0">
+  <w:abstractNum w:abstractNumId="29" w15:restartNumberingAfterBreak="0">
     <w:nsid w:val="5E9C6072"/>
     <w:multiLevelType w:val="multilevel"/>
     <w:tmpl w:val="A27E6634"/>
@@ -17884,7 +18138,7 @@
       </w:pPr>
     </w:lvl>
   </w:abstractNum>
-  <w:abstractNum w:abstractNumId="29" w15:restartNumberingAfterBreak="0">
+  <w:abstractNum w:abstractNumId="30" w15:restartNumberingAfterBreak="0">
     <w:nsid w:val="6C7D386B"/>
     <w:multiLevelType w:val="multilevel"/>
     <w:tmpl w:val="1AFCAB04"/>
@@ -17997,7 +18251,7 @@
       </w:rPr>
     </w:lvl>
   </w:abstractNum>
-  <w:abstractNum w:abstractNumId="30" w15:restartNumberingAfterBreak="0">
+  <w:abstractNum w:abstractNumId="31" w15:restartNumberingAfterBreak="0">
     <w:nsid w:val="6DDE309F"/>
     <w:multiLevelType w:val="hybridMultilevel"/>
     <w:tmpl w:val="15F24D0A"/>
@@ -18110,7 +18364,7 @@
       </w:rPr>
     </w:lvl>
   </w:abstractNum>
-  <w:abstractNum w:abstractNumId="31" w15:restartNumberingAfterBreak="0">
+  <w:abstractNum w:abstractNumId="32" w15:restartNumberingAfterBreak="0">
     <w:nsid w:val="6F4A4A54"/>
     <w:multiLevelType w:val="hybridMultilevel"/>
     <w:tmpl w:val="540EF37C"/>
@@ -18223,7 +18477,7 @@
       </w:rPr>
     </w:lvl>
   </w:abstractNum>
-  <w:abstractNum w:abstractNumId="32" w15:restartNumberingAfterBreak="0">
+  <w:abstractNum w:abstractNumId="33" w15:restartNumberingAfterBreak="0">
     <w:nsid w:val="705E03CE"/>
     <w:multiLevelType w:val="multilevel"/>
     <w:tmpl w:val="6C04399E"/>
@@ -18336,7 +18590,7 @@
       </w:rPr>
     </w:lvl>
   </w:abstractNum>
-  <w:abstractNum w:abstractNumId="33" w15:restartNumberingAfterBreak="0">
+  <w:abstractNum w:abstractNumId="34" w15:restartNumberingAfterBreak="0">
     <w:nsid w:val="711740E4"/>
     <w:multiLevelType w:val="multilevel"/>
     <w:tmpl w:val="43AC8192"/>
@@ -18451,7 +18705,7 @@
       </w:rPr>
     </w:lvl>
   </w:abstractNum>
-  <w:abstractNum w:abstractNumId="34" w15:restartNumberingAfterBreak="0">
+  <w:abstractNum w:abstractNumId="35" w15:restartNumberingAfterBreak="0">
     <w:nsid w:val="721B348E"/>
     <w:multiLevelType w:val="multilevel"/>
     <w:tmpl w:val="B456B426"/>
@@ -18564,7 +18818,7 @@
       </w:rPr>
     </w:lvl>
   </w:abstractNum>
-  <w:abstractNum w:abstractNumId="35" w15:restartNumberingAfterBreak="0">
+  <w:abstractNum w:abstractNumId="36" w15:restartNumberingAfterBreak="0">
     <w:nsid w:val="72DC34FA"/>
     <w:multiLevelType w:val="multilevel"/>
     <w:tmpl w:val="3196CFDC"/>
@@ -18677,7 +18931,7 @@
       </w:rPr>
     </w:lvl>
   </w:abstractNum>
-  <w:abstractNum w:abstractNumId="36" w15:restartNumberingAfterBreak="0">
+  <w:abstractNum w:abstractNumId="37" w15:restartNumberingAfterBreak="0">
     <w:nsid w:val="7B2F0821"/>
     <w:multiLevelType w:val="hybridMultilevel"/>
     <w:tmpl w:val="001A4F10"/>
@@ -18790,7 +19044,7 @@
       </w:rPr>
     </w:lvl>
   </w:abstractNum>
-  <w:abstractNum w:abstractNumId="37" w15:restartNumberingAfterBreak="0">
+  <w:abstractNum w:abstractNumId="38" w15:restartNumberingAfterBreak="0">
     <w:nsid w:val="7BBB7B23"/>
     <w:multiLevelType w:val="multilevel"/>
     <w:tmpl w:val="75C44926"/>
@@ -18904,118 +19158,121 @@
     </w:lvl>
   </w:abstractNum>
   <w:num w:numId="1" w16cid:durableId="2111317122">
-    <w:abstractNumId w:val="32"/>
+    <w:abstractNumId w:val="33"/>
   </w:num>
   <w:num w:numId="2" w16cid:durableId="1525363539">
-    <w:abstractNumId w:val="10"/>
+    <w:abstractNumId w:val="11"/>
   </w:num>
   <w:num w:numId="3" w16cid:durableId="1662731846">
+    <w:abstractNumId w:val="16"/>
+  </w:num>
+  <w:num w:numId="4" w16cid:durableId="1705058678">
+    <w:abstractNumId w:val="35"/>
+  </w:num>
+  <w:num w:numId="5" w16cid:durableId="882597020">
+    <w:abstractNumId w:val="12"/>
+  </w:num>
+  <w:num w:numId="6" w16cid:durableId="1124035105">
+    <w:abstractNumId w:val="27"/>
+  </w:num>
+  <w:num w:numId="7" w16cid:durableId="32655243">
+    <w:abstractNumId w:val="29"/>
+  </w:num>
+  <w:num w:numId="8" w16cid:durableId="1317294306">
+    <w:abstractNumId w:val="14"/>
+  </w:num>
+  <w:num w:numId="9" w16cid:durableId="1307199010">
+    <w:abstractNumId w:val="25"/>
+  </w:num>
+  <w:num w:numId="10" w16cid:durableId="1313876394">
+    <w:abstractNumId w:val="3"/>
+  </w:num>
+  <w:num w:numId="11" w16cid:durableId="2070180192">
     <w:abstractNumId w:val="15"/>
   </w:num>
-  <w:num w:numId="4" w16cid:durableId="1705058678">
-    <w:abstractNumId w:val="34"/>
-  </w:num>
-  <w:num w:numId="5" w16cid:durableId="882597020">
-    <w:abstractNumId w:val="11"/>
-  </w:num>
-  <w:num w:numId="6" w16cid:durableId="1124035105">
-    <w:abstractNumId w:val="26"/>
-  </w:num>
-  <w:num w:numId="7" w16cid:durableId="32655243">
-    <w:abstractNumId w:val="28"/>
-  </w:num>
-  <w:num w:numId="8" w16cid:durableId="1317294306">
-    <w:abstractNumId w:val="13"/>
-  </w:num>
-  <w:num w:numId="9" w16cid:durableId="1307199010">
+  <w:num w:numId="12" w16cid:durableId="1927105221">
     <w:abstractNumId w:val="24"/>
   </w:num>
-  <w:num w:numId="10" w16cid:durableId="1313876394">
-    <w:abstractNumId w:val="2"/>
-  </w:num>
-  <w:num w:numId="11" w16cid:durableId="2070180192">
-    <w:abstractNumId w:val="14"/>
-  </w:num>
-  <w:num w:numId="12" w16cid:durableId="1927105221">
-    <w:abstractNumId w:val="23"/>
-  </w:num>
   <w:num w:numId="13" w16cid:durableId="491875690">
-    <w:abstractNumId w:val="18"/>
+    <w:abstractNumId w:val="19"/>
   </w:num>
   <w:num w:numId="14" w16cid:durableId="1490442774">
     <w:abstractNumId w:val="1"/>
   </w:num>
   <w:num w:numId="15" w16cid:durableId="1065496099">
-    <w:abstractNumId w:val="33"/>
+    <w:abstractNumId w:val="34"/>
   </w:num>
   <w:num w:numId="16" w16cid:durableId="1058438269">
+    <w:abstractNumId w:val="5"/>
+  </w:num>
+  <w:num w:numId="17" w16cid:durableId="315884614">
+    <w:abstractNumId w:val="30"/>
+  </w:num>
+  <w:num w:numId="18" w16cid:durableId="553541124">
+    <w:abstractNumId w:val="9"/>
+  </w:num>
+  <w:num w:numId="19" w16cid:durableId="461969939">
+    <w:abstractNumId w:val="17"/>
+  </w:num>
+  <w:num w:numId="20" w16cid:durableId="1907840463">
+    <w:abstractNumId w:val="23"/>
+  </w:num>
+  <w:num w:numId="21" w16cid:durableId="876238084">
     <w:abstractNumId w:val="4"/>
   </w:num>
-  <w:num w:numId="17" w16cid:durableId="315884614">
-    <w:abstractNumId w:val="29"/>
+  <w:num w:numId="22" w16cid:durableId="981154396">
+    <w:abstractNumId w:val="21"/>
   </w:num>
-  <w:num w:numId="18" w16cid:durableId="553541124">
-    <w:abstractNumId w:val="8"/>
+  <w:num w:numId="23" w16cid:durableId="460076775">
+    <w:abstractNumId w:val="10"/>
   </w:num>
-  <w:num w:numId="19" w16cid:durableId="461969939">
-    <w:abstractNumId w:val="16"/>
+  <w:num w:numId="24" w16cid:durableId="2000033174">
+    <w:abstractNumId w:val="13"/>
   </w:num>
-  <w:num w:numId="20" w16cid:durableId="1907840463">
-    <w:abstractNumId w:val="22"/>
+  <w:num w:numId="25" w16cid:durableId="1527403981">
+    <w:abstractNumId w:val="37"/>
   </w:num>
-  <w:num w:numId="21" w16cid:durableId="876238084">
-    <w:abstractNumId w:val="3"/>
+  <w:num w:numId="26" w16cid:durableId="1945376967">
+    <w:abstractNumId w:val="6"/>
   </w:num>
-  <w:num w:numId="22" w16cid:durableId="981154396">
+  <w:num w:numId="27" w16cid:durableId="1229727435">
+    <w:abstractNumId w:val="26"/>
+  </w:num>
+  <w:num w:numId="28" w16cid:durableId="1202787584">
+    <w:abstractNumId w:val="38"/>
+  </w:num>
+  <w:num w:numId="29" w16cid:durableId="1369917663">
+    <w:abstractNumId w:val="36"/>
+  </w:num>
+  <w:num w:numId="30" w16cid:durableId="1433696866">
     <w:abstractNumId w:val="20"/>
   </w:num>
-  <w:num w:numId="23" w16cid:durableId="460076775">
-    <w:abstractNumId w:val="9"/>
-  </w:num>
-  <w:num w:numId="24" w16cid:durableId="2000033174">
-    <w:abstractNumId w:val="12"/>
-  </w:num>
-  <w:num w:numId="25" w16cid:durableId="1527403981">
-    <w:abstractNumId w:val="36"/>
-  </w:num>
-  <w:num w:numId="26" w16cid:durableId="1945376967">
-    <w:abstractNumId w:val="5"/>
-  </w:num>
-  <w:num w:numId="27" w16cid:durableId="1229727435">
-    <w:abstractNumId w:val="25"/>
-  </w:num>
-  <w:num w:numId="28" w16cid:durableId="1202787584">
-    <w:abstractNumId w:val="37"/>
-  </w:num>
-  <w:num w:numId="29" w16cid:durableId="1369917663">
-    <w:abstractNumId w:val="35"/>
-  </w:num>
-  <w:num w:numId="30" w16cid:durableId="1433696866">
-    <w:abstractNumId w:val="19"/>
-  </w:num>
   <w:num w:numId="31" w16cid:durableId="143590970">
-    <w:abstractNumId w:val="6"/>
+    <w:abstractNumId w:val="7"/>
   </w:num>
   <w:num w:numId="32" w16cid:durableId="1712075087">
-    <w:abstractNumId w:val="21"/>
+    <w:abstractNumId w:val="22"/>
   </w:num>
   <w:num w:numId="33" w16cid:durableId="248540043">
     <w:abstractNumId w:val="0"/>
   </w:num>
   <w:num w:numId="34" w16cid:durableId="1978803757">
-    <w:abstractNumId w:val="27"/>
+    <w:abstractNumId w:val="28"/>
   </w:num>
   <w:num w:numId="35" w16cid:durableId="178274304">
-    <w:abstractNumId w:val="17"/>
+    <w:abstractNumId w:val="18"/>
   </w:num>
   <w:num w:numId="36" w16cid:durableId="708411104">
-    <w:abstractNumId w:val="7"/>
+    <w:abstractNumId w:val="8"/>
   </w:num>
   <w:num w:numId="37" w16cid:durableId="1362168167">
-    <w:abstractNumId w:val="30"/>
+    <w:abstractNumId w:val="31"/>
   </w:num>
   <w:num w:numId="38" w16cid:durableId="1945067191">
-    <w:abstractNumId w:val="31"/>
+    <w:abstractNumId w:val="32"/>
+  </w:num>
+  <w:num w:numId="39" w16cid:durableId="2046909793">
+    <w:abstractNumId w:val="2"/>
   </w:num>
 </w:numbering>
 </file>
@@ -20221,28 +20478,28 @@
 </file>
 
 <file path=customXml/item1.xml><?xml version="1.0" encoding="utf-8"?>
+<b:Sources xmlns:b="http://schemas.openxmlformats.org/officeDocument/2006/bibliography" xmlns="http://schemas.openxmlformats.org/officeDocument/2006/bibliography" SelectedStyle="\APASixthEditionOfficeOnline.xsl" StyleName="APA" Version="6"/>
+</file>
+
+<file path=customXml/item2.xml><?xml version="1.0" encoding="utf-8"?>
 <go:gDocsCustomXmlDataStorage xmlns:go="http://customooxmlschemas.google.com/" xmlns:r="http://schemas.openxmlformats.org/officeDocument/2006/relationships" uri="GoogleDocsCustomDataVersion1">
   <go:docsCustomData xmlns:go="http://customooxmlschemas.google.com/" roundtripDataSignature="AMtx7mgYJ+ftToyKawK5OkJj3YLKccec1w==">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</go:docsCustomData>
 </go:gDocsCustomXmlDataStorage>
 </file>
 
-<file path=customXml/item2.xml><?xml version="1.0" encoding="utf-8"?>
-<b:Sources xmlns:b="http://schemas.openxmlformats.org/officeDocument/2006/bibliography" xmlns="http://schemas.openxmlformats.org/officeDocument/2006/bibliography" SelectedStyle="\APASixthEditionOfficeOnline.xsl" StyleName="APA" Version="6"/>
+<file path=customXml/itemProps1.xml><?xml version="1.0" encoding="utf-8"?>
+<ds:datastoreItem xmlns:ds="http://schemas.openxmlformats.org/officeDocument/2006/customXml" ds:itemID="{F7864229-27F5-4F90-8414-352B29F4C5E8}">
+  <ds:schemaRefs>
+    <ds:schemaRef ds:uri="http://schemas.openxmlformats.org/officeDocument/2006/bibliography"/>
+  </ds:schemaRefs>
+</ds:datastoreItem>
 </file>
 
-<file path=customXml/itemProps1.xml><?xml version="1.0" encoding="utf-8"?>
+<file path=customXml/itemProps2.xml><?xml version="1.0" encoding="utf-8"?>
 <ds:datastoreItem xmlns:ds="http://schemas.openxmlformats.org/officeDocument/2006/customXml" ds:itemID="{11111111-1234-1234-1234-123412341234}">
   <ds:schemaRefs>
     <ds:schemaRef ds:uri="http://customooxmlschemas.google.com/"/>
     <ds:schemaRef ds:uri="http://schemas.openxmlformats.org/officeDocument/2006/relationships"/>
   </ds:schemaRefs>
 </ds:datastoreItem>
-</file>
-
-<file path=customXml/itemProps2.xml><?xml version="1.0" encoding="utf-8"?>
-<ds:datastoreItem xmlns:ds="http://schemas.openxmlformats.org/officeDocument/2006/customXml" ds:itemID="{F7864229-27F5-4F90-8414-352B29F4C5E8}">
-  <ds:schemaRefs>
-    <ds:schemaRef ds:uri="http://schemas.openxmlformats.org/officeDocument/2006/bibliography"/>
-  </ds:schemaRefs>
-</ds:datastoreItem>
 </file>
</xml_diff>

<commit_message>
TC template + review tracker update
Review Tracker:
Update it with amr's reviews.

Test Cases:
Create the template for the sheet
starting in add car feature test cases
</commit_message>
<xml_diff>
--- a/2- Reqs/SRS.docx
+++ b/2- Reqs/SRS.docx
@@ -4728,25 +4728,7 @@
           <w:sz w:val="24"/>
           <w:szCs w:val="24"/>
         </w:rPr>
-        <w:t xml:space="preserve">The purpose of this software requirement specification is to provide a clear, documented model of the requirements for the online car purchasing web application. This system will host a huge database of vehicles, allowing vendors to advertise and market their vehicles and buyers to find the vehicles they're looking for. This document </w:t>
-      </w:r>
-      <w:proofErr w:type="gramStart"/>
-      <w:r>
-        <w:rPr>
-          <w:rFonts w:asciiTheme="minorBidi" w:hAnsiTheme="minorBidi" w:cstheme="minorBidi"/>
-          <w:sz w:val="24"/>
-          <w:szCs w:val="24"/>
-        </w:rPr>
-        <w:t>provides  high</w:t>
-      </w:r>
-      <w:proofErr w:type="gramEnd"/>
-      <w:r>
-        <w:rPr>
-          <w:rFonts w:asciiTheme="minorBidi" w:hAnsiTheme="minorBidi" w:cstheme="minorBidi"/>
-          <w:sz w:val="24"/>
-          <w:szCs w:val="24"/>
-        </w:rPr>
-        <w:t xml:space="preserve">-level description for customers who want to purchase cars. The system provides the customer a way to browse easily through various brands and price ranges. So that customer will easily reserve the car that he wants with an intuitive and easy to use portal. </w:t>
+        <w:t xml:space="preserve">The purpose of this software requirement specification is to provide a clear, documented model of the requirements for the online car purchasing web application. This system will host a huge database of vehicles, allowing vendors to advertise and market their vehicles and buyers to find the vehicles they're looking for. This document provides  high-level description for customers who want to purchase cars. The system provides the customer a way to browse easily through various brands and price ranges. So that customer will easily reserve the car that he wants with an intuitive and easy to use portal. </w:t>
       </w:r>
     </w:p>
     <w:p>
@@ -5301,25 +5283,7 @@
           <w:sz w:val="24"/>
           <w:szCs w:val="24"/>
         </w:rPr>
-        <w:t xml:space="preserve"> The Internet is </w:t>
-      </w:r>
-      <w:proofErr w:type="gramStart"/>
-      <w:r>
-        <w:rPr>
-          <w:rFonts w:asciiTheme="minorBidi" w:hAnsiTheme="minorBidi" w:cstheme="minorBidi"/>
-          <w:sz w:val="24"/>
-          <w:szCs w:val="24"/>
-        </w:rPr>
-        <w:t>a basic necessity</w:t>
-      </w:r>
-      <w:proofErr w:type="gramEnd"/>
-      <w:r>
-        <w:rPr>
-          <w:rFonts w:asciiTheme="minorBidi" w:hAnsiTheme="minorBidi" w:cstheme="minorBidi"/>
-          <w:sz w:val="24"/>
-          <w:szCs w:val="24"/>
-        </w:rPr>
-        <w:t xml:space="preserve"> for the system to be accessed.</w:t>
+        <w:t xml:space="preserve"> The Internet is a basic necessity for the system to be accessed.</w:t>
       </w:r>
       <w:r>
         <w:rPr>
@@ -5875,18 +5839,8 @@
           <w:sz w:val="24"/>
           <w:szCs w:val="24"/>
         </w:rPr>
-        <w:t xml:space="preserve"> be available to these 2 different </w:t>
-      </w:r>
-      <w:proofErr w:type="gramStart"/>
-      <w:r>
-        <w:rPr>
-          <w:rFonts w:asciiTheme="minorBidi" w:eastAsia="Droid Sans" w:hAnsiTheme="minorBidi" w:cstheme="minorBidi"/>
-          <w:sz w:val="24"/>
-          <w:szCs w:val="24"/>
-        </w:rPr>
-        <w:t>roles</w:t>
-      </w:r>
-      <w:proofErr w:type="gramEnd"/>
+        <w:t xml:space="preserve"> be available to these 2 different roles</w:t>
+      </w:r>
     </w:p>
     <w:p>
       <w:pPr>
@@ -8749,7 +8703,6 @@
         </w:rPr>
         <w:t xml:space="preserve">            </w:t>
       </w:r>
-      <w:proofErr w:type="gramStart"/>
       <w:r>
         <w:rPr>
           <w:rFonts w:asciiTheme="minorBidi" w:hAnsiTheme="minorBidi" w:cstheme="minorBidi"/>
@@ -8760,7 +8713,6 @@
         </w:rPr>
         <w:t>,T</w:t>
       </w:r>
-      <w:proofErr w:type="gramEnd"/>
       <w:r>
         <w:rPr>
           <w:rFonts w:asciiTheme="minorBidi" w:hAnsiTheme="minorBidi" w:cstheme="minorBidi"/>
@@ -12932,25 +12884,7 @@
           <w:sz w:val="24"/>
           <w:szCs w:val="24"/>
         </w:rPr>
-        <w:t xml:space="preserve"> and after </w:t>
-      </w:r>
-      <w:proofErr w:type="gramStart"/>
-      <w:r>
-        <w:rPr>
-          <w:rFonts w:asciiTheme="minorBidi" w:hAnsiTheme="minorBidi" w:cstheme="minorBidi"/>
-          <w:sz w:val="24"/>
-          <w:szCs w:val="24"/>
-        </w:rPr>
-        <w:t>filling</w:t>
-      </w:r>
-      <w:proofErr w:type="gramEnd"/>
-      <w:r>
-        <w:rPr>
-          <w:rFonts w:asciiTheme="minorBidi" w:hAnsiTheme="minorBidi" w:cstheme="minorBidi"/>
-          <w:sz w:val="24"/>
-          <w:szCs w:val="24"/>
-        </w:rPr>
-        <w:t xml:space="preserve"> the form the admin will press on the “save” button to add the car to the system.</w:t>
+        <w:t xml:space="preserve"> and after filling the form the admin will press on the “save” button to add the car to the system.</w:t>
       </w:r>
     </w:p>
     <w:p>
@@ -14059,18 +13993,8 @@
           <w:sz w:val="24"/>
           <w:szCs w:val="24"/>
         </w:rPr>
-        <w:t xml:space="preserve">), an error message should </w:t>
-      </w:r>
-      <w:proofErr w:type="gramStart"/>
-      <w:r>
-        <w:rPr>
-          <w:rFonts w:asciiTheme="minorBidi" w:hAnsiTheme="minorBidi" w:cstheme="minorBidi"/>
-          <w:sz w:val="24"/>
-          <w:szCs w:val="24"/>
-        </w:rPr>
-        <w:t>appear</w:t>
-      </w:r>
-      <w:proofErr w:type="gramEnd"/>
+        <w:t>), an error message should appear</w:t>
+      </w:r>
       <w:r>
         <w:rPr>
           <w:rFonts w:asciiTheme="minorBidi" w:hAnsiTheme="minorBidi" w:cstheme="minorBidi"/>
@@ -14149,7 +14073,25 @@
           <w:sz w:val="36"/>
           <w:szCs w:val="36"/>
         </w:rPr>
-        <w:t xml:space="preserve">3.9 Delete </w:t>
+        <w:t>3.</w:t>
+      </w:r>
+      <w:r>
+        <w:rPr>
+          <w:rFonts w:asciiTheme="minorBidi" w:eastAsia="Times New Roman" w:hAnsiTheme="minorBidi" w:cstheme="minorBidi"/>
+          <w:b/>
+          <w:sz w:val="36"/>
+          <w:szCs w:val="36"/>
+        </w:rPr>
+        <w:t>8</w:t>
+      </w:r>
+      <w:r>
+        <w:rPr>
+          <w:rFonts w:asciiTheme="minorBidi" w:eastAsia="Times New Roman" w:hAnsiTheme="minorBidi" w:cstheme="minorBidi"/>
+          <w:b/>
+          <w:sz w:val="36"/>
+          <w:szCs w:val="36"/>
+        </w:rPr>
+        <w:t xml:space="preserve"> Delete </w:t>
       </w:r>
       <w:r>
         <w:rPr>

</xml_diff>